<commit_message>
Add Ad Activity Tables and algorithm. Points within ad offers now update with regard to time left and number of offers remaining.
</commit_message>
<xml_diff>
--- a/IncentMe Web Logic Design Notes.docx
+++ b/IncentMe Web Logic Design Notes.docx
@@ -10,25 +10,34 @@
           <w:szCs w:val="28"/>
         </w:rPr>
       </w:pPr>
+      <w:proofErr w:type="spellStart"/>
       <w:r>
         <w:rPr>
           <w:sz w:val="28"/>
           <w:szCs w:val="28"/>
         </w:rPr>
-        <w:t xml:space="preserve">IncentMe Web </w:t>
-      </w:r>
+        <w:t>IncentMe</w:t>
+      </w:r>
+      <w:proofErr w:type="spellEnd"/>
       <w:r>
         <w:rPr>
           <w:sz w:val="28"/>
           <w:szCs w:val="28"/>
         </w:rPr>
-        <w:t xml:space="preserve">Design </w:t>
+        <w:t xml:space="preserve"> Web </w:t>
       </w:r>
       <w:r>
         <w:rPr>
           <w:sz w:val="28"/>
           <w:szCs w:val="28"/>
         </w:rPr>
+        <w:t xml:space="preserve">Design </w:t>
+      </w:r>
+      <w:r>
+        <w:rPr>
+          <w:sz w:val="28"/>
+          <w:szCs w:val="28"/>
+        </w:rPr>
         <w:t>Notes:</w:t>
       </w:r>
     </w:p>
@@ -178,12 +187,21 @@
           <w:szCs w:val="24"/>
         </w:rPr>
       </w:pPr>
-      <w:r>
-        <w:rPr>
-          <w:sz w:val="24"/>
-          <w:szCs w:val="24"/>
-        </w:rPr>
-        <w:t>OnClick()</w:t>
+      <w:proofErr w:type="spellStart"/>
+      <w:r>
+        <w:rPr>
+          <w:sz w:val="24"/>
+          <w:szCs w:val="24"/>
+        </w:rPr>
+        <w:t>OnClick</w:t>
+      </w:r>
+      <w:proofErr w:type="spellEnd"/>
+      <w:r>
+        <w:rPr>
+          <w:sz w:val="24"/>
+          <w:szCs w:val="24"/>
+        </w:rPr>
+        <w:t>()</w:t>
       </w:r>
     </w:p>
     <w:p>
@@ -259,7 +277,35 @@
           <w:sz w:val="24"/>
           <w:szCs w:val="24"/>
         </w:rPr>
-        <w:t>- need a function that will load store details on pageLoad();</w:t>
+        <w:t xml:space="preserve">- need a function that will load store details on </w:t>
+      </w:r>
+      <w:proofErr w:type="spellStart"/>
+      <w:proofErr w:type="gramStart"/>
+      <w:r>
+        <w:rPr>
+          <w:i/>
+          <w:sz w:val="24"/>
+          <w:szCs w:val="24"/>
+        </w:rPr>
+        <w:t>pageLoad</w:t>
+      </w:r>
+      <w:proofErr w:type="spellEnd"/>
+      <w:r>
+        <w:rPr>
+          <w:i/>
+          <w:sz w:val="24"/>
+          <w:szCs w:val="24"/>
+        </w:rPr>
+        <w:t>(</w:t>
+      </w:r>
+      <w:proofErr w:type="gramEnd"/>
+      <w:r>
+        <w:rPr>
+          <w:i/>
+          <w:sz w:val="24"/>
+          <w:szCs w:val="24"/>
+        </w:rPr>
+        <w:t>);</w:t>
       </w:r>
     </w:p>
     <w:p>
@@ -921,7 +967,23 @@
           <w:sz w:val="24"/>
           <w:szCs w:val="24"/>
         </w:rPr>
-        <w:t xml:space="preserve">ID-1: CompileAdList – </w:t>
+        <w:t xml:space="preserve">ID-1: </w:t>
+      </w:r>
+      <w:proofErr w:type="spellStart"/>
+      <w:r>
+        <w:rPr>
+          <w:sz w:val="24"/>
+          <w:szCs w:val="24"/>
+        </w:rPr>
+        <w:t>CompileAdList</w:t>
+      </w:r>
+      <w:proofErr w:type="spellEnd"/>
+      <w:r>
+        <w:rPr>
+          <w:sz w:val="24"/>
+          <w:szCs w:val="24"/>
+        </w:rPr>
+        <w:t xml:space="preserve"> – </w:t>
       </w:r>
     </w:p>
     <w:p>
@@ -977,6 +1039,127 @@
       <w:pPr>
         <w:pStyle w:val="ListParagraph"/>
         <w:numPr>
+          <w:ilvl w:val="1"/>
+          <w:numId w:val="11"/>
+        </w:numPr>
+        <w:spacing w:after="0"/>
+        <w:rPr>
+          <w:sz w:val="24"/>
+          <w:szCs w:val="24"/>
+        </w:rPr>
+      </w:pPr>
+      <w:r>
+        <w:rPr>
+          <w:sz w:val="24"/>
+          <w:szCs w:val="24"/>
+        </w:rPr>
+        <w:t>(Update) – add for loop to get values for Each Stores Object</w:t>
+      </w:r>
+    </w:p>
+    <w:p>
+      <w:pPr>
+        <w:pStyle w:val="ListParagraph"/>
+        <w:numPr>
+          <w:ilvl w:val="1"/>
+          <w:numId w:val="11"/>
+        </w:numPr>
+        <w:spacing w:after="0"/>
+        <w:rPr>
+          <w:sz w:val="24"/>
+          <w:szCs w:val="24"/>
+        </w:rPr>
+      </w:pPr>
+      <w:r>
+        <w:rPr>
+          <w:sz w:val="24"/>
+          <w:szCs w:val="24"/>
+        </w:rPr>
+        <w:t>(Update) – MOVED function to under ID-12 Position. Other functions weren’t executing causing points not to display within ads. (</w:t>
+      </w:r>
+      <w:proofErr w:type="gramStart"/>
+      <w:r>
+        <w:rPr>
+          <w:sz w:val="24"/>
+          <w:szCs w:val="24"/>
+        </w:rPr>
+        <w:t>i.e</w:t>
+      </w:r>
+      <w:proofErr w:type="gramEnd"/>
+      <w:r>
+        <w:rPr>
+          <w:sz w:val="24"/>
+          <w:szCs w:val="24"/>
+        </w:rPr>
+        <w:t>. y-axis and x-axis tables where undefined).</w:t>
+      </w:r>
+    </w:p>
+    <w:p>
+      <w:pPr>
+        <w:pStyle w:val="ListParagraph"/>
+        <w:numPr>
+          <w:ilvl w:val="1"/>
+          <w:numId w:val="11"/>
+        </w:numPr>
+        <w:spacing w:after="0"/>
+        <w:rPr>
+          <w:sz w:val="24"/>
+          <w:szCs w:val="24"/>
+        </w:rPr>
+      </w:pPr>
+      <w:r>
+        <w:rPr>
+          <w:sz w:val="24"/>
+          <w:szCs w:val="24"/>
+        </w:rPr>
+        <w:t>(Update) –</w:t>
+      </w:r>
+      <w:r>
+        <w:rPr>
+          <w:sz w:val="24"/>
+          <w:szCs w:val="24"/>
+        </w:rPr>
+        <w:t xml:space="preserve"> Add Point updating</w:t>
+      </w:r>
+      <w:r>
+        <w:rPr>
+          <w:sz w:val="24"/>
+          <w:szCs w:val="24"/>
+        </w:rPr>
+        <w:t xml:space="preserve"> </w:t>
+      </w:r>
+      <w:r>
+        <w:rPr>
+          <w:sz w:val="24"/>
+          <w:szCs w:val="24"/>
+        </w:rPr>
+        <w:t>feature</w:t>
+      </w:r>
+      <w:r>
+        <w:rPr>
+          <w:sz w:val="24"/>
+          <w:szCs w:val="24"/>
+        </w:rPr>
+        <w:t xml:space="preserve"> to ad offer</w:t>
+      </w:r>
+      <w:r>
+        <w:rPr>
+          <w:sz w:val="24"/>
+          <w:szCs w:val="24"/>
+        </w:rPr>
+        <w:t xml:space="preserve"> from object values</w:t>
+      </w:r>
+      <w:r>
+        <w:rPr>
+          <w:sz w:val="24"/>
+          <w:szCs w:val="24"/>
+        </w:rPr>
+        <w:t xml:space="preserve"> </w:t>
+      </w:r>
+    </w:p>
+    <w:p>
+      <w:pPr>
+        <w:pStyle w:val="ListParagraph"/>
+        <w:numPr>
           <w:ilvl w:val="0"/>
           <w:numId w:val="11"/>
         </w:numPr>
@@ -1037,7 +1220,23 @@
           <w:sz w:val="24"/>
           <w:szCs w:val="24"/>
         </w:rPr>
-        <w:t>ID-2: calculateTime –</w:t>
+        <w:t xml:space="preserve">ID-2: </w:t>
+      </w:r>
+      <w:proofErr w:type="spellStart"/>
+      <w:r>
+        <w:rPr>
+          <w:sz w:val="24"/>
+          <w:szCs w:val="24"/>
+        </w:rPr>
+        <w:t>calculateTime</w:t>
+      </w:r>
+      <w:proofErr w:type="spellEnd"/>
+      <w:r>
+        <w:rPr>
+          <w:sz w:val="24"/>
+          <w:szCs w:val="24"/>
+        </w:rPr>
+        <w:t xml:space="preserve"> –</w:t>
       </w:r>
     </w:p>
     <w:p>
@@ -1086,7 +1285,118 @@
           <w:sz w:val="24"/>
           <w:szCs w:val="24"/>
         </w:rPr>
-        <w:t>the adEndTime variable to get from store object</w:t>
+        <w:t xml:space="preserve">the </w:t>
+      </w:r>
+      <w:proofErr w:type="spellStart"/>
+      <w:r>
+        <w:rPr>
+          <w:sz w:val="24"/>
+          <w:szCs w:val="24"/>
+        </w:rPr>
+        <w:t>adEndTime</w:t>
+      </w:r>
+      <w:proofErr w:type="spellEnd"/>
+      <w:r>
+        <w:rPr>
+          <w:sz w:val="24"/>
+          <w:szCs w:val="24"/>
+        </w:rPr>
+        <w:t xml:space="preserve"> variable to get from store object</w:t>
+      </w:r>
+    </w:p>
+    <w:p>
+      <w:pPr>
+        <w:pStyle w:val="ListParagraph"/>
+        <w:numPr>
+          <w:ilvl w:val="1"/>
+          <w:numId w:val="10"/>
+        </w:numPr>
+        <w:spacing w:after="0"/>
+        <w:rPr>
+          <w:sz w:val="24"/>
+          <w:szCs w:val="24"/>
+        </w:rPr>
+      </w:pPr>
+      <w:r>
+        <w:rPr>
+          <w:sz w:val="24"/>
+          <w:szCs w:val="24"/>
+        </w:rPr>
+        <w:t>(Update) – added for loop to get values for each object</w:t>
+      </w:r>
+    </w:p>
+    <w:p>
+      <w:pPr>
+        <w:pStyle w:val="ListParagraph"/>
+        <w:numPr>
+          <w:ilvl w:val="1"/>
+          <w:numId w:val="10"/>
+        </w:numPr>
+        <w:spacing w:after="0"/>
+        <w:rPr>
+          <w:sz w:val="24"/>
+          <w:szCs w:val="24"/>
+        </w:rPr>
+      </w:pPr>
+      <w:r>
+        <w:rPr>
+          <w:sz w:val="24"/>
+          <w:szCs w:val="24"/>
+        </w:rPr>
+        <w:t xml:space="preserve">(Update) – added </w:t>
+      </w:r>
+      <w:proofErr w:type="spellStart"/>
+      <w:r>
+        <w:rPr>
+          <w:sz w:val="24"/>
+          <w:szCs w:val="24"/>
+        </w:rPr>
+        <w:t>adCreateTime</w:t>
+      </w:r>
+      <w:proofErr w:type="spellEnd"/>
+      <w:r>
+        <w:rPr>
+          <w:sz w:val="24"/>
+          <w:szCs w:val="24"/>
+        </w:rPr>
+        <w:t xml:space="preserve"> property to “stores” Object</w:t>
+      </w:r>
+    </w:p>
+    <w:p>
+      <w:pPr>
+        <w:pStyle w:val="ListParagraph"/>
+        <w:numPr>
+          <w:ilvl w:val="1"/>
+          <w:numId w:val="10"/>
+        </w:numPr>
+        <w:spacing w:after="0"/>
+        <w:rPr>
+          <w:sz w:val="24"/>
+          <w:szCs w:val="24"/>
+        </w:rPr>
+      </w:pPr>
+      <w:r>
+        <w:rPr>
+          <w:sz w:val="24"/>
+          <w:szCs w:val="24"/>
+        </w:rPr>
+        <w:t xml:space="preserve">(Update) – added </w:t>
+      </w:r>
+      <w:proofErr w:type="spellStart"/>
+      <w:r>
+        <w:rPr>
+          <w:sz w:val="24"/>
+          <w:szCs w:val="24"/>
+        </w:rPr>
+        <w:t>adEndTime</w:t>
+      </w:r>
+      <w:proofErr w:type="spellEnd"/>
+      <w:r>
+        <w:rPr>
+          <w:sz w:val="24"/>
+          <w:szCs w:val="24"/>
+        </w:rPr>
+        <w:t xml:space="preserve"> property to “stores” Object</w:t>
       </w:r>
     </w:p>
     <w:p>
@@ -1174,7 +1484,23 @@
           <w:sz w:val="24"/>
           <w:szCs w:val="24"/>
         </w:rPr>
-        <w:t>ID-3: getAdPointValue –</w:t>
+        <w:t xml:space="preserve">ID-3: </w:t>
+      </w:r>
+      <w:proofErr w:type="spellStart"/>
+      <w:r>
+        <w:rPr>
+          <w:sz w:val="24"/>
+          <w:szCs w:val="24"/>
+        </w:rPr>
+        <w:t>getAdPointValue</w:t>
+      </w:r>
+      <w:proofErr w:type="spellEnd"/>
+      <w:r>
+        <w:rPr>
+          <w:sz w:val="24"/>
+          <w:szCs w:val="24"/>
+        </w:rPr>
+        <w:t xml:space="preserve"> –</w:t>
       </w:r>
     </w:p>
     <w:p>
@@ -1241,12 +1567,21 @@
         </w:rPr>
         <w:t xml:space="preserve">unique </w:t>
       </w:r>
-      <w:r>
-        <w:rPr>
-          <w:sz w:val="24"/>
-          <w:szCs w:val="24"/>
-        </w:rPr>
-        <w:t>adBasePercentageDiscountAverage for store type [a]</w:t>
+      <w:proofErr w:type="spellStart"/>
+      <w:r>
+        <w:rPr>
+          <w:sz w:val="24"/>
+          <w:szCs w:val="24"/>
+        </w:rPr>
+        <w:t>adBasePercentageDiscountAverage</w:t>
+      </w:r>
+      <w:proofErr w:type="spellEnd"/>
+      <w:r>
+        <w:rPr>
+          <w:sz w:val="24"/>
+          <w:szCs w:val="24"/>
+        </w:rPr>
+        <w:t xml:space="preserve"> for store type [a]</w:t>
       </w:r>
     </w:p>
     <w:p>
@@ -1284,6 +1619,7 @@
         </w:rPr>
         <w:t xml:space="preserve">unique </w:t>
       </w:r>
+      <w:proofErr w:type="spellStart"/>
       <w:r>
         <w:rPr>
           <w:sz w:val="24"/>
@@ -1291,6 +1627,7 @@
         </w:rPr>
         <w:t>adPointMidPercentage</w:t>
       </w:r>
+      <w:proofErr w:type="spellEnd"/>
       <w:r>
         <w:rPr>
           <w:sz w:val="24"/>
@@ -1324,7 +1661,23 @@
           <w:sz w:val="24"/>
           <w:szCs w:val="24"/>
         </w:rPr>
-        <w:t>(working) – need to update store object to have storeType property &amp; values for [a] &amp; [b]</w:t>
+        <w:t xml:space="preserve">(working) – need to update store object to have </w:t>
+      </w:r>
+      <w:proofErr w:type="spellStart"/>
+      <w:r>
+        <w:rPr>
+          <w:sz w:val="24"/>
+          <w:szCs w:val="24"/>
+        </w:rPr>
+        <w:t>storeType</w:t>
+      </w:r>
+      <w:proofErr w:type="spellEnd"/>
+      <w:r>
+        <w:rPr>
+          <w:sz w:val="24"/>
+          <w:szCs w:val="24"/>
+        </w:rPr>
+        <w:t xml:space="preserve"> property &amp; values for [a] &amp; [b]</w:t>
       </w:r>
     </w:p>
     <w:p>
@@ -1391,7 +1744,23 @@
           <w:sz w:val="24"/>
           <w:szCs w:val="24"/>
         </w:rPr>
-        <w:t xml:space="preserve">ID-4: getXAdPointSpectrum – </w:t>
+        <w:t xml:space="preserve">ID-4: </w:t>
+      </w:r>
+      <w:proofErr w:type="spellStart"/>
+      <w:r>
+        <w:rPr>
+          <w:sz w:val="24"/>
+          <w:szCs w:val="24"/>
+        </w:rPr>
+        <w:t>getXAdPointSpectrum</w:t>
+      </w:r>
+      <w:proofErr w:type="spellEnd"/>
+      <w:r>
+        <w:rPr>
+          <w:sz w:val="24"/>
+          <w:szCs w:val="24"/>
+        </w:rPr>
+        <w:t xml:space="preserve"> – </w:t>
       </w:r>
     </w:p>
     <w:p>
@@ -1524,6 +1893,7 @@
           <w:sz w:val="24"/>
           <w:szCs w:val="24"/>
         </w:rPr>
+        <w:lastRenderedPageBreak/>
         <w:t>Ad-algorithm</w:t>
       </w:r>
     </w:p>
@@ -1551,6 +1921,7 @@
         </w:rPr>
         <w:t xml:space="preserve">ID-5: </w:t>
       </w:r>
+      <w:proofErr w:type="spellStart"/>
       <w:r>
         <w:rPr>
           <w:sz w:val="24"/>
@@ -1558,6 +1929,7 @@
         </w:rPr>
         <w:t>getYAdPointSpectrum</w:t>
       </w:r>
+      <w:proofErr w:type="spellEnd"/>
       <w:r>
         <w:rPr>
           <w:sz w:val="24"/>
@@ -1703,7 +2075,6 @@
           <w:sz w:val="24"/>
           <w:szCs w:val="24"/>
         </w:rPr>
-        <w:lastRenderedPageBreak/>
         <w:t>Ad-algorithm</w:t>
       </w:r>
     </w:p>
@@ -1731,6 +2102,7 @@
         </w:rPr>
         <w:t xml:space="preserve">ID-6: </w:t>
       </w:r>
+      <w:proofErr w:type="spellStart"/>
       <w:r>
         <w:rPr>
           <w:sz w:val="24"/>
@@ -1738,6 +2110,7 @@
         </w:rPr>
         <w:t>getYPivotPointValues</w:t>
       </w:r>
+      <w:proofErr w:type="spellEnd"/>
       <w:r>
         <w:rPr>
           <w:sz w:val="24"/>
@@ -1771,7 +2144,23 @@
           <w:sz w:val="24"/>
           <w:szCs w:val="24"/>
         </w:rPr>
-        <w:t>a mid/pivot point; values are used as a coefficient for the calculated yAdPointSpectrum &amp; advertisers set discount percentage</w:t>
+        <w:t xml:space="preserve">a mid/pivot point; values are used as a coefficient for the calculated </w:t>
+      </w:r>
+      <w:proofErr w:type="spellStart"/>
+      <w:r>
+        <w:rPr>
+          <w:sz w:val="24"/>
+          <w:szCs w:val="24"/>
+        </w:rPr>
+        <w:t>yAdPointSpectrum</w:t>
+      </w:r>
+      <w:proofErr w:type="spellEnd"/>
+      <w:r>
+        <w:rPr>
+          <w:sz w:val="24"/>
+          <w:szCs w:val="24"/>
+        </w:rPr>
+        <w:t xml:space="preserve"> &amp; advertisers set discount percentage</w:t>
       </w:r>
     </w:p>
     <w:p>
@@ -1861,6 +2250,7 @@
         </w:rPr>
         <w:t xml:space="preserve">ID-7: </w:t>
       </w:r>
+      <w:proofErr w:type="spellStart"/>
       <w:r>
         <w:rPr>
           <w:sz w:val="24"/>
@@ -1868,6 +2258,7 @@
         </w:rPr>
         <w:t>getBaseDr</w:t>
       </w:r>
+      <w:proofErr w:type="spellEnd"/>
       <w:r>
         <w:rPr>
           <w:sz w:val="24"/>
@@ -1930,7 +2321,23 @@
           <w:sz w:val="24"/>
           <w:szCs w:val="24"/>
         </w:rPr>
-        <w:t>(working) – variable baseMidStartValue needs to be different for each store type; its associated by store type</w:t>
+        <w:t xml:space="preserve">(working) – variable </w:t>
+      </w:r>
+      <w:proofErr w:type="spellStart"/>
+      <w:r>
+        <w:rPr>
+          <w:sz w:val="24"/>
+          <w:szCs w:val="24"/>
+        </w:rPr>
+        <w:t>baseMidStartValue</w:t>
+      </w:r>
+      <w:proofErr w:type="spellEnd"/>
+      <w:r>
+        <w:rPr>
+          <w:sz w:val="24"/>
+          <w:szCs w:val="24"/>
+        </w:rPr>
+        <w:t xml:space="preserve"> needs to be different for each store type; its associated by store type</w:t>
       </w:r>
     </w:p>
     <w:p>
@@ -1997,7 +2404,23 @@
           <w:sz w:val="24"/>
           <w:szCs w:val="24"/>
         </w:rPr>
-        <w:t xml:space="preserve">ID-8: combineDr – </w:t>
+        <w:t xml:space="preserve">ID-8: </w:t>
+      </w:r>
+      <w:proofErr w:type="spellStart"/>
+      <w:r>
+        <w:rPr>
+          <w:sz w:val="24"/>
+          <w:szCs w:val="24"/>
+        </w:rPr>
+        <w:t>combineDr</w:t>
+      </w:r>
+      <w:proofErr w:type="spellEnd"/>
+      <w:r>
+        <w:rPr>
+          <w:sz w:val="24"/>
+          <w:szCs w:val="24"/>
+        </w:rPr>
+        <w:t xml:space="preserve"> – </w:t>
       </w:r>
     </w:p>
     <w:p>
@@ -2020,6 +2443,7 @@
         </w:rPr>
         <w:t xml:space="preserve">Combines </w:t>
       </w:r>
+      <w:proofErr w:type="spellStart"/>
       <w:r>
         <w:rPr>
           <w:sz w:val="24"/>
@@ -2027,12 +2451,29 @@
         </w:rPr>
         <w:t>baseDrPlus</w:t>
       </w:r>
-      <w:r>
-        <w:rPr>
-          <w:sz w:val="24"/>
-          <w:szCs w:val="24"/>
-        </w:rPr>
-        <w:t xml:space="preserve"> &amp; baseDrMinus array into a single array</w:t>
+      <w:proofErr w:type="spellEnd"/>
+      <w:r>
+        <w:rPr>
+          <w:sz w:val="24"/>
+          <w:szCs w:val="24"/>
+        </w:rPr>
+        <w:t xml:space="preserve"> &amp; </w:t>
+      </w:r>
+      <w:proofErr w:type="spellStart"/>
+      <w:r>
+        <w:rPr>
+          <w:sz w:val="24"/>
+          <w:szCs w:val="24"/>
+        </w:rPr>
+        <w:t>baseDrMinus</w:t>
+      </w:r>
+      <w:proofErr w:type="spellEnd"/>
+      <w:r>
+        <w:rPr>
+          <w:sz w:val="24"/>
+          <w:szCs w:val="24"/>
+        </w:rPr>
+        <w:t xml:space="preserve"> array into a single array</w:t>
       </w:r>
     </w:p>
     <w:p>
@@ -2122,6 +2563,7 @@
         </w:rPr>
         <w:t xml:space="preserve">ID-9: </w:t>
       </w:r>
+      <w:proofErr w:type="spellStart"/>
       <w:r>
         <w:rPr>
           <w:sz w:val="24"/>
@@ -2129,6 +2571,7 @@
         </w:rPr>
         <w:t>getFinalAdLedgerTable</w:t>
       </w:r>
+      <w:proofErr w:type="spellEnd"/>
       <w:r>
         <w:rPr>
           <w:sz w:val="24"/>
@@ -2183,7 +2626,23 @@
           <w:sz w:val="24"/>
           <w:szCs w:val="24"/>
         </w:rPr>
-        <w:t>(review for removal) – y-axis and x-axis are not multiplied by each other; generating a table outputs incorrect values. (leaving in case its use was overlooked)</w:t>
+        <w:t xml:space="preserve">(review for removal) – </w:t>
+      </w:r>
+      <w:proofErr w:type="gramStart"/>
+      <w:r>
+        <w:rPr>
+          <w:sz w:val="24"/>
+          <w:szCs w:val="24"/>
+        </w:rPr>
+        <w:t>y-axis</w:t>
+      </w:r>
+      <w:proofErr w:type="gramEnd"/>
+      <w:r>
+        <w:rPr>
+          <w:sz w:val="24"/>
+          <w:szCs w:val="24"/>
+        </w:rPr>
+        <w:t xml:space="preserve"> and x-axis are not multiplied by each other; generating a table outputs incorrect values. (leaving in case its use was overlooked)</w:t>
       </w:r>
       <w:r>
         <w:rPr>
@@ -2259,6 +2718,7 @@
         </w:rPr>
         <w:t xml:space="preserve">ID-10: </w:t>
       </w:r>
+      <w:proofErr w:type="spellStart"/>
       <w:r>
         <w:rPr>
           <w:sz w:val="24"/>
@@ -2266,6 +2726,7 @@
         </w:rPr>
         <w:t>getTotalAdOffers</w:t>
       </w:r>
+      <w:proofErr w:type="spellEnd"/>
       <w:r>
         <w:rPr>
           <w:sz w:val="24"/>
@@ -2320,6 +2781,7 @@
           <w:sz w:val="24"/>
           <w:szCs w:val="24"/>
         </w:rPr>
+        <w:lastRenderedPageBreak/>
         <w:t xml:space="preserve">(working) – need to calculation </w:t>
       </w:r>
       <w:r>
@@ -2342,6 +2804,59 @@
           <w:szCs w:val="24"/>
         </w:rPr>
         <w:t xml:space="preserve"> Type</w:t>
+      </w:r>
+    </w:p>
+    <w:p>
+      <w:pPr>
+        <w:pStyle w:val="ListParagraph"/>
+        <w:numPr>
+          <w:ilvl w:val="1"/>
+          <w:numId w:val="19"/>
+        </w:numPr>
+        <w:spacing w:after="0"/>
+        <w:rPr>
+          <w:sz w:val="24"/>
+          <w:szCs w:val="24"/>
+        </w:rPr>
+      </w:pPr>
+      <w:r>
+        <w:rPr>
+          <w:sz w:val="24"/>
+          <w:szCs w:val="24"/>
+        </w:rPr>
+        <w:t xml:space="preserve">(update) – </w:t>
+      </w:r>
+      <w:proofErr w:type="gramStart"/>
+      <w:r>
+        <w:rPr>
+          <w:sz w:val="24"/>
+          <w:szCs w:val="24"/>
+        </w:rPr>
+        <w:t>remove</w:t>
+      </w:r>
+      <w:proofErr w:type="gramEnd"/>
+      <w:r>
+        <w:rPr>
+          <w:sz w:val="24"/>
+          <w:szCs w:val="24"/>
+        </w:rPr>
+        <w:t xml:space="preserve"> arguments; store object has been passed in as object. Arguments was resulting in </w:t>
+      </w:r>
+      <w:proofErr w:type="spellStart"/>
+      <w:r>
+        <w:rPr>
+          <w:sz w:val="24"/>
+          <w:szCs w:val="24"/>
+        </w:rPr>
+        <w:t>NaN</w:t>
+      </w:r>
+      <w:proofErr w:type="spellEnd"/>
+      <w:r>
+        <w:rPr>
+          <w:sz w:val="24"/>
+          <w:szCs w:val="24"/>
+        </w:rPr>
+        <w:t xml:space="preserve"> due to each property of stores object not being an integer.</w:t>
       </w:r>
     </w:p>
     <w:p>
@@ -2410,6 +2925,7 @@
         </w:rPr>
         <w:t xml:space="preserve">ID-11: </w:t>
       </w:r>
+      <w:proofErr w:type="spellStart"/>
       <w:r>
         <w:rPr>
           <w:sz w:val="24"/>
@@ -2417,6 +2933,7 @@
         </w:rPr>
         <w:t>getOriginatingDiscountPercent</w:t>
       </w:r>
+      <w:proofErr w:type="spellEnd"/>
       <w:r>
         <w:rPr>
           <w:sz w:val="24"/>
@@ -2464,8 +2981,55 @@
           <w:sz w:val="24"/>
           <w:szCs w:val="24"/>
         </w:rPr>
-        <w:lastRenderedPageBreak/>
-        <w:t xml:space="preserve">(working) – if changes are made to yAdPointSpectrum, yIncrement </w:t>
+        <w:t xml:space="preserve">(working) – </w:t>
+      </w:r>
+      <w:proofErr w:type="gramStart"/>
+      <w:r>
+        <w:rPr>
+          <w:sz w:val="24"/>
+          <w:szCs w:val="24"/>
+        </w:rPr>
+        <w:t>if</w:t>
+      </w:r>
+      <w:proofErr w:type="gramEnd"/>
+      <w:r>
+        <w:rPr>
+          <w:sz w:val="24"/>
+          <w:szCs w:val="24"/>
+        </w:rPr>
+        <w:t xml:space="preserve"> changes are made to </w:t>
+      </w:r>
+      <w:proofErr w:type="spellStart"/>
+      <w:r>
+        <w:rPr>
+          <w:sz w:val="24"/>
+          <w:szCs w:val="24"/>
+        </w:rPr>
+        <w:t>yAdPointSpectrum</w:t>
+      </w:r>
+      <w:proofErr w:type="spellEnd"/>
+      <w:r>
+        <w:rPr>
+          <w:sz w:val="24"/>
+          <w:szCs w:val="24"/>
+        </w:rPr>
+        <w:t xml:space="preserve">, </w:t>
+      </w:r>
+      <w:proofErr w:type="spellStart"/>
+      <w:r>
+        <w:rPr>
+          <w:sz w:val="24"/>
+          <w:szCs w:val="24"/>
+        </w:rPr>
+        <w:t>yIncrement</w:t>
+      </w:r>
+      <w:proofErr w:type="spellEnd"/>
+      <w:r>
+        <w:rPr>
+          <w:sz w:val="24"/>
+          <w:szCs w:val="24"/>
+        </w:rPr>
+        <w:t xml:space="preserve"> </w:t>
       </w:r>
       <w:r>
         <w:rPr>
@@ -2515,6 +3079,75 @@
       <w:pPr>
         <w:pStyle w:val="ListParagraph"/>
         <w:numPr>
+          <w:ilvl w:val="1"/>
+          <w:numId w:val="20"/>
+        </w:numPr>
+        <w:spacing w:after="0"/>
+        <w:rPr>
+          <w:sz w:val="24"/>
+          <w:szCs w:val="24"/>
+        </w:rPr>
+      </w:pPr>
+      <w:r>
+        <w:rPr>
+          <w:sz w:val="24"/>
+          <w:szCs w:val="24"/>
+        </w:rPr>
+        <w:t xml:space="preserve">(refactor) – removed arguments; updated return statement; </w:t>
+      </w:r>
+      <w:proofErr w:type="spellStart"/>
+      <w:r>
+        <w:rPr>
+          <w:sz w:val="24"/>
+          <w:szCs w:val="24"/>
+        </w:rPr>
+        <w:t>upconvert</w:t>
+      </w:r>
+      <w:proofErr w:type="spellEnd"/>
+      <w:r>
+        <w:rPr>
+          <w:sz w:val="24"/>
+          <w:szCs w:val="24"/>
+        </w:rPr>
+        <w:t xml:space="preserve"> point values; </w:t>
+      </w:r>
+      <w:proofErr w:type="spellStart"/>
+      <w:r>
+        <w:rPr>
+          <w:sz w:val="24"/>
+          <w:szCs w:val="24"/>
+        </w:rPr>
+        <w:t>upconvert</w:t>
+      </w:r>
+      <w:proofErr w:type="spellEnd"/>
+      <w:r>
+        <w:rPr>
+          <w:sz w:val="24"/>
+          <w:szCs w:val="24"/>
+        </w:rPr>
+        <w:t xml:space="preserve"> of </w:t>
+      </w:r>
+      <w:proofErr w:type="spellStart"/>
+      <w:r>
+        <w:rPr>
+          <w:sz w:val="24"/>
+          <w:szCs w:val="24"/>
+        </w:rPr>
+        <w:t>BaseDr</w:t>
+      </w:r>
+      <w:proofErr w:type="spellEnd"/>
+      <w:r>
+        <w:rPr>
+          <w:sz w:val="24"/>
+          <w:szCs w:val="24"/>
+        </w:rPr>
+        <w:t xml:space="preserve"> is optional and will depend on how large y-axis and x-axis values are. </w:t>
+      </w:r>
+    </w:p>
+    <w:p>
+      <w:pPr>
+        <w:pStyle w:val="ListParagraph"/>
+        <w:numPr>
           <w:ilvl w:val="0"/>
           <w:numId w:val="20"/>
         </w:numPr>
@@ -2577,6 +3210,7 @@
         </w:rPr>
         <w:t xml:space="preserve">ID-12: </w:t>
       </w:r>
+      <w:proofErr w:type="spellStart"/>
       <w:r>
         <w:rPr>
           <w:sz w:val="24"/>
@@ -2584,6 +3218,7 @@
         </w:rPr>
         <w:t>getStoreAdPointValue</w:t>
       </w:r>
+      <w:proofErr w:type="spellEnd"/>
       <w:r>
         <w:rPr>
           <w:sz w:val="24"/>
@@ -2638,6 +3273,34 @@
       <w:pPr>
         <w:pStyle w:val="ListParagraph"/>
         <w:numPr>
+          <w:ilvl w:val="1"/>
+          <w:numId w:val="22"/>
+        </w:numPr>
+        <w:spacing w:after="0"/>
+        <w:rPr>
+          <w:sz w:val="24"/>
+          <w:szCs w:val="24"/>
+        </w:rPr>
+      </w:pPr>
+      <w:r>
+        <w:rPr>
+          <w:sz w:val="24"/>
+          <w:szCs w:val="24"/>
+        </w:rPr>
+        <w:t>(Review) – Re</w:t>
+      </w:r>
+      <w:r>
+        <w:rPr>
+          <w:sz w:val="24"/>
+          <w:szCs w:val="24"/>
+        </w:rPr>
+        <w:t>move function; refactored into function ID-1</w:t>
+      </w:r>
+    </w:p>
+    <w:p>
+      <w:pPr>
+        <w:pStyle w:val="ListParagraph"/>
+        <w:numPr>
           <w:ilvl w:val="0"/>
           <w:numId w:val="22"/>
         </w:numPr>
@@ -2711,51 +3374,114 @@
           <w:szCs w:val="24"/>
         </w:rPr>
       </w:pPr>
+      <w:r>
+        <w:rPr>
+          <w:sz w:val="24"/>
+          <w:szCs w:val="24"/>
+        </w:rPr>
+        <w:t xml:space="preserve"> </w:t>
+      </w:r>
+    </w:p>
+    <w:p>
+      <w:pPr>
+        <w:pStyle w:val="ListParagraph"/>
+        <w:spacing w:after="0"/>
+        <w:ind w:left="0"/>
+        <w:rPr>
+          <w:sz w:val="24"/>
+          <w:szCs w:val="24"/>
+        </w:rPr>
+      </w:pPr>
+    </w:p>
+    <w:p>
+      <w:pPr>
+        <w:spacing w:after="0"/>
+        <w:rPr>
+          <w:sz w:val="24"/>
+          <w:szCs w:val="24"/>
+        </w:rPr>
+      </w:pPr>
+    </w:p>
+    <w:p>
+      <w:pPr>
+        <w:spacing w:after="0"/>
+        <w:rPr>
+          <w:sz w:val="24"/>
+          <w:szCs w:val="24"/>
+        </w:rPr>
+      </w:pPr>
+      <w:r>
+        <w:rPr>
+          <w:sz w:val="24"/>
+          <w:szCs w:val="24"/>
+        </w:rPr>
+        <w:t>Function Details:</w:t>
+      </w:r>
+    </w:p>
+    <w:p>
+      <w:pPr>
+        <w:pStyle w:val="ListParagraph"/>
+        <w:numPr>
+          <w:ilvl w:val="0"/>
+          <w:numId w:val="9"/>
+        </w:numPr>
+        <w:spacing w:after="0"/>
+        <w:rPr>
+          <w:sz w:val="24"/>
+          <w:szCs w:val="24"/>
+        </w:rPr>
+      </w:pPr>
+      <w:r>
+        <w:rPr>
+          <w:sz w:val="24"/>
+          <w:szCs w:val="24"/>
+        </w:rPr>
+        <w:t>function purpose</w:t>
+      </w:r>
+    </w:p>
+    <w:p>
+      <w:pPr>
+        <w:pStyle w:val="ListParagraph"/>
+        <w:numPr>
+          <w:ilvl w:val="0"/>
+          <w:numId w:val="9"/>
+        </w:numPr>
+        <w:spacing w:after="0"/>
+        <w:rPr>
+          <w:sz w:val="24"/>
+          <w:szCs w:val="24"/>
+        </w:rPr>
+      </w:pPr>
+      <w:r>
+        <w:rPr>
+          <w:sz w:val="24"/>
+          <w:szCs w:val="24"/>
+        </w:rPr>
+        <w:t>state of function (working, complete, refactor, review)</w:t>
+      </w:r>
+    </w:p>
+    <w:p>
+      <w:pPr>
+        <w:pStyle w:val="ListParagraph"/>
+        <w:numPr>
+          <w:ilvl w:val="0"/>
+          <w:numId w:val="9"/>
+        </w:numPr>
+        <w:spacing w:after="0"/>
+        <w:rPr>
+          <w:sz w:val="24"/>
+          <w:szCs w:val="24"/>
+        </w:rPr>
+      </w:pPr>
+      <w:r>
+        <w:rPr>
+          <w:sz w:val="24"/>
+          <w:szCs w:val="24"/>
+        </w:rPr>
+        <w:t>for which stakeholder (consumer, advertiser, both)</w:t>
+      </w:r>
       <w:bookmarkStart w:id="0" w:name="_GoBack"/>
       <w:bookmarkEnd w:id="0"/>
-      <w:r>
-        <w:rPr>
-          <w:sz w:val="24"/>
-          <w:szCs w:val="24"/>
-        </w:rPr>
-        <w:t xml:space="preserve"> </w:t>
-      </w:r>
-    </w:p>
-    <w:p>
-      <w:pPr>
-        <w:pStyle w:val="ListParagraph"/>
-        <w:spacing w:after="0"/>
-        <w:ind w:left="0"/>
-        <w:rPr>
-          <w:sz w:val="24"/>
-          <w:szCs w:val="24"/>
-        </w:rPr>
-      </w:pPr>
-    </w:p>
-    <w:p>
-      <w:pPr>
-        <w:spacing w:after="0"/>
-        <w:rPr>
-          <w:sz w:val="24"/>
-          <w:szCs w:val="24"/>
-        </w:rPr>
-      </w:pPr>
-    </w:p>
-    <w:p>
-      <w:pPr>
-        <w:spacing w:after="0"/>
-        <w:rPr>
-          <w:sz w:val="24"/>
-          <w:szCs w:val="24"/>
-        </w:rPr>
-      </w:pPr>
-      <w:r>
-        <w:rPr>
-          <w:sz w:val="24"/>
-          <w:szCs w:val="24"/>
-        </w:rPr>
-        <w:t>Function Details:</w:t>
-      </w:r>
     </w:p>
     <w:p>
       <w:pPr>
@@ -2775,69 +3501,6 @@
           <w:sz w:val="24"/>
           <w:szCs w:val="24"/>
         </w:rPr>
-        <w:t>function purpose</w:t>
-      </w:r>
-    </w:p>
-    <w:p>
-      <w:pPr>
-        <w:pStyle w:val="ListParagraph"/>
-        <w:numPr>
-          <w:ilvl w:val="0"/>
-          <w:numId w:val="9"/>
-        </w:numPr>
-        <w:spacing w:after="0"/>
-        <w:rPr>
-          <w:sz w:val="24"/>
-          <w:szCs w:val="24"/>
-        </w:rPr>
-      </w:pPr>
-      <w:r>
-        <w:rPr>
-          <w:sz w:val="24"/>
-          <w:szCs w:val="24"/>
-        </w:rPr>
-        <w:t>state of function (working, complete, refactor, review)</w:t>
-      </w:r>
-    </w:p>
-    <w:p>
-      <w:pPr>
-        <w:pStyle w:val="ListParagraph"/>
-        <w:numPr>
-          <w:ilvl w:val="0"/>
-          <w:numId w:val="9"/>
-        </w:numPr>
-        <w:spacing w:after="0"/>
-        <w:rPr>
-          <w:sz w:val="24"/>
-          <w:szCs w:val="24"/>
-        </w:rPr>
-      </w:pPr>
-      <w:r>
-        <w:rPr>
-          <w:sz w:val="24"/>
-          <w:szCs w:val="24"/>
-        </w:rPr>
-        <w:t>for which stakeholder (consumer, advertiser, both)</w:t>
-      </w:r>
-    </w:p>
-    <w:p>
-      <w:pPr>
-        <w:pStyle w:val="ListParagraph"/>
-        <w:numPr>
-          <w:ilvl w:val="0"/>
-          <w:numId w:val="9"/>
-        </w:numPr>
-        <w:spacing w:after="0"/>
-        <w:rPr>
-          <w:sz w:val="24"/>
-          <w:szCs w:val="24"/>
-        </w:rPr>
-      </w:pPr>
-      <w:r>
-        <w:rPr>
-          <w:sz w:val="24"/>
-          <w:szCs w:val="24"/>
-        </w:rPr>
         <w:t>category of function  (ad-display, ad-algorithm)</w:t>
       </w:r>
     </w:p>
@@ -2863,7 +3526,23 @@
           <w:sz w:val="24"/>
           <w:szCs w:val="24"/>
         </w:rPr>
-        <w:t>*possibly create a storeType object? Inherit the values by stores associated type.</w:t>
+        <w:t xml:space="preserve">*possibly create a </w:t>
+      </w:r>
+      <w:proofErr w:type="spellStart"/>
+      <w:r>
+        <w:rPr>
+          <w:sz w:val="24"/>
+          <w:szCs w:val="24"/>
+        </w:rPr>
+        <w:t>storeType</w:t>
+      </w:r>
+      <w:proofErr w:type="spellEnd"/>
+      <w:r>
+        <w:rPr>
+          <w:sz w:val="24"/>
+          <w:szCs w:val="24"/>
+        </w:rPr>
+        <w:t xml:space="preserve"> object? Inherit the values by stores associated type.</w:t>
       </w:r>
     </w:p>
     <w:p>
@@ -3218,7 +3897,7 @@
         <w:rFonts w:ascii="Symbol" w:hAnsi="Symbol" w:hint="default"/>
       </w:rPr>
     </w:lvl>
-    <w:lvl w:ilvl="1" w:tplc="04090003" w:tentative="1">
+    <w:lvl w:ilvl="1" w:tplc="04090003">
       <w:start w:val="1"/>
       <w:numFmt w:val="bullet"/>
       <w:lvlText w:val="o"/>
@@ -3331,7 +4010,7 @@
         <w:rFonts w:ascii="Symbol" w:hAnsi="Symbol" w:hint="default"/>
       </w:rPr>
     </w:lvl>
-    <w:lvl w:ilvl="1" w:tplc="04090003" w:tentative="1">
+    <w:lvl w:ilvl="1" w:tplc="04090003">
       <w:start w:val="1"/>
       <w:numFmt w:val="bullet"/>
       <w:lvlText w:val="o"/>
@@ -4372,7 +5051,7 @@
         <w:rFonts w:ascii="Symbol" w:hAnsi="Symbol" w:hint="default"/>
       </w:rPr>
     </w:lvl>
-    <w:lvl w:ilvl="1" w:tplc="04090003" w:tentative="1">
+    <w:lvl w:ilvl="1" w:tplc="04090003">
       <w:start w:val="1"/>
       <w:numFmt w:val="bullet"/>
       <w:lvlText w:val="o"/>
@@ -4485,7 +5164,7 @@
         <w:rFonts w:ascii="Symbol" w:hAnsi="Symbol" w:hint="default"/>
       </w:rPr>
     </w:lvl>
-    <w:lvl w:ilvl="1" w:tplc="04090003" w:tentative="1">
+    <w:lvl w:ilvl="1" w:tplc="04090003">
       <w:start w:val="1"/>
       <w:numFmt w:val="bullet"/>
       <w:lvlText w:val="o"/>
@@ -5002,7 +5681,7 @@
         <w:rFonts w:ascii="Symbol" w:hAnsi="Symbol" w:hint="default"/>
       </w:rPr>
     </w:lvl>
-    <w:lvl w:ilvl="1" w:tplc="04090003" w:tentative="1">
+    <w:lvl w:ilvl="1" w:tplc="04090003">
       <w:start w:val="1"/>
       <w:numFmt w:val="bullet"/>
       <w:lvlText w:val="o"/>

</xml_diff>

<commit_message>
add ID numbers and function overview details to notes.
</commit_message>
<xml_diff>
--- a/IncentMe Web Logic Design Notes.docx
+++ b/IncentMe Web Logic Design Notes.docx
@@ -3356,24 +3356,741 @@
           <w:szCs w:val="24"/>
         </w:rPr>
       </w:pPr>
-    </w:p>
-    <w:p>
-      <w:pPr>
-        <w:spacing w:after="0"/>
-        <w:rPr>
-          <w:sz w:val="24"/>
-          <w:szCs w:val="24"/>
-        </w:rPr>
-      </w:pPr>
-    </w:p>
-    <w:p>
-      <w:pPr>
-        <w:spacing w:after="0"/>
-        <w:rPr>
-          <w:sz w:val="24"/>
-          <w:szCs w:val="24"/>
-        </w:rPr>
-      </w:pPr>
+      <w:r>
+        <w:rPr>
+          <w:sz w:val="24"/>
+          <w:szCs w:val="24"/>
+        </w:rPr>
+        <w:t xml:space="preserve">ID-13: </w:t>
+      </w:r>
+      <w:proofErr w:type="spellStart"/>
+      <w:r>
+        <w:rPr>
+          <w:sz w:val="24"/>
+          <w:szCs w:val="24"/>
+        </w:rPr>
+        <w:t>getXYAdActivity</w:t>
+      </w:r>
+      <w:proofErr w:type="spellEnd"/>
+      <w:r>
+        <w:rPr>
+          <w:sz w:val="24"/>
+          <w:szCs w:val="24"/>
+        </w:rPr>
+        <w:t xml:space="preserve"> –</w:t>
+      </w:r>
+    </w:p>
+    <w:p>
+      <w:pPr>
+        <w:pStyle w:val="ListParagraph"/>
+        <w:numPr>
+          <w:ilvl w:val="0"/>
+          <w:numId w:val="23"/>
+        </w:numPr>
+        <w:spacing w:after="0"/>
+        <w:rPr>
+          <w:sz w:val="24"/>
+          <w:szCs w:val="24"/>
+        </w:rPr>
+      </w:pPr>
+      <w:r>
+        <w:rPr>
+          <w:sz w:val="24"/>
+          <w:szCs w:val="24"/>
+        </w:rPr>
+        <w:t>Sets the Y axis values for multiple ad-activity tables; Used for further manipulating ad-point system.</w:t>
+      </w:r>
+    </w:p>
+    <w:p>
+      <w:pPr>
+        <w:pStyle w:val="ListParagraph"/>
+        <w:numPr>
+          <w:ilvl w:val="0"/>
+          <w:numId w:val="23"/>
+        </w:numPr>
+        <w:spacing w:after="0"/>
+        <w:rPr>
+          <w:sz w:val="24"/>
+          <w:szCs w:val="24"/>
+        </w:rPr>
+      </w:pPr>
+      <w:r>
+        <w:rPr>
+          <w:sz w:val="24"/>
+          <w:szCs w:val="24"/>
+        </w:rPr>
+        <w:t>(review) – review for improvements</w:t>
+      </w:r>
+    </w:p>
+    <w:p>
+      <w:pPr>
+        <w:pStyle w:val="ListParagraph"/>
+        <w:numPr>
+          <w:ilvl w:val="0"/>
+          <w:numId w:val="23"/>
+        </w:numPr>
+        <w:spacing w:after="0"/>
+        <w:rPr>
+          <w:sz w:val="24"/>
+          <w:szCs w:val="24"/>
+        </w:rPr>
+      </w:pPr>
+      <w:r>
+        <w:rPr>
+          <w:sz w:val="24"/>
+          <w:szCs w:val="24"/>
+        </w:rPr>
+        <w:t>Advertiser</w:t>
+      </w:r>
+    </w:p>
+    <w:p>
+      <w:pPr>
+        <w:pStyle w:val="ListParagraph"/>
+        <w:numPr>
+          <w:ilvl w:val="0"/>
+          <w:numId w:val="23"/>
+        </w:numPr>
+        <w:spacing w:after="0"/>
+        <w:rPr>
+          <w:sz w:val="24"/>
+          <w:szCs w:val="24"/>
+        </w:rPr>
+      </w:pPr>
+      <w:r>
+        <w:rPr>
+          <w:sz w:val="24"/>
+          <w:szCs w:val="24"/>
+        </w:rPr>
+        <w:t>Ad-algorithm</w:t>
+      </w:r>
+    </w:p>
+    <w:p>
+      <w:pPr>
+        <w:spacing w:after="0"/>
+        <w:rPr>
+          <w:sz w:val="24"/>
+          <w:szCs w:val="24"/>
+        </w:rPr>
+      </w:pPr>
+    </w:p>
+    <w:p>
+      <w:pPr>
+        <w:spacing w:after="0"/>
+        <w:rPr>
+          <w:sz w:val="24"/>
+          <w:szCs w:val="24"/>
+        </w:rPr>
+      </w:pPr>
+      <w:r>
+        <w:rPr>
+          <w:sz w:val="24"/>
+          <w:szCs w:val="24"/>
+        </w:rPr>
+        <w:t xml:space="preserve">ID-14: </w:t>
+      </w:r>
+      <w:proofErr w:type="spellStart"/>
+      <w:r>
+        <w:rPr>
+          <w:sz w:val="24"/>
+          <w:szCs w:val="24"/>
+        </w:rPr>
+        <w:t>getAdActivityTable</w:t>
+      </w:r>
+      <w:proofErr w:type="spellEnd"/>
+      <w:r>
+        <w:rPr>
+          <w:sz w:val="24"/>
+          <w:szCs w:val="24"/>
+        </w:rPr>
+        <w:t xml:space="preserve"> – </w:t>
+      </w:r>
+    </w:p>
+    <w:p>
+      <w:pPr>
+        <w:pStyle w:val="ListParagraph"/>
+        <w:numPr>
+          <w:ilvl w:val="0"/>
+          <w:numId w:val="24"/>
+        </w:numPr>
+        <w:spacing w:after="0"/>
+        <w:rPr>
+          <w:sz w:val="24"/>
+          <w:szCs w:val="24"/>
+        </w:rPr>
+      </w:pPr>
+      <w:r>
+        <w:rPr>
+          <w:sz w:val="24"/>
+          <w:szCs w:val="24"/>
+        </w:rPr>
+        <w:t xml:space="preserve">Generates the X values and calculates the multiplier values for the ad-activity table; uses the x1 values as multiplier and ad-activity Y-values to result in modifier values. </w:t>
+      </w:r>
+    </w:p>
+    <w:p>
+      <w:pPr>
+        <w:pStyle w:val="ListParagraph"/>
+        <w:numPr>
+          <w:ilvl w:val="0"/>
+          <w:numId w:val="24"/>
+        </w:numPr>
+        <w:spacing w:after="0"/>
+        <w:rPr>
+          <w:sz w:val="24"/>
+          <w:szCs w:val="24"/>
+        </w:rPr>
+      </w:pPr>
+      <w:r>
+        <w:rPr>
+          <w:sz w:val="24"/>
+          <w:szCs w:val="24"/>
+        </w:rPr>
+        <w:t>(working) – need tables that are created associated to rank levels</w:t>
+      </w:r>
+    </w:p>
+    <w:p>
+      <w:pPr>
+        <w:pStyle w:val="ListParagraph"/>
+        <w:numPr>
+          <w:ilvl w:val="0"/>
+          <w:numId w:val="24"/>
+        </w:numPr>
+        <w:spacing w:after="0"/>
+        <w:rPr>
+          <w:sz w:val="24"/>
+          <w:szCs w:val="24"/>
+        </w:rPr>
+      </w:pPr>
+      <w:r>
+        <w:rPr>
+          <w:sz w:val="24"/>
+          <w:szCs w:val="24"/>
+        </w:rPr>
+        <w:t>Advertiser</w:t>
+      </w:r>
+    </w:p>
+    <w:p>
+      <w:pPr>
+        <w:pStyle w:val="ListParagraph"/>
+        <w:numPr>
+          <w:ilvl w:val="0"/>
+          <w:numId w:val="24"/>
+        </w:numPr>
+        <w:spacing w:after="0"/>
+        <w:rPr>
+          <w:sz w:val="24"/>
+          <w:szCs w:val="24"/>
+        </w:rPr>
+      </w:pPr>
+      <w:r>
+        <w:rPr>
+          <w:sz w:val="24"/>
+          <w:szCs w:val="24"/>
+        </w:rPr>
+        <w:lastRenderedPageBreak/>
+        <w:t>Ad-Algorithm</w:t>
+      </w:r>
+    </w:p>
+    <w:p>
+      <w:pPr>
+        <w:spacing w:after="0"/>
+        <w:rPr>
+          <w:sz w:val="24"/>
+          <w:szCs w:val="24"/>
+        </w:rPr>
+      </w:pPr>
+    </w:p>
+    <w:p>
+      <w:pPr>
+        <w:spacing w:after="0"/>
+        <w:rPr>
+          <w:sz w:val="24"/>
+          <w:szCs w:val="24"/>
+        </w:rPr>
+      </w:pPr>
+      <w:r>
+        <w:rPr>
+          <w:sz w:val="24"/>
+          <w:szCs w:val="24"/>
+        </w:rPr>
+        <w:t xml:space="preserve">ID-15: </w:t>
+      </w:r>
+      <w:proofErr w:type="spellStart"/>
+      <w:r>
+        <w:rPr>
+          <w:sz w:val="24"/>
+          <w:szCs w:val="24"/>
+        </w:rPr>
+        <w:t>adOccuranceFactor</w:t>
+      </w:r>
+      <w:proofErr w:type="spellEnd"/>
+      <w:r>
+        <w:rPr>
+          <w:sz w:val="24"/>
+          <w:szCs w:val="24"/>
+        </w:rPr>
+        <w:t xml:space="preserve"> – </w:t>
+      </w:r>
+    </w:p>
+    <w:p>
+      <w:pPr>
+        <w:pStyle w:val="ListParagraph"/>
+        <w:numPr>
+          <w:ilvl w:val="0"/>
+          <w:numId w:val="25"/>
+        </w:numPr>
+        <w:spacing w:after="0"/>
+        <w:rPr>
+          <w:sz w:val="24"/>
+          <w:szCs w:val="24"/>
+        </w:rPr>
+      </w:pPr>
+      <w:r>
+        <w:rPr>
+          <w:sz w:val="24"/>
+          <w:szCs w:val="24"/>
+        </w:rPr>
+        <w:t>Gets the active multiplier from the generated ad-activity table(s); Returns the modifier value that’s used to further adjust point value of offer.</w:t>
+      </w:r>
+    </w:p>
+    <w:p>
+      <w:pPr>
+        <w:pStyle w:val="ListParagraph"/>
+        <w:numPr>
+          <w:ilvl w:val="0"/>
+          <w:numId w:val="25"/>
+        </w:numPr>
+        <w:spacing w:after="0"/>
+        <w:rPr>
+          <w:sz w:val="24"/>
+          <w:szCs w:val="24"/>
+        </w:rPr>
+      </w:pPr>
+      <w:r>
+        <w:rPr>
+          <w:sz w:val="24"/>
+          <w:szCs w:val="24"/>
+        </w:rPr>
+        <w:t>(review) – review for improvements</w:t>
+      </w:r>
+    </w:p>
+    <w:p>
+      <w:pPr>
+        <w:pStyle w:val="ListParagraph"/>
+        <w:numPr>
+          <w:ilvl w:val="0"/>
+          <w:numId w:val="25"/>
+        </w:numPr>
+        <w:spacing w:after="0"/>
+        <w:rPr>
+          <w:sz w:val="24"/>
+          <w:szCs w:val="24"/>
+        </w:rPr>
+      </w:pPr>
+      <w:r>
+        <w:rPr>
+          <w:sz w:val="24"/>
+          <w:szCs w:val="24"/>
+        </w:rPr>
+        <w:t>Advertiser</w:t>
+      </w:r>
+    </w:p>
+    <w:p>
+      <w:pPr>
+        <w:pStyle w:val="ListParagraph"/>
+        <w:numPr>
+          <w:ilvl w:val="0"/>
+          <w:numId w:val="25"/>
+        </w:numPr>
+        <w:spacing w:after="0"/>
+        <w:rPr>
+          <w:sz w:val="24"/>
+          <w:szCs w:val="24"/>
+        </w:rPr>
+      </w:pPr>
+      <w:r>
+        <w:rPr>
+          <w:sz w:val="24"/>
+          <w:szCs w:val="24"/>
+        </w:rPr>
+        <w:t>Ad-algorithm</w:t>
+      </w:r>
+    </w:p>
+    <w:p>
+      <w:pPr>
+        <w:spacing w:after="0"/>
+        <w:rPr>
+          <w:sz w:val="24"/>
+          <w:szCs w:val="24"/>
+        </w:rPr>
+      </w:pPr>
+    </w:p>
+    <w:p>
+      <w:pPr>
+        <w:spacing w:after="0"/>
+        <w:rPr>
+          <w:sz w:val="24"/>
+          <w:szCs w:val="24"/>
+        </w:rPr>
+      </w:pPr>
+      <w:r>
+        <w:rPr>
+          <w:sz w:val="24"/>
+          <w:szCs w:val="24"/>
+        </w:rPr>
+        <w:t xml:space="preserve">ID-16: </w:t>
+      </w:r>
+      <w:proofErr w:type="spellStart"/>
+      <w:r>
+        <w:rPr>
+          <w:sz w:val="24"/>
+          <w:szCs w:val="24"/>
+        </w:rPr>
+        <w:t>setMTableAdver</w:t>
+      </w:r>
+      <w:proofErr w:type="spellEnd"/>
+      <w:r>
+        <w:rPr>
+          <w:sz w:val="24"/>
+          <w:szCs w:val="24"/>
+        </w:rPr>
+        <w:t xml:space="preserve"> – </w:t>
+      </w:r>
+    </w:p>
+    <w:p>
+      <w:pPr>
+        <w:pStyle w:val="ListParagraph"/>
+        <w:numPr>
+          <w:ilvl w:val="0"/>
+          <w:numId w:val="26"/>
+        </w:numPr>
+        <w:spacing w:after="0"/>
+        <w:rPr>
+          <w:sz w:val="24"/>
+          <w:szCs w:val="24"/>
+        </w:rPr>
+      </w:pPr>
+      <w:r>
+        <w:rPr>
+          <w:sz w:val="24"/>
+          <w:szCs w:val="24"/>
+        </w:rPr>
+        <w:t>An object for holding the measurement conditions for each rank level. This is currently manually defined.</w:t>
+      </w:r>
+    </w:p>
+    <w:p>
+      <w:pPr>
+        <w:pStyle w:val="ListParagraph"/>
+        <w:numPr>
+          <w:ilvl w:val="0"/>
+          <w:numId w:val="26"/>
+        </w:numPr>
+        <w:spacing w:after="0"/>
+        <w:rPr>
+          <w:sz w:val="24"/>
+          <w:szCs w:val="24"/>
+        </w:rPr>
+      </w:pPr>
+      <w:r>
+        <w:rPr>
+          <w:sz w:val="24"/>
+          <w:szCs w:val="24"/>
+        </w:rPr>
+        <w:t xml:space="preserve">(working) – </w:t>
+      </w:r>
+      <w:proofErr w:type="gramStart"/>
+      <w:r>
+        <w:rPr>
+          <w:sz w:val="24"/>
+          <w:szCs w:val="24"/>
+        </w:rPr>
+        <w:t>work</w:t>
+      </w:r>
+      <w:proofErr w:type="gramEnd"/>
+      <w:r>
+        <w:rPr>
+          <w:sz w:val="24"/>
+          <w:szCs w:val="24"/>
+        </w:rPr>
+        <w:t xml:space="preserve"> on formula that’s capable of modify values using the users previous activity as the base.</w:t>
+      </w:r>
+    </w:p>
+    <w:p>
+      <w:pPr>
+        <w:pStyle w:val="ListParagraph"/>
+        <w:numPr>
+          <w:ilvl w:val="0"/>
+          <w:numId w:val="26"/>
+        </w:numPr>
+        <w:spacing w:after="0"/>
+        <w:rPr>
+          <w:sz w:val="24"/>
+          <w:szCs w:val="24"/>
+        </w:rPr>
+      </w:pPr>
+      <w:r>
+        <w:rPr>
+          <w:sz w:val="24"/>
+          <w:szCs w:val="24"/>
+        </w:rPr>
+        <w:t>Advertiser</w:t>
+      </w:r>
+    </w:p>
+    <w:p>
+      <w:pPr>
+        <w:pStyle w:val="ListParagraph"/>
+        <w:numPr>
+          <w:ilvl w:val="0"/>
+          <w:numId w:val="26"/>
+        </w:numPr>
+        <w:spacing w:after="0"/>
+        <w:rPr>
+          <w:sz w:val="24"/>
+          <w:szCs w:val="24"/>
+        </w:rPr>
+      </w:pPr>
+      <w:r>
+        <w:rPr>
+          <w:sz w:val="24"/>
+          <w:szCs w:val="24"/>
+        </w:rPr>
+        <w:t>Rank-algorithm</w:t>
+      </w:r>
+    </w:p>
+    <w:p>
+      <w:pPr>
+        <w:spacing w:after="0"/>
+        <w:rPr>
+          <w:sz w:val="24"/>
+          <w:szCs w:val="24"/>
+        </w:rPr>
+      </w:pPr>
+    </w:p>
+    <w:p>
+      <w:pPr>
+        <w:spacing w:after="0"/>
+        <w:rPr>
+          <w:sz w:val="24"/>
+          <w:szCs w:val="24"/>
+        </w:rPr>
+      </w:pPr>
+      <w:r>
+        <w:rPr>
+          <w:sz w:val="24"/>
+          <w:szCs w:val="24"/>
+        </w:rPr>
+        <w:t xml:space="preserve">ID-17: </w:t>
+      </w:r>
+      <w:proofErr w:type="spellStart"/>
+      <w:r>
+        <w:rPr>
+          <w:sz w:val="24"/>
+          <w:szCs w:val="24"/>
+        </w:rPr>
+        <w:t>calculateObjectValues</w:t>
+      </w:r>
+      <w:proofErr w:type="spellEnd"/>
+      <w:r>
+        <w:rPr>
+          <w:sz w:val="24"/>
+          <w:szCs w:val="24"/>
+        </w:rPr>
+        <w:t xml:space="preserve"> –</w:t>
+      </w:r>
+    </w:p>
+    <w:p>
+      <w:pPr>
+        <w:pStyle w:val="ListParagraph"/>
+        <w:numPr>
+          <w:ilvl w:val="0"/>
+          <w:numId w:val="27"/>
+        </w:numPr>
+        <w:spacing w:after="0"/>
+        <w:rPr>
+          <w:sz w:val="24"/>
+          <w:szCs w:val="24"/>
+        </w:rPr>
+      </w:pPr>
+      <w:r>
+        <w:rPr>
+          <w:sz w:val="24"/>
+          <w:szCs w:val="24"/>
+        </w:rPr>
+        <w:t>Used as a function to gather data from multiple (4) objects; calls function ID-18 passing values as parameters</w:t>
+      </w:r>
+    </w:p>
+    <w:p>
+      <w:pPr>
+        <w:pStyle w:val="ListParagraph"/>
+        <w:numPr>
+          <w:ilvl w:val="0"/>
+          <w:numId w:val="27"/>
+        </w:numPr>
+        <w:spacing w:after="0"/>
+        <w:rPr>
+          <w:sz w:val="24"/>
+          <w:szCs w:val="24"/>
+        </w:rPr>
+      </w:pPr>
+      <w:r>
+        <w:rPr>
+          <w:sz w:val="24"/>
+          <w:szCs w:val="24"/>
+        </w:rPr>
+        <w:t>(working) – requires significant rework, but works in its ability to get values and input</w:t>
+      </w:r>
+    </w:p>
+    <w:p>
+      <w:pPr>
+        <w:pStyle w:val="ListParagraph"/>
+        <w:numPr>
+          <w:ilvl w:val="0"/>
+          <w:numId w:val="27"/>
+        </w:numPr>
+        <w:spacing w:after="0"/>
+        <w:rPr>
+          <w:sz w:val="24"/>
+          <w:szCs w:val="24"/>
+        </w:rPr>
+      </w:pPr>
+      <w:r>
+        <w:rPr>
+          <w:sz w:val="24"/>
+          <w:szCs w:val="24"/>
+        </w:rPr>
+        <w:t xml:space="preserve">(working) – correct to pass object values into </w:t>
+      </w:r>
+      <w:r>
+        <w:rPr>
+          <w:sz w:val="24"/>
+          <w:szCs w:val="24"/>
+        </w:rPr>
+        <w:t>arrays; objects are causing multiple passes resulting in output errors (if statements not directing data as intended)</w:t>
+      </w:r>
+    </w:p>
+    <w:p>
+      <w:pPr>
+        <w:pStyle w:val="ListParagraph"/>
+        <w:numPr>
+          <w:ilvl w:val="0"/>
+          <w:numId w:val="27"/>
+        </w:numPr>
+        <w:spacing w:after="0"/>
+        <w:rPr>
+          <w:sz w:val="24"/>
+          <w:szCs w:val="24"/>
+        </w:rPr>
+      </w:pPr>
+      <w:r>
+        <w:rPr>
+          <w:sz w:val="24"/>
+          <w:szCs w:val="24"/>
+        </w:rPr>
+        <w:t>Advertiser</w:t>
+      </w:r>
+    </w:p>
+    <w:p>
+      <w:pPr>
+        <w:pStyle w:val="ListParagraph"/>
+        <w:numPr>
+          <w:ilvl w:val="0"/>
+          <w:numId w:val="27"/>
+        </w:numPr>
+        <w:spacing w:after="0"/>
+        <w:rPr>
+          <w:sz w:val="24"/>
+          <w:szCs w:val="24"/>
+        </w:rPr>
+      </w:pPr>
+      <w:r>
+        <w:rPr>
+          <w:sz w:val="24"/>
+          <w:szCs w:val="24"/>
+        </w:rPr>
+        <w:t>Rank-algorithm</w:t>
+      </w:r>
+    </w:p>
+    <w:p>
+      <w:pPr>
+        <w:spacing w:after="0"/>
+        <w:rPr>
+          <w:sz w:val="24"/>
+          <w:szCs w:val="24"/>
+        </w:rPr>
+      </w:pPr>
+    </w:p>
+    <w:p>
+      <w:pPr>
+        <w:spacing w:after="0"/>
+        <w:rPr>
+          <w:sz w:val="24"/>
+          <w:szCs w:val="24"/>
+        </w:rPr>
+      </w:pPr>
+      <w:r>
+        <w:rPr>
+          <w:sz w:val="24"/>
+          <w:szCs w:val="24"/>
+        </w:rPr>
+        <w:t xml:space="preserve">ID-18: </w:t>
+      </w:r>
+      <w:proofErr w:type="spellStart"/>
+      <w:r>
+        <w:rPr>
+          <w:sz w:val="24"/>
+          <w:szCs w:val="24"/>
+        </w:rPr>
+        <w:t>calculateStoreValues</w:t>
+      </w:r>
+      <w:proofErr w:type="spellEnd"/>
+      <w:r>
+        <w:rPr>
+          <w:sz w:val="24"/>
+          <w:szCs w:val="24"/>
+        </w:rPr>
+        <w:t xml:space="preserve"> – </w:t>
+      </w:r>
+    </w:p>
+    <w:p>
+      <w:pPr>
+        <w:pStyle w:val="ListParagraph"/>
+        <w:numPr>
+          <w:ilvl w:val="0"/>
+          <w:numId w:val="28"/>
+        </w:numPr>
+        <w:spacing w:after="0"/>
+        <w:rPr>
+          <w:sz w:val="24"/>
+          <w:szCs w:val="24"/>
+        </w:rPr>
+      </w:pPr>
+      <w:r>
+        <w:rPr>
+          <w:sz w:val="24"/>
+          <w:szCs w:val="24"/>
+        </w:rPr>
+        <w:t>Collects rank measurement actions, determines whether measurement action satisfies minimum condition, adds rank points to advertiser object</w:t>
+      </w:r>
+    </w:p>
+    <w:p>
+      <w:pPr>
+        <w:pStyle w:val="ListParagraph"/>
+        <w:numPr>
+          <w:ilvl w:val="0"/>
+          <w:numId w:val="28"/>
+        </w:numPr>
+        <w:spacing w:after="0"/>
+        <w:rPr>
+          <w:sz w:val="24"/>
+          <w:szCs w:val="24"/>
+        </w:rPr>
+      </w:pPr>
+      <w:r>
+        <w:rPr>
+          <w:sz w:val="24"/>
+          <w:szCs w:val="24"/>
+        </w:rPr>
+        <w:t>(working) –</w:t>
+      </w:r>
       <w:r>
         <w:rPr>
           <w:sz w:val="24"/>
@@ -3381,110 +4098,252 @@
         </w:rPr>
         <w:t xml:space="preserve"> </w:t>
       </w:r>
-    </w:p>
-    <w:p>
-      <w:pPr>
-        <w:pStyle w:val="ListParagraph"/>
-        <w:spacing w:after="0"/>
-        <w:ind w:left="0"/>
-        <w:rPr>
-          <w:sz w:val="24"/>
-          <w:szCs w:val="24"/>
-        </w:rPr>
-      </w:pPr>
-    </w:p>
-    <w:p>
-      <w:pPr>
-        <w:spacing w:after="0"/>
-        <w:rPr>
-          <w:sz w:val="24"/>
-          <w:szCs w:val="24"/>
-        </w:rPr>
-      </w:pPr>
-    </w:p>
-    <w:p>
-      <w:pPr>
-        <w:spacing w:after="0"/>
-        <w:rPr>
-          <w:sz w:val="24"/>
-          <w:szCs w:val="24"/>
-        </w:rPr>
-      </w:pPr>
-      <w:r>
-        <w:rPr>
-          <w:sz w:val="24"/>
-          <w:szCs w:val="24"/>
-        </w:rPr>
-        <w:t>Function Details:</w:t>
-      </w:r>
-    </w:p>
-    <w:p>
-      <w:pPr>
-        <w:pStyle w:val="ListParagraph"/>
-        <w:numPr>
-          <w:ilvl w:val="0"/>
-          <w:numId w:val="9"/>
-        </w:numPr>
-        <w:spacing w:after="0"/>
-        <w:rPr>
-          <w:sz w:val="24"/>
-          <w:szCs w:val="24"/>
-        </w:rPr>
-      </w:pPr>
-      <w:r>
-        <w:rPr>
-          <w:sz w:val="24"/>
-          <w:szCs w:val="24"/>
-        </w:rPr>
-        <w:t>function purpose</w:t>
-      </w:r>
-    </w:p>
-    <w:p>
-      <w:pPr>
-        <w:pStyle w:val="ListParagraph"/>
-        <w:numPr>
-          <w:ilvl w:val="0"/>
-          <w:numId w:val="9"/>
-        </w:numPr>
-        <w:spacing w:after="0"/>
-        <w:rPr>
-          <w:sz w:val="24"/>
-          <w:szCs w:val="24"/>
-        </w:rPr>
-      </w:pPr>
-      <w:r>
-        <w:rPr>
-          <w:sz w:val="24"/>
-          <w:szCs w:val="24"/>
-        </w:rPr>
-        <w:t>state of function (working, complete, refactor, review)</w:t>
-      </w:r>
-    </w:p>
-    <w:p>
-      <w:pPr>
-        <w:pStyle w:val="ListParagraph"/>
-        <w:numPr>
-          <w:ilvl w:val="0"/>
-          <w:numId w:val="9"/>
-        </w:numPr>
-        <w:spacing w:after="0"/>
-        <w:rPr>
-          <w:sz w:val="24"/>
-          <w:szCs w:val="24"/>
-        </w:rPr>
-      </w:pPr>
-      <w:r>
-        <w:rPr>
-          <w:sz w:val="24"/>
-          <w:szCs w:val="24"/>
-        </w:rPr>
-        <w:t>for which stakeholder (consumer, advertiser, both)</w:t>
+      <w:r>
+        <w:rPr>
+          <w:sz w:val="24"/>
+          <w:szCs w:val="24"/>
+        </w:rPr>
+        <w:t>works in its ability to get values and input</w:t>
+      </w:r>
+      <w:r>
+        <w:rPr>
+          <w:sz w:val="24"/>
+          <w:szCs w:val="24"/>
+        </w:rPr>
+        <w:t>; requires complete rework</w:t>
+      </w:r>
+    </w:p>
+    <w:p>
+      <w:pPr>
+        <w:pStyle w:val="ListParagraph"/>
+        <w:numPr>
+          <w:ilvl w:val="0"/>
+          <w:numId w:val="28"/>
+        </w:numPr>
+        <w:spacing w:after="0"/>
+        <w:rPr>
+          <w:sz w:val="24"/>
+          <w:szCs w:val="24"/>
+        </w:rPr>
+      </w:pPr>
+      <w:r>
+        <w:rPr>
+          <w:sz w:val="24"/>
+          <w:szCs w:val="24"/>
+        </w:rPr>
+        <w:t>(working) –</w:t>
+      </w:r>
+      <w:r>
+        <w:rPr>
+          <w:sz w:val="24"/>
+          <w:szCs w:val="24"/>
+        </w:rPr>
+        <w:t xml:space="preserve"> too many nested for loops; passing </w:t>
+      </w:r>
+      <w:r>
+        <w:rPr>
+          <w:sz w:val="24"/>
+          <w:szCs w:val="24"/>
+        </w:rPr>
+        <w:t xml:space="preserve">objects </w:t>
+      </w:r>
+      <w:r>
+        <w:rPr>
+          <w:sz w:val="24"/>
+          <w:szCs w:val="24"/>
+        </w:rPr>
+        <w:t>is</w:t>
+      </w:r>
+      <w:r>
+        <w:rPr>
+          <w:sz w:val="24"/>
+          <w:szCs w:val="24"/>
+        </w:rPr>
+        <w:t xml:space="preserve"> causing multiple output </w:t>
+      </w:r>
+      <w:r>
+        <w:rPr>
+          <w:sz w:val="24"/>
+          <w:szCs w:val="24"/>
+        </w:rPr>
+        <w:t>bugs</w:t>
+      </w:r>
+      <w:r>
+        <w:rPr>
+          <w:sz w:val="24"/>
+          <w:szCs w:val="24"/>
+        </w:rPr>
+        <w:t xml:space="preserve"> (if statements not directing data as intended</w:t>
+      </w:r>
+      <w:r>
+        <w:rPr>
+          <w:sz w:val="24"/>
+          <w:szCs w:val="24"/>
+        </w:rPr>
+        <w:t>; one click causes all rank levels of a matched measurement event to execute</w:t>
+      </w:r>
+      <w:r>
+        <w:rPr>
+          <w:sz w:val="24"/>
+          <w:szCs w:val="24"/>
+        </w:rPr>
+        <w:t>)</w:t>
+      </w:r>
+    </w:p>
+    <w:p>
+      <w:pPr>
+        <w:pStyle w:val="ListParagraph"/>
+        <w:numPr>
+          <w:ilvl w:val="0"/>
+          <w:numId w:val="28"/>
+        </w:numPr>
+        <w:spacing w:after="0"/>
+        <w:rPr>
+          <w:sz w:val="24"/>
+          <w:szCs w:val="24"/>
+        </w:rPr>
+      </w:pPr>
+      <w:r>
+        <w:rPr>
+          <w:sz w:val="24"/>
+          <w:szCs w:val="24"/>
+        </w:rPr>
+        <w:t xml:space="preserve">(working) – measurement </w:t>
+      </w:r>
+      <w:proofErr w:type="spellStart"/>
+      <w:r>
+        <w:rPr>
+          <w:sz w:val="24"/>
+          <w:szCs w:val="24"/>
+        </w:rPr>
+        <w:t>param</w:t>
+      </w:r>
+      <w:proofErr w:type="spellEnd"/>
+      <w:r>
+        <w:rPr>
+          <w:sz w:val="24"/>
+          <w:szCs w:val="24"/>
+        </w:rPr>
+        <w:t xml:space="preserve"> values currently assigned manually; Need to get correct values through loop or some other method</w:t>
+      </w:r>
+    </w:p>
+    <w:p>
+      <w:pPr>
+        <w:pStyle w:val="ListParagraph"/>
+        <w:numPr>
+          <w:ilvl w:val="0"/>
+          <w:numId w:val="28"/>
+        </w:numPr>
+        <w:spacing w:after="0"/>
+        <w:rPr>
+          <w:sz w:val="24"/>
+          <w:szCs w:val="24"/>
+        </w:rPr>
+      </w:pPr>
+      <w:r>
+        <w:rPr>
+          <w:sz w:val="24"/>
+          <w:szCs w:val="24"/>
+        </w:rPr>
+        <w:t>Advertiser</w:t>
+      </w:r>
+    </w:p>
+    <w:p>
+      <w:pPr>
+        <w:pStyle w:val="ListParagraph"/>
+        <w:numPr>
+          <w:ilvl w:val="0"/>
+          <w:numId w:val="28"/>
+        </w:numPr>
+        <w:spacing w:after="0"/>
+        <w:rPr>
+          <w:sz w:val="24"/>
+          <w:szCs w:val="24"/>
+        </w:rPr>
+      </w:pPr>
+      <w:r>
+        <w:rPr>
+          <w:sz w:val="24"/>
+          <w:szCs w:val="24"/>
+        </w:rPr>
+        <w:t>Rank-algorithm</w:t>
       </w:r>
       <w:bookmarkStart w:id="0" w:name="_GoBack"/>
       <w:bookmarkEnd w:id="0"/>
     </w:p>
     <w:p>
       <w:pPr>
+        <w:spacing w:after="0"/>
+        <w:rPr>
+          <w:sz w:val="24"/>
+          <w:szCs w:val="24"/>
+        </w:rPr>
+      </w:pPr>
+    </w:p>
+    <w:p>
+      <w:pPr>
+        <w:spacing w:after="0"/>
+        <w:rPr>
+          <w:sz w:val="24"/>
+          <w:szCs w:val="24"/>
+        </w:rPr>
+      </w:pPr>
+    </w:p>
+    <w:p>
+      <w:pPr>
+        <w:spacing w:after="0"/>
+        <w:rPr>
+          <w:sz w:val="24"/>
+          <w:szCs w:val="24"/>
+        </w:rPr>
+      </w:pPr>
+      <w:r>
+        <w:rPr>
+          <w:sz w:val="24"/>
+          <w:szCs w:val="24"/>
+        </w:rPr>
+        <w:t xml:space="preserve"> </w:t>
+      </w:r>
+    </w:p>
+    <w:p>
+      <w:pPr>
+        <w:pStyle w:val="ListParagraph"/>
+        <w:spacing w:after="0"/>
+        <w:ind w:left="0"/>
+        <w:rPr>
+          <w:sz w:val="24"/>
+          <w:szCs w:val="24"/>
+        </w:rPr>
+      </w:pPr>
+    </w:p>
+    <w:p>
+      <w:pPr>
+        <w:spacing w:after="0"/>
+        <w:rPr>
+          <w:sz w:val="24"/>
+          <w:szCs w:val="24"/>
+        </w:rPr>
+      </w:pPr>
+    </w:p>
+    <w:p>
+      <w:pPr>
+        <w:spacing w:after="0"/>
+        <w:rPr>
+          <w:sz w:val="24"/>
+          <w:szCs w:val="24"/>
+        </w:rPr>
+      </w:pPr>
+      <w:r>
+        <w:rPr>
+          <w:sz w:val="24"/>
+          <w:szCs w:val="24"/>
+        </w:rPr>
+        <w:lastRenderedPageBreak/>
+        <w:t>Function Details:</w:t>
+      </w:r>
+    </w:p>
+    <w:p>
+      <w:pPr>
         <w:pStyle w:val="ListParagraph"/>
         <w:numPr>
           <w:ilvl w:val="0"/>
@@ -3501,7 +4360,84 @@
           <w:sz w:val="24"/>
           <w:szCs w:val="24"/>
         </w:rPr>
-        <w:t>category of function  (ad-display, ad-algorithm)</w:t>
+        <w:t>function purpose</w:t>
+      </w:r>
+    </w:p>
+    <w:p>
+      <w:pPr>
+        <w:pStyle w:val="ListParagraph"/>
+        <w:numPr>
+          <w:ilvl w:val="0"/>
+          <w:numId w:val="9"/>
+        </w:numPr>
+        <w:spacing w:after="0"/>
+        <w:rPr>
+          <w:sz w:val="24"/>
+          <w:szCs w:val="24"/>
+        </w:rPr>
+      </w:pPr>
+      <w:r>
+        <w:rPr>
+          <w:sz w:val="24"/>
+          <w:szCs w:val="24"/>
+        </w:rPr>
+        <w:t>state of function (working, complete, refactor, review)</w:t>
+      </w:r>
+    </w:p>
+    <w:p>
+      <w:pPr>
+        <w:pStyle w:val="ListParagraph"/>
+        <w:numPr>
+          <w:ilvl w:val="0"/>
+          <w:numId w:val="9"/>
+        </w:numPr>
+        <w:spacing w:after="0"/>
+        <w:rPr>
+          <w:sz w:val="24"/>
+          <w:szCs w:val="24"/>
+        </w:rPr>
+      </w:pPr>
+      <w:r>
+        <w:rPr>
+          <w:sz w:val="24"/>
+          <w:szCs w:val="24"/>
+        </w:rPr>
+        <w:t>for which stakeholder (consumer, advertiser, both)</w:t>
+      </w:r>
+    </w:p>
+    <w:p>
+      <w:pPr>
+        <w:pStyle w:val="ListParagraph"/>
+        <w:numPr>
+          <w:ilvl w:val="0"/>
+          <w:numId w:val="9"/>
+        </w:numPr>
+        <w:spacing w:after="0"/>
+        <w:rPr>
+          <w:sz w:val="24"/>
+          <w:szCs w:val="24"/>
+        </w:rPr>
+      </w:pPr>
+      <w:r>
+        <w:rPr>
+          <w:sz w:val="24"/>
+          <w:szCs w:val="24"/>
+        </w:rPr>
+        <w:t>category of function  (ad-display, ad-algorithm</w:t>
+      </w:r>
+      <w:r>
+        <w:rPr>
+          <w:sz w:val="24"/>
+          <w:szCs w:val="24"/>
+        </w:rPr>
+        <w:t>, rank-algorithm</w:t>
+      </w:r>
+      <w:r>
+        <w:rPr>
+          <w:sz w:val="24"/>
+          <w:szCs w:val="24"/>
+        </w:rPr>
+        <w:t>)</w:t>
       </w:r>
     </w:p>
     <w:p>
@@ -3769,6 +4705,119 @@
     </w:lvl>
   </w:abstractNum>
   <w:abstractNum w:abstractNumId="2" w15:restartNumberingAfterBreak="0">
+    <w:nsid w:val="16AB4842"/>
+    <w:multiLevelType w:val="hybridMultilevel"/>
+    <w:tmpl w:val="93AA76FA"/>
+    <w:lvl w:ilvl="0" w:tplc="04090001">
+      <w:start w:val="1"/>
+      <w:numFmt w:val="bullet"/>
+      <w:lvlText w:val=""/>
+      <w:lvlJc w:val="left"/>
+      <w:pPr>
+        <w:ind w:left="720" w:hanging="360"/>
+      </w:pPr>
+      <w:rPr>
+        <w:rFonts w:ascii="Symbol" w:hAnsi="Symbol" w:hint="default"/>
+      </w:rPr>
+    </w:lvl>
+    <w:lvl w:ilvl="1" w:tplc="04090003" w:tentative="1">
+      <w:start w:val="1"/>
+      <w:numFmt w:val="bullet"/>
+      <w:lvlText w:val="o"/>
+      <w:lvlJc w:val="left"/>
+      <w:pPr>
+        <w:ind w:left="1440" w:hanging="360"/>
+      </w:pPr>
+      <w:rPr>
+        <w:rFonts w:ascii="Courier New" w:hAnsi="Courier New" w:cs="Courier New" w:hint="default"/>
+      </w:rPr>
+    </w:lvl>
+    <w:lvl w:ilvl="2" w:tplc="04090005" w:tentative="1">
+      <w:start w:val="1"/>
+      <w:numFmt w:val="bullet"/>
+      <w:lvlText w:val=""/>
+      <w:lvlJc w:val="left"/>
+      <w:pPr>
+        <w:ind w:left="2160" w:hanging="360"/>
+      </w:pPr>
+      <w:rPr>
+        <w:rFonts w:ascii="Wingdings" w:hAnsi="Wingdings" w:hint="default"/>
+      </w:rPr>
+    </w:lvl>
+    <w:lvl w:ilvl="3" w:tplc="04090001" w:tentative="1">
+      <w:start w:val="1"/>
+      <w:numFmt w:val="bullet"/>
+      <w:lvlText w:val=""/>
+      <w:lvlJc w:val="left"/>
+      <w:pPr>
+        <w:ind w:left="2880" w:hanging="360"/>
+      </w:pPr>
+      <w:rPr>
+        <w:rFonts w:ascii="Symbol" w:hAnsi="Symbol" w:hint="default"/>
+      </w:rPr>
+    </w:lvl>
+    <w:lvl w:ilvl="4" w:tplc="04090003" w:tentative="1">
+      <w:start w:val="1"/>
+      <w:numFmt w:val="bullet"/>
+      <w:lvlText w:val="o"/>
+      <w:lvlJc w:val="left"/>
+      <w:pPr>
+        <w:ind w:left="3600" w:hanging="360"/>
+      </w:pPr>
+      <w:rPr>
+        <w:rFonts w:ascii="Courier New" w:hAnsi="Courier New" w:cs="Courier New" w:hint="default"/>
+      </w:rPr>
+    </w:lvl>
+    <w:lvl w:ilvl="5" w:tplc="04090005" w:tentative="1">
+      <w:start w:val="1"/>
+      <w:numFmt w:val="bullet"/>
+      <w:lvlText w:val=""/>
+      <w:lvlJc w:val="left"/>
+      <w:pPr>
+        <w:ind w:left="4320" w:hanging="360"/>
+      </w:pPr>
+      <w:rPr>
+        <w:rFonts w:ascii="Wingdings" w:hAnsi="Wingdings" w:hint="default"/>
+      </w:rPr>
+    </w:lvl>
+    <w:lvl w:ilvl="6" w:tplc="04090001" w:tentative="1">
+      <w:start w:val="1"/>
+      <w:numFmt w:val="bullet"/>
+      <w:lvlText w:val=""/>
+      <w:lvlJc w:val="left"/>
+      <w:pPr>
+        <w:ind w:left="5040" w:hanging="360"/>
+      </w:pPr>
+      <w:rPr>
+        <w:rFonts w:ascii="Symbol" w:hAnsi="Symbol" w:hint="default"/>
+      </w:rPr>
+    </w:lvl>
+    <w:lvl w:ilvl="7" w:tplc="04090003" w:tentative="1">
+      <w:start w:val="1"/>
+      <w:numFmt w:val="bullet"/>
+      <w:lvlText w:val="o"/>
+      <w:lvlJc w:val="left"/>
+      <w:pPr>
+        <w:ind w:left="5760" w:hanging="360"/>
+      </w:pPr>
+      <w:rPr>
+        <w:rFonts w:ascii="Courier New" w:hAnsi="Courier New" w:cs="Courier New" w:hint="default"/>
+      </w:rPr>
+    </w:lvl>
+    <w:lvl w:ilvl="8" w:tplc="04090005" w:tentative="1">
+      <w:start w:val="1"/>
+      <w:numFmt w:val="bullet"/>
+      <w:lvlText w:val=""/>
+      <w:lvlJc w:val="left"/>
+      <w:pPr>
+        <w:ind w:left="6480" w:hanging="360"/>
+      </w:pPr>
+      <w:rPr>
+        <w:rFonts w:ascii="Wingdings" w:hAnsi="Wingdings" w:hint="default"/>
+      </w:rPr>
+    </w:lvl>
+  </w:abstractNum>
+  <w:abstractNum w:abstractNumId="3" w15:restartNumberingAfterBreak="0">
     <w:nsid w:val="17A70D73"/>
     <w:multiLevelType w:val="hybridMultilevel"/>
     <w:tmpl w:val="3D08D634"/>
@@ -3881,7 +4930,7 @@
       </w:rPr>
     </w:lvl>
   </w:abstractNum>
-  <w:abstractNum w:abstractNumId="3" w15:restartNumberingAfterBreak="0">
+  <w:abstractNum w:abstractNumId="4" w15:restartNumberingAfterBreak="0">
     <w:nsid w:val="1993423C"/>
     <w:multiLevelType w:val="hybridMultilevel"/>
     <w:tmpl w:val="631477EC"/>
@@ -3994,7 +5043,7 @@
       </w:rPr>
     </w:lvl>
   </w:abstractNum>
-  <w:abstractNum w:abstractNumId="4" w15:restartNumberingAfterBreak="0">
+  <w:abstractNum w:abstractNumId="5" w15:restartNumberingAfterBreak="0">
     <w:nsid w:val="1B0A7F17"/>
     <w:multiLevelType w:val="hybridMultilevel"/>
     <w:tmpl w:val="DA3E29AC"/>
@@ -4107,7 +5156,120 @@
       </w:rPr>
     </w:lvl>
   </w:abstractNum>
-  <w:abstractNum w:abstractNumId="5" w15:restartNumberingAfterBreak="0">
+  <w:abstractNum w:abstractNumId="6" w15:restartNumberingAfterBreak="0">
+    <w:nsid w:val="2413161D"/>
+    <w:multiLevelType w:val="hybridMultilevel"/>
+    <w:tmpl w:val="1B12F0F8"/>
+    <w:lvl w:ilvl="0" w:tplc="04090001">
+      <w:start w:val="1"/>
+      <w:numFmt w:val="bullet"/>
+      <w:lvlText w:val=""/>
+      <w:lvlJc w:val="left"/>
+      <w:pPr>
+        <w:ind w:left="720" w:hanging="360"/>
+      </w:pPr>
+      <w:rPr>
+        <w:rFonts w:ascii="Symbol" w:hAnsi="Symbol" w:hint="default"/>
+      </w:rPr>
+    </w:lvl>
+    <w:lvl w:ilvl="1" w:tplc="04090003" w:tentative="1">
+      <w:start w:val="1"/>
+      <w:numFmt w:val="bullet"/>
+      <w:lvlText w:val="o"/>
+      <w:lvlJc w:val="left"/>
+      <w:pPr>
+        <w:ind w:left="1440" w:hanging="360"/>
+      </w:pPr>
+      <w:rPr>
+        <w:rFonts w:ascii="Courier New" w:hAnsi="Courier New" w:cs="Courier New" w:hint="default"/>
+      </w:rPr>
+    </w:lvl>
+    <w:lvl w:ilvl="2" w:tplc="04090005" w:tentative="1">
+      <w:start w:val="1"/>
+      <w:numFmt w:val="bullet"/>
+      <w:lvlText w:val=""/>
+      <w:lvlJc w:val="left"/>
+      <w:pPr>
+        <w:ind w:left="2160" w:hanging="360"/>
+      </w:pPr>
+      <w:rPr>
+        <w:rFonts w:ascii="Wingdings" w:hAnsi="Wingdings" w:hint="default"/>
+      </w:rPr>
+    </w:lvl>
+    <w:lvl w:ilvl="3" w:tplc="04090001" w:tentative="1">
+      <w:start w:val="1"/>
+      <w:numFmt w:val="bullet"/>
+      <w:lvlText w:val=""/>
+      <w:lvlJc w:val="left"/>
+      <w:pPr>
+        <w:ind w:left="2880" w:hanging="360"/>
+      </w:pPr>
+      <w:rPr>
+        <w:rFonts w:ascii="Symbol" w:hAnsi="Symbol" w:hint="default"/>
+      </w:rPr>
+    </w:lvl>
+    <w:lvl w:ilvl="4" w:tplc="04090003" w:tentative="1">
+      <w:start w:val="1"/>
+      <w:numFmt w:val="bullet"/>
+      <w:lvlText w:val="o"/>
+      <w:lvlJc w:val="left"/>
+      <w:pPr>
+        <w:ind w:left="3600" w:hanging="360"/>
+      </w:pPr>
+      <w:rPr>
+        <w:rFonts w:ascii="Courier New" w:hAnsi="Courier New" w:cs="Courier New" w:hint="default"/>
+      </w:rPr>
+    </w:lvl>
+    <w:lvl w:ilvl="5" w:tplc="04090005" w:tentative="1">
+      <w:start w:val="1"/>
+      <w:numFmt w:val="bullet"/>
+      <w:lvlText w:val=""/>
+      <w:lvlJc w:val="left"/>
+      <w:pPr>
+        <w:ind w:left="4320" w:hanging="360"/>
+      </w:pPr>
+      <w:rPr>
+        <w:rFonts w:ascii="Wingdings" w:hAnsi="Wingdings" w:hint="default"/>
+      </w:rPr>
+    </w:lvl>
+    <w:lvl w:ilvl="6" w:tplc="04090001" w:tentative="1">
+      <w:start w:val="1"/>
+      <w:numFmt w:val="bullet"/>
+      <w:lvlText w:val=""/>
+      <w:lvlJc w:val="left"/>
+      <w:pPr>
+        <w:ind w:left="5040" w:hanging="360"/>
+      </w:pPr>
+      <w:rPr>
+        <w:rFonts w:ascii="Symbol" w:hAnsi="Symbol" w:hint="default"/>
+      </w:rPr>
+    </w:lvl>
+    <w:lvl w:ilvl="7" w:tplc="04090003" w:tentative="1">
+      <w:start w:val="1"/>
+      <w:numFmt w:val="bullet"/>
+      <w:lvlText w:val="o"/>
+      <w:lvlJc w:val="left"/>
+      <w:pPr>
+        <w:ind w:left="5760" w:hanging="360"/>
+      </w:pPr>
+      <w:rPr>
+        <w:rFonts w:ascii="Courier New" w:hAnsi="Courier New" w:cs="Courier New" w:hint="default"/>
+      </w:rPr>
+    </w:lvl>
+    <w:lvl w:ilvl="8" w:tplc="04090005" w:tentative="1">
+      <w:start w:val="1"/>
+      <w:numFmt w:val="bullet"/>
+      <w:lvlText w:val=""/>
+      <w:lvlJc w:val="left"/>
+      <w:pPr>
+        <w:ind w:left="6480" w:hanging="360"/>
+      </w:pPr>
+      <w:rPr>
+        <w:rFonts w:ascii="Wingdings" w:hAnsi="Wingdings" w:hint="default"/>
+      </w:rPr>
+    </w:lvl>
+  </w:abstractNum>
+  <w:abstractNum w:abstractNumId="7" w15:restartNumberingAfterBreak="0">
     <w:nsid w:val="30416F5C"/>
     <w:multiLevelType w:val="hybridMultilevel"/>
     <w:tmpl w:val="D4DC90D0"/>
@@ -4193,7 +5355,7 @@
       </w:pPr>
     </w:lvl>
   </w:abstractNum>
-  <w:abstractNum w:abstractNumId="6" w15:restartNumberingAfterBreak="0">
+  <w:abstractNum w:abstractNumId="8" w15:restartNumberingAfterBreak="0">
     <w:nsid w:val="328134F9"/>
     <w:multiLevelType w:val="hybridMultilevel"/>
     <w:tmpl w:val="AD4CAC18"/>
@@ -4282,7 +5444,120 @@
       </w:pPr>
     </w:lvl>
   </w:abstractNum>
-  <w:abstractNum w:abstractNumId="7" w15:restartNumberingAfterBreak="0">
+  <w:abstractNum w:abstractNumId="9" w15:restartNumberingAfterBreak="0">
+    <w:nsid w:val="35B81D7C"/>
+    <w:multiLevelType w:val="hybridMultilevel"/>
+    <w:tmpl w:val="CA1665B4"/>
+    <w:lvl w:ilvl="0" w:tplc="04090001">
+      <w:start w:val="1"/>
+      <w:numFmt w:val="bullet"/>
+      <w:lvlText w:val=""/>
+      <w:lvlJc w:val="left"/>
+      <w:pPr>
+        <w:ind w:left="720" w:hanging="360"/>
+      </w:pPr>
+      <w:rPr>
+        <w:rFonts w:ascii="Symbol" w:hAnsi="Symbol" w:hint="default"/>
+      </w:rPr>
+    </w:lvl>
+    <w:lvl w:ilvl="1" w:tplc="04090003" w:tentative="1">
+      <w:start w:val="1"/>
+      <w:numFmt w:val="bullet"/>
+      <w:lvlText w:val="o"/>
+      <w:lvlJc w:val="left"/>
+      <w:pPr>
+        <w:ind w:left="1440" w:hanging="360"/>
+      </w:pPr>
+      <w:rPr>
+        <w:rFonts w:ascii="Courier New" w:hAnsi="Courier New" w:cs="Courier New" w:hint="default"/>
+      </w:rPr>
+    </w:lvl>
+    <w:lvl w:ilvl="2" w:tplc="04090005" w:tentative="1">
+      <w:start w:val="1"/>
+      <w:numFmt w:val="bullet"/>
+      <w:lvlText w:val=""/>
+      <w:lvlJc w:val="left"/>
+      <w:pPr>
+        <w:ind w:left="2160" w:hanging="360"/>
+      </w:pPr>
+      <w:rPr>
+        <w:rFonts w:ascii="Wingdings" w:hAnsi="Wingdings" w:hint="default"/>
+      </w:rPr>
+    </w:lvl>
+    <w:lvl w:ilvl="3" w:tplc="04090001" w:tentative="1">
+      <w:start w:val="1"/>
+      <w:numFmt w:val="bullet"/>
+      <w:lvlText w:val=""/>
+      <w:lvlJc w:val="left"/>
+      <w:pPr>
+        <w:ind w:left="2880" w:hanging="360"/>
+      </w:pPr>
+      <w:rPr>
+        <w:rFonts w:ascii="Symbol" w:hAnsi="Symbol" w:hint="default"/>
+      </w:rPr>
+    </w:lvl>
+    <w:lvl w:ilvl="4" w:tplc="04090003" w:tentative="1">
+      <w:start w:val="1"/>
+      <w:numFmt w:val="bullet"/>
+      <w:lvlText w:val="o"/>
+      <w:lvlJc w:val="left"/>
+      <w:pPr>
+        <w:ind w:left="3600" w:hanging="360"/>
+      </w:pPr>
+      <w:rPr>
+        <w:rFonts w:ascii="Courier New" w:hAnsi="Courier New" w:cs="Courier New" w:hint="default"/>
+      </w:rPr>
+    </w:lvl>
+    <w:lvl w:ilvl="5" w:tplc="04090005" w:tentative="1">
+      <w:start w:val="1"/>
+      <w:numFmt w:val="bullet"/>
+      <w:lvlText w:val=""/>
+      <w:lvlJc w:val="left"/>
+      <w:pPr>
+        <w:ind w:left="4320" w:hanging="360"/>
+      </w:pPr>
+      <w:rPr>
+        <w:rFonts w:ascii="Wingdings" w:hAnsi="Wingdings" w:hint="default"/>
+      </w:rPr>
+    </w:lvl>
+    <w:lvl w:ilvl="6" w:tplc="04090001" w:tentative="1">
+      <w:start w:val="1"/>
+      <w:numFmt w:val="bullet"/>
+      <w:lvlText w:val=""/>
+      <w:lvlJc w:val="left"/>
+      <w:pPr>
+        <w:ind w:left="5040" w:hanging="360"/>
+      </w:pPr>
+      <w:rPr>
+        <w:rFonts w:ascii="Symbol" w:hAnsi="Symbol" w:hint="default"/>
+      </w:rPr>
+    </w:lvl>
+    <w:lvl w:ilvl="7" w:tplc="04090003" w:tentative="1">
+      <w:start w:val="1"/>
+      <w:numFmt w:val="bullet"/>
+      <w:lvlText w:val="o"/>
+      <w:lvlJc w:val="left"/>
+      <w:pPr>
+        <w:ind w:left="5760" w:hanging="360"/>
+      </w:pPr>
+      <w:rPr>
+        <w:rFonts w:ascii="Courier New" w:hAnsi="Courier New" w:cs="Courier New" w:hint="default"/>
+      </w:rPr>
+    </w:lvl>
+    <w:lvl w:ilvl="8" w:tplc="04090005" w:tentative="1">
+      <w:start w:val="1"/>
+      <w:numFmt w:val="bullet"/>
+      <w:lvlText w:val=""/>
+      <w:lvlJc w:val="left"/>
+      <w:pPr>
+        <w:ind w:left="6480" w:hanging="360"/>
+      </w:pPr>
+      <w:rPr>
+        <w:rFonts w:ascii="Wingdings" w:hAnsi="Wingdings" w:hint="default"/>
+      </w:rPr>
+    </w:lvl>
+  </w:abstractNum>
+  <w:abstractNum w:abstractNumId="10" w15:restartNumberingAfterBreak="0">
     <w:nsid w:val="37630FA9"/>
     <w:multiLevelType w:val="hybridMultilevel"/>
     <w:tmpl w:val="068A2FAC"/>
@@ -4395,7 +5670,7 @@
       </w:rPr>
     </w:lvl>
   </w:abstractNum>
-  <w:abstractNum w:abstractNumId="8" w15:restartNumberingAfterBreak="0">
+  <w:abstractNum w:abstractNumId="11" w15:restartNumberingAfterBreak="0">
     <w:nsid w:val="387F1241"/>
     <w:multiLevelType w:val="hybridMultilevel"/>
     <w:tmpl w:val="FB8A9AB4"/>
@@ -4508,7 +5783,7 @@
       </w:rPr>
     </w:lvl>
   </w:abstractNum>
-  <w:abstractNum w:abstractNumId="9" w15:restartNumberingAfterBreak="0">
+  <w:abstractNum w:abstractNumId="12" w15:restartNumberingAfterBreak="0">
     <w:nsid w:val="3C071CAC"/>
     <w:multiLevelType w:val="hybridMultilevel"/>
     <w:tmpl w:val="49C809B4"/>
@@ -4621,7 +5896,7 @@
       </w:rPr>
     </w:lvl>
   </w:abstractNum>
-  <w:abstractNum w:abstractNumId="10" w15:restartNumberingAfterBreak="0">
+  <w:abstractNum w:abstractNumId="13" w15:restartNumberingAfterBreak="0">
     <w:nsid w:val="3EBF5BC1"/>
     <w:multiLevelType w:val="multilevel"/>
     <w:tmpl w:val="0409001D"/>
@@ -4720,7 +5995,7 @@
       </w:pPr>
     </w:lvl>
   </w:abstractNum>
-  <w:abstractNum w:abstractNumId="11" w15:restartNumberingAfterBreak="0">
+  <w:abstractNum w:abstractNumId="14" w15:restartNumberingAfterBreak="0">
     <w:nsid w:val="46D402D3"/>
     <w:multiLevelType w:val="hybridMultilevel"/>
     <w:tmpl w:val="3356D8E0"/>
@@ -4833,7 +6108,233 @@
       </w:rPr>
     </w:lvl>
   </w:abstractNum>
-  <w:abstractNum w:abstractNumId="12" w15:restartNumberingAfterBreak="0">
+  <w:abstractNum w:abstractNumId="15" w15:restartNumberingAfterBreak="0">
+    <w:nsid w:val="49410521"/>
+    <w:multiLevelType w:val="hybridMultilevel"/>
+    <w:tmpl w:val="C290C99A"/>
+    <w:lvl w:ilvl="0" w:tplc="04090001">
+      <w:start w:val="1"/>
+      <w:numFmt w:val="bullet"/>
+      <w:lvlText w:val=""/>
+      <w:lvlJc w:val="left"/>
+      <w:pPr>
+        <w:ind w:left="787" w:hanging="360"/>
+      </w:pPr>
+      <w:rPr>
+        <w:rFonts w:ascii="Symbol" w:hAnsi="Symbol" w:hint="default"/>
+      </w:rPr>
+    </w:lvl>
+    <w:lvl w:ilvl="1" w:tplc="04090003" w:tentative="1">
+      <w:start w:val="1"/>
+      <w:numFmt w:val="bullet"/>
+      <w:lvlText w:val="o"/>
+      <w:lvlJc w:val="left"/>
+      <w:pPr>
+        <w:ind w:left="1507" w:hanging="360"/>
+      </w:pPr>
+      <w:rPr>
+        <w:rFonts w:ascii="Courier New" w:hAnsi="Courier New" w:cs="Courier New" w:hint="default"/>
+      </w:rPr>
+    </w:lvl>
+    <w:lvl w:ilvl="2" w:tplc="04090005" w:tentative="1">
+      <w:start w:val="1"/>
+      <w:numFmt w:val="bullet"/>
+      <w:lvlText w:val=""/>
+      <w:lvlJc w:val="left"/>
+      <w:pPr>
+        <w:ind w:left="2227" w:hanging="360"/>
+      </w:pPr>
+      <w:rPr>
+        <w:rFonts w:ascii="Wingdings" w:hAnsi="Wingdings" w:hint="default"/>
+      </w:rPr>
+    </w:lvl>
+    <w:lvl w:ilvl="3" w:tplc="04090001" w:tentative="1">
+      <w:start w:val="1"/>
+      <w:numFmt w:val="bullet"/>
+      <w:lvlText w:val=""/>
+      <w:lvlJc w:val="left"/>
+      <w:pPr>
+        <w:ind w:left="2947" w:hanging="360"/>
+      </w:pPr>
+      <w:rPr>
+        <w:rFonts w:ascii="Symbol" w:hAnsi="Symbol" w:hint="default"/>
+      </w:rPr>
+    </w:lvl>
+    <w:lvl w:ilvl="4" w:tplc="04090003" w:tentative="1">
+      <w:start w:val="1"/>
+      <w:numFmt w:val="bullet"/>
+      <w:lvlText w:val="o"/>
+      <w:lvlJc w:val="left"/>
+      <w:pPr>
+        <w:ind w:left="3667" w:hanging="360"/>
+      </w:pPr>
+      <w:rPr>
+        <w:rFonts w:ascii="Courier New" w:hAnsi="Courier New" w:cs="Courier New" w:hint="default"/>
+      </w:rPr>
+    </w:lvl>
+    <w:lvl w:ilvl="5" w:tplc="04090005" w:tentative="1">
+      <w:start w:val="1"/>
+      <w:numFmt w:val="bullet"/>
+      <w:lvlText w:val=""/>
+      <w:lvlJc w:val="left"/>
+      <w:pPr>
+        <w:ind w:left="4387" w:hanging="360"/>
+      </w:pPr>
+      <w:rPr>
+        <w:rFonts w:ascii="Wingdings" w:hAnsi="Wingdings" w:hint="default"/>
+      </w:rPr>
+    </w:lvl>
+    <w:lvl w:ilvl="6" w:tplc="04090001" w:tentative="1">
+      <w:start w:val="1"/>
+      <w:numFmt w:val="bullet"/>
+      <w:lvlText w:val=""/>
+      <w:lvlJc w:val="left"/>
+      <w:pPr>
+        <w:ind w:left="5107" w:hanging="360"/>
+      </w:pPr>
+      <w:rPr>
+        <w:rFonts w:ascii="Symbol" w:hAnsi="Symbol" w:hint="default"/>
+      </w:rPr>
+    </w:lvl>
+    <w:lvl w:ilvl="7" w:tplc="04090003" w:tentative="1">
+      <w:start w:val="1"/>
+      <w:numFmt w:val="bullet"/>
+      <w:lvlText w:val="o"/>
+      <w:lvlJc w:val="left"/>
+      <w:pPr>
+        <w:ind w:left="5827" w:hanging="360"/>
+      </w:pPr>
+      <w:rPr>
+        <w:rFonts w:ascii="Courier New" w:hAnsi="Courier New" w:cs="Courier New" w:hint="default"/>
+      </w:rPr>
+    </w:lvl>
+    <w:lvl w:ilvl="8" w:tplc="04090005" w:tentative="1">
+      <w:start w:val="1"/>
+      <w:numFmt w:val="bullet"/>
+      <w:lvlText w:val=""/>
+      <w:lvlJc w:val="left"/>
+      <w:pPr>
+        <w:ind w:left="6547" w:hanging="360"/>
+      </w:pPr>
+      <w:rPr>
+        <w:rFonts w:ascii="Wingdings" w:hAnsi="Wingdings" w:hint="default"/>
+      </w:rPr>
+    </w:lvl>
+  </w:abstractNum>
+  <w:abstractNum w:abstractNumId="16" w15:restartNumberingAfterBreak="0">
+    <w:nsid w:val="49575DA8"/>
+    <w:multiLevelType w:val="hybridMultilevel"/>
+    <w:tmpl w:val="975049D6"/>
+    <w:lvl w:ilvl="0" w:tplc="04090001">
+      <w:start w:val="1"/>
+      <w:numFmt w:val="bullet"/>
+      <w:lvlText w:val=""/>
+      <w:lvlJc w:val="left"/>
+      <w:pPr>
+        <w:ind w:left="720" w:hanging="360"/>
+      </w:pPr>
+      <w:rPr>
+        <w:rFonts w:ascii="Symbol" w:hAnsi="Symbol" w:hint="default"/>
+      </w:rPr>
+    </w:lvl>
+    <w:lvl w:ilvl="1" w:tplc="04090003" w:tentative="1">
+      <w:start w:val="1"/>
+      <w:numFmt w:val="bullet"/>
+      <w:lvlText w:val="o"/>
+      <w:lvlJc w:val="left"/>
+      <w:pPr>
+        <w:ind w:left="1440" w:hanging="360"/>
+      </w:pPr>
+      <w:rPr>
+        <w:rFonts w:ascii="Courier New" w:hAnsi="Courier New" w:cs="Courier New" w:hint="default"/>
+      </w:rPr>
+    </w:lvl>
+    <w:lvl w:ilvl="2" w:tplc="04090005" w:tentative="1">
+      <w:start w:val="1"/>
+      <w:numFmt w:val="bullet"/>
+      <w:lvlText w:val=""/>
+      <w:lvlJc w:val="left"/>
+      <w:pPr>
+        <w:ind w:left="2160" w:hanging="360"/>
+      </w:pPr>
+      <w:rPr>
+        <w:rFonts w:ascii="Wingdings" w:hAnsi="Wingdings" w:hint="default"/>
+      </w:rPr>
+    </w:lvl>
+    <w:lvl w:ilvl="3" w:tplc="04090001" w:tentative="1">
+      <w:start w:val="1"/>
+      <w:numFmt w:val="bullet"/>
+      <w:lvlText w:val=""/>
+      <w:lvlJc w:val="left"/>
+      <w:pPr>
+        <w:ind w:left="2880" w:hanging="360"/>
+      </w:pPr>
+      <w:rPr>
+        <w:rFonts w:ascii="Symbol" w:hAnsi="Symbol" w:hint="default"/>
+      </w:rPr>
+    </w:lvl>
+    <w:lvl w:ilvl="4" w:tplc="04090003" w:tentative="1">
+      <w:start w:val="1"/>
+      <w:numFmt w:val="bullet"/>
+      <w:lvlText w:val="o"/>
+      <w:lvlJc w:val="left"/>
+      <w:pPr>
+        <w:ind w:left="3600" w:hanging="360"/>
+      </w:pPr>
+      <w:rPr>
+        <w:rFonts w:ascii="Courier New" w:hAnsi="Courier New" w:cs="Courier New" w:hint="default"/>
+      </w:rPr>
+    </w:lvl>
+    <w:lvl w:ilvl="5" w:tplc="04090005" w:tentative="1">
+      <w:start w:val="1"/>
+      <w:numFmt w:val="bullet"/>
+      <w:lvlText w:val=""/>
+      <w:lvlJc w:val="left"/>
+      <w:pPr>
+        <w:ind w:left="4320" w:hanging="360"/>
+      </w:pPr>
+      <w:rPr>
+        <w:rFonts w:ascii="Wingdings" w:hAnsi="Wingdings" w:hint="default"/>
+      </w:rPr>
+    </w:lvl>
+    <w:lvl w:ilvl="6" w:tplc="04090001" w:tentative="1">
+      <w:start w:val="1"/>
+      <w:numFmt w:val="bullet"/>
+      <w:lvlText w:val=""/>
+      <w:lvlJc w:val="left"/>
+      <w:pPr>
+        <w:ind w:left="5040" w:hanging="360"/>
+      </w:pPr>
+      <w:rPr>
+        <w:rFonts w:ascii="Symbol" w:hAnsi="Symbol" w:hint="default"/>
+      </w:rPr>
+    </w:lvl>
+    <w:lvl w:ilvl="7" w:tplc="04090003" w:tentative="1">
+      <w:start w:val="1"/>
+      <w:numFmt w:val="bullet"/>
+      <w:lvlText w:val="o"/>
+      <w:lvlJc w:val="left"/>
+      <w:pPr>
+        <w:ind w:left="5760" w:hanging="360"/>
+      </w:pPr>
+      <w:rPr>
+        <w:rFonts w:ascii="Courier New" w:hAnsi="Courier New" w:cs="Courier New" w:hint="default"/>
+      </w:rPr>
+    </w:lvl>
+    <w:lvl w:ilvl="8" w:tplc="04090005" w:tentative="1">
+      <w:start w:val="1"/>
+      <w:numFmt w:val="bullet"/>
+      <w:lvlText w:val=""/>
+      <w:lvlJc w:val="left"/>
+      <w:pPr>
+        <w:ind w:left="6480" w:hanging="360"/>
+      </w:pPr>
+      <w:rPr>
+        <w:rFonts w:ascii="Wingdings" w:hAnsi="Wingdings" w:hint="default"/>
+      </w:rPr>
+    </w:lvl>
+  </w:abstractNum>
+  <w:abstractNum w:abstractNumId="17" w15:restartNumberingAfterBreak="0">
     <w:nsid w:val="4DE1050E"/>
     <w:multiLevelType w:val="hybridMultilevel"/>
     <w:tmpl w:val="1242AB20"/>
@@ -4946,7 +6447,7 @@
       </w:rPr>
     </w:lvl>
   </w:abstractNum>
-  <w:abstractNum w:abstractNumId="13" w15:restartNumberingAfterBreak="0">
+  <w:abstractNum w:abstractNumId="18" w15:restartNumberingAfterBreak="0">
     <w:nsid w:val="51976525"/>
     <w:multiLevelType w:val="hybridMultilevel"/>
     <w:tmpl w:val="A2566540"/>
@@ -5035,7 +6536,7 @@
       </w:pPr>
     </w:lvl>
   </w:abstractNum>
-  <w:abstractNum w:abstractNumId="14" w15:restartNumberingAfterBreak="0">
+  <w:abstractNum w:abstractNumId="19" w15:restartNumberingAfterBreak="0">
     <w:nsid w:val="56D20EC5"/>
     <w:multiLevelType w:val="hybridMultilevel"/>
     <w:tmpl w:val="7DD02004"/>
@@ -5148,7 +6649,7 @@
       </w:rPr>
     </w:lvl>
   </w:abstractNum>
-  <w:abstractNum w:abstractNumId="15" w15:restartNumberingAfterBreak="0">
+  <w:abstractNum w:abstractNumId="20" w15:restartNumberingAfterBreak="0">
     <w:nsid w:val="5CD63C1D"/>
     <w:multiLevelType w:val="hybridMultilevel"/>
     <w:tmpl w:val="C668F812"/>
@@ -5261,7 +6762,7 @@
       </w:rPr>
     </w:lvl>
   </w:abstractNum>
-  <w:abstractNum w:abstractNumId="16" w15:restartNumberingAfterBreak="0">
+  <w:abstractNum w:abstractNumId="21" w15:restartNumberingAfterBreak="0">
     <w:nsid w:val="6560649E"/>
     <w:multiLevelType w:val="hybridMultilevel"/>
     <w:tmpl w:val="E9DAFF54"/>
@@ -5350,7 +6851,7 @@
       </w:pPr>
     </w:lvl>
   </w:abstractNum>
-  <w:abstractNum w:abstractNumId="17" w15:restartNumberingAfterBreak="0">
+  <w:abstractNum w:abstractNumId="22" w15:restartNumberingAfterBreak="0">
     <w:nsid w:val="66BD2AA6"/>
     <w:multiLevelType w:val="hybridMultilevel"/>
     <w:tmpl w:val="A1027802"/>
@@ -5463,7 +6964,7 @@
       </w:rPr>
     </w:lvl>
   </w:abstractNum>
-  <w:abstractNum w:abstractNumId="18" w15:restartNumberingAfterBreak="0">
+  <w:abstractNum w:abstractNumId="23" w15:restartNumberingAfterBreak="0">
     <w:nsid w:val="6EC82CC3"/>
     <w:multiLevelType w:val="hybridMultilevel"/>
     <w:tmpl w:val="EB1E7A86"/>
@@ -5576,7 +7077,120 @@
       </w:rPr>
     </w:lvl>
   </w:abstractNum>
-  <w:abstractNum w:abstractNumId="19" w15:restartNumberingAfterBreak="0">
+  <w:abstractNum w:abstractNumId="24" w15:restartNumberingAfterBreak="0">
+    <w:nsid w:val="6F90381A"/>
+    <w:multiLevelType w:val="hybridMultilevel"/>
+    <w:tmpl w:val="093201D0"/>
+    <w:lvl w:ilvl="0" w:tplc="04090001">
+      <w:start w:val="1"/>
+      <w:numFmt w:val="bullet"/>
+      <w:lvlText w:val=""/>
+      <w:lvlJc w:val="left"/>
+      <w:pPr>
+        <w:ind w:left="720" w:hanging="360"/>
+      </w:pPr>
+      <w:rPr>
+        <w:rFonts w:ascii="Symbol" w:hAnsi="Symbol" w:hint="default"/>
+      </w:rPr>
+    </w:lvl>
+    <w:lvl w:ilvl="1" w:tplc="04090003" w:tentative="1">
+      <w:start w:val="1"/>
+      <w:numFmt w:val="bullet"/>
+      <w:lvlText w:val="o"/>
+      <w:lvlJc w:val="left"/>
+      <w:pPr>
+        <w:ind w:left="1440" w:hanging="360"/>
+      </w:pPr>
+      <w:rPr>
+        <w:rFonts w:ascii="Courier New" w:hAnsi="Courier New" w:cs="Courier New" w:hint="default"/>
+      </w:rPr>
+    </w:lvl>
+    <w:lvl w:ilvl="2" w:tplc="04090005" w:tentative="1">
+      <w:start w:val="1"/>
+      <w:numFmt w:val="bullet"/>
+      <w:lvlText w:val=""/>
+      <w:lvlJc w:val="left"/>
+      <w:pPr>
+        <w:ind w:left="2160" w:hanging="360"/>
+      </w:pPr>
+      <w:rPr>
+        <w:rFonts w:ascii="Wingdings" w:hAnsi="Wingdings" w:hint="default"/>
+      </w:rPr>
+    </w:lvl>
+    <w:lvl w:ilvl="3" w:tplc="04090001" w:tentative="1">
+      <w:start w:val="1"/>
+      <w:numFmt w:val="bullet"/>
+      <w:lvlText w:val=""/>
+      <w:lvlJc w:val="left"/>
+      <w:pPr>
+        <w:ind w:left="2880" w:hanging="360"/>
+      </w:pPr>
+      <w:rPr>
+        <w:rFonts w:ascii="Symbol" w:hAnsi="Symbol" w:hint="default"/>
+      </w:rPr>
+    </w:lvl>
+    <w:lvl w:ilvl="4" w:tplc="04090003" w:tentative="1">
+      <w:start w:val="1"/>
+      <w:numFmt w:val="bullet"/>
+      <w:lvlText w:val="o"/>
+      <w:lvlJc w:val="left"/>
+      <w:pPr>
+        <w:ind w:left="3600" w:hanging="360"/>
+      </w:pPr>
+      <w:rPr>
+        <w:rFonts w:ascii="Courier New" w:hAnsi="Courier New" w:cs="Courier New" w:hint="default"/>
+      </w:rPr>
+    </w:lvl>
+    <w:lvl w:ilvl="5" w:tplc="04090005" w:tentative="1">
+      <w:start w:val="1"/>
+      <w:numFmt w:val="bullet"/>
+      <w:lvlText w:val=""/>
+      <w:lvlJc w:val="left"/>
+      <w:pPr>
+        <w:ind w:left="4320" w:hanging="360"/>
+      </w:pPr>
+      <w:rPr>
+        <w:rFonts w:ascii="Wingdings" w:hAnsi="Wingdings" w:hint="default"/>
+      </w:rPr>
+    </w:lvl>
+    <w:lvl w:ilvl="6" w:tplc="04090001" w:tentative="1">
+      <w:start w:val="1"/>
+      <w:numFmt w:val="bullet"/>
+      <w:lvlText w:val=""/>
+      <w:lvlJc w:val="left"/>
+      <w:pPr>
+        <w:ind w:left="5040" w:hanging="360"/>
+      </w:pPr>
+      <w:rPr>
+        <w:rFonts w:ascii="Symbol" w:hAnsi="Symbol" w:hint="default"/>
+      </w:rPr>
+    </w:lvl>
+    <w:lvl w:ilvl="7" w:tplc="04090003" w:tentative="1">
+      <w:start w:val="1"/>
+      <w:numFmt w:val="bullet"/>
+      <w:lvlText w:val="o"/>
+      <w:lvlJc w:val="left"/>
+      <w:pPr>
+        <w:ind w:left="5760" w:hanging="360"/>
+      </w:pPr>
+      <w:rPr>
+        <w:rFonts w:ascii="Courier New" w:hAnsi="Courier New" w:cs="Courier New" w:hint="default"/>
+      </w:rPr>
+    </w:lvl>
+    <w:lvl w:ilvl="8" w:tplc="04090005" w:tentative="1">
+      <w:start w:val="1"/>
+      <w:numFmt w:val="bullet"/>
+      <w:lvlText w:val=""/>
+      <w:lvlJc w:val="left"/>
+      <w:pPr>
+        <w:ind w:left="6480" w:hanging="360"/>
+      </w:pPr>
+      <w:rPr>
+        <w:rFonts w:ascii="Wingdings" w:hAnsi="Wingdings" w:hint="default"/>
+      </w:rPr>
+    </w:lvl>
+  </w:abstractNum>
+  <w:abstractNum w:abstractNumId="25" w15:restartNumberingAfterBreak="0">
     <w:nsid w:val="70AF360C"/>
     <w:multiLevelType w:val="hybridMultilevel"/>
     <w:tmpl w:val="2116C9B8"/>
@@ -5665,7 +7279,7 @@
       </w:pPr>
     </w:lvl>
   </w:abstractNum>
-  <w:abstractNum w:abstractNumId="20" w15:restartNumberingAfterBreak="0">
+  <w:abstractNum w:abstractNumId="26" w15:restartNumberingAfterBreak="0">
     <w:nsid w:val="7A3D40A7"/>
     <w:multiLevelType w:val="hybridMultilevel"/>
     <w:tmpl w:val="243C6294"/>
@@ -5778,7 +7392,7 @@
       </w:rPr>
     </w:lvl>
   </w:abstractNum>
-  <w:abstractNum w:abstractNumId="21" w15:restartNumberingAfterBreak="0">
+  <w:abstractNum w:abstractNumId="27" w15:restartNumberingAfterBreak="0">
     <w:nsid w:val="7BF70E47"/>
     <w:multiLevelType w:val="hybridMultilevel"/>
     <w:tmpl w:val="C4C443B0"/>
@@ -5892,70 +7506,88 @@
     </w:lvl>
   </w:abstractNum>
   <w:num w:numId="1">
-    <w:abstractNumId w:val="10"/>
+    <w:abstractNumId w:val="13"/>
   </w:num>
   <w:num w:numId="2">
-    <w:abstractNumId w:val="6"/>
+    <w:abstractNumId w:val="8"/>
   </w:num>
   <w:num w:numId="3">
-    <w:abstractNumId w:val="5"/>
+    <w:abstractNumId w:val="7"/>
   </w:num>
   <w:num w:numId="4">
-    <w:abstractNumId w:val="19"/>
+    <w:abstractNumId w:val="25"/>
   </w:num>
   <w:num w:numId="5">
     <w:abstractNumId w:val="1"/>
   </w:num>
   <w:num w:numId="6">
-    <w:abstractNumId w:val="16"/>
+    <w:abstractNumId w:val="21"/>
   </w:num>
   <w:num w:numId="7">
-    <w:abstractNumId w:val="13"/>
+    <w:abstractNumId w:val="18"/>
   </w:num>
   <w:num w:numId="8">
-    <w:abstractNumId w:val="12"/>
+    <w:abstractNumId w:val="17"/>
   </w:num>
   <w:num w:numId="9">
-    <w:abstractNumId w:val="7"/>
+    <w:abstractNumId w:val="10"/>
   </w:num>
   <w:num w:numId="10">
-    <w:abstractNumId w:val="3"/>
+    <w:abstractNumId w:val="4"/>
   </w:num>
   <w:num w:numId="11">
-    <w:abstractNumId w:val="20"/>
+    <w:abstractNumId w:val="26"/>
   </w:num>
   <w:num w:numId="12">
-    <w:abstractNumId w:val="18"/>
+    <w:abstractNumId w:val="23"/>
   </w:num>
   <w:num w:numId="13">
-    <w:abstractNumId w:val="21"/>
+    <w:abstractNumId w:val="27"/>
   </w:num>
   <w:num w:numId="14">
-    <w:abstractNumId w:val="8"/>
+    <w:abstractNumId w:val="11"/>
   </w:num>
   <w:num w:numId="15">
     <w:abstractNumId w:val="0"/>
   </w:num>
   <w:num w:numId="16">
-    <w:abstractNumId w:val="17"/>
+    <w:abstractNumId w:val="22"/>
   </w:num>
   <w:num w:numId="17">
-    <w:abstractNumId w:val="11"/>
+    <w:abstractNumId w:val="14"/>
   </w:num>
   <w:num w:numId="18">
+    <w:abstractNumId w:val="3"/>
+  </w:num>
+  <w:num w:numId="19">
+    <w:abstractNumId w:val="5"/>
+  </w:num>
+  <w:num w:numId="20">
+    <w:abstractNumId w:val="19"/>
+  </w:num>
+  <w:num w:numId="21">
+    <w:abstractNumId w:val="12"/>
+  </w:num>
+  <w:num w:numId="22">
+    <w:abstractNumId w:val="20"/>
+  </w:num>
+  <w:num w:numId="23">
+    <w:abstractNumId w:val="9"/>
+  </w:num>
+  <w:num w:numId="24">
+    <w:abstractNumId w:val="15"/>
+  </w:num>
+  <w:num w:numId="25">
     <w:abstractNumId w:val="2"/>
   </w:num>
-  <w:num w:numId="19">
-    <w:abstractNumId w:val="4"/>
+  <w:num w:numId="26">
+    <w:abstractNumId w:val="24"/>
   </w:num>
-  <w:num w:numId="20">
-    <w:abstractNumId w:val="14"/>
+  <w:num w:numId="27">
+    <w:abstractNumId w:val="6"/>
   </w:num>
-  <w:num w:numId="21">
-    <w:abstractNumId w:val="9"/>
-  </w:num>
-  <w:num w:numId="22">
-    <w:abstractNumId w:val="15"/>
+  <w:num w:numId="28">
+    <w:abstractNumId w:val="16"/>
   </w:num>
 </w:numbering>
 </file>

</xml_diff>

<commit_message>
advertiser graded rank table and point threshold working. Refactor code will be done at later time. Attempting to get reward system started.
</commit_message>
<xml_diff>
--- a/IncentMe Web Logic Design Notes.docx
+++ b/IncentMe Web Logic Design Notes.docx
@@ -4268,6 +4268,409 @@
         </w:rPr>
         <w:t>Rank-algorithm</w:t>
       </w:r>
+    </w:p>
+    <w:p>
+      <w:pPr>
+        <w:spacing w:after="0"/>
+        <w:rPr>
+          <w:sz w:val="24"/>
+          <w:szCs w:val="24"/>
+        </w:rPr>
+      </w:pPr>
+    </w:p>
+    <w:p>
+      <w:pPr>
+        <w:spacing w:after="0"/>
+        <w:rPr>
+          <w:sz w:val="24"/>
+          <w:szCs w:val="24"/>
+        </w:rPr>
+      </w:pPr>
+      <w:r>
+        <w:rPr>
+          <w:sz w:val="24"/>
+          <w:szCs w:val="24"/>
+        </w:rPr>
+        <w:t xml:space="preserve">ID-19: </w:t>
+      </w:r>
+      <w:proofErr w:type="spellStart"/>
+      <w:r>
+        <w:rPr>
+          <w:sz w:val="24"/>
+          <w:szCs w:val="24"/>
+        </w:rPr>
+        <w:t>getObjectValuesFromSetTableAdver</w:t>
+      </w:r>
+      <w:proofErr w:type="spellEnd"/>
+      <w:r>
+        <w:rPr>
+          <w:sz w:val="24"/>
+          <w:szCs w:val="24"/>
+        </w:rPr>
+        <w:t xml:space="preserve"> – </w:t>
+      </w:r>
+    </w:p>
+    <w:p>
+      <w:pPr>
+        <w:pStyle w:val="ListParagraph"/>
+        <w:numPr>
+          <w:ilvl w:val="0"/>
+          <w:numId w:val="29"/>
+        </w:numPr>
+        <w:spacing w:after="0"/>
+        <w:rPr>
+          <w:sz w:val="24"/>
+          <w:szCs w:val="24"/>
+        </w:rPr>
+      </w:pPr>
+      <w:r>
+        <w:rPr>
+          <w:sz w:val="24"/>
+          <w:szCs w:val="24"/>
+        </w:rPr>
+        <w:t xml:space="preserve">A general function that’s used for getting values from </w:t>
+      </w:r>
+      <w:proofErr w:type="spellStart"/>
+      <w:r>
+        <w:rPr>
+          <w:sz w:val="24"/>
+          <w:szCs w:val="24"/>
+        </w:rPr>
+        <w:t>setMTableAdver</w:t>
+      </w:r>
+      <w:proofErr w:type="spellEnd"/>
+      <w:r>
+        <w:rPr>
+          <w:sz w:val="24"/>
+          <w:szCs w:val="24"/>
+        </w:rPr>
+        <w:t xml:space="preserve"> Object.</w:t>
+      </w:r>
+    </w:p>
+    <w:p>
+      <w:pPr>
+        <w:pStyle w:val="ListParagraph"/>
+        <w:numPr>
+          <w:ilvl w:val="0"/>
+          <w:numId w:val="29"/>
+        </w:numPr>
+        <w:spacing w:after="0"/>
+        <w:rPr>
+          <w:sz w:val="24"/>
+          <w:szCs w:val="24"/>
+        </w:rPr>
+      </w:pPr>
+      <w:r>
+        <w:rPr>
+          <w:sz w:val="24"/>
+          <w:szCs w:val="24"/>
+        </w:rPr>
+        <w:t xml:space="preserve">(working) – add variables as they are required </w:t>
+      </w:r>
+      <w:r>
+        <w:rPr>
+          <w:sz w:val="24"/>
+          <w:szCs w:val="24"/>
+        </w:rPr>
+        <w:t>from the requesting function(s)</w:t>
+      </w:r>
+    </w:p>
+    <w:p>
+      <w:pPr>
+        <w:pStyle w:val="ListParagraph"/>
+        <w:numPr>
+          <w:ilvl w:val="0"/>
+          <w:numId w:val="29"/>
+        </w:numPr>
+        <w:spacing w:after="0"/>
+        <w:rPr>
+          <w:sz w:val="24"/>
+          <w:szCs w:val="24"/>
+        </w:rPr>
+      </w:pPr>
+      <w:r>
+        <w:rPr>
+          <w:sz w:val="24"/>
+          <w:szCs w:val="24"/>
+        </w:rPr>
+        <w:t>(working) – modify present variables to be general by level deep</w:t>
+      </w:r>
+    </w:p>
+    <w:p>
+      <w:pPr>
+        <w:pStyle w:val="ListParagraph"/>
+        <w:numPr>
+          <w:ilvl w:val="1"/>
+          <w:numId w:val="29"/>
+        </w:numPr>
+        <w:spacing w:after="0"/>
+        <w:rPr>
+          <w:sz w:val="24"/>
+          <w:szCs w:val="24"/>
+        </w:rPr>
+      </w:pPr>
+      <w:r>
+        <w:rPr>
+          <w:sz w:val="24"/>
+          <w:szCs w:val="24"/>
+        </w:rPr>
+        <w:lastRenderedPageBreak/>
+        <w:t>(update) – completed; modified to output object into an array by level of depth</w:t>
+      </w:r>
+    </w:p>
+    <w:p>
+      <w:pPr>
+        <w:pStyle w:val="ListParagraph"/>
+        <w:numPr>
+          <w:ilvl w:val="0"/>
+          <w:numId w:val="29"/>
+        </w:numPr>
+        <w:spacing w:after="0"/>
+        <w:rPr>
+          <w:sz w:val="24"/>
+          <w:szCs w:val="24"/>
+        </w:rPr>
+      </w:pPr>
+      <w:r>
+        <w:rPr>
+          <w:sz w:val="24"/>
+          <w:szCs w:val="24"/>
+        </w:rPr>
+        <w:t>General use get function</w:t>
+      </w:r>
+    </w:p>
+    <w:p>
+      <w:pPr>
+        <w:spacing w:after="0"/>
+        <w:rPr>
+          <w:sz w:val="24"/>
+          <w:szCs w:val="24"/>
+        </w:rPr>
+      </w:pPr>
+      <w:r>
+        <w:rPr>
+          <w:sz w:val="24"/>
+          <w:szCs w:val="24"/>
+        </w:rPr>
+        <w:t xml:space="preserve">ID-20: </w:t>
+      </w:r>
+      <w:proofErr w:type="spellStart"/>
+      <w:r>
+        <w:rPr>
+          <w:sz w:val="24"/>
+          <w:szCs w:val="24"/>
+        </w:rPr>
+        <w:t>getObjectValuesFromMParam</w:t>
+      </w:r>
+      <w:proofErr w:type="spellEnd"/>
+      <w:r>
+        <w:rPr>
+          <w:sz w:val="24"/>
+          <w:szCs w:val="24"/>
+        </w:rPr>
+        <w:t xml:space="preserve"> – </w:t>
+      </w:r>
+    </w:p>
+    <w:p>
+      <w:pPr>
+        <w:pStyle w:val="ListParagraph"/>
+        <w:numPr>
+          <w:ilvl w:val="0"/>
+          <w:numId w:val="30"/>
+        </w:numPr>
+        <w:spacing w:after="0"/>
+        <w:rPr>
+          <w:sz w:val="24"/>
+          <w:szCs w:val="24"/>
+        </w:rPr>
+      </w:pPr>
+      <w:r>
+        <w:rPr>
+          <w:sz w:val="24"/>
+          <w:szCs w:val="24"/>
+        </w:rPr>
+        <w:t xml:space="preserve">A general function used for getting values from </w:t>
+      </w:r>
+      <w:proofErr w:type="spellStart"/>
+      <w:r>
+        <w:rPr>
+          <w:sz w:val="24"/>
+          <w:szCs w:val="24"/>
+        </w:rPr>
+        <w:t>mParam</w:t>
+      </w:r>
+      <w:proofErr w:type="spellEnd"/>
+      <w:r>
+        <w:rPr>
+          <w:sz w:val="24"/>
+          <w:szCs w:val="24"/>
+        </w:rPr>
+        <w:t xml:space="preserve"> Object</w:t>
+      </w:r>
+    </w:p>
+    <w:p>
+      <w:pPr>
+        <w:pStyle w:val="ListParagraph"/>
+        <w:numPr>
+          <w:ilvl w:val="0"/>
+          <w:numId w:val="30"/>
+        </w:numPr>
+        <w:spacing w:after="0"/>
+        <w:rPr>
+          <w:sz w:val="24"/>
+          <w:szCs w:val="24"/>
+        </w:rPr>
+      </w:pPr>
+      <w:r>
+        <w:rPr>
+          <w:sz w:val="24"/>
+          <w:szCs w:val="24"/>
+        </w:rPr>
+        <w:t>(working) – add variables as they’re required from requesting function(s)</w:t>
+      </w:r>
+    </w:p>
+    <w:p>
+      <w:pPr>
+        <w:pStyle w:val="ListParagraph"/>
+        <w:numPr>
+          <w:ilvl w:val="0"/>
+          <w:numId w:val="30"/>
+        </w:numPr>
+        <w:spacing w:after="0"/>
+        <w:rPr>
+          <w:sz w:val="24"/>
+          <w:szCs w:val="24"/>
+        </w:rPr>
+      </w:pPr>
+      <w:r>
+        <w:rPr>
+          <w:sz w:val="24"/>
+          <w:szCs w:val="24"/>
+        </w:rPr>
+        <w:t>General use get function</w:t>
+      </w:r>
+    </w:p>
+    <w:p>
+      <w:pPr>
+        <w:spacing w:after="0"/>
+        <w:rPr>
+          <w:sz w:val="24"/>
+          <w:szCs w:val="24"/>
+        </w:rPr>
+      </w:pPr>
+    </w:p>
+    <w:p>
+      <w:pPr>
+        <w:spacing w:after="0"/>
+        <w:rPr>
+          <w:sz w:val="24"/>
+          <w:szCs w:val="24"/>
+        </w:rPr>
+      </w:pPr>
+      <w:r>
+        <w:rPr>
+          <w:sz w:val="24"/>
+          <w:szCs w:val="24"/>
+        </w:rPr>
+        <w:t xml:space="preserve">ID-21: </w:t>
+      </w:r>
+      <w:proofErr w:type="spellStart"/>
+      <w:r>
+        <w:rPr>
+          <w:sz w:val="24"/>
+          <w:szCs w:val="24"/>
+        </w:rPr>
+        <w:t>getObjectValuesFromStores</w:t>
+      </w:r>
+      <w:proofErr w:type="spellEnd"/>
+      <w:r>
+        <w:rPr>
+          <w:sz w:val="24"/>
+          <w:szCs w:val="24"/>
+        </w:rPr>
+        <w:t xml:space="preserve"> – </w:t>
+      </w:r>
+    </w:p>
+    <w:p>
+      <w:pPr>
+        <w:pStyle w:val="ListParagraph"/>
+        <w:numPr>
+          <w:ilvl w:val="0"/>
+          <w:numId w:val="31"/>
+        </w:numPr>
+        <w:spacing w:after="0"/>
+        <w:rPr>
+          <w:sz w:val="24"/>
+          <w:szCs w:val="24"/>
+        </w:rPr>
+      </w:pPr>
+      <w:r>
+        <w:rPr>
+          <w:sz w:val="24"/>
+          <w:szCs w:val="24"/>
+        </w:rPr>
+        <w:t>A general function used for getting values from Stores Object</w:t>
+      </w:r>
+    </w:p>
+    <w:p>
+      <w:pPr>
+        <w:pStyle w:val="ListParagraph"/>
+        <w:numPr>
+          <w:ilvl w:val="0"/>
+          <w:numId w:val="31"/>
+        </w:numPr>
+        <w:spacing w:after="0"/>
+        <w:rPr>
+          <w:sz w:val="24"/>
+          <w:szCs w:val="24"/>
+        </w:rPr>
+      </w:pPr>
+      <w:r>
+        <w:rPr>
+          <w:sz w:val="24"/>
+          <w:szCs w:val="24"/>
+        </w:rPr>
+        <w:t>(review) – in review for completion</w:t>
+      </w:r>
+    </w:p>
+    <w:p>
+      <w:pPr>
+        <w:pStyle w:val="ListParagraph"/>
+        <w:numPr>
+          <w:ilvl w:val="0"/>
+          <w:numId w:val="31"/>
+        </w:numPr>
+        <w:spacing w:after="0"/>
+        <w:rPr>
+          <w:sz w:val="24"/>
+          <w:szCs w:val="24"/>
+        </w:rPr>
+      </w:pPr>
+      <w:r>
+        <w:rPr>
+          <w:sz w:val="24"/>
+          <w:szCs w:val="24"/>
+        </w:rPr>
+        <w:t>General use get function</w:t>
+      </w:r>
+    </w:p>
+    <w:p>
+      <w:pPr>
+        <w:spacing w:after="0"/>
+        <w:rPr>
+          <w:sz w:val="24"/>
+          <w:szCs w:val="24"/>
+        </w:rPr>
+      </w:pPr>
+    </w:p>
+    <w:p>
+      <w:pPr>
+        <w:spacing w:after="0"/>
+        <w:rPr>
+          <w:sz w:val="24"/>
+          <w:szCs w:val="24"/>
+        </w:rPr>
+      </w:pPr>
       <w:bookmarkStart w:id="0" w:name="_GoBack"/>
       <w:bookmarkEnd w:id="0"/>
     </w:p>
@@ -4288,15 +4691,6 @@
           <w:szCs w:val="24"/>
         </w:rPr>
       </w:pPr>
-    </w:p>
-    <w:p>
-      <w:pPr>
-        <w:spacing w:after="0"/>
-        <w:rPr>
-          <w:sz w:val="24"/>
-          <w:szCs w:val="24"/>
-        </w:rPr>
-      </w:pPr>
       <w:r>
         <w:rPr>
           <w:sz w:val="24"/>
@@ -4338,7 +4732,6 @@
           <w:sz w:val="24"/>
           <w:szCs w:val="24"/>
         </w:rPr>
-        <w:lastRenderedPageBreak/>
         <w:t>Function Details:</w:t>
       </w:r>
     </w:p>
@@ -5270,6 +5663,119 @@
     </w:lvl>
   </w:abstractNum>
   <w:abstractNum w:abstractNumId="7" w15:restartNumberingAfterBreak="0">
+    <w:nsid w:val="2A1405C7"/>
+    <w:multiLevelType w:val="hybridMultilevel"/>
+    <w:tmpl w:val="9CEA69E8"/>
+    <w:lvl w:ilvl="0" w:tplc="04090001">
+      <w:start w:val="1"/>
+      <w:numFmt w:val="bullet"/>
+      <w:lvlText w:val=""/>
+      <w:lvlJc w:val="left"/>
+      <w:pPr>
+        <w:ind w:left="720" w:hanging="360"/>
+      </w:pPr>
+      <w:rPr>
+        <w:rFonts w:ascii="Symbol" w:hAnsi="Symbol" w:hint="default"/>
+      </w:rPr>
+    </w:lvl>
+    <w:lvl w:ilvl="1" w:tplc="04090003">
+      <w:start w:val="1"/>
+      <w:numFmt w:val="bullet"/>
+      <w:lvlText w:val="o"/>
+      <w:lvlJc w:val="left"/>
+      <w:pPr>
+        <w:ind w:left="1440" w:hanging="360"/>
+      </w:pPr>
+      <w:rPr>
+        <w:rFonts w:ascii="Courier New" w:hAnsi="Courier New" w:cs="Courier New" w:hint="default"/>
+      </w:rPr>
+    </w:lvl>
+    <w:lvl w:ilvl="2" w:tplc="04090005" w:tentative="1">
+      <w:start w:val="1"/>
+      <w:numFmt w:val="bullet"/>
+      <w:lvlText w:val=""/>
+      <w:lvlJc w:val="left"/>
+      <w:pPr>
+        <w:ind w:left="2160" w:hanging="360"/>
+      </w:pPr>
+      <w:rPr>
+        <w:rFonts w:ascii="Wingdings" w:hAnsi="Wingdings" w:hint="default"/>
+      </w:rPr>
+    </w:lvl>
+    <w:lvl w:ilvl="3" w:tplc="04090001" w:tentative="1">
+      <w:start w:val="1"/>
+      <w:numFmt w:val="bullet"/>
+      <w:lvlText w:val=""/>
+      <w:lvlJc w:val="left"/>
+      <w:pPr>
+        <w:ind w:left="2880" w:hanging="360"/>
+      </w:pPr>
+      <w:rPr>
+        <w:rFonts w:ascii="Symbol" w:hAnsi="Symbol" w:hint="default"/>
+      </w:rPr>
+    </w:lvl>
+    <w:lvl w:ilvl="4" w:tplc="04090003" w:tentative="1">
+      <w:start w:val="1"/>
+      <w:numFmt w:val="bullet"/>
+      <w:lvlText w:val="o"/>
+      <w:lvlJc w:val="left"/>
+      <w:pPr>
+        <w:ind w:left="3600" w:hanging="360"/>
+      </w:pPr>
+      <w:rPr>
+        <w:rFonts w:ascii="Courier New" w:hAnsi="Courier New" w:cs="Courier New" w:hint="default"/>
+      </w:rPr>
+    </w:lvl>
+    <w:lvl w:ilvl="5" w:tplc="04090005" w:tentative="1">
+      <w:start w:val="1"/>
+      <w:numFmt w:val="bullet"/>
+      <w:lvlText w:val=""/>
+      <w:lvlJc w:val="left"/>
+      <w:pPr>
+        <w:ind w:left="4320" w:hanging="360"/>
+      </w:pPr>
+      <w:rPr>
+        <w:rFonts w:ascii="Wingdings" w:hAnsi="Wingdings" w:hint="default"/>
+      </w:rPr>
+    </w:lvl>
+    <w:lvl w:ilvl="6" w:tplc="04090001" w:tentative="1">
+      <w:start w:val="1"/>
+      <w:numFmt w:val="bullet"/>
+      <w:lvlText w:val=""/>
+      <w:lvlJc w:val="left"/>
+      <w:pPr>
+        <w:ind w:left="5040" w:hanging="360"/>
+      </w:pPr>
+      <w:rPr>
+        <w:rFonts w:ascii="Symbol" w:hAnsi="Symbol" w:hint="default"/>
+      </w:rPr>
+    </w:lvl>
+    <w:lvl w:ilvl="7" w:tplc="04090003" w:tentative="1">
+      <w:start w:val="1"/>
+      <w:numFmt w:val="bullet"/>
+      <w:lvlText w:val="o"/>
+      <w:lvlJc w:val="left"/>
+      <w:pPr>
+        <w:ind w:left="5760" w:hanging="360"/>
+      </w:pPr>
+      <w:rPr>
+        <w:rFonts w:ascii="Courier New" w:hAnsi="Courier New" w:cs="Courier New" w:hint="default"/>
+      </w:rPr>
+    </w:lvl>
+    <w:lvl w:ilvl="8" w:tplc="04090005" w:tentative="1">
+      <w:start w:val="1"/>
+      <w:numFmt w:val="bullet"/>
+      <w:lvlText w:val=""/>
+      <w:lvlJc w:val="left"/>
+      <w:pPr>
+        <w:ind w:left="6480" w:hanging="360"/>
+      </w:pPr>
+      <w:rPr>
+        <w:rFonts w:ascii="Wingdings" w:hAnsi="Wingdings" w:hint="default"/>
+      </w:rPr>
+    </w:lvl>
+  </w:abstractNum>
+  <w:abstractNum w:abstractNumId="8" w15:restartNumberingAfterBreak="0">
     <w:nsid w:val="30416F5C"/>
     <w:multiLevelType w:val="hybridMultilevel"/>
     <w:tmpl w:val="D4DC90D0"/>
@@ -5355,7 +5861,7 @@
       </w:pPr>
     </w:lvl>
   </w:abstractNum>
-  <w:abstractNum w:abstractNumId="8" w15:restartNumberingAfterBreak="0">
+  <w:abstractNum w:abstractNumId="9" w15:restartNumberingAfterBreak="0">
     <w:nsid w:val="328134F9"/>
     <w:multiLevelType w:val="hybridMultilevel"/>
     <w:tmpl w:val="AD4CAC18"/>
@@ -5444,7 +5950,7 @@
       </w:pPr>
     </w:lvl>
   </w:abstractNum>
-  <w:abstractNum w:abstractNumId="9" w15:restartNumberingAfterBreak="0">
+  <w:abstractNum w:abstractNumId="10" w15:restartNumberingAfterBreak="0">
     <w:nsid w:val="35B81D7C"/>
     <w:multiLevelType w:val="hybridMultilevel"/>
     <w:tmpl w:val="CA1665B4"/>
@@ -5557,7 +6063,7 @@
       </w:rPr>
     </w:lvl>
   </w:abstractNum>
-  <w:abstractNum w:abstractNumId="10" w15:restartNumberingAfterBreak="0">
+  <w:abstractNum w:abstractNumId="11" w15:restartNumberingAfterBreak="0">
     <w:nsid w:val="37630FA9"/>
     <w:multiLevelType w:val="hybridMultilevel"/>
     <w:tmpl w:val="068A2FAC"/>
@@ -5670,7 +6176,7 @@
       </w:rPr>
     </w:lvl>
   </w:abstractNum>
-  <w:abstractNum w:abstractNumId="11" w15:restartNumberingAfterBreak="0">
+  <w:abstractNum w:abstractNumId="12" w15:restartNumberingAfterBreak="0">
     <w:nsid w:val="387F1241"/>
     <w:multiLevelType w:val="hybridMultilevel"/>
     <w:tmpl w:val="FB8A9AB4"/>
@@ -5783,7 +6289,7 @@
       </w:rPr>
     </w:lvl>
   </w:abstractNum>
-  <w:abstractNum w:abstractNumId="12" w15:restartNumberingAfterBreak="0">
+  <w:abstractNum w:abstractNumId="13" w15:restartNumberingAfterBreak="0">
     <w:nsid w:val="3C071CAC"/>
     <w:multiLevelType w:val="hybridMultilevel"/>
     <w:tmpl w:val="49C809B4"/>
@@ -5896,7 +6402,7 @@
       </w:rPr>
     </w:lvl>
   </w:abstractNum>
-  <w:abstractNum w:abstractNumId="13" w15:restartNumberingAfterBreak="0">
+  <w:abstractNum w:abstractNumId="14" w15:restartNumberingAfterBreak="0">
     <w:nsid w:val="3EBF5BC1"/>
     <w:multiLevelType w:val="multilevel"/>
     <w:tmpl w:val="0409001D"/>
@@ -5995,7 +6501,120 @@
       </w:pPr>
     </w:lvl>
   </w:abstractNum>
-  <w:abstractNum w:abstractNumId="14" w15:restartNumberingAfterBreak="0">
+  <w:abstractNum w:abstractNumId="15" w15:restartNumberingAfterBreak="0">
+    <w:nsid w:val="3EDF2C1B"/>
+    <w:multiLevelType w:val="hybridMultilevel"/>
+    <w:tmpl w:val="861EB56E"/>
+    <w:lvl w:ilvl="0" w:tplc="04090001">
+      <w:start w:val="1"/>
+      <w:numFmt w:val="bullet"/>
+      <w:lvlText w:val=""/>
+      <w:lvlJc w:val="left"/>
+      <w:pPr>
+        <w:ind w:left="720" w:hanging="360"/>
+      </w:pPr>
+      <w:rPr>
+        <w:rFonts w:ascii="Symbol" w:hAnsi="Symbol" w:hint="default"/>
+      </w:rPr>
+    </w:lvl>
+    <w:lvl w:ilvl="1" w:tplc="04090003" w:tentative="1">
+      <w:start w:val="1"/>
+      <w:numFmt w:val="bullet"/>
+      <w:lvlText w:val="o"/>
+      <w:lvlJc w:val="left"/>
+      <w:pPr>
+        <w:ind w:left="1440" w:hanging="360"/>
+      </w:pPr>
+      <w:rPr>
+        <w:rFonts w:ascii="Courier New" w:hAnsi="Courier New" w:cs="Courier New" w:hint="default"/>
+      </w:rPr>
+    </w:lvl>
+    <w:lvl w:ilvl="2" w:tplc="04090005" w:tentative="1">
+      <w:start w:val="1"/>
+      <w:numFmt w:val="bullet"/>
+      <w:lvlText w:val=""/>
+      <w:lvlJc w:val="left"/>
+      <w:pPr>
+        <w:ind w:left="2160" w:hanging="360"/>
+      </w:pPr>
+      <w:rPr>
+        <w:rFonts w:ascii="Wingdings" w:hAnsi="Wingdings" w:hint="default"/>
+      </w:rPr>
+    </w:lvl>
+    <w:lvl w:ilvl="3" w:tplc="04090001" w:tentative="1">
+      <w:start w:val="1"/>
+      <w:numFmt w:val="bullet"/>
+      <w:lvlText w:val=""/>
+      <w:lvlJc w:val="left"/>
+      <w:pPr>
+        <w:ind w:left="2880" w:hanging="360"/>
+      </w:pPr>
+      <w:rPr>
+        <w:rFonts w:ascii="Symbol" w:hAnsi="Symbol" w:hint="default"/>
+      </w:rPr>
+    </w:lvl>
+    <w:lvl w:ilvl="4" w:tplc="04090003" w:tentative="1">
+      <w:start w:val="1"/>
+      <w:numFmt w:val="bullet"/>
+      <w:lvlText w:val="o"/>
+      <w:lvlJc w:val="left"/>
+      <w:pPr>
+        <w:ind w:left="3600" w:hanging="360"/>
+      </w:pPr>
+      <w:rPr>
+        <w:rFonts w:ascii="Courier New" w:hAnsi="Courier New" w:cs="Courier New" w:hint="default"/>
+      </w:rPr>
+    </w:lvl>
+    <w:lvl w:ilvl="5" w:tplc="04090005" w:tentative="1">
+      <w:start w:val="1"/>
+      <w:numFmt w:val="bullet"/>
+      <w:lvlText w:val=""/>
+      <w:lvlJc w:val="left"/>
+      <w:pPr>
+        <w:ind w:left="4320" w:hanging="360"/>
+      </w:pPr>
+      <w:rPr>
+        <w:rFonts w:ascii="Wingdings" w:hAnsi="Wingdings" w:hint="default"/>
+      </w:rPr>
+    </w:lvl>
+    <w:lvl w:ilvl="6" w:tplc="04090001" w:tentative="1">
+      <w:start w:val="1"/>
+      <w:numFmt w:val="bullet"/>
+      <w:lvlText w:val=""/>
+      <w:lvlJc w:val="left"/>
+      <w:pPr>
+        <w:ind w:left="5040" w:hanging="360"/>
+      </w:pPr>
+      <w:rPr>
+        <w:rFonts w:ascii="Symbol" w:hAnsi="Symbol" w:hint="default"/>
+      </w:rPr>
+    </w:lvl>
+    <w:lvl w:ilvl="7" w:tplc="04090003" w:tentative="1">
+      <w:start w:val="1"/>
+      <w:numFmt w:val="bullet"/>
+      <w:lvlText w:val="o"/>
+      <w:lvlJc w:val="left"/>
+      <w:pPr>
+        <w:ind w:left="5760" w:hanging="360"/>
+      </w:pPr>
+      <w:rPr>
+        <w:rFonts w:ascii="Courier New" w:hAnsi="Courier New" w:cs="Courier New" w:hint="default"/>
+      </w:rPr>
+    </w:lvl>
+    <w:lvl w:ilvl="8" w:tplc="04090005" w:tentative="1">
+      <w:start w:val="1"/>
+      <w:numFmt w:val="bullet"/>
+      <w:lvlText w:val=""/>
+      <w:lvlJc w:val="left"/>
+      <w:pPr>
+        <w:ind w:left="6480" w:hanging="360"/>
+      </w:pPr>
+      <w:rPr>
+        <w:rFonts w:ascii="Wingdings" w:hAnsi="Wingdings" w:hint="default"/>
+      </w:rPr>
+    </w:lvl>
+  </w:abstractNum>
+  <w:abstractNum w:abstractNumId="16" w15:restartNumberingAfterBreak="0">
     <w:nsid w:val="46D402D3"/>
     <w:multiLevelType w:val="hybridMultilevel"/>
     <w:tmpl w:val="3356D8E0"/>
@@ -6108,7 +6727,7 @@
       </w:rPr>
     </w:lvl>
   </w:abstractNum>
-  <w:abstractNum w:abstractNumId="15" w15:restartNumberingAfterBreak="0">
+  <w:abstractNum w:abstractNumId="17" w15:restartNumberingAfterBreak="0">
     <w:nsid w:val="49410521"/>
     <w:multiLevelType w:val="hybridMultilevel"/>
     <w:tmpl w:val="C290C99A"/>
@@ -6221,7 +6840,7 @@
       </w:rPr>
     </w:lvl>
   </w:abstractNum>
-  <w:abstractNum w:abstractNumId="16" w15:restartNumberingAfterBreak="0">
+  <w:abstractNum w:abstractNumId="18" w15:restartNumberingAfterBreak="0">
     <w:nsid w:val="49575DA8"/>
     <w:multiLevelType w:val="hybridMultilevel"/>
     <w:tmpl w:val="975049D6"/>
@@ -6334,7 +6953,7 @@
       </w:rPr>
     </w:lvl>
   </w:abstractNum>
-  <w:abstractNum w:abstractNumId="17" w15:restartNumberingAfterBreak="0">
+  <w:abstractNum w:abstractNumId="19" w15:restartNumberingAfterBreak="0">
     <w:nsid w:val="4DE1050E"/>
     <w:multiLevelType w:val="hybridMultilevel"/>
     <w:tmpl w:val="1242AB20"/>
@@ -6447,7 +7066,7 @@
       </w:rPr>
     </w:lvl>
   </w:abstractNum>
-  <w:abstractNum w:abstractNumId="18" w15:restartNumberingAfterBreak="0">
+  <w:abstractNum w:abstractNumId="20" w15:restartNumberingAfterBreak="0">
     <w:nsid w:val="51976525"/>
     <w:multiLevelType w:val="hybridMultilevel"/>
     <w:tmpl w:val="A2566540"/>
@@ -6536,7 +7155,120 @@
       </w:pPr>
     </w:lvl>
   </w:abstractNum>
-  <w:abstractNum w:abstractNumId="19" w15:restartNumberingAfterBreak="0">
+  <w:abstractNum w:abstractNumId="21" w15:restartNumberingAfterBreak="0">
+    <w:nsid w:val="53147FEF"/>
+    <w:multiLevelType w:val="hybridMultilevel"/>
+    <w:tmpl w:val="71DEDF40"/>
+    <w:lvl w:ilvl="0" w:tplc="04090001">
+      <w:start w:val="1"/>
+      <w:numFmt w:val="bullet"/>
+      <w:lvlText w:val=""/>
+      <w:lvlJc w:val="left"/>
+      <w:pPr>
+        <w:ind w:left="720" w:hanging="360"/>
+      </w:pPr>
+      <w:rPr>
+        <w:rFonts w:ascii="Symbol" w:hAnsi="Symbol" w:hint="default"/>
+      </w:rPr>
+    </w:lvl>
+    <w:lvl w:ilvl="1" w:tplc="04090003" w:tentative="1">
+      <w:start w:val="1"/>
+      <w:numFmt w:val="bullet"/>
+      <w:lvlText w:val="o"/>
+      <w:lvlJc w:val="left"/>
+      <w:pPr>
+        <w:ind w:left="1440" w:hanging="360"/>
+      </w:pPr>
+      <w:rPr>
+        <w:rFonts w:ascii="Courier New" w:hAnsi="Courier New" w:cs="Courier New" w:hint="default"/>
+      </w:rPr>
+    </w:lvl>
+    <w:lvl w:ilvl="2" w:tplc="04090005" w:tentative="1">
+      <w:start w:val="1"/>
+      <w:numFmt w:val="bullet"/>
+      <w:lvlText w:val=""/>
+      <w:lvlJc w:val="left"/>
+      <w:pPr>
+        <w:ind w:left="2160" w:hanging="360"/>
+      </w:pPr>
+      <w:rPr>
+        <w:rFonts w:ascii="Wingdings" w:hAnsi="Wingdings" w:hint="default"/>
+      </w:rPr>
+    </w:lvl>
+    <w:lvl w:ilvl="3" w:tplc="04090001" w:tentative="1">
+      <w:start w:val="1"/>
+      <w:numFmt w:val="bullet"/>
+      <w:lvlText w:val=""/>
+      <w:lvlJc w:val="left"/>
+      <w:pPr>
+        <w:ind w:left="2880" w:hanging="360"/>
+      </w:pPr>
+      <w:rPr>
+        <w:rFonts w:ascii="Symbol" w:hAnsi="Symbol" w:hint="default"/>
+      </w:rPr>
+    </w:lvl>
+    <w:lvl w:ilvl="4" w:tplc="04090003" w:tentative="1">
+      <w:start w:val="1"/>
+      <w:numFmt w:val="bullet"/>
+      <w:lvlText w:val="o"/>
+      <w:lvlJc w:val="left"/>
+      <w:pPr>
+        <w:ind w:left="3600" w:hanging="360"/>
+      </w:pPr>
+      <w:rPr>
+        <w:rFonts w:ascii="Courier New" w:hAnsi="Courier New" w:cs="Courier New" w:hint="default"/>
+      </w:rPr>
+    </w:lvl>
+    <w:lvl w:ilvl="5" w:tplc="04090005" w:tentative="1">
+      <w:start w:val="1"/>
+      <w:numFmt w:val="bullet"/>
+      <w:lvlText w:val=""/>
+      <w:lvlJc w:val="left"/>
+      <w:pPr>
+        <w:ind w:left="4320" w:hanging="360"/>
+      </w:pPr>
+      <w:rPr>
+        <w:rFonts w:ascii="Wingdings" w:hAnsi="Wingdings" w:hint="default"/>
+      </w:rPr>
+    </w:lvl>
+    <w:lvl w:ilvl="6" w:tplc="04090001" w:tentative="1">
+      <w:start w:val="1"/>
+      <w:numFmt w:val="bullet"/>
+      <w:lvlText w:val=""/>
+      <w:lvlJc w:val="left"/>
+      <w:pPr>
+        <w:ind w:left="5040" w:hanging="360"/>
+      </w:pPr>
+      <w:rPr>
+        <w:rFonts w:ascii="Symbol" w:hAnsi="Symbol" w:hint="default"/>
+      </w:rPr>
+    </w:lvl>
+    <w:lvl w:ilvl="7" w:tplc="04090003" w:tentative="1">
+      <w:start w:val="1"/>
+      <w:numFmt w:val="bullet"/>
+      <w:lvlText w:val="o"/>
+      <w:lvlJc w:val="left"/>
+      <w:pPr>
+        <w:ind w:left="5760" w:hanging="360"/>
+      </w:pPr>
+      <w:rPr>
+        <w:rFonts w:ascii="Courier New" w:hAnsi="Courier New" w:cs="Courier New" w:hint="default"/>
+      </w:rPr>
+    </w:lvl>
+    <w:lvl w:ilvl="8" w:tplc="04090005" w:tentative="1">
+      <w:start w:val="1"/>
+      <w:numFmt w:val="bullet"/>
+      <w:lvlText w:val=""/>
+      <w:lvlJc w:val="left"/>
+      <w:pPr>
+        <w:ind w:left="6480" w:hanging="360"/>
+      </w:pPr>
+      <w:rPr>
+        <w:rFonts w:ascii="Wingdings" w:hAnsi="Wingdings" w:hint="default"/>
+      </w:rPr>
+    </w:lvl>
+  </w:abstractNum>
+  <w:abstractNum w:abstractNumId="22" w15:restartNumberingAfterBreak="0">
     <w:nsid w:val="56D20EC5"/>
     <w:multiLevelType w:val="hybridMultilevel"/>
     <w:tmpl w:val="7DD02004"/>
@@ -6649,7 +7381,7 @@
       </w:rPr>
     </w:lvl>
   </w:abstractNum>
-  <w:abstractNum w:abstractNumId="20" w15:restartNumberingAfterBreak="0">
+  <w:abstractNum w:abstractNumId="23" w15:restartNumberingAfterBreak="0">
     <w:nsid w:val="5CD63C1D"/>
     <w:multiLevelType w:val="hybridMultilevel"/>
     <w:tmpl w:val="C668F812"/>
@@ -6762,7 +7494,7 @@
       </w:rPr>
     </w:lvl>
   </w:abstractNum>
-  <w:abstractNum w:abstractNumId="21" w15:restartNumberingAfterBreak="0">
+  <w:abstractNum w:abstractNumId="24" w15:restartNumberingAfterBreak="0">
     <w:nsid w:val="6560649E"/>
     <w:multiLevelType w:val="hybridMultilevel"/>
     <w:tmpl w:val="E9DAFF54"/>
@@ -6851,7 +7583,7 @@
       </w:pPr>
     </w:lvl>
   </w:abstractNum>
-  <w:abstractNum w:abstractNumId="22" w15:restartNumberingAfterBreak="0">
+  <w:abstractNum w:abstractNumId="25" w15:restartNumberingAfterBreak="0">
     <w:nsid w:val="66BD2AA6"/>
     <w:multiLevelType w:val="hybridMultilevel"/>
     <w:tmpl w:val="A1027802"/>
@@ -6964,7 +7696,7 @@
       </w:rPr>
     </w:lvl>
   </w:abstractNum>
-  <w:abstractNum w:abstractNumId="23" w15:restartNumberingAfterBreak="0">
+  <w:abstractNum w:abstractNumId="26" w15:restartNumberingAfterBreak="0">
     <w:nsid w:val="6EC82CC3"/>
     <w:multiLevelType w:val="hybridMultilevel"/>
     <w:tmpl w:val="EB1E7A86"/>
@@ -7077,7 +7809,7 @@
       </w:rPr>
     </w:lvl>
   </w:abstractNum>
-  <w:abstractNum w:abstractNumId="24" w15:restartNumberingAfterBreak="0">
+  <w:abstractNum w:abstractNumId="27" w15:restartNumberingAfterBreak="0">
     <w:nsid w:val="6F90381A"/>
     <w:multiLevelType w:val="hybridMultilevel"/>
     <w:tmpl w:val="093201D0"/>
@@ -7190,7 +7922,7 @@
       </w:rPr>
     </w:lvl>
   </w:abstractNum>
-  <w:abstractNum w:abstractNumId="25" w15:restartNumberingAfterBreak="0">
+  <w:abstractNum w:abstractNumId="28" w15:restartNumberingAfterBreak="0">
     <w:nsid w:val="70AF360C"/>
     <w:multiLevelType w:val="hybridMultilevel"/>
     <w:tmpl w:val="2116C9B8"/>
@@ -7279,7 +8011,7 @@
       </w:pPr>
     </w:lvl>
   </w:abstractNum>
-  <w:abstractNum w:abstractNumId="26" w15:restartNumberingAfterBreak="0">
+  <w:abstractNum w:abstractNumId="29" w15:restartNumberingAfterBreak="0">
     <w:nsid w:val="7A3D40A7"/>
     <w:multiLevelType w:val="hybridMultilevel"/>
     <w:tmpl w:val="243C6294"/>
@@ -7392,7 +8124,7 @@
       </w:rPr>
     </w:lvl>
   </w:abstractNum>
-  <w:abstractNum w:abstractNumId="27" w15:restartNumberingAfterBreak="0">
+  <w:abstractNum w:abstractNumId="30" w15:restartNumberingAfterBreak="0">
     <w:nsid w:val="7BF70E47"/>
     <w:multiLevelType w:val="hybridMultilevel"/>
     <w:tmpl w:val="C4C443B0"/>
@@ -7506,55 +8238,55 @@
     </w:lvl>
   </w:abstractNum>
   <w:num w:numId="1">
-    <w:abstractNumId w:val="13"/>
+    <w:abstractNumId w:val="14"/>
   </w:num>
   <w:num w:numId="2">
+    <w:abstractNumId w:val="9"/>
+  </w:num>
+  <w:num w:numId="3">
     <w:abstractNumId w:val="8"/>
   </w:num>
-  <w:num w:numId="3">
-    <w:abstractNumId w:val="7"/>
-  </w:num>
   <w:num w:numId="4">
-    <w:abstractNumId w:val="25"/>
+    <w:abstractNumId w:val="28"/>
   </w:num>
   <w:num w:numId="5">
     <w:abstractNumId w:val="1"/>
   </w:num>
   <w:num w:numId="6">
-    <w:abstractNumId w:val="21"/>
+    <w:abstractNumId w:val="24"/>
   </w:num>
   <w:num w:numId="7">
-    <w:abstractNumId w:val="18"/>
+    <w:abstractNumId w:val="20"/>
   </w:num>
   <w:num w:numId="8">
-    <w:abstractNumId w:val="17"/>
+    <w:abstractNumId w:val="19"/>
   </w:num>
   <w:num w:numId="9">
-    <w:abstractNumId w:val="10"/>
+    <w:abstractNumId w:val="11"/>
   </w:num>
   <w:num w:numId="10">
     <w:abstractNumId w:val="4"/>
   </w:num>
   <w:num w:numId="11">
+    <w:abstractNumId w:val="29"/>
+  </w:num>
+  <w:num w:numId="12">
     <w:abstractNumId w:val="26"/>
   </w:num>
-  <w:num w:numId="12">
-    <w:abstractNumId w:val="23"/>
-  </w:num>
   <w:num w:numId="13">
-    <w:abstractNumId w:val="27"/>
+    <w:abstractNumId w:val="30"/>
   </w:num>
   <w:num w:numId="14">
-    <w:abstractNumId w:val="11"/>
+    <w:abstractNumId w:val="12"/>
   </w:num>
   <w:num w:numId="15">
     <w:abstractNumId w:val="0"/>
   </w:num>
   <w:num w:numId="16">
-    <w:abstractNumId w:val="22"/>
+    <w:abstractNumId w:val="25"/>
   </w:num>
   <w:num w:numId="17">
-    <w:abstractNumId w:val="14"/>
+    <w:abstractNumId w:val="16"/>
   </w:num>
   <w:num w:numId="18">
     <w:abstractNumId w:val="3"/>
@@ -7563,31 +8295,40 @@
     <w:abstractNumId w:val="5"/>
   </w:num>
   <w:num w:numId="20">
-    <w:abstractNumId w:val="19"/>
+    <w:abstractNumId w:val="22"/>
   </w:num>
   <w:num w:numId="21">
-    <w:abstractNumId w:val="12"/>
+    <w:abstractNumId w:val="13"/>
   </w:num>
   <w:num w:numId="22">
-    <w:abstractNumId w:val="20"/>
+    <w:abstractNumId w:val="23"/>
   </w:num>
   <w:num w:numId="23">
-    <w:abstractNumId w:val="9"/>
+    <w:abstractNumId w:val="10"/>
   </w:num>
   <w:num w:numId="24">
-    <w:abstractNumId w:val="15"/>
+    <w:abstractNumId w:val="17"/>
   </w:num>
   <w:num w:numId="25">
     <w:abstractNumId w:val="2"/>
   </w:num>
   <w:num w:numId="26">
-    <w:abstractNumId w:val="24"/>
+    <w:abstractNumId w:val="27"/>
   </w:num>
   <w:num w:numId="27">
     <w:abstractNumId w:val="6"/>
   </w:num>
   <w:num w:numId="28">
-    <w:abstractNumId w:val="16"/>
+    <w:abstractNumId w:val="18"/>
+  </w:num>
+  <w:num w:numId="29">
+    <w:abstractNumId w:val="7"/>
+  </w:num>
+  <w:num w:numId="30">
+    <w:abstractNumId w:val="21"/>
+  </w:num>
+  <w:num w:numId="31">
+    <w:abstractNumId w:val="15"/>
   </w:num>
 </w:numbering>
 </file>

</xml_diff>

<commit_message>
add add-on point rank table function.
</commit_message>
<xml_diff>
--- a/IncentMe Web Logic Design Notes.docx
+++ b/IncentMe Web Logic Design Notes.docx
@@ -1602,14 +1602,7 @@
           <w:sz w:val="24"/>
           <w:szCs w:val="24"/>
         </w:rPr>
-        <w:t xml:space="preserve">(working) – need to associate </w:t>
-      </w:r>
-      <w:r>
-        <w:rPr>
-          <w:sz w:val="24"/>
-          <w:szCs w:val="24"/>
-        </w:rPr>
-        <w:t xml:space="preserve">a </w:t>
+        <w:t xml:space="preserve">(working) – need to associate a </w:t>
       </w:r>
       <w:r>
         <w:rPr>
@@ -1633,14 +1626,7 @@
           <w:sz w:val="24"/>
           <w:szCs w:val="24"/>
         </w:rPr>
-        <w:t xml:space="preserve"> for store type</w:t>
-      </w:r>
-      <w:r>
-        <w:rPr>
-          <w:sz w:val="24"/>
-          <w:szCs w:val="24"/>
-        </w:rPr>
-        <w:t xml:space="preserve"> [b]</w:t>
+        <w:t xml:space="preserve"> for store type [b]</w:t>
       </w:r>
     </w:p>
     <w:p>
@@ -1977,63 +1963,7 @@
           <w:sz w:val="24"/>
           <w:szCs w:val="24"/>
         </w:rPr>
-        <w:t>(working) –</w:t>
-      </w:r>
-      <w:r>
-        <w:rPr>
-          <w:sz w:val="24"/>
-          <w:szCs w:val="24"/>
-        </w:rPr>
-        <w:t xml:space="preserve"> need y</w:t>
-      </w:r>
-      <w:r>
-        <w:rPr>
-          <w:sz w:val="24"/>
-          <w:szCs w:val="24"/>
-        </w:rPr>
-        <w:t>-axis variable to be set to at “.0001”</w:t>
-      </w:r>
-      <w:r>
-        <w:rPr>
-          <w:sz w:val="24"/>
-          <w:szCs w:val="24"/>
-        </w:rPr>
-        <w:t xml:space="preserve"> or less</w:t>
-      </w:r>
-      <w:r>
-        <w:rPr>
-          <w:sz w:val="24"/>
-          <w:szCs w:val="24"/>
-        </w:rPr>
-        <w:t xml:space="preserve">. &lt;&lt; </w:t>
-      </w:r>
-      <w:r>
-        <w:rPr>
-          <w:sz w:val="24"/>
-          <w:szCs w:val="24"/>
-        </w:rPr>
-        <w:t xml:space="preserve">lower decimal </w:t>
-      </w:r>
-      <w:r>
-        <w:rPr>
-          <w:sz w:val="24"/>
-          <w:szCs w:val="24"/>
-        </w:rPr>
-        <w:t>value</w:t>
-      </w:r>
-      <w:r>
-        <w:rPr>
-          <w:sz w:val="24"/>
-          <w:szCs w:val="24"/>
-        </w:rPr>
-        <w:t>s</w:t>
-      </w:r>
-      <w:r>
-        <w:rPr>
-          <w:sz w:val="24"/>
-          <w:szCs w:val="24"/>
-        </w:rPr>
-        <w:t xml:space="preserve"> cause browser to freeze</w:t>
+        <w:t>(working) – need y-axis variable to be set to at “.0001” or less. &lt;&lt; lower decimal values cause browser to freeze</w:t>
       </w:r>
     </w:p>
     <w:p>
@@ -4089,7 +4019,186 @@
           <w:sz w:val="24"/>
           <w:szCs w:val="24"/>
         </w:rPr>
-        <w:t>(working) –</w:t>
+        <w:t>(working) – works in its ability to get values and input; requires complete rework</w:t>
+      </w:r>
+    </w:p>
+    <w:p>
+      <w:pPr>
+        <w:pStyle w:val="ListParagraph"/>
+        <w:numPr>
+          <w:ilvl w:val="0"/>
+          <w:numId w:val="28"/>
+        </w:numPr>
+        <w:spacing w:after="0"/>
+        <w:rPr>
+          <w:sz w:val="24"/>
+          <w:szCs w:val="24"/>
+        </w:rPr>
+      </w:pPr>
+      <w:r>
+        <w:rPr>
+          <w:sz w:val="24"/>
+          <w:szCs w:val="24"/>
+        </w:rPr>
+        <w:t>(working) – too many nested for loops; passing objects is causing multiple output bugs (if statements not directing data as intended; one click causes all rank levels of a matched measurement event to execute)</w:t>
+      </w:r>
+    </w:p>
+    <w:p>
+      <w:pPr>
+        <w:pStyle w:val="ListParagraph"/>
+        <w:numPr>
+          <w:ilvl w:val="0"/>
+          <w:numId w:val="28"/>
+        </w:numPr>
+        <w:spacing w:after="0"/>
+        <w:rPr>
+          <w:sz w:val="24"/>
+          <w:szCs w:val="24"/>
+        </w:rPr>
+      </w:pPr>
+      <w:r>
+        <w:rPr>
+          <w:sz w:val="24"/>
+          <w:szCs w:val="24"/>
+        </w:rPr>
+        <w:t xml:space="preserve">(working) – measurement </w:t>
+      </w:r>
+      <w:proofErr w:type="spellStart"/>
+      <w:r>
+        <w:rPr>
+          <w:sz w:val="24"/>
+          <w:szCs w:val="24"/>
+        </w:rPr>
+        <w:t>param</w:t>
+      </w:r>
+      <w:proofErr w:type="spellEnd"/>
+      <w:r>
+        <w:rPr>
+          <w:sz w:val="24"/>
+          <w:szCs w:val="24"/>
+        </w:rPr>
+        <w:t xml:space="preserve"> values currently assigned manually; Need to get correct values through loop or some other method</w:t>
+      </w:r>
+    </w:p>
+    <w:p>
+      <w:pPr>
+        <w:pStyle w:val="ListParagraph"/>
+        <w:numPr>
+          <w:ilvl w:val="0"/>
+          <w:numId w:val="28"/>
+        </w:numPr>
+        <w:spacing w:after="0"/>
+        <w:rPr>
+          <w:sz w:val="24"/>
+          <w:szCs w:val="24"/>
+        </w:rPr>
+      </w:pPr>
+      <w:r>
+        <w:rPr>
+          <w:sz w:val="24"/>
+          <w:szCs w:val="24"/>
+        </w:rPr>
+        <w:t>Advertiser</w:t>
+      </w:r>
+    </w:p>
+    <w:p>
+      <w:pPr>
+        <w:pStyle w:val="ListParagraph"/>
+        <w:numPr>
+          <w:ilvl w:val="0"/>
+          <w:numId w:val="28"/>
+        </w:numPr>
+        <w:spacing w:after="0"/>
+        <w:rPr>
+          <w:sz w:val="24"/>
+          <w:szCs w:val="24"/>
+        </w:rPr>
+      </w:pPr>
+      <w:r>
+        <w:rPr>
+          <w:sz w:val="24"/>
+          <w:szCs w:val="24"/>
+        </w:rPr>
+        <w:t>Rank-algorithm</w:t>
+      </w:r>
+    </w:p>
+    <w:p>
+      <w:pPr>
+        <w:spacing w:after="0"/>
+        <w:rPr>
+          <w:sz w:val="24"/>
+          <w:szCs w:val="24"/>
+        </w:rPr>
+      </w:pPr>
+    </w:p>
+    <w:p>
+      <w:pPr>
+        <w:spacing w:after="0"/>
+        <w:rPr>
+          <w:sz w:val="24"/>
+          <w:szCs w:val="24"/>
+        </w:rPr>
+      </w:pPr>
+      <w:r>
+        <w:rPr>
+          <w:sz w:val="24"/>
+          <w:szCs w:val="24"/>
+        </w:rPr>
+        <w:t xml:space="preserve">ID-19: </w:t>
+      </w:r>
+      <w:proofErr w:type="spellStart"/>
+      <w:r>
+        <w:rPr>
+          <w:sz w:val="24"/>
+          <w:szCs w:val="24"/>
+        </w:rPr>
+        <w:t>getObjectValuesFromSetTableAdver</w:t>
+      </w:r>
+      <w:proofErr w:type="spellEnd"/>
+      <w:r>
+        <w:rPr>
+          <w:sz w:val="24"/>
+          <w:szCs w:val="24"/>
+        </w:rPr>
+        <w:t xml:space="preserve"> – </w:t>
+      </w:r>
+    </w:p>
+    <w:p>
+      <w:pPr>
+        <w:pStyle w:val="ListParagraph"/>
+        <w:numPr>
+          <w:ilvl w:val="0"/>
+          <w:numId w:val="29"/>
+        </w:numPr>
+        <w:spacing w:after="0"/>
+        <w:rPr>
+          <w:sz w:val="24"/>
+          <w:szCs w:val="24"/>
+        </w:rPr>
+      </w:pPr>
+      <w:r>
+        <w:rPr>
+          <w:sz w:val="24"/>
+          <w:szCs w:val="24"/>
+        </w:rPr>
+        <w:t xml:space="preserve">A general function that’s used for getting values from </w:t>
+      </w:r>
+      <w:proofErr w:type="spellStart"/>
+      <w:r>
+        <w:rPr>
+          <w:b/>
+          <w:sz w:val="24"/>
+          <w:szCs w:val="24"/>
+        </w:rPr>
+        <w:t>setMTableAdver</w:t>
+      </w:r>
+      <w:proofErr w:type="spellEnd"/>
+      <w:r>
+        <w:rPr>
+          <w:sz w:val="24"/>
+          <w:szCs w:val="24"/>
+        </w:rPr>
+        <w:t xml:space="preserve"> Object.</w:t>
       </w:r>
       <w:r>
         <w:rPr>
@@ -4103,211 +4212,7 @@
           <w:sz w:val="24"/>
           <w:szCs w:val="24"/>
         </w:rPr>
-        <w:t>works in its ability to get values and input</w:t>
-      </w:r>
-      <w:r>
-        <w:rPr>
-          <w:sz w:val="24"/>
-          <w:szCs w:val="24"/>
-        </w:rPr>
-        <w:t>; requires complete rework</w:t>
-      </w:r>
-    </w:p>
-    <w:p>
-      <w:pPr>
-        <w:pStyle w:val="ListParagraph"/>
-        <w:numPr>
-          <w:ilvl w:val="0"/>
-          <w:numId w:val="28"/>
-        </w:numPr>
-        <w:spacing w:after="0"/>
-        <w:rPr>
-          <w:sz w:val="24"/>
-          <w:szCs w:val="24"/>
-        </w:rPr>
-      </w:pPr>
-      <w:r>
-        <w:rPr>
-          <w:sz w:val="24"/>
-          <w:szCs w:val="24"/>
-        </w:rPr>
-        <w:t>(working) –</w:t>
-      </w:r>
-      <w:r>
-        <w:rPr>
-          <w:sz w:val="24"/>
-          <w:szCs w:val="24"/>
-        </w:rPr>
-        <w:t xml:space="preserve"> too many nested for loops; passing </w:t>
-      </w:r>
-      <w:r>
-        <w:rPr>
-          <w:sz w:val="24"/>
-          <w:szCs w:val="24"/>
-        </w:rPr>
-        <w:t xml:space="preserve">objects </w:t>
-      </w:r>
-      <w:r>
-        <w:rPr>
-          <w:sz w:val="24"/>
-          <w:szCs w:val="24"/>
-        </w:rPr>
-        <w:t>is</w:t>
-      </w:r>
-      <w:r>
-        <w:rPr>
-          <w:sz w:val="24"/>
-          <w:szCs w:val="24"/>
-        </w:rPr>
-        <w:t xml:space="preserve"> causing multiple output </w:t>
-      </w:r>
-      <w:r>
-        <w:rPr>
-          <w:sz w:val="24"/>
-          <w:szCs w:val="24"/>
-        </w:rPr>
-        <w:t>bugs</w:t>
-      </w:r>
-      <w:r>
-        <w:rPr>
-          <w:sz w:val="24"/>
-          <w:szCs w:val="24"/>
-        </w:rPr>
-        <w:t xml:space="preserve"> (if statements not directing data as intended</w:t>
-      </w:r>
-      <w:r>
-        <w:rPr>
-          <w:sz w:val="24"/>
-          <w:szCs w:val="24"/>
-        </w:rPr>
-        <w:t>; one click causes all rank levels of a matched measurement event to execute</w:t>
-      </w:r>
-      <w:r>
-        <w:rPr>
-          <w:sz w:val="24"/>
-          <w:szCs w:val="24"/>
-        </w:rPr>
-        <w:t>)</w:t>
-      </w:r>
-    </w:p>
-    <w:p>
-      <w:pPr>
-        <w:pStyle w:val="ListParagraph"/>
-        <w:numPr>
-          <w:ilvl w:val="0"/>
-          <w:numId w:val="28"/>
-        </w:numPr>
-        <w:spacing w:after="0"/>
-        <w:rPr>
-          <w:sz w:val="24"/>
-          <w:szCs w:val="24"/>
-        </w:rPr>
-      </w:pPr>
-      <w:r>
-        <w:rPr>
-          <w:sz w:val="24"/>
-          <w:szCs w:val="24"/>
-        </w:rPr>
-        <w:t xml:space="preserve">(working) – measurement </w:t>
-      </w:r>
-      <w:proofErr w:type="spellStart"/>
-      <w:r>
-        <w:rPr>
-          <w:sz w:val="24"/>
-          <w:szCs w:val="24"/>
-        </w:rPr>
-        <w:t>param</w:t>
-      </w:r>
-      <w:proofErr w:type="spellEnd"/>
-      <w:r>
-        <w:rPr>
-          <w:sz w:val="24"/>
-          <w:szCs w:val="24"/>
-        </w:rPr>
-        <w:t xml:space="preserve"> values currently assigned manually; Need to get correct values through loop or some other method</w:t>
-      </w:r>
-    </w:p>
-    <w:p>
-      <w:pPr>
-        <w:pStyle w:val="ListParagraph"/>
-        <w:numPr>
-          <w:ilvl w:val="0"/>
-          <w:numId w:val="28"/>
-        </w:numPr>
-        <w:spacing w:after="0"/>
-        <w:rPr>
-          <w:sz w:val="24"/>
-          <w:szCs w:val="24"/>
-        </w:rPr>
-      </w:pPr>
-      <w:r>
-        <w:rPr>
-          <w:sz w:val="24"/>
-          <w:szCs w:val="24"/>
-        </w:rPr>
-        <w:t>Advertiser</w:t>
-      </w:r>
-    </w:p>
-    <w:p>
-      <w:pPr>
-        <w:pStyle w:val="ListParagraph"/>
-        <w:numPr>
-          <w:ilvl w:val="0"/>
-          <w:numId w:val="28"/>
-        </w:numPr>
-        <w:spacing w:after="0"/>
-        <w:rPr>
-          <w:sz w:val="24"/>
-          <w:szCs w:val="24"/>
-        </w:rPr>
-      </w:pPr>
-      <w:r>
-        <w:rPr>
-          <w:sz w:val="24"/>
-          <w:szCs w:val="24"/>
-        </w:rPr>
-        <w:t>Rank-algorithm</w:t>
-      </w:r>
-    </w:p>
-    <w:p>
-      <w:pPr>
-        <w:spacing w:after="0"/>
-        <w:rPr>
-          <w:sz w:val="24"/>
-          <w:szCs w:val="24"/>
-        </w:rPr>
-      </w:pPr>
-    </w:p>
-    <w:p>
-      <w:pPr>
-        <w:spacing w:after="0"/>
-        <w:rPr>
-          <w:sz w:val="24"/>
-          <w:szCs w:val="24"/>
-        </w:rPr>
-      </w:pPr>
-      <w:r>
-        <w:rPr>
-          <w:sz w:val="24"/>
-          <w:szCs w:val="24"/>
-        </w:rPr>
-        <w:t xml:space="preserve">ID-19: </w:t>
-      </w:r>
-      <w:proofErr w:type="spellStart"/>
-      <w:r>
-        <w:rPr>
-          <w:sz w:val="24"/>
-          <w:szCs w:val="24"/>
-        </w:rPr>
-        <w:t>getObjectValuesFromSetTableAdver</w:t>
-      </w:r>
-      <w:proofErr w:type="spellEnd"/>
-      <w:r>
-        <w:rPr>
-          <w:sz w:val="24"/>
-          <w:szCs w:val="24"/>
-        </w:rPr>
-        <w:t xml:space="preserve"> – </w:t>
+        <w:t>Returns each level of the object as an indexed array.</w:t>
       </w:r>
     </w:p>
     <w:p>
@@ -4328,23 +4233,14 @@
           <w:sz w:val="24"/>
           <w:szCs w:val="24"/>
         </w:rPr>
-        <w:t xml:space="preserve">A general function that’s used for getting values from </w:t>
-      </w:r>
-      <w:proofErr w:type="spellStart"/>
-      <w:r>
-        <w:rPr>
-          <w:sz w:val="24"/>
-          <w:szCs w:val="24"/>
-        </w:rPr>
-        <w:t>setMTableAdver</w:t>
-      </w:r>
-      <w:proofErr w:type="spellEnd"/>
-      <w:r>
-        <w:rPr>
-          <w:sz w:val="24"/>
-          <w:szCs w:val="24"/>
-        </w:rPr>
-        <w:t xml:space="preserve"> Object.</w:t>
+        <w:t xml:space="preserve">(working) – add variables as they are required </w:t>
+      </w:r>
+      <w:r>
+        <w:rPr>
+          <w:sz w:val="24"/>
+          <w:szCs w:val="24"/>
+        </w:rPr>
+        <w:t>from the requesting function(s)</w:t>
       </w:r>
     </w:p>
     <w:p>
@@ -4365,34 +4261,7 @@
           <w:sz w:val="24"/>
           <w:szCs w:val="24"/>
         </w:rPr>
-        <w:t xml:space="preserve">(working) – add variables as they are required </w:t>
-      </w:r>
-      <w:r>
-        <w:rPr>
-          <w:sz w:val="24"/>
-          <w:szCs w:val="24"/>
-        </w:rPr>
-        <w:t>from the requesting function(s)</w:t>
-      </w:r>
-    </w:p>
-    <w:p>
-      <w:pPr>
-        <w:pStyle w:val="ListParagraph"/>
-        <w:numPr>
-          <w:ilvl w:val="0"/>
-          <w:numId w:val="29"/>
-        </w:numPr>
-        <w:spacing w:after="0"/>
-        <w:rPr>
-          <w:sz w:val="24"/>
-          <w:szCs w:val="24"/>
-        </w:rPr>
-      </w:pPr>
-      <w:r>
-        <w:rPr>
-          <w:sz w:val="24"/>
-          <w:szCs w:val="24"/>
-        </w:rPr>
+        <w:lastRenderedPageBreak/>
         <w:t>(working) – modify present variables to be general by level deep</w:t>
       </w:r>
     </w:p>
@@ -4414,45 +4283,1176 @@
           <w:sz w:val="24"/>
           <w:szCs w:val="24"/>
         </w:rPr>
+        <w:t>(update) – completed; modified to output object into an array by level of depth</w:t>
+      </w:r>
+    </w:p>
+    <w:p>
+      <w:pPr>
+        <w:pStyle w:val="ListParagraph"/>
+        <w:numPr>
+          <w:ilvl w:val="0"/>
+          <w:numId w:val="29"/>
+        </w:numPr>
+        <w:spacing w:after="0"/>
+        <w:rPr>
+          <w:sz w:val="24"/>
+          <w:szCs w:val="24"/>
+        </w:rPr>
+      </w:pPr>
+      <w:r>
+        <w:rPr>
+          <w:sz w:val="24"/>
+          <w:szCs w:val="24"/>
+        </w:rPr>
+        <w:t>General use get function</w:t>
+      </w:r>
+    </w:p>
+    <w:p>
+      <w:pPr>
+        <w:spacing w:after="0"/>
+        <w:rPr>
+          <w:sz w:val="24"/>
+          <w:szCs w:val="24"/>
+        </w:rPr>
+      </w:pPr>
+      <w:r>
+        <w:rPr>
+          <w:sz w:val="24"/>
+          <w:szCs w:val="24"/>
+        </w:rPr>
+        <w:t xml:space="preserve">ID-20: </w:t>
+      </w:r>
+      <w:proofErr w:type="spellStart"/>
+      <w:r>
+        <w:rPr>
+          <w:sz w:val="24"/>
+          <w:szCs w:val="24"/>
+        </w:rPr>
+        <w:t>getObjectValuesFromMParam</w:t>
+      </w:r>
+      <w:proofErr w:type="spellEnd"/>
+      <w:r>
+        <w:rPr>
+          <w:sz w:val="24"/>
+          <w:szCs w:val="24"/>
+        </w:rPr>
+        <w:t xml:space="preserve"> – </w:t>
+      </w:r>
+    </w:p>
+    <w:p>
+      <w:pPr>
+        <w:pStyle w:val="ListParagraph"/>
+        <w:numPr>
+          <w:ilvl w:val="0"/>
+          <w:numId w:val="30"/>
+        </w:numPr>
+        <w:spacing w:after="0"/>
+        <w:rPr>
+          <w:sz w:val="24"/>
+          <w:szCs w:val="24"/>
+        </w:rPr>
+      </w:pPr>
+      <w:r>
+        <w:rPr>
+          <w:sz w:val="24"/>
+          <w:szCs w:val="24"/>
+        </w:rPr>
+        <w:t xml:space="preserve">A general function used for getting values from </w:t>
+      </w:r>
+      <w:proofErr w:type="spellStart"/>
+      <w:r>
+        <w:rPr>
+          <w:b/>
+          <w:sz w:val="24"/>
+          <w:szCs w:val="24"/>
+        </w:rPr>
+        <w:t>mParam</w:t>
+      </w:r>
+      <w:proofErr w:type="spellEnd"/>
+      <w:r>
+        <w:rPr>
+          <w:sz w:val="24"/>
+          <w:szCs w:val="24"/>
+        </w:rPr>
+        <w:t xml:space="preserve"> Object</w:t>
+      </w:r>
+      <w:r>
+        <w:rPr>
+          <w:sz w:val="24"/>
+          <w:szCs w:val="24"/>
+        </w:rPr>
+        <w:t xml:space="preserve">. </w:t>
+      </w:r>
+      <w:r>
+        <w:rPr>
+          <w:sz w:val="24"/>
+          <w:szCs w:val="24"/>
+        </w:rPr>
+        <w:t>Returns each level of the object as an indexed array.</w:t>
+      </w:r>
+    </w:p>
+    <w:p>
+      <w:pPr>
+        <w:pStyle w:val="ListParagraph"/>
+        <w:numPr>
+          <w:ilvl w:val="0"/>
+          <w:numId w:val="30"/>
+        </w:numPr>
+        <w:spacing w:after="0"/>
+        <w:rPr>
+          <w:sz w:val="24"/>
+          <w:szCs w:val="24"/>
+        </w:rPr>
+      </w:pPr>
+      <w:r>
+        <w:rPr>
+          <w:sz w:val="24"/>
+          <w:szCs w:val="24"/>
+        </w:rPr>
+        <w:t>(working) – add variables as</w:t>
+      </w:r>
+      <w:r>
+        <w:rPr>
+          <w:sz w:val="24"/>
+          <w:szCs w:val="24"/>
+        </w:rPr>
+        <w:t xml:space="preserve"> required from requesting function(s)</w:t>
+      </w:r>
+    </w:p>
+    <w:p>
+      <w:pPr>
+        <w:pStyle w:val="ListParagraph"/>
+        <w:numPr>
+          <w:ilvl w:val="0"/>
+          <w:numId w:val="30"/>
+        </w:numPr>
+        <w:spacing w:after="0"/>
+        <w:rPr>
+          <w:sz w:val="24"/>
+          <w:szCs w:val="24"/>
+        </w:rPr>
+      </w:pPr>
+      <w:r>
+        <w:rPr>
+          <w:sz w:val="24"/>
+          <w:szCs w:val="24"/>
+        </w:rPr>
+        <w:t>General use get function</w:t>
+      </w:r>
+    </w:p>
+    <w:p>
+      <w:pPr>
+        <w:spacing w:after="0"/>
+        <w:rPr>
+          <w:sz w:val="24"/>
+          <w:szCs w:val="24"/>
+        </w:rPr>
+      </w:pPr>
+    </w:p>
+    <w:p>
+      <w:pPr>
+        <w:spacing w:after="0"/>
+        <w:rPr>
+          <w:sz w:val="24"/>
+          <w:szCs w:val="24"/>
+        </w:rPr>
+      </w:pPr>
+      <w:r>
+        <w:rPr>
+          <w:sz w:val="24"/>
+          <w:szCs w:val="24"/>
+        </w:rPr>
+        <w:t xml:space="preserve">ID-21: </w:t>
+      </w:r>
+      <w:proofErr w:type="spellStart"/>
+      <w:r>
+        <w:rPr>
+          <w:sz w:val="24"/>
+          <w:szCs w:val="24"/>
+        </w:rPr>
+        <w:t>getObjectValuesFromStores</w:t>
+      </w:r>
+      <w:proofErr w:type="spellEnd"/>
+      <w:r>
+        <w:rPr>
+          <w:sz w:val="24"/>
+          <w:szCs w:val="24"/>
+        </w:rPr>
+        <w:t xml:space="preserve"> – </w:t>
+      </w:r>
+    </w:p>
+    <w:p>
+      <w:pPr>
+        <w:pStyle w:val="ListParagraph"/>
+        <w:numPr>
+          <w:ilvl w:val="0"/>
+          <w:numId w:val="31"/>
+        </w:numPr>
+        <w:spacing w:after="0"/>
+        <w:rPr>
+          <w:sz w:val="24"/>
+          <w:szCs w:val="24"/>
+        </w:rPr>
+      </w:pPr>
+      <w:r>
+        <w:rPr>
+          <w:sz w:val="24"/>
+          <w:szCs w:val="24"/>
+        </w:rPr>
+        <w:t xml:space="preserve">A general function used for getting values from </w:t>
+      </w:r>
+      <w:r>
+        <w:rPr>
+          <w:b/>
+          <w:sz w:val="24"/>
+          <w:szCs w:val="24"/>
+        </w:rPr>
+        <w:t>Stores</w:t>
+      </w:r>
+      <w:r>
+        <w:rPr>
+          <w:sz w:val="24"/>
+          <w:szCs w:val="24"/>
+        </w:rPr>
+        <w:t xml:space="preserve"> Object</w:t>
+      </w:r>
+      <w:r>
+        <w:rPr>
+          <w:sz w:val="24"/>
+          <w:szCs w:val="24"/>
+        </w:rPr>
+        <w:t xml:space="preserve">. </w:t>
+      </w:r>
+      <w:r>
+        <w:rPr>
+          <w:sz w:val="24"/>
+          <w:szCs w:val="24"/>
+        </w:rPr>
+        <w:t>Returns each level of the object as an indexed array.</w:t>
+      </w:r>
+    </w:p>
+    <w:p>
+      <w:pPr>
+        <w:pStyle w:val="ListParagraph"/>
+        <w:numPr>
+          <w:ilvl w:val="0"/>
+          <w:numId w:val="31"/>
+        </w:numPr>
+        <w:spacing w:after="0"/>
+        <w:rPr>
+          <w:sz w:val="24"/>
+          <w:szCs w:val="24"/>
+        </w:rPr>
+      </w:pPr>
+      <w:r>
+        <w:rPr>
+          <w:sz w:val="24"/>
+          <w:szCs w:val="24"/>
+        </w:rPr>
+        <w:t>(review) – in review for completion</w:t>
+      </w:r>
+    </w:p>
+    <w:p>
+      <w:pPr>
+        <w:pStyle w:val="ListParagraph"/>
+        <w:numPr>
+          <w:ilvl w:val="0"/>
+          <w:numId w:val="31"/>
+        </w:numPr>
+        <w:spacing w:after="0"/>
+        <w:rPr>
+          <w:sz w:val="24"/>
+          <w:szCs w:val="24"/>
+        </w:rPr>
+      </w:pPr>
+      <w:r>
+        <w:rPr>
+          <w:sz w:val="24"/>
+          <w:szCs w:val="24"/>
+        </w:rPr>
+        <w:t>(review) –</w:t>
+      </w:r>
+      <w:r>
+        <w:rPr>
+          <w:sz w:val="24"/>
+          <w:szCs w:val="24"/>
+        </w:rPr>
+        <w:t xml:space="preserve"> </w:t>
+      </w:r>
+      <w:proofErr w:type="gramStart"/>
+      <w:r>
+        <w:rPr>
+          <w:sz w:val="24"/>
+          <w:szCs w:val="24"/>
+        </w:rPr>
+        <w:t>the</w:t>
+      </w:r>
+      <w:proofErr w:type="gramEnd"/>
+      <w:r>
+        <w:rPr>
+          <w:sz w:val="24"/>
+          <w:szCs w:val="24"/>
+        </w:rPr>
+        <w:t xml:space="preserve"> array of the</w:t>
+      </w:r>
+      <w:r>
+        <w:rPr>
+          <w:sz w:val="24"/>
+          <w:szCs w:val="24"/>
+        </w:rPr>
+        <w:t xml:space="preserve"> last</w:t>
+      </w:r>
+      <w:r>
+        <w:rPr>
+          <w:sz w:val="24"/>
+          <w:szCs w:val="24"/>
+        </w:rPr>
+        <w:t xml:space="preserve"> object </w:t>
+      </w:r>
+      <w:r>
+        <w:rPr>
+          <w:sz w:val="24"/>
+          <w:szCs w:val="24"/>
+        </w:rPr>
+        <w:t xml:space="preserve">is </w:t>
+      </w:r>
+      <w:r>
+        <w:rPr>
+          <w:sz w:val="24"/>
+          <w:szCs w:val="24"/>
+        </w:rPr>
+        <w:t>returning over 4,700 records for an object containing only 12 stores?? Review for logic error within loop structure.</w:t>
+      </w:r>
+    </w:p>
+    <w:p>
+      <w:pPr>
+        <w:pStyle w:val="ListParagraph"/>
+        <w:numPr>
+          <w:ilvl w:val="0"/>
+          <w:numId w:val="31"/>
+        </w:numPr>
+        <w:spacing w:after="0"/>
+        <w:rPr>
+          <w:sz w:val="24"/>
+          <w:szCs w:val="24"/>
+        </w:rPr>
+      </w:pPr>
+      <w:r>
+        <w:rPr>
+          <w:sz w:val="24"/>
+          <w:szCs w:val="24"/>
+        </w:rPr>
+        <w:t>General use get function</w:t>
+      </w:r>
+    </w:p>
+    <w:p>
+      <w:pPr>
+        <w:spacing w:after="0"/>
+        <w:rPr>
+          <w:sz w:val="24"/>
+          <w:szCs w:val="24"/>
+        </w:rPr>
+      </w:pPr>
+    </w:p>
+    <w:p>
+      <w:pPr>
+        <w:spacing w:after="0"/>
+        <w:rPr>
+          <w:sz w:val="24"/>
+          <w:szCs w:val="24"/>
+        </w:rPr>
+      </w:pPr>
+      <w:r>
+        <w:rPr>
+          <w:sz w:val="24"/>
+          <w:szCs w:val="24"/>
+        </w:rPr>
+        <w:t xml:space="preserve">ID-22:  </w:t>
+      </w:r>
+      <w:proofErr w:type="spellStart"/>
+      <w:r>
+        <w:rPr>
+          <w:sz w:val="24"/>
+          <w:szCs w:val="24"/>
+        </w:rPr>
+        <w:t>getObjectValuesFromSetRank</w:t>
+      </w:r>
+      <w:proofErr w:type="spellEnd"/>
+      <w:r>
+        <w:rPr>
+          <w:sz w:val="24"/>
+          <w:szCs w:val="24"/>
+        </w:rPr>
+        <w:t xml:space="preserve"> – </w:t>
+      </w:r>
+    </w:p>
+    <w:p>
+      <w:pPr>
+        <w:pStyle w:val="ListParagraph"/>
+        <w:numPr>
+          <w:ilvl w:val="0"/>
+          <w:numId w:val="32"/>
+        </w:numPr>
+        <w:spacing w:after="0"/>
+        <w:rPr>
+          <w:sz w:val="24"/>
+          <w:szCs w:val="24"/>
+        </w:rPr>
+      </w:pPr>
+      <w:r>
+        <w:rPr>
+          <w:sz w:val="24"/>
+          <w:szCs w:val="24"/>
+        </w:rPr>
+        <w:t xml:space="preserve">A general function used for getting values from </w:t>
+      </w:r>
+      <w:proofErr w:type="spellStart"/>
+      <w:r>
+        <w:rPr>
+          <w:b/>
+          <w:sz w:val="24"/>
+          <w:szCs w:val="24"/>
+        </w:rPr>
+        <w:t>SetRank</w:t>
+      </w:r>
+      <w:proofErr w:type="spellEnd"/>
+      <w:r>
+        <w:rPr>
+          <w:sz w:val="24"/>
+          <w:szCs w:val="24"/>
+        </w:rPr>
+        <w:t xml:space="preserve"> Object</w:t>
+      </w:r>
+      <w:r>
+        <w:rPr>
+          <w:sz w:val="24"/>
+          <w:szCs w:val="24"/>
+        </w:rPr>
+        <w:t>. Returns each level of the object as an indexed array.</w:t>
+      </w:r>
+    </w:p>
+    <w:p>
+      <w:pPr>
+        <w:pStyle w:val="ListParagraph"/>
+        <w:numPr>
+          <w:ilvl w:val="0"/>
+          <w:numId w:val="32"/>
+        </w:numPr>
+        <w:spacing w:after="0"/>
+        <w:rPr>
+          <w:sz w:val="24"/>
+          <w:szCs w:val="24"/>
+        </w:rPr>
+      </w:pPr>
+      <w:r>
+        <w:rPr>
+          <w:sz w:val="24"/>
+          <w:szCs w:val="24"/>
+        </w:rPr>
+        <w:t>(working) – add variables as required from requesting function(s).</w:t>
+      </w:r>
+    </w:p>
+    <w:p>
+      <w:pPr>
+        <w:pStyle w:val="ListParagraph"/>
+        <w:numPr>
+          <w:ilvl w:val="0"/>
+          <w:numId w:val="32"/>
+        </w:numPr>
+        <w:spacing w:after="0"/>
+        <w:rPr>
+          <w:sz w:val="24"/>
+          <w:szCs w:val="24"/>
+        </w:rPr>
+      </w:pPr>
+      <w:r>
+        <w:rPr>
+          <w:sz w:val="24"/>
+          <w:szCs w:val="24"/>
+        </w:rPr>
+        <w:t>General use get function</w:t>
+      </w:r>
+    </w:p>
+    <w:p>
+      <w:pPr>
+        <w:spacing w:after="0"/>
+        <w:rPr>
+          <w:sz w:val="24"/>
+          <w:szCs w:val="24"/>
+        </w:rPr>
+      </w:pPr>
+    </w:p>
+    <w:p>
+      <w:pPr>
+        <w:spacing w:after="0"/>
+        <w:rPr>
+          <w:sz w:val="24"/>
+          <w:szCs w:val="24"/>
+        </w:rPr>
+      </w:pPr>
+      <w:r>
+        <w:rPr>
+          <w:sz w:val="24"/>
+          <w:szCs w:val="24"/>
+        </w:rPr>
+        <w:t xml:space="preserve">ID-23: </w:t>
+      </w:r>
+      <w:proofErr w:type="spellStart"/>
+      <w:r>
+        <w:rPr>
+          <w:sz w:val="24"/>
+          <w:szCs w:val="24"/>
+        </w:rPr>
+        <w:t>storeloginStatus</w:t>
+      </w:r>
+      <w:proofErr w:type="spellEnd"/>
+      <w:r>
+        <w:rPr>
+          <w:sz w:val="24"/>
+          <w:szCs w:val="24"/>
+        </w:rPr>
+        <w:t xml:space="preserve"> </w:t>
+      </w:r>
+      <w:proofErr w:type="gramStart"/>
+      <w:r>
+        <w:rPr>
+          <w:sz w:val="24"/>
+          <w:szCs w:val="24"/>
+        </w:rPr>
+        <w:t>{ TEMP</w:t>
+      </w:r>
+      <w:proofErr w:type="gramEnd"/>
+      <w:r>
+        <w:rPr>
+          <w:sz w:val="24"/>
+          <w:szCs w:val="24"/>
+        </w:rPr>
+        <w:t xml:space="preserve"> OBJECT}</w:t>
+      </w:r>
+    </w:p>
+    <w:p>
+      <w:pPr>
+        <w:pStyle w:val="ListParagraph"/>
+        <w:numPr>
+          <w:ilvl w:val="0"/>
+          <w:numId w:val="33"/>
+        </w:numPr>
+        <w:spacing w:after="0"/>
+        <w:rPr>
+          <w:sz w:val="24"/>
+          <w:szCs w:val="24"/>
+        </w:rPr>
+      </w:pPr>
+      <w:r>
+        <w:rPr>
+          <w:sz w:val="24"/>
+          <w:szCs w:val="24"/>
+        </w:rPr>
+        <w:t xml:space="preserve">An object containing Login state of </w:t>
+      </w:r>
+      <w:r>
+        <w:rPr>
+          <w:b/>
+          <w:sz w:val="24"/>
+          <w:szCs w:val="24"/>
+        </w:rPr>
+        <w:t xml:space="preserve">true </w:t>
+      </w:r>
+      <w:r>
+        <w:rPr>
+          <w:sz w:val="24"/>
+          <w:szCs w:val="24"/>
+        </w:rPr>
+        <w:t xml:space="preserve">or </w:t>
+      </w:r>
+      <w:r>
+        <w:rPr>
+          <w:b/>
+          <w:sz w:val="24"/>
+          <w:szCs w:val="24"/>
+        </w:rPr>
+        <w:t>false</w:t>
+      </w:r>
+      <w:r>
+        <w:rPr>
+          <w:sz w:val="24"/>
+          <w:szCs w:val="24"/>
+        </w:rPr>
+        <w:t xml:space="preserve">. Used for testing function ID-24. </w:t>
+      </w:r>
+    </w:p>
+    <w:p>
+      <w:pPr>
+        <w:pStyle w:val="ListParagraph"/>
+        <w:numPr>
+          <w:ilvl w:val="0"/>
+          <w:numId w:val="33"/>
+        </w:numPr>
+        <w:spacing w:after="0"/>
+        <w:rPr>
+          <w:sz w:val="24"/>
+          <w:szCs w:val="24"/>
+        </w:rPr>
+      </w:pPr>
+      <w:r>
+        <w:rPr>
+          <w:sz w:val="24"/>
+          <w:szCs w:val="24"/>
+        </w:rPr>
+        <w:t xml:space="preserve">(working) – </w:t>
+      </w:r>
+      <w:proofErr w:type="gramStart"/>
+      <w:r>
+        <w:rPr>
+          <w:sz w:val="24"/>
+          <w:szCs w:val="24"/>
+        </w:rPr>
+        <w:t>possibly</w:t>
+      </w:r>
+      <w:proofErr w:type="gramEnd"/>
+      <w:r>
+        <w:rPr>
+          <w:sz w:val="24"/>
+          <w:szCs w:val="24"/>
+        </w:rPr>
+        <w:t xml:space="preserve"> integrate login state into stores object of store/advertiser.</w:t>
+      </w:r>
+    </w:p>
+    <w:p>
+      <w:pPr>
+        <w:pStyle w:val="ListParagraph"/>
+        <w:numPr>
+          <w:ilvl w:val="0"/>
+          <w:numId w:val="33"/>
+        </w:numPr>
+        <w:spacing w:after="0"/>
+        <w:rPr>
+          <w:sz w:val="24"/>
+          <w:szCs w:val="24"/>
+        </w:rPr>
+      </w:pPr>
+      <w:r>
+        <w:rPr>
+          <w:sz w:val="24"/>
+          <w:szCs w:val="24"/>
+        </w:rPr>
+        <w:t>Object</w:t>
+      </w:r>
+    </w:p>
+    <w:p>
+      <w:pPr>
+        <w:spacing w:after="0"/>
+        <w:rPr>
+          <w:sz w:val="24"/>
+          <w:szCs w:val="24"/>
+        </w:rPr>
+      </w:pPr>
+    </w:p>
+    <w:p>
+      <w:pPr>
+        <w:spacing w:after="0"/>
+        <w:rPr>
+          <w:sz w:val="24"/>
+          <w:szCs w:val="24"/>
+        </w:rPr>
+      </w:pPr>
+      <w:r>
+        <w:rPr>
+          <w:sz w:val="24"/>
+          <w:szCs w:val="24"/>
+        </w:rPr>
+        <w:t xml:space="preserve">ID-24: </w:t>
+      </w:r>
+      <w:proofErr w:type="spellStart"/>
+      <w:proofErr w:type="gramStart"/>
+      <w:r>
+        <w:rPr>
+          <w:sz w:val="24"/>
+          <w:szCs w:val="24"/>
+        </w:rPr>
+        <w:t>whichStoreLoggedIn</w:t>
+      </w:r>
+      <w:proofErr w:type="spellEnd"/>
+      <w:r>
+        <w:rPr>
+          <w:sz w:val="24"/>
+          <w:szCs w:val="24"/>
+        </w:rPr>
+        <w:t>(</w:t>
+      </w:r>
+      <w:proofErr w:type="gramEnd"/>
+      <w:r>
+        <w:rPr>
+          <w:sz w:val="24"/>
+          <w:szCs w:val="24"/>
+        </w:rPr>
+        <w:t xml:space="preserve">cv, index, </w:t>
+      </w:r>
+      <w:proofErr w:type="spellStart"/>
+      <w:r>
+        <w:rPr>
+          <w:sz w:val="24"/>
+          <w:szCs w:val="24"/>
+        </w:rPr>
+        <w:t>arr</w:t>
+      </w:r>
+      <w:proofErr w:type="spellEnd"/>
+      <w:r>
+        <w:rPr>
+          <w:sz w:val="24"/>
+          <w:szCs w:val="24"/>
+        </w:rPr>
+        <w:t>)</w:t>
+      </w:r>
+      <w:r>
+        <w:rPr>
+          <w:sz w:val="24"/>
+          <w:szCs w:val="24"/>
+        </w:rPr>
+        <w:t xml:space="preserve"> – </w:t>
+      </w:r>
+    </w:p>
+    <w:p>
+      <w:pPr>
+        <w:pStyle w:val="ListParagraph"/>
+        <w:numPr>
+          <w:ilvl w:val="0"/>
+          <w:numId w:val="34"/>
+        </w:numPr>
+        <w:spacing w:after="0"/>
+        <w:rPr>
+          <w:sz w:val="24"/>
+          <w:szCs w:val="24"/>
+        </w:rPr>
+      </w:pPr>
+      <w:r>
+        <w:rPr>
+          <w:sz w:val="24"/>
+          <w:szCs w:val="24"/>
+        </w:rPr>
+        <w:t xml:space="preserve">Function: gets the store </w:t>
+      </w:r>
+      <w:proofErr w:type="spellStart"/>
+      <w:r>
+        <w:rPr>
+          <w:b/>
+          <w:sz w:val="24"/>
+          <w:szCs w:val="24"/>
+        </w:rPr>
+        <w:t>PROPERY</w:t>
+      </w:r>
+      <w:proofErr w:type="gramStart"/>
+      <w:r>
+        <w:rPr>
+          <w:b/>
+          <w:sz w:val="24"/>
+          <w:szCs w:val="24"/>
+        </w:rPr>
+        <w:t>:KEY</w:t>
+      </w:r>
+      <w:proofErr w:type="spellEnd"/>
+      <w:proofErr w:type="gramEnd"/>
+      <w:r>
+        <w:rPr>
+          <w:sz w:val="24"/>
+          <w:szCs w:val="24"/>
+        </w:rPr>
+        <w:t xml:space="preserve"> name value pair from ID-23 Object. Returns the result to a calling function.</w:t>
+      </w:r>
+      <w:r>
+        <w:rPr>
+          <w:sz w:val="24"/>
+          <w:szCs w:val="24"/>
+        </w:rPr>
+        <w:t xml:space="preserve"> Checks for which store is logged-in.</w:t>
+      </w:r>
+    </w:p>
+    <w:p>
+      <w:pPr>
+        <w:pStyle w:val="ListParagraph"/>
+        <w:numPr>
+          <w:ilvl w:val="0"/>
+          <w:numId w:val="34"/>
+        </w:numPr>
+        <w:spacing w:after="0"/>
+        <w:rPr>
+          <w:sz w:val="24"/>
+          <w:szCs w:val="24"/>
+        </w:rPr>
+      </w:pPr>
+      <w:r>
+        <w:rPr>
+          <w:sz w:val="24"/>
+          <w:szCs w:val="24"/>
+        </w:rPr>
+        <w:t xml:space="preserve">Relies on ID-23 (object). </w:t>
+      </w:r>
+    </w:p>
+    <w:p>
+      <w:pPr>
+        <w:pStyle w:val="ListParagraph"/>
+        <w:numPr>
+          <w:ilvl w:val="0"/>
+          <w:numId w:val="34"/>
+        </w:numPr>
+        <w:spacing w:after="0"/>
+        <w:rPr>
+          <w:sz w:val="24"/>
+          <w:szCs w:val="24"/>
+        </w:rPr>
+      </w:pPr>
+      <w:r>
+        <w:rPr>
+          <w:sz w:val="24"/>
+          <w:szCs w:val="24"/>
+        </w:rPr>
+        <w:t xml:space="preserve">(review) – </w:t>
+      </w:r>
+      <w:proofErr w:type="gramStart"/>
+      <w:r>
+        <w:rPr>
+          <w:sz w:val="24"/>
+          <w:szCs w:val="24"/>
+        </w:rPr>
+        <w:t>review</w:t>
+      </w:r>
+      <w:proofErr w:type="gramEnd"/>
+      <w:r>
+        <w:rPr>
+          <w:sz w:val="24"/>
+          <w:szCs w:val="24"/>
+        </w:rPr>
+        <w:t xml:space="preserve"> for improvements?</w:t>
+      </w:r>
+    </w:p>
+    <w:p>
+      <w:pPr>
+        <w:pStyle w:val="ListParagraph"/>
+        <w:numPr>
+          <w:ilvl w:val="0"/>
+          <w:numId w:val="34"/>
+        </w:numPr>
+        <w:spacing w:after="0"/>
+        <w:rPr>
+          <w:sz w:val="24"/>
+          <w:szCs w:val="24"/>
+        </w:rPr>
+      </w:pPr>
+      <w:r>
+        <w:rPr>
+          <w:sz w:val="24"/>
+          <w:szCs w:val="24"/>
+        </w:rPr>
+        <w:t xml:space="preserve">(working) – </w:t>
+      </w:r>
+      <w:r>
+        <w:rPr>
+          <w:i/>
+          <w:sz w:val="24"/>
+          <w:szCs w:val="24"/>
+          <w:u w:val="single"/>
+        </w:rPr>
+        <w:t>MUST BE ASSOCIATED WITH ID-23</w:t>
+      </w:r>
+      <w:r>
+        <w:rPr>
+          <w:sz w:val="24"/>
+          <w:szCs w:val="24"/>
+        </w:rPr>
+        <w:t xml:space="preserve"> Object; if changes occur in ID-23, make changes to this function.</w:t>
+      </w:r>
+    </w:p>
+    <w:p>
+      <w:pPr>
+        <w:pStyle w:val="ListParagraph"/>
+        <w:numPr>
+          <w:ilvl w:val="0"/>
+          <w:numId w:val="34"/>
+        </w:numPr>
+        <w:spacing w:after="0"/>
+        <w:rPr>
+          <w:sz w:val="24"/>
+          <w:szCs w:val="24"/>
+        </w:rPr>
+      </w:pPr>
+      <w:r>
+        <w:rPr>
+          <w:sz w:val="24"/>
+          <w:szCs w:val="24"/>
+        </w:rPr>
+        <w:t>Advertiser</w:t>
+      </w:r>
+    </w:p>
+    <w:p>
+      <w:pPr>
+        <w:pStyle w:val="ListParagraph"/>
+        <w:numPr>
+          <w:ilvl w:val="0"/>
+          <w:numId w:val="34"/>
+        </w:numPr>
+        <w:spacing w:after="0"/>
+        <w:rPr>
+          <w:sz w:val="24"/>
+          <w:szCs w:val="24"/>
+        </w:rPr>
+      </w:pPr>
+      <w:r>
+        <w:rPr>
+          <w:sz w:val="24"/>
+          <w:szCs w:val="24"/>
+        </w:rPr>
+        <w:t>Ad-algorithm, rank-algorithm, ad-display</w:t>
+      </w:r>
+    </w:p>
+    <w:p>
+      <w:pPr>
+        <w:spacing w:after="0"/>
+        <w:rPr>
+          <w:sz w:val="24"/>
+          <w:szCs w:val="24"/>
+        </w:rPr>
+      </w:pPr>
+    </w:p>
+    <w:p>
+      <w:pPr>
+        <w:spacing w:after="0"/>
+        <w:rPr>
+          <w:sz w:val="24"/>
+          <w:szCs w:val="24"/>
+        </w:rPr>
+      </w:pPr>
+      <w:r>
+        <w:rPr>
+          <w:sz w:val="24"/>
+          <w:szCs w:val="24"/>
+        </w:rPr>
+        <w:t xml:space="preserve">ID-25: </w:t>
+      </w:r>
+      <w:proofErr w:type="spellStart"/>
+      <w:r>
+        <w:rPr>
+          <w:sz w:val="24"/>
+          <w:szCs w:val="24"/>
+        </w:rPr>
+        <w:t>checkStoreRankLv</w:t>
+      </w:r>
+      <w:proofErr w:type="spellEnd"/>
+      <w:r>
+        <w:rPr>
+          <w:sz w:val="24"/>
+          <w:szCs w:val="24"/>
+        </w:rPr>
+        <w:t xml:space="preserve"> – </w:t>
+      </w:r>
+    </w:p>
+    <w:p>
+      <w:pPr>
+        <w:pStyle w:val="ListParagraph"/>
+        <w:numPr>
+          <w:ilvl w:val="0"/>
+          <w:numId w:val="35"/>
+        </w:numPr>
+        <w:spacing w:after="0"/>
+        <w:rPr>
+          <w:sz w:val="24"/>
+          <w:szCs w:val="24"/>
+        </w:rPr>
+      </w:pPr>
+      <w:r>
+        <w:rPr>
+          <w:sz w:val="24"/>
+          <w:szCs w:val="24"/>
+        </w:rPr>
+        <w:t>Function</w:t>
+      </w:r>
+      <w:r>
+        <w:rPr>
+          <w:sz w:val="24"/>
+          <w:szCs w:val="24"/>
+        </w:rPr>
+        <w:t>; gets the stores identifier (store_1, store_2, et.) property</w:t>
+      </w:r>
+      <w:r>
+        <w:rPr>
+          <w:sz w:val="24"/>
+          <w:szCs w:val="24"/>
+        </w:rPr>
+        <w:t xml:space="preserve"> the identified store. </w:t>
+      </w:r>
+    </w:p>
+    <w:p>
+      <w:pPr>
+        <w:pStyle w:val="ListParagraph"/>
+        <w:numPr>
+          <w:ilvl w:val="0"/>
+          <w:numId w:val="35"/>
+        </w:numPr>
+        <w:spacing w:after="0"/>
+        <w:rPr>
+          <w:sz w:val="24"/>
+          <w:szCs w:val="24"/>
+        </w:rPr>
+      </w:pPr>
+      <w:r>
+        <w:rPr>
+          <w:sz w:val="24"/>
+          <w:szCs w:val="24"/>
+        </w:rPr>
+        <w:t>Relies on function ID-24</w:t>
+      </w:r>
+      <w:r>
+        <w:rPr>
+          <w:sz w:val="24"/>
+          <w:szCs w:val="24"/>
+        </w:rPr>
+        <w:t>;</w:t>
+      </w:r>
+    </w:p>
+    <w:p>
+      <w:pPr>
+        <w:pStyle w:val="ListParagraph"/>
+        <w:numPr>
+          <w:ilvl w:val="0"/>
+          <w:numId w:val="35"/>
+        </w:numPr>
+        <w:spacing w:after="0"/>
+        <w:rPr>
+          <w:sz w:val="24"/>
+          <w:szCs w:val="24"/>
+        </w:rPr>
+      </w:pPr>
+      <w:r>
+        <w:rPr>
+          <w:sz w:val="24"/>
+          <w:szCs w:val="24"/>
+        </w:rPr>
         <w:lastRenderedPageBreak/>
-        <w:t>(update) – completed; modified to output object into an array by level of depth</w:t>
-      </w:r>
-    </w:p>
-    <w:p>
-      <w:pPr>
-        <w:pStyle w:val="ListParagraph"/>
-        <w:numPr>
-          <w:ilvl w:val="0"/>
-          <w:numId w:val="29"/>
-        </w:numPr>
-        <w:spacing w:after="0"/>
-        <w:rPr>
-          <w:sz w:val="24"/>
-          <w:szCs w:val="24"/>
-        </w:rPr>
-      </w:pPr>
-      <w:r>
-        <w:rPr>
-          <w:sz w:val="24"/>
-          <w:szCs w:val="24"/>
-        </w:rPr>
-        <w:t>General use get function</w:t>
-      </w:r>
-    </w:p>
-    <w:p>
-      <w:pPr>
-        <w:spacing w:after="0"/>
-        <w:rPr>
-          <w:sz w:val="24"/>
-          <w:szCs w:val="24"/>
-        </w:rPr>
-      </w:pPr>
-      <w:r>
-        <w:rPr>
-          <w:sz w:val="24"/>
-          <w:szCs w:val="24"/>
-        </w:rPr>
-        <w:t xml:space="preserve">ID-20: </w:t>
+        <w:t xml:space="preserve">(review) – </w:t>
+      </w:r>
+      <w:proofErr w:type="gramStart"/>
+      <w:r>
+        <w:rPr>
+          <w:sz w:val="24"/>
+          <w:szCs w:val="24"/>
+        </w:rPr>
+        <w:t>possibly</w:t>
+      </w:r>
+      <w:proofErr w:type="gramEnd"/>
+      <w:r>
+        <w:rPr>
+          <w:sz w:val="24"/>
+          <w:szCs w:val="24"/>
+        </w:rPr>
+        <w:t xml:space="preserve"> integrate into function ID-24. Instead function ID-24 </w:t>
+      </w:r>
+      <w:r>
+        <w:rPr>
+          <w:sz w:val="24"/>
+          <w:szCs w:val="24"/>
+        </w:rPr>
+        <w:t>would return the</w:t>
+      </w:r>
+      <w:r>
+        <w:rPr>
+          <w:sz w:val="24"/>
+          <w:szCs w:val="24"/>
+        </w:rPr>
+        <w:t xml:space="preserve"> </w:t>
+      </w:r>
+      <w:r>
+        <w:rPr>
+          <w:sz w:val="24"/>
+          <w:szCs w:val="24"/>
+        </w:rPr>
+        <w:t>stores property</w:t>
+      </w:r>
+      <w:r>
+        <w:rPr>
+          <w:sz w:val="24"/>
+          <w:szCs w:val="24"/>
+        </w:rPr>
+        <w:t>; this would eliminate this function</w:t>
+      </w:r>
+      <w:r>
+        <w:rPr>
+          <w:sz w:val="24"/>
+          <w:szCs w:val="24"/>
+        </w:rPr>
+        <w:t>.</w:t>
+      </w:r>
+    </w:p>
+    <w:p>
+      <w:pPr>
+        <w:pStyle w:val="ListParagraph"/>
+        <w:numPr>
+          <w:ilvl w:val="0"/>
+          <w:numId w:val="35"/>
+        </w:numPr>
+        <w:spacing w:after="0"/>
+        <w:rPr>
+          <w:sz w:val="24"/>
+          <w:szCs w:val="24"/>
+        </w:rPr>
+      </w:pPr>
+      <w:r>
+        <w:rPr>
+          <w:sz w:val="24"/>
+          <w:szCs w:val="24"/>
+        </w:rPr>
+        <w:t>Advertiser</w:t>
+      </w:r>
+    </w:p>
+    <w:p>
+      <w:pPr>
+        <w:pStyle w:val="ListParagraph"/>
+        <w:numPr>
+          <w:ilvl w:val="0"/>
+          <w:numId w:val="35"/>
+        </w:numPr>
+        <w:spacing w:after="0"/>
+        <w:rPr>
+          <w:sz w:val="24"/>
+          <w:szCs w:val="24"/>
+        </w:rPr>
+      </w:pPr>
+      <w:r>
+        <w:rPr>
+          <w:sz w:val="24"/>
+          <w:szCs w:val="24"/>
+        </w:rPr>
+        <w:t>Ad-algorithm, Rank-algorithm</w:t>
+      </w:r>
+    </w:p>
+    <w:p>
+      <w:pPr>
+        <w:spacing w:after="0"/>
+        <w:rPr>
+          <w:sz w:val="24"/>
+          <w:szCs w:val="24"/>
+        </w:rPr>
+      </w:pPr>
+    </w:p>
+    <w:p>
+      <w:pPr>
+        <w:spacing w:after="0"/>
+        <w:rPr>
+          <w:sz w:val="24"/>
+          <w:szCs w:val="24"/>
+        </w:rPr>
+      </w:pPr>
+      <w:r>
+        <w:rPr>
+          <w:sz w:val="24"/>
+          <w:szCs w:val="24"/>
+        </w:rPr>
+        <w:t xml:space="preserve">ID-26: </w:t>
+      </w:r>
+      <w:r>
+        <w:rPr>
+          <w:sz w:val="24"/>
+          <w:szCs w:val="24"/>
+        </w:rPr>
+        <w:t xml:space="preserve"> </w:t>
       </w:r>
       <w:proofErr w:type="spellStart"/>
       <w:r>
@@ -4460,7 +5460,7 @@
           <w:sz w:val="24"/>
           <w:szCs w:val="24"/>
         </w:rPr>
-        <w:t>getObjectValuesFromMParam</w:t>
+        <w:t>getLoggedInStoresRankLv</w:t>
       </w:r>
       <w:proofErr w:type="spellEnd"/>
       <w:r>
@@ -4468,6 +5468,168 @@
           <w:sz w:val="24"/>
           <w:szCs w:val="24"/>
         </w:rPr>
+        <w:t xml:space="preserve"> –</w:t>
+      </w:r>
+    </w:p>
+    <w:p>
+      <w:pPr>
+        <w:pStyle w:val="ListParagraph"/>
+        <w:numPr>
+          <w:ilvl w:val="0"/>
+          <w:numId w:val="36"/>
+        </w:numPr>
+        <w:spacing w:after="0"/>
+        <w:rPr>
+          <w:sz w:val="24"/>
+          <w:szCs w:val="24"/>
+        </w:rPr>
+      </w:pPr>
+      <w:r>
+        <w:rPr>
+          <w:sz w:val="24"/>
+          <w:szCs w:val="24"/>
+        </w:rPr>
+        <w:t>Function: gets the stores current numerical rank level value (e.g. 1, 2, 3, 4, 5, etc.) of the identified store.</w:t>
+      </w:r>
+    </w:p>
+    <w:p>
+      <w:pPr>
+        <w:pStyle w:val="ListParagraph"/>
+        <w:numPr>
+          <w:ilvl w:val="0"/>
+          <w:numId w:val="36"/>
+        </w:numPr>
+        <w:spacing w:after="0"/>
+        <w:rPr>
+          <w:sz w:val="24"/>
+          <w:szCs w:val="24"/>
+        </w:rPr>
+      </w:pPr>
+      <w:r>
+        <w:rPr>
+          <w:sz w:val="24"/>
+          <w:szCs w:val="24"/>
+        </w:rPr>
+        <w:t>Relies on function ID-25;</w:t>
+      </w:r>
+    </w:p>
+    <w:p>
+      <w:pPr>
+        <w:pStyle w:val="ListParagraph"/>
+        <w:numPr>
+          <w:ilvl w:val="0"/>
+          <w:numId w:val="36"/>
+        </w:numPr>
+        <w:spacing w:after="0"/>
+        <w:rPr>
+          <w:sz w:val="24"/>
+          <w:szCs w:val="24"/>
+        </w:rPr>
+      </w:pPr>
+      <w:r>
+        <w:rPr>
+          <w:sz w:val="24"/>
+          <w:szCs w:val="24"/>
+        </w:rPr>
+        <w:t xml:space="preserve">(review) – </w:t>
+      </w:r>
+      <w:proofErr w:type="gramStart"/>
+      <w:r>
+        <w:rPr>
+          <w:sz w:val="24"/>
+          <w:szCs w:val="24"/>
+        </w:rPr>
+        <w:t>possibly</w:t>
+      </w:r>
+      <w:proofErr w:type="gramEnd"/>
+      <w:r>
+        <w:rPr>
+          <w:sz w:val="24"/>
+          <w:szCs w:val="24"/>
+        </w:rPr>
+        <w:t xml:space="preserve"> integrate into function ID-24. Instead have function ID-24 return the store property; this would eliminate this function.</w:t>
+      </w:r>
+    </w:p>
+    <w:p>
+      <w:pPr>
+        <w:pStyle w:val="ListParagraph"/>
+        <w:numPr>
+          <w:ilvl w:val="0"/>
+          <w:numId w:val="36"/>
+        </w:numPr>
+        <w:spacing w:after="0"/>
+        <w:rPr>
+          <w:sz w:val="24"/>
+          <w:szCs w:val="24"/>
+        </w:rPr>
+      </w:pPr>
+      <w:r>
+        <w:rPr>
+          <w:sz w:val="24"/>
+          <w:szCs w:val="24"/>
+        </w:rPr>
+        <w:t>Advertiser</w:t>
+      </w:r>
+    </w:p>
+    <w:p>
+      <w:pPr>
+        <w:pStyle w:val="ListParagraph"/>
+        <w:numPr>
+          <w:ilvl w:val="0"/>
+          <w:numId w:val="36"/>
+        </w:numPr>
+        <w:spacing w:after="0"/>
+        <w:rPr>
+          <w:sz w:val="24"/>
+          <w:szCs w:val="24"/>
+        </w:rPr>
+      </w:pPr>
+      <w:r>
+        <w:rPr>
+          <w:sz w:val="24"/>
+          <w:szCs w:val="24"/>
+        </w:rPr>
+        <w:t>Rank-algorithm</w:t>
+      </w:r>
+    </w:p>
+    <w:p>
+      <w:pPr>
+        <w:spacing w:after="0"/>
+        <w:rPr>
+          <w:sz w:val="24"/>
+          <w:szCs w:val="24"/>
+        </w:rPr>
+      </w:pPr>
+    </w:p>
+    <w:p>
+      <w:pPr>
+        <w:spacing w:after="0"/>
+        <w:rPr>
+          <w:sz w:val="24"/>
+          <w:szCs w:val="24"/>
+        </w:rPr>
+      </w:pPr>
+      <w:r>
+        <w:rPr>
+          <w:sz w:val="24"/>
+          <w:szCs w:val="24"/>
+        </w:rPr>
+        <w:t xml:space="preserve">ID-27: </w:t>
+      </w:r>
+      <w:proofErr w:type="spellStart"/>
+      <w:r>
+        <w:rPr>
+          <w:sz w:val="24"/>
+          <w:szCs w:val="24"/>
+        </w:rPr>
+        <w:t>calcTotalPossibleRankPoints</w:t>
+      </w:r>
+      <w:proofErr w:type="spellEnd"/>
+      <w:r>
+        <w:rPr>
+          <w:sz w:val="24"/>
+          <w:szCs w:val="24"/>
+        </w:rPr>
         <w:t xml:space="preserve"> – </w:t>
       </w:r>
     </w:p>
@@ -4476,20 +5638,224 @@
         <w:pStyle w:val="ListParagraph"/>
         <w:numPr>
           <w:ilvl w:val="0"/>
-          <w:numId w:val="30"/>
-        </w:numPr>
-        <w:spacing w:after="0"/>
-        <w:rPr>
-          <w:sz w:val="24"/>
-          <w:szCs w:val="24"/>
-        </w:rPr>
-      </w:pPr>
-      <w:r>
-        <w:rPr>
-          <w:sz w:val="24"/>
-          <w:szCs w:val="24"/>
-        </w:rPr>
-        <w:t xml:space="preserve">A general function used for getting values from </w:t>
+          <w:numId w:val="37"/>
+        </w:numPr>
+        <w:spacing w:after="0"/>
+        <w:rPr>
+          <w:sz w:val="24"/>
+          <w:szCs w:val="24"/>
+        </w:rPr>
+      </w:pPr>
+      <w:r>
+        <w:rPr>
+          <w:sz w:val="24"/>
+          <w:szCs w:val="24"/>
+        </w:rPr>
+        <w:t>Function</w:t>
+      </w:r>
+      <w:r>
+        <w:rPr>
+          <w:sz w:val="24"/>
+          <w:szCs w:val="24"/>
+        </w:rPr>
+        <w:t xml:space="preserve">: getting the </w:t>
+      </w:r>
+      <w:r>
+        <w:rPr>
+          <w:b/>
+          <w:sz w:val="24"/>
+          <w:szCs w:val="24"/>
+        </w:rPr>
+        <w:t>Logged-in</w:t>
+      </w:r>
+      <w:r>
+        <w:rPr>
+          <w:b/>
+          <w:sz w:val="24"/>
+          <w:szCs w:val="24"/>
+        </w:rPr>
+        <w:t xml:space="preserve"> </w:t>
+      </w:r>
+      <w:r>
+        <w:rPr>
+          <w:sz w:val="24"/>
+          <w:szCs w:val="24"/>
+        </w:rPr>
+        <w:t xml:space="preserve">stores “current” rank level from function ID-26; this function calculates the total number of rank points possible for their current rank level. </w:t>
+      </w:r>
+    </w:p>
+    <w:p>
+      <w:pPr>
+        <w:pStyle w:val="ListParagraph"/>
+        <w:numPr>
+          <w:ilvl w:val="0"/>
+          <w:numId w:val="37"/>
+        </w:numPr>
+        <w:spacing w:after="0"/>
+        <w:rPr>
+          <w:sz w:val="24"/>
+          <w:szCs w:val="24"/>
+        </w:rPr>
+      </w:pPr>
+      <w:r>
+        <w:rPr>
+          <w:sz w:val="24"/>
+          <w:szCs w:val="24"/>
+        </w:rPr>
+        <w:t xml:space="preserve">Relies on Object ID-22 [internal function associated with the identified rank level]. </w:t>
+      </w:r>
+    </w:p>
+    <w:p>
+      <w:pPr>
+        <w:pStyle w:val="ListParagraph"/>
+        <w:numPr>
+          <w:ilvl w:val="0"/>
+          <w:numId w:val="37"/>
+        </w:numPr>
+        <w:spacing w:after="0"/>
+        <w:rPr>
+          <w:sz w:val="24"/>
+          <w:szCs w:val="24"/>
+        </w:rPr>
+      </w:pPr>
+      <w:r>
+        <w:rPr>
+          <w:sz w:val="24"/>
+          <w:szCs w:val="24"/>
+        </w:rPr>
+        <w:t>Relies on Object ID-19 [internal function associated with the identified rank level].</w:t>
+      </w:r>
+    </w:p>
+    <w:p>
+      <w:pPr>
+        <w:pStyle w:val="ListParagraph"/>
+        <w:numPr>
+          <w:ilvl w:val="0"/>
+          <w:numId w:val="37"/>
+        </w:numPr>
+        <w:spacing w:after="0"/>
+        <w:rPr>
+          <w:sz w:val="24"/>
+          <w:szCs w:val="24"/>
+        </w:rPr>
+      </w:pPr>
+      <w:r>
+        <w:rPr>
+          <w:sz w:val="24"/>
+          <w:szCs w:val="24"/>
+        </w:rPr>
+        <w:t>Relies on Function ID-26;</w:t>
+      </w:r>
+    </w:p>
+    <w:p>
+      <w:pPr>
+        <w:pStyle w:val="ListParagraph"/>
+        <w:numPr>
+          <w:ilvl w:val="0"/>
+          <w:numId w:val="37"/>
+        </w:numPr>
+        <w:spacing w:after="0"/>
+        <w:rPr>
+          <w:sz w:val="24"/>
+          <w:szCs w:val="24"/>
+        </w:rPr>
+      </w:pPr>
+      <w:r>
+        <w:rPr>
+          <w:sz w:val="24"/>
+          <w:szCs w:val="24"/>
+        </w:rPr>
+        <w:t xml:space="preserve">(working) – </w:t>
+      </w:r>
+      <w:proofErr w:type="gramStart"/>
+      <w:r>
+        <w:rPr>
+          <w:sz w:val="24"/>
+          <w:szCs w:val="24"/>
+        </w:rPr>
+        <w:t>need</w:t>
+      </w:r>
+      <w:proofErr w:type="gramEnd"/>
+      <w:r>
+        <w:rPr>
+          <w:sz w:val="24"/>
+          <w:szCs w:val="24"/>
+        </w:rPr>
+        <w:t xml:space="preserve"> to rework for a modular function; too many hard-code requirements to get values. Possibly change name of </w:t>
+      </w:r>
+      <w:r>
+        <w:rPr>
+          <w:sz w:val="24"/>
+          <w:szCs w:val="24"/>
+        </w:rPr>
+        <w:t>calling function; improving the IF statement Logic.</w:t>
+      </w:r>
+    </w:p>
+    <w:p>
+      <w:pPr>
+        <w:pStyle w:val="ListParagraph"/>
+        <w:numPr>
+          <w:ilvl w:val="0"/>
+          <w:numId w:val="37"/>
+        </w:numPr>
+        <w:spacing w:after="0"/>
+        <w:rPr>
+          <w:sz w:val="24"/>
+          <w:szCs w:val="24"/>
+        </w:rPr>
+      </w:pPr>
+      <w:r>
+        <w:rPr>
+          <w:sz w:val="24"/>
+          <w:szCs w:val="24"/>
+        </w:rPr>
+        <w:t>Advertiser</w:t>
+      </w:r>
+    </w:p>
+    <w:p>
+      <w:pPr>
+        <w:pStyle w:val="ListParagraph"/>
+        <w:numPr>
+          <w:ilvl w:val="0"/>
+          <w:numId w:val="37"/>
+        </w:numPr>
+        <w:spacing w:after="0"/>
+        <w:rPr>
+          <w:sz w:val="24"/>
+          <w:szCs w:val="24"/>
+        </w:rPr>
+      </w:pPr>
+      <w:r>
+        <w:rPr>
+          <w:sz w:val="24"/>
+          <w:szCs w:val="24"/>
+        </w:rPr>
+        <w:t>Rank-algorithm</w:t>
+      </w:r>
+    </w:p>
+    <w:p>
+      <w:pPr>
+        <w:spacing w:after="0"/>
+        <w:rPr>
+          <w:sz w:val="24"/>
+          <w:szCs w:val="24"/>
+        </w:rPr>
+      </w:pPr>
+    </w:p>
+    <w:p>
+      <w:pPr>
+        <w:spacing w:after="0"/>
+        <w:rPr>
+          <w:sz w:val="24"/>
+          <w:szCs w:val="24"/>
+        </w:rPr>
+      </w:pPr>
+      <w:r>
+        <w:rPr>
+          <w:sz w:val="24"/>
+          <w:szCs w:val="24"/>
+        </w:rPr>
+        <w:t xml:space="preserve">ID-28: </w:t>
       </w:r>
       <w:proofErr w:type="spellStart"/>
       <w:r>
@@ -4497,7 +5863,7 @@
           <w:sz w:val="24"/>
           <w:szCs w:val="24"/>
         </w:rPr>
-        <w:t>mParam</w:t>
+        <w:t>genAdvertiserRankLevelTable</w:t>
       </w:r>
       <w:proofErr w:type="spellEnd"/>
       <w:r>
@@ -4505,74 +5871,81 @@
           <w:sz w:val="24"/>
           <w:szCs w:val="24"/>
         </w:rPr>
-        <w:t xml:space="preserve"> Object</w:t>
-      </w:r>
-    </w:p>
-    <w:p>
-      <w:pPr>
-        <w:pStyle w:val="ListParagraph"/>
-        <w:numPr>
-          <w:ilvl w:val="0"/>
-          <w:numId w:val="30"/>
-        </w:numPr>
-        <w:spacing w:after="0"/>
-        <w:rPr>
-          <w:sz w:val="24"/>
-          <w:szCs w:val="24"/>
-        </w:rPr>
-      </w:pPr>
-      <w:r>
-        <w:rPr>
-          <w:sz w:val="24"/>
-          <w:szCs w:val="24"/>
-        </w:rPr>
-        <w:t>(working) – add variables as they’re required from requesting function(s)</w:t>
-      </w:r>
-    </w:p>
-    <w:p>
-      <w:pPr>
-        <w:pStyle w:val="ListParagraph"/>
-        <w:numPr>
-          <w:ilvl w:val="0"/>
-          <w:numId w:val="30"/>
-        </w:numPr>
-        <w:spacing w:after="0"/>
-        <w:rPr>
-          <w:sz w:val="24"/>
-          <w:szCs w:val="24"/>
-        </w:rPr>
-      </w:pPr>
-      <w:r>
-        <w:rPr>
-          <w:sz w:val="24"/>
-          <w:szCs w:val="24"/>
-        </w:rPr>
-        <w:t>General use get function</w:t>
-      </w:r>
-    </w:p>
-    <w:p>
-      <w:pPr>
-        <w:spacing w:after="0"/>
-        <w:rPr>
-          <w:sz w:val="24"/>
-          <w:szCs w:val="24"/>
-        </w:rPr>
-      </w:pPr>
-    </w:p>
-    <w:p>
-      <w:pPr>
-        <w:spacing w:after="0"/>
-        <w:rPr>
-          <w:sz w:val="24"/>
-          <w:szCs w:val="24"/>
-        </w:rPr>
-      </w:pPr>
-      <w:r>
-        <w:rPr>
-          <w:sz w:val="24"/>
-          <w:szCs w:val="24"/>
-        </w:rPr>
-        <w:t xml:space="preserve">ID-21: </w:t>
+        <w:t xml:space="preserve"> – </w:t>
+      </w:r>
+    </w:p>
+    <w:p>
+      <w:pPr>
+        <w:pStyle w:val="ListParagraph"/>
+        <w:numPr>
+          <w:ilvl w:val="0"/>
+          <w:numId w:val="38"/>
+        </w:numPr>
+        <w:spacing w:after="0"/>
+        <w:rPr>
+          <w:sz w:val="24"/>
+          <w:szCs w:val="24"/>
+        </w:rPr>
+      </w:pPr>
+      <w:r>
+        <w:rPr>
+          <w:sz w:val="24"/>
+          <w:szCs w:val="24"/>
+        </w:rPr>
+        <w:t xml:space="preserve">Function: this function calculates the </w:t>
+      </w:r>
+      <w:r>
+        <w:rPr>
+          <w:b/>
+          <w:i/>
+          <w:sz w:val="24"/>
+          <w:szCs w:val="24"/>
+        </w:rPr>
+        <w:t xml:space="preserve">point </w:t>
+      </w:r>
+      <w:r>
+        <w:rPr>
+          <w:b/>
+          <w:i/>
+          <w:sz w:val="24"/>
+          <w:szCs w:val="24"/>
+        </w:rPr>
+        <w:t>spread</w:t>
+      </w:r>
+      <w:r>
+        <w:rPr>
+          <w:sz w:val="24"/>
+          <w:szCs w:val="24"/>
+        </w:rPr>
+        <w:t xml:space="preserve"> for EACH level of the Current rank level of the identified store/advertiser. </w:t>
+      </w:r>
+    </w:p>
+    <w:p>
+      <w:pPr>
+        <w:pStyle w:val="ListParagraph"/>
+        <w:numPr>
+          <w:ilvl w:val="0"/>
+          <w:numId w:val="38"/>
+        </w:numPr>
+        <w:spacing w:after="0"/>
+        <w:rPr>
+          <w:sz w:val="24"/>
+          <w:szCs w:val="24"/>
+        </w:rPr>
+      </w:pPr>
+      <w:r>
+        <w:rPr>
+          <w:sz w:val="24"/>
+          <w:szCs w:val="24"/>
+        </w:rPr>
+        <w:t xml:space="preserve">Add: </w:t>
+      </w:r>
+      <w:r>
+        <w:rPr>
+          <w:sz w:val="24"/>
+          <w:szCs w:val="24"/>
+        </w:rPr>
+        <w:t xml:space="preserve">stores Object { </w:t>
       </w:r>
       <w:proofErr w:type="spellStart"/>
       <w:r>
@@ -4580,7 +5953,7 @@
           <w:sz w:val="24"/>
           <w:szCs w:val="24"/>
         </w:rPr>
-        <w:t>getObjectValuesFromStores</w:t>
+        <w:t>rankLv_Inner</w:t>
       </w:r>
       <w:proofErr w:type="spellEnd"/>
       <w:r>
@@ -4588,6 +5961,223 @@
           <w:sz w:val="24"/>
           <w:szCs w:val="24"/>
         </w:rPr>
+        <w:t xml:space="preserve"> }</w:t>
+      </w:r>
+      <w:r>
+        <w:rPr>
+          <w:sz w:val="24"/>
+          <w:szCs w:val="24"/>
+        </w:rPr>
+        <w:t xml:space="preserve"> – 05/20/16 </w:t>
+      </w:r>
+    </w:p>
+    <w:p>
+      <w:pPr>
+        <w:pStyle w:val="ListParagraph"/>
+        <w:numPr>
+          <w:ilvl w:val="0"/>
+          <w:numId w:val="38"/>
+        </w:numPr>
+        <w:spacing w:after="0"/>
+        <w:rPr>
+          <w:sz w:val="24"/>
+          <w:szCs w:val="24"/>
+        </w:rPr>
+      </w:pPr>
+      <w:r>
+        <w:rPr>
+          <w:sz w:val="24"/>
+          <w:szCs w:val="24"/>
+        </w:rPr>
+        <w:t xml:space="preserve">Relies on Function ID-27; </w:t>
+      </w:r>
+    </w:p>
+    <w:p>
+      <w:pPr>
+        <w:pStyle w:val="ListParagraph"/>
+        <w:numPr>
+          <w:ilvl w:val="0"/>
+          <w:numId w:val="38"/>
+        </w:numPr>
+        <w:spacing w:after="0"/>
+        <w:rPr>
+          <w:sz w:val="24"/>
+          <w:szCs w:val="24"/>
+        </w:rPr>
+      </w:pPr>
+      <w:r>
+        <w:rPr>
+          <w:sz w:val="24"/>
+          <w:szCs w:val="24"/>
+        </w:rPr>
+        <w:t xml:space="preserve">(working) – </w:t>
+      </w:r>
+      <w:r>
+        <w:rPr>
+          <w:sz w:val="24"/>
+          <w:szCs w:val="24"/>
+        </w:rPr>
+        <w:t xml:space="preserve">make the function modular; able to process different rank levels. </w:t>
+      </w:r>
+    </w:p>
+    <w:p>
+      <w:pPr>
+        <w:pStyle w:val="ListParagraph"/>
+        <w:numPr>
+          <w:ilvl w:val="0"/>
+          <w:numId w:val="38"/>
+        </w:numPr>
+        <w:spacing w:after="0"/>
+        <w:rPr>
+          <w:sz w:val="24"/>
+          <w:szCs w:val="24"/>
+        </w:rPr>
+      </w:pPr>
+      <w:r>
+        <w:rPr>
+          <w:sz w:val="24"/>
+          <w:szCs w:val="24"/>
+        </w:rPr>
+        <w:t>(working) – N</w:t>
+      </w:r>
+      <w:r>
+        <w:rPr>
+          <w:sz w:val="24"/>
+          <w:szCs w:val="24"/>
+        </w:rPr>
+        <w:t xml:space="preserve">eed to change inner incremental conditions within an Object relevant to the rank level. (Rank Level 1, 2, 3 has their own set of </w:t>
+      </w:r>
+      <w:proofErr w:type="spellStart"/>
+      <w:r>
+        <w:rPr>
+          <w:sz w:val="24"/>
+          <w:szCs w:val="24"/>
+        </w:rPr>
+        <w:t>numStart</w:t>
+      </w:r>
+      <w:proofErr w:type="spellEnd"/>
+      <w:r>
+        <w:rPr>
+          <w:sz w:val="24"/>
+          <w:szCs w:val="24"/>
+        </w:rPr>
+        <w:t xml:space="preserve">, </w:t>
+      </w:r>
+      <w:proofErr w:type="spellStart"/>
+      <w:r>
+        <w:rPr>
+          <w:sz w:val="24"/>
+          <w:szCs w:val="24"/>
+        </w:rPr>
+        <w:t>numPos</w:t>
+      </w:r>
+      <w:proofErr w:type="spellEnd"/>
+      <w:r>
+        <w:rPr>
+          <w:sz w:val="24"/>
+          <w:szCs w:val="24"/>
+        </w:rPr>
+        <w:t xml:space="preserve">, </w:t>
+      </w:r>
+      <w:proofErr w:type="spellStart"/>
+      <w:proofErr w:type="gramStart"/>
+      <w:r>
+        <w:rPr>
+          <w:sz w:val="24"/>
+          <w:szCs w:val="24"/>
+        </w:rPr>
+        <w:t>NumNeg</w:t>
+      </w:r>
+      <w:proofErr w:type="spellEnd"/>
+      <w:proofErr w:type="gramEnd"/>
+      <w:r>
+        <w:rPr>
+          <w:sz w:val="24"/>
+          <w:szCs w:val="24"/>
+        </w:rPr>
+        <w:t xml:space="preserve"> etc. values). </w:t>
+      </w:r>
+    </w:p>
+    <w:p>
+      <w:pPr>
+        <w:pStyle w:val="ListParagraph"/>
+        <w:numPr>
+          <w:ilvl w:val="0"/>
+          <w:numId w:val="38"/>
+        </w:numPr>
+        <w:spacing w:after="0"/>
+        <w:rPr>
+          <w:sz w:val="24"/>
+          <w:szCs w:val="24"/>
+        </w:rPr>
+      </w:pPr>
+      <w:r>
+        <w:rPr>
+          <w:sz w:val="24"/>
+          <w:szCs w:val="24"/>
+        </w:rPr>
+        <w:t>Advertiser</w:t>
+      </w:r>
+    </w:p>
+    <w:p>
+      <w:pPr>
+        <w:pStyle w:val="ListParagraph"/>
+        <w:numPr>
+          <w:ilvl w:val="0"/>
+          <w:numId w:val="38"/>
+        </w:numPr>
+        <w:spacing w:after="0"/>
+        <w:rPr>
+          <w:sz w:val="24"/>
+          <w:szCs w:val="24"/>
+        </w:rPr>
+      </w:pPr>
+      <w:r>
+        <w:rPr>
+          <w:sz w:val="24"/>
+          <w:szCs w:val="24"/>
+        </w:rPr>
+        <w:t>Rank-algorithm</w:t>
+      </w:r>
+    </w:p>
+    <w:p>
+      <w:pPr>
+        <w:spacing w:after="0"/>
+        <w:rPr>
+          <w:sz w:val="24"/>
+          <w:szCs w:val="24"/>
+        </w:rPr>
+      </w:pPr>
+    </w:p>
+    <w:p>
+      <w:pPr>
+        <w:spacing w:after="0"/>
+        <w:rPr>
+          <w:sz w:val="24"/>
+          <w:szCs w:val="24"/>
+        </w:rPr>
+      </w:pPr>
+      <w:r>
+        <w:rPr>
+          <w:sz w:val="24"/>
+          <w:szCs w:val="24"/>
+        </w:rPr>
+        <w:t xml:space="preserve">ID-29: </w:t>
+      </w:r>
+      <w:proofErr w:type="spellStart"/>
+      <w:r>
+        <w:rPr>
+          <w:sz w:val="24"/>
+          <w:szCs w:val="24"/>
+        </w:rPr>
+        <w:t>genRankLevelPointThresholdValues</w:t>
+      </w:r>
+      <w:proofErr w:type="spellEnd"/>
+      <w:r>
+        <w:rPr>
+          <w:sz w:val="24"/>
+          <w:szCs w:val="24"/>
+        </w:rPr>
         <w:t xml:space="preserve"> – </w:t>
       </w:r>
     </w:p>
@@ -4596,81 +6186,420 @@
         <w:pStyle w:val="ListParagraph"/>
         <w:numPr>
           <w:ilvl w:val="0"/>
-          <w:numId w:val="31"/>
-        </w:numPr>
-        <w:spacing w:after="0"/>
-        <w:rPr>
-          <w:sz w:val="24"/>
-          <w:szCs w:val="24"/>
-        </w:rPr>
-      </w:pPr>
-      <w:r>
-        <w:rPr>
-          <w:sz w:val="24"/>
-          <w:szCs w:val="24"/>
-        </w:rPr>
-        <w:t>A general function used for getting values from Stores Object</w:t>
-      </w:r>
-    </w:p>
-    <w:p>
-      <w:pPr>
-        <w:pStyle w:val="ListParagraph"/>
-        <w:numPr>
-          <w:ilvl w:val="0"/>
-          <w:numId w:val="31"/>
-        </w:numPr>
-        <w:spacing w:after="0"/>
-        <w:rPr>
-          <w:sz w:val="24"/>
-          <w:szCs w:val="24"/>
-        </w:rPr>
-      </w:pPr>
-      <w:r>
-        <w:rPr>
-          <w:sz w:val="24"/>
-          <w:szCs w:val="24"/>
-        </w:rPr>
-        <w:t>(review) – in review for completion</w:t>
-      </w:r>
-    </w:p>
-    <w:p>
-      <w:pPr>
-        <w:pStyle w:val="ListParagraph"/>
-        <w:numPr>
-          <w:ilvl w:val="0"/>
-          <w:numId w:val="31"/>
-        </w:numPr>
-        <w:spacing w:after="0"/>
-        <w:rPr>
-          <w:sz w:val="24"/>
-          <w:szCs w:val="24"/>
-        </w:rPr>
-      </w:pPr>
-      <w:r>
-        <w:rPr>
-          <w:sz w:val="24"/>
-          <w:szCs w:val="24"/>
-        </w:rPr>
-        <w:t>General use get function</w:t>
-      </w:r>
-    </w:p>
-    <w:p>
-      <w:pPr>
-        <w:spacing w:after="0"/>
-        <w:rPr>
-          <w:sz w:val="24"/>
-          <w:szCs w:val="24"/>
-        </w:rPr>
-      </w:pPr>
-    </w:p>
-    <w:p>
-      <w:pPr>
-        <w:spacing w:after="0"/>
-        <w:rPr>
-          <w:sz w:val="24"/>
-          <w:szCs w:val="24"/>
-        </w:rPr>
-      </w:pPr>
+          <w:numId w:val="39"/>
+        </w:numPr>
+        <w:spacing w:after="0"/>
+        <w:rPr>
+          <w:sz w:val="24"/>
+          <w:szCs w:val="24"/>
+        </w:rPr>
+      </w:pPr>
+      <w:r>
+        <w:rPr>
+          <w:sz w:val="24"/>
+          <w:szCs w:val="24"/>
+        </w:rPr>
+        <w:t xml:space="preserve">Function: this function calculates the </w:t>
+      </w:r>
+      <w:r>
+        <w:rPr>
+          <w:b/>
+          <w:i/>
+          <w:sz w:val="24"/>
+          <w:szCs w:val="24"/>
+        </w:rPr>
+        <w:t>point threshold values</w:t>
+      </w:r>
+      <w:r>
+        <w:rPr>
+          <w:sz w:val="24"/>
+          <w:szCs w:val="24"/>
+        </w:rPr>
+        <w:t xml:space="preserve"> for </w:t>
+      </w:r>
+      <w:r>
+        <w:rPr>
+          <w:sz w:val="24"/>
+          <w:szCs w:val="24"/>
+        </w:rPr>
+        <w:t>each</w:t>
+      </w:r>
+      <w:r>
+        <w:rPr>
+          <w:sz w:val="24"/>
+          <w:szCs w:val="24"/>
+        </w:rPr>
+        <w:t xml:space="preserve"> internal level of the current rank</w:t>
+      </w:r>
+      <w:r>
+        <w:rPr>
+          <w:sz w:val="24"/>
+          <w:szCs w:val="24"/>
+        </w:rPr>
+        <w:t xml:space="preserve">. </w:t>
+      </w:r>
+      <w:r>
+        <w:rPr>
+          <w:sz w:val="24"/>
+          <w:szCs w:val="24"/>
+        </w:rPr>
+        <w:t xml:space="preserve">The values returned are indicative of the level (i.e. </w:t>
+      </w:r>
+      <w:proofErr w:type="spellStart"/>
+      <w:proofErr w:type="gramStart"/>
+      <w:r>
+        <w:rPr>
+          <w:sz w:val="24"/>
+          <w:szCs w:val="24"/>
+        </w:rPr>
+        <w:t>rLevelPointSpread</w:t>
+      </w:r>
+      <w:proofErr w:type="spellEnd"/>
+      <w:r>
+        <w:rPr>
+          <w:sz w:val="24"/>
+          <w:szCs w:val="24"/>
+        </w:rPr>
+        <w:t>[</w:t>
+      </w:r>
+      <w:proofErr w:type="gramEnd"/>
+      <w:r>
+        <w:rPr>
+          <w:sz w:val="24"/>
+          <w:szCs w:val="24"/>
+        </w:rPr>
+        <w:t>0] == current rank level 1 of 40 etc.)</w:t>
+      </w:r>
+    </w:p>
+    <w:p>
+      <w:pPr>
+        <w:pStyle w:val="ListParagraph"/>
+        <w:numPr>
+          <w:ilvl w:val="0"/>
+          <w:numId w:val="39"/>
+        </w:numPr>
+        <w:spacing w:after="0"/>
+        <w:rPr>
+          <w:sz w:val="24"/>
+          <w:szCs w:val="24"/>
+        </w:rPr>
+      </w:pPr>
+      <w:r>
+        <w:rPr>
+          <w:sz w:val="24"/>
+          <w:szCs w:val="24"/>
+        </w:rPr>
+        <w:t>Relies on Function ID-28;</w:t>
+      </w:r>
+    </w:p>
+    <w:p>
+      <w:pPr>
+        <w:pStyle w:val="ListParagraph"/>
+        <w:numPr>
+          <w:ilvl w:val="0"/>
+          <w:numId w:val="39"/>
+        </w:numPr>
+        <w:spacing w:after="0"/>
+        <w:rPr>
+          <w:sz w:val="24"/>
+          <w:szCs w:val="24"/>
+        </w:rPr>
+      </w:pPr>
+      <w:r>
+        <w:rPr>
+          <w:sz w:val="24"/>
+          <w:szCs w:val="24"/>
+        </w:rPr>
+        <w:lastRenderedPageBreak/>
+        <w:t>(working) – Need complete rework; redo logic – get the loop to work correctly</w:t>
+      </w:r>
+    </w:p>
+    <w:p>
+      <w:pPr>
+        <w:pStyle w:val="ListParagraph"/>
+        <w:numPr>
+          <w:ilvl w:val="0"/>
+          <w:numId w:val="39"/>
+        </w:numPr>
+        <w:spacing w:after="0"/>
+        <w:rPr>
+          <w:sz w:val="24"/>
+          <w:szCs w:val="24"/>
+        </w:rPr>
+      </w:pPr>
+      <w:r>
+        <w:rPr>
+          <w:sz w:val="24"/>
+          <w:szCs w:val="24"/>
+        </w:rPr>
+        <w:t xml:space="preserve">(working) – Change the name of </w:t>
+      </w:r>
+      <w:proofErr w:type="spellStart"/>
+      <w:r>
+        <w:rPr>
+          <w:sz w:val="24"/>
+          <w:szCs w:val="24"/>
+        </w:rPr>
+        <w:t>arr</w:t>
+      </w:r>
+      <w:proofErr w:type="spellEnd"/>
+      <w:r>
+        <w:rPr>
+          <w:sz w:val="24"/>
+          <w:szCs w:val="24"/>
+        </w:rPr>
+        <w:t xml:space="preserve"> variable after rework</w:t>
+      </w:r>
+    </w:p>
+    <w:p>
+      <w:pPr>
+        <w:pStyle w:val="ListParagraph"/>
+        <w:numPr>
+          <w:ilvl w:val="0"/>
+          <w:numId w:val="39"/>
+        </w:numPr>
+        <w:spacing w:after="0"/>
+        <w:rPr>
+          <w:sz w:val="24"/>
+          <w:szCs w:val="24"/>
+        </w:rPr>
+      </w:pPr>
+      <w:r>
+        <w:rPr>
+          <w:sz w:val="24"/>
+          <w:szCs w:val="24"/>
+        </w:rPr>
+        <w:t>Advertiser</w:t>
+      </w:r>
+    </w:p>
+    <w:p>
+      <w:pPr>
+        <w:pStyle w:val="ListParagraph"/>
+        <w:numPr>
+          <w:ilvl w:val="0"/>
+          <w:numId w:val="39"/>
+        </w:numPr>
+        <w:spacing w:after="0"/>
+        <w:rPr>
+          <w:sz w:val="24"/>
+          <w:szCs w:val="24"/>
+        </w:rPr>
+      </w:pPr>
+      <w:r>
+        <w:rPr>
+          <w:sz w:val="24"/>
+          <w:szCs w:val="24"/>
+        </w:rPr>
+        <w:t>Rank-algorithm</w:t>
+      </w:r>
+    </w:p>
+    <w:p>
+      <w:pPr>
+        <w:spacing w:after="0"/>
+        <w:rPr>
+          <w:sz w:val="24"/>
+          <w:szCs w:val="24"/>
+        </w:rPr>
+      </w:pPr>
+    </w:p>
+    <w:p>
+      <w:pPr>
+        <w:spacing w:after="0"/>
+        <w:rPr>
+          <w:sz w:val="24"/>
+          <w:szCs w:val="24"/>
+        </w:rPr>
+      </w:pPr>
+      <w:r>
+        <w:rPr>
+          <w:sz w:val="24"/>
+          <w:szCs w:val="24"/>
+        </w:rPr>
+        <w:t xml:space="preserve">ID-30: </w:t>
+      </w:r>
+      <w:proofErr w:type="spellStart"/>
+      <w:r>
+        <w:rPr>
+          <w:sz w:val="24"/>
+          <w:szCs w:val="24"/>
+        </w:rPr>
+        <w:t>updateRankAdvertiser</w:t>
+      </w:r>
+      <w:proofErr w:type="spellEnd"/>
+      <w:r>
+        <w:rPr>
+          <w:sz w:val="24"/>
+          <w:szCs w:val="24"/>
+        </w:rPr>
+        <w:t xml:space="preserve"> – </w:t>
+      </w:r>
+    </w:p>
+    <w:p>
+      <w:pPr>
+        <w:pStyle w:val="ListParagraph"/>
+        <w:numPr>
+          <w:ilvl w:val="0"/>
+          <w:numId w:val="40"/>
+        </w:numPr>
+        <w:spacing w:after="0"/>
+        <w:rPr>
+          <w:sz w:val="24"/>
+          <w:szCs w:val="24"/>
+        </w:rPr>
+      </w:pPr>
+      <w:r>
+        <w:rPr>
+          <w:sz w:val="24"/>
+          <w:szCs w:val="24"/>
+        </w:rPr>
+        <w:t xml:space="preserve">Function: updates value of the stores </w:t>
+      </w:r>
+      <w:proofErr w:type="spellStart"/>
+      <w:r>
+        <w:rPr>
+          <w:sz w:val="24"/>
+          <w:szCs w:val="24"/>
+        </w:rPr>
+        <w:t>RankLv_Inner</w:t>
+      </w:r>
+      <w:proofErr w:type="spellEnd"/>
+      <w:r>
+        <w:rPr>
+          <w:sz w:val="24"/>
+          <w:szCs w:val="24"/>
+        </w:rPr>
+        <w:t xml:space="preserve"> property to the current inner rank level.</w:t>
+      </w:r>
+    </w:p>
+    <w:p>
+      <w:pPr>
+        <w:pStyle w:val="ListParagraph"/>
+        <w:numPr>
+          <w:ilvl w:val="0"/>
+          <w:numId w:val="40"/>
+        </w:numPr>
+        <w:spacing w:after="0"/>
+        <w:rPr>
+          <w:sz w:val="24"/>
+          <w:szCs w:val="24"/>
+        </w:rPr>
+      </w:pPr>
+      <w:r>
+        <w:rPr>
+          <w:sz w:val="24"/>
+          <w:szCs w:val="24"/>
+        </w:rPr>
+        <w:t>Relies on Function ID-29</w:t>
+      </w:r>
+    </w:p>
+    <w:p>
+      <w:pPr>
+        <w:pStyle w:val="ListParagraph"/>
+        <w:numPr>
+          <w:ilvl w:val="0"/>
+          <w:numId w:val="40"/>
+        </w:numPr>
+        <w:spacing w:after="0"/>
+        <w:rPr>
+          <w:sz w:val="24"/>
+          <w:szCs w:val="24"/>
+        </w:rPr>
+      </w:pPr>
+      <w:r>
+        <w:rPr>
+          <w:sz w:val="24"/>
+          <w:szCs w:val="24"/>
+        </w:rPr>
+        <w:t>Relies on Function action(s) of ID-18 &amp; ID-17</w:t>
+      </w:r>
+    </w:p>
+    <w:p>
+      <w:pPr>
+        <w:pStyle w:val="ListParagraph"/>
+        <w:numPr>
+          <w:ilvl w:val="0"/>
+          <w:numId w:val="40"/>
+        </w:numPr>
+        <w:spacing w:after="0"/>
+        <w:rPr>
+          <w:sz w:val="24"/>
+          <w:szCs w:val="24"/>
+        </w:rPr>
+      </w:pPr>
+      <w:r>
+        <w:rPr>
+          <w:sz w:val="24"/>
+          <w:szCs w:val="24"/>
+        </w:rPr>
+        <w:t>(review) – working. Review for logic improvements. Possibly create a CLASS with methods for all rank-level related functions.</w:t>
+      </w:r>
+    </w:p>
+    <w:p>
+      <w:pPr>
+        <w:pStyle w:val="ListParagraph"/>
+        <w:numPr>
+          <w:ilvl w:val="0"/>
+          <w:numId w:val="40"/>
+        </w:numPr>
+        <w:spacing w:after="0"/>
+        <w:rPr>
+          <w:sz w:val="24"/>
+          <w:szCs w:val="24"/>
+        </w:rPr>
+      </w:pPr>
+      <w:r>
+        <w:rPr>
+          <w:sz w:val="24"/>
+          <w:szCs w:val="24"/>
+        </w:rPr>
+        <w:t>Advertiser</w:t>
+      </w:r>
+    </w:p>
+    <w:p>
+      <w:pPr>
+        <w:pStyle w:val="ListParagraph"/>
+        <w:numPr>
+          <w:ilvl w:val="0"/>
+          <w:numId w:val="40"/>
+        </w:numPr>
+        <w:spacing w:after="0"/>
+        <w:rPr>
+          <w:sz w:val="24"/>
+          <w:szCs w:val="24"/>
+        </w:rPr>
+      </w:pPr>
+      <w:r>
+        <w:rPr>
+          <w:sz w:val="24"/>
+          <w:szCs w:val="24"/>
+        </w:rPr>
+        <w:t>Rank-algorithm</w:t>
+      </w:r>
+    </w:p>
+    <w:p>
+      <w:pPr>
+        <w:spacing w:after="0"/>
+        <w:rPr>
+          <w:sz w:val="24"/>
+          <w:szCs w:val="24"/>
+        </w:rPr>
+      </w:pPr>
+    </w:p>
+    <w:p>
+      <w:pPr>
+        <w:spacing w:after="0"/>
+        <w:rPr>
+          <w:sz w:val="24"/>
+          <w:szCs w:val="24"/>
+        </w:rPr>
+      </w:pPr>
+      <w:r>
+        <w:rPr>
+          <w:sz w:val="24"/>
+          <w:szCs w:val="24"/>
+        </w:rPr>
+        <w:t xml:space="preserve">ID-31: </w:t>
+      </w:r>
       <w:bookmarkStart w:id="0" w:name="_GoBack"/>
       <w:bookmarkEnd w:id="0"/>
     </w:p>
@@ -4691,6 +6620,15 @@
           <w:szCs w:val="24"/>
         </w:rPr>
       </w:pPr>
+    </w:p>
+    <w:p>
+      <w:pPr>
+        <w:spacing w:after="0"/>
+        <w:rPr>
+          <w:sz w:val="24"/>
+          <w:szCs w:val="24"/>
+        </w:rPr>
+      </w:pPr>
       <w:r>
         <w:rPr>
           <w:sz w:val="24"/>
@@ -4754,6 +6692,66 @@
           <w:szCs w:val="24"/>
         </w:rPr>
         <w:t>function purpose</w:t>
+      </w:r>
+    </w:p>
+    <w:p>
+      <w:pPr>
+        <w:pStyle w:val="ListParagraph"/>
+        <w:numPr>
+          <w:ilvl w:val="0"/>
+          <w:numId w:val="9"/>
+        </w:numPr>
+        <w:spacing w:after="0"/>
+        <w:rPr>
+          <w:sz w:val="24"/>
+          <w:szCs w:val="24"/>
+        </w:rPr>
+      </w:pPr>
+      <w:proofErr w:type="gramStart"/>
+      <w:r>
+        <w:rPr>
+          <w:sz w:val="24"/>
+          <w:szCs w:val="24"/>
+        </w:rPr>
+        <w:t>additions</w:t>
+      </w:r>
+      <w:proofErr w:type="gramEnd"/>
+      <w:r>
+        <w:rPr>
+          <w:sz w:val="24"/>
+          <w:szCs w:val="24"/>
+        </w:rPr>
+        <w:t xml:space="preserve"> to current objects/functions &amp; date of add.</w:t>
+      </w:r>
+    </w:p>
+    <w:p>
+      <w:pPr>
+        <w:pStyle w:val="ListParagraph"/>
+        <w:numPr>
+          <w:ilvl w:val="0"/>
+          <w:numId w:val="9"/>
+        </w:numPr>
+        <w:spacing w:after="0"/>
+        <w:rPr>
+          <w:sz w:val="24"/>
+          <w:szCs w:val="24"/>
+        </w:rPr>
+      </w:pPr>
+      <w:proofErr w:type="gramStart"/>
+      <w:r>
+        <w:rPr>
+          <w:sz w:val="24"/>
+          <w:szCs w:val="24"/>
+        </w:rPr>
+        <w:t>list</w:t>
+      </w:r>
+      <w:proofErr w:type="gramEnd"/>
+      <w:r>
+        <w:rPr>
+          <w:sz w:val="24"/>
+          <w:szCs w:val="24"/>
+        </w:rPr>
+        <w:t xml:space="preserve"> of other function/objects it relies on by ID tag.</w:t>
       </w:r>
     </w:p>
     <w:p>
@@ -4896,6 +6894,119 @@
 <file path=word/numbering.xml><?xml version="1.0" encoding="utf-8"?>
 <w:numbering xmlns:wpc="http://schemas.microsoft.com/office/word/2010/wordprocessingCanvas" xmlns:mc="http://schemas.openxmlformats.org/markup-compatibility/2006" xmlns:o="urn:schemas-microsoft-com:office:office" xmlns:r="http://schemas.openxmlformats.org/officeDocument/2006/relationships" xmlns:m="http://schemas.openxmlformats.org/officeDocument/2006/math" xmlns:v="urn:schemas-microsoft-com:vml" xmlns:wp14="http://schemas.microsoft.com/office/word/2010/wordprocessingDrawing" xmlns:wp="http://schemas.openxmlformats.org/drawingml/2006/wordprocessingDrawing" xmlns:w10="urn:schemas-microsoft-com:office:word" xmlns:w="http://schemas.openxmlformats.org/wordprocessingml/2006/main" xmlns:w14="http://schemas.microsoft.com/office/word/2010/wordml" xmlns:w15="http://schemas.microsoft.com/office/word/2012/wordml" xmlns:wpg="http://schemas.microsoft.com/office/word/2010/wordprocessingGroup" xmlns:wpi="http://schemas.microsoft.com/office/word/2010/wordprocessingInk" xmlns:wne="http://schemas.microsoft.com/office/word/2006/wordml" xmlns:wps="http://schemas.microsoft.com/office/word/2010/wordprocessingShape" mc:Ignorable="w14 w15 wp14">
   <w:abstractNum w:abstractNumId="0" w15:restartNumberingAfterBreak="0">
+    <w:nsid w:val="01E30A4F"/>
+    <w:multiLevelType w:val="hybridMultilevel"/>
+    <w:tmpl w:val="60202C7E"/>
+    <w:lvl w:ilvl="0" w:tplc="04090001">
+      <w:start w:val="1"/>
+      <w:numFmt w:val="bullet"/>
+      <w:lvlText w:val=""/>
+      <w:lvlJc w:val="left"/>
+      <w:pPr>
+        <w:ind w:left="720" w:hanging="360"/>
+      </w:pPr>
+      <w:rPr>
+        <w:rFonts w:ascii="Symbol" w:hAnsi="Symbol" w:hint="default"/>
+      </w:rPr>
+    </w:lvl>
+    <w:lvl w:ilvl="1" w:tplc="04090003" w:tentative="1">
+      <w:start w:val="1"/>
+      <w:numFmt w:val="bullet"/>
+      <w:lvlText w:val="o"/>
+      <w:lvlJc w:val="left"/>
+      <w:pPr>
+        <w:ind w:left="1440" w:hanging="360"/>
+      </w:pPr>
+      <w:rPr>
+        <w:rFonts w:ascii="Courier New" w:hAnsi="Courier New" w:cs="Courier New" w:hint="default"/>
+      </w:rPr>
+    </w:lvl>
+    <w:lvl w:ilvl="2" w:tplc="04090005" w:tentative="1">
+      <w:start w:val="1"/>
+      <w:numFmt w:val="bullet"/>
+      <w:lvlText w:val=""/>
+      <w:lvlJc w:val="left"/>
+      <w:pPr>
+        <w:ind w:left="2160" w:hanging="360"/>
+      </w:pPr>
+      <w:rPr>
+        <w:rFonts w:ascii="Wingdings" w:hAnsi="Wingdings" w:hint="default"/>
+      </w:rPr>
+    </w:lvl>
+    <w:lvl w:ilvl="3" w:tplc="04090001" w:tentative="1">
+      <w:start w:val="1"/>
+      <w:numFmt w:val="bullet"/>
+      <w:lvlText w:val=""/>
+      <w:lvlJc w:val="left"/>
+      <w:pPr>
+        <w:ind w:left="2880" w:hanging="360"/>
+      </w:pPr>
+      <w:rPr>
+        <w:rFonts w:ascii="Symbol" w:hAnsi="Symbol" w:hint="default"/>
+      </w:rPr>
+    </w:lvl>
+    <w:lvl w:ilvl="4" w:tplc="04090003" w:tentative="1">
+      <w:start w:val="1"/>
+      <w:numFmt w:val="bullet"/>
+      <w:lvlText w:val="o"/>
+      <w:lvlJc w:val="left"/>
+      <w:pPr>
+        <w:ind w:left="3600" w:hanging="360"/>
+      </w:pPr>
+      <w:rPr>
+        <w:rFonts w:ascii="Courier New" w:hAnsi="Courier New" w:cs="Courier New" w:hint="default"/>
+      </w:rPr>
+    </w:lvl>
+    <w:lvl w:ilvl="5" w:tplc="04090005" w:tentative="1">
+      <w:start w:val="1"/>
+      <w:numFmt w:val="bullet"/>
+      <w:lvlText w:val=""/>
+      <w:lvlJc w:val="left"/>
+      <w:pPr>
+        <w:ind w:left="4320" w:hanging="360"/>
+      </w:pPr>
+      <w:rPr>
+        <w:rFonts w:ascii="Wingdings" w:hAnsi="Wingdings" w:hint="default"/>
+      </w:rPr>
+    </w:lvl>
+    <w:lvl w:ilvl="6" w:tplc="04090001" w:tentative="1">
+      <w:start w:val="1"/>
+      <w:numFmt w:val="bullet"/>
+      <w:lvlText w:val=""/>
+      <w:lvlJc w:val="left"/>
+      <w:pPr>
+        <w:ind w:left="5040" w:hanging="360"/>
+      </w:pPr>
+      <w:rPr>
+        <w:rFonts w:ascii="Symbol" w:hAnsi="Symbol" w:hint="default"/>
+      </w:rPr>
+    </w:lvl>
+    <w:lvl w:ilvl="7" w:tplc="04090003" w:tentative="1">
+      <w:start w:val="1"/>
+      <w:numFmt w:val="bullet"/>
+      <w:lvlText w:val="o"/>
+      <w:lvlJc w:val="left"/>
+      <w:pPr>
+        <w:ind w:left="5760" w:hanging="360"/>
+      </w:pPr>
+      <w:rPr>
+        <w:rFonts w:ascii="Courier New" w:hAnsi="Courier New" w:cs="Courier New" w:hint="default"/>
+      </w:rPr>
+    </w:lvl>
+    <w:lvl w:ilvl="8" w:tplc="04090005" w:tentative="1">
+      <w:start w:val="1"/>
+      <w:numFmt w:val="bullet"/>
+      <w:lvlText w:val=""/>
+      <w:lvlJc w:val="left"/>
+      <w:pPr>
+        <w:ind w:left="6480" w:hanging="360"/>
+      </w:pPr>
+      <w:rPr>
+        <w:rFonts w:ascii="Wingdings" w:hAnsi="Wingdings" w:hint="default"/>
+      </w:rPr>
+    </w:lvl>
+  </w:abstractNum>
+  <w:abstractNum w:abstractNumId="1" w15:restartNumberingAfterBreak="0">
     <w:nsid w:val="04B53A84"/>
     <w:multiLevelType w:val="hybridMultilevel"/>
     <w:tmpl w:val="499EB948"/>
@@ -5008,7 +7119,7 @@
       </w:rPr>
     </w:lvl>
   </w:abstractNum>
-  <w:abstractNum w:abstractNumId="1" w15:restartNumberingAfterBreak="0">
+  <w:abstractNum w:abstractNumId="2" w15:restartNumberingAfterBreak="0">
     <w:nsid w:val="09B04C72"/>
     <w:multiLevelType w:val="hybridMultilevel"/>
     <w:tmpl w:val="C6FEABC0"/>
@@ -5097,7 +7208,7 @@
       </w:pPr>
     </w:lvl>
   </w:abstractNum>
-  <w:abstractNum w:abstractNumId="2" w15:restartNumberingAfterBreak="0">
+  <w:abstractNum w:abstractNumId="3" w15:restartNumberingAfterBreak="0">
     <w:nsid w:val="16AB4842"/>
     <w:multiLevelType w:val="hybridMultilevel"/>
     <w:tmpl w:val="93AA76FA"/>
@@ -5210,7 +7321,7 @@
       </w:rPr>
     </w:lvl>
   </w:abstractNum>
-  <w:abstractNum w:abstractNumId="3" w15:restartNumberingAfterBreak="0">
+  <w:abstractNum w:abstractNumId="4" w15:restartNumberingAfterBreak="0">
     <w:nsid w:val="17A70D73"/>
     <w:multiLevelType w:val="hybridMultilevel"/>
     <w:tmpl w:val="3D08D634"/>
@@ -5323,7 +7434,120 @@
       </w:rPr>
     </w:lvl>
   </w:abstractNum>
-  <w:abstractNum w:abstractNumId="4" w15:restartNumberingAfterBreak="0">
+  <w:abstractNum w:abstractNumId="5" w15:restartNumberingAfterBreak="0">
+    <w:nsid w:val="18F77D52"/>
+    <w:multiLevelType w:val="hybridMultilevel"/>
+    <w:tmpl w:val="E79CF3B0"/>
+    <w:lvl w:ilvl="0" w:tplc="04090001">
+      <w:start w:val="1"/>
+      <w:numFmt w:val="bullet"/>
+      <w:lvlText w:val=""/>
+      <w:lvlJc w:val="left"/>
+      <w:pPr>
+        <w:ind w:left="720" w:hanging="360"/>
+      </w:pPr>
+      <w:rPr>
+        <w:rFonts w:ascii="Symbol" w:hAnsi="Symbol" w:hint="default"/>
+      </w:rPr>
+    </w:lvl>
+    <w:lvl w:ilvl="1" w:tplc="04090003" w:tentative="1">
+      <w:start w:val="1"/>
+      <w:numFmt w:val="bullet"/>
+      <w:lvlText w:val="o"/>
+      <w:lvlJc w:val="left"/>
+      <w:pPr>
+        <w:ind w:left="1440" w:hanging="360"/>
+      </w:pPr>
+      <w:rPr>
+        <w:rFonts w:ascii="Courier New" w:hAnsi="Courier New" w:cs="Courier New" w:hint="default"/>
+      </w:rPr>
+    </w:lvl>
+    <w:lvl w:ilvl="2" w:tplc="04090005" w:tentative="1">
+      <w:start w:val="1"/>
+      <w:numFmt w:val="bullet"/>
+      <w:lvlText w:val=""/>
+      <w:lvlJc w:val="left"/>
+      <w:pPr>
+        <w:ind w:left="2160" w:hanging="360"/>
+      </w:pPr>
+      <w:rPr>
+        <w:rFonts w:ascii="Wingdings" w:hAnsi="Wingdings" w:hint="default"/>
+      </w:rPr>
+    </w:lvl>
+    <w:lvl w:ilvl="3" w:tplc="04090001" w:tentative="1">
+      <w:start w:val="1"/>
+      <w:numFmt w:val="bullet"/>
+      <w:lvlText w:val=""/>
+      <w:lvlJc w:val="left"/>
+      <w:pPr>
+        <w:ind w:left="2880" w:hanging="360"/>
+      </w:pPr>
+      <w:rPr>
+        <w:rFonts w:ascii="Symbol" w:hAnsi="Symbol" w:hint="default"/>
+      </w:rPr>
+    </w:lvl>
+    <w:lvl w:ilvl="4" w:tplc="04090003" w:tentative="1">
+      <w:start w:val="1"/>
+      <w:numFmt w:val="bullet"/>
+      <w:lvlText w:val="o"/>
+      <w:lvlJc w:val="left"/>
+      <w:pPr>
+        <w:ind w:left="3600" w:hanging="360"/>
+      </w:pPr>
+      <w:rPr>
+        <w:rFonts w:ascii="Courier New" w:hAnsi="Courier New" w:cs="Courier New" w:hint="default"/>
+      </w:rPr>
+    </w:lvl>
+    <w:lvl w:ilvl="5" w:tplc="04090005" w:tentative="1">
+      <w:start w:val="1"/>
+      <w:numFmt w:val="bullet"/>
+      <w:lvlText w:val=""/>
+      <w:lvlJc w:val="left"/>
+      <w:pPr>
+        <w:ind w:left="4320" w:hanging="360"/>
+      </w:pPr>
+      <w:rPr>
+        <w:rFonts w:ascii="Wingdings" w:hAnsi="Wingdings" w:hint="default"/>
+      </w:rPr>
+    </w:lvl>
+    <w:lvl w:ilvl="6" w:tplc="04090001" w:tentative="1">
+      <w:start w:val="1"/>
+      <w:numFmt w:val="bullet"/>
+      <w:lvlText w:val=""/>
+      <w:lvlJc w:val="left"/>
+      <w:pPr>
+        <w:ind w:left="5040" w:hanging="360"/>
+      </w:pPr>
+      <w:rPr>
+        <w:rFonts w:ascii="Symbol" w:hAnsi="Symbol" w:hint="default"/>
+      </w:rPr>
+    </w:lvl>
+    <w:lvl w:ilvl="7" w:tplc="04090003" w:tentative="1">
+      <w:start w:val="1"/>
+      <w:numFmt w:val="bullet"/>
+      <w:lvlText w:val="o"/>
+      <w:lvlJc w:val="left"/>
+      <w:pPr>
+        <w:ind w:left="5760" w:hanging="360"/>
+      </w:pPr>
+      <w:rPr>
+        <w:rFonts w:ascii="Courier New" w:hAnsi="Courier New" w:cs="Courier New" w:hint="default"/>
+      </w:rPr>
+    </w:lvl>
+    <w:lvl w:ilvl="8" w:tplc="04090005" w:tentative="1">
+      <w:start w:val="1"/>
+      <w:numFmt w:val="bullet"/>
+      <w:lvlText w:val=""/>
+      <w:lvlJc w:val="left"/>
+      <w:pPr>
+        <w:ind w:left="6480" w:hanging="360"/>
+      </w:pPr>
+      <w:rPr>
+        <w:rFonts w:ascii="Wingdings" w:hAnsi="Wingdings" w:hint="default"/>
+      </w:rPr>
+    </w:lvl>
+  </w:abstractNum>
+  <w:abstractNum w:abstractNumId="6" w15:restartNumberingAfterBreak="0">
     <w:nsid w:val="1993423C"/>
     <w:multiLevelType w:val="hybridMultilevel"/>
     <w:tmpl w:val="631477EC"/>
@@ -5436,7 +7660,7 @@
       </w:rPr>
     </w:lvl>
   </w:abstractNum>
-  <w:abstractNum w:abstractNumId="5" w15:restartNumberingAfterBreak="0">
+  <w:abstractNum w:abstractNumId="7" w15:restartNumberingAfterBreak="0">
     <w:nsid w:val="1B0A7F17"/>
     <w:multiLevelType w:val="hybridMultilevel"/>
     <w:tmpl w:val="DA3E29AC"/>
@@ -5549,7 +7773,120 @@
       </w:rPr>
     </w:lvl>
   </w:abstractNum>
-  <w:abstractNum w:abstractNumId="6" w15:restartNumberingAfterBreak="0">
+  <w:abstractNum w:abstractNumId="8" w15:restartNumberingAfterBreak="0">
+    <w:nsid w:val="1FA23D03"/>
+    <w:multiLevelType w:val="hybridMultilevel"/>
+    <w:tmpl w:val="C6D0C9B0"/>
+    <w:lvl w:ilvl="0" w:tplc="04090001">
+      <w:start w:val="1"/>
+      <w:numFmt w:val="bullet"/>
+      <w:lvlText w:val=""/>
+      <w:lvlJc w:val="left"/>
+      <w:pPr>
+        <w:ind w:left="720" w:hanging="360"/>
+      </w:pPr>
+      <w:rPr>
+        <w:rFonts w:ascii="Symbol" w:hAnsi="Symbol" w:hint="default"/>
+      </w:rPr>
+    </w:lvl>
+    <w:lvl w:ilvl="1" w:tplc="04090003">
+      <w:start w:val="1"/>
+      <w:numFmt w:val="bullet"/>
+      <w:lvlText w:val="o"/>
+      <w:lvlJc w:val="left"/>
+      <w:pPr>
+        <w:ind w:left="1440" w:hanging="360"/>
+      </w:pPr>
+      <w:rPr>
+        <w:rFonts w:ascii="Courier New" w:hAnsi="Courier New" w:cs="Courier New" w:hint="default"/>
+      </w:rPr>
+    </w:lvl>
+    <w:lvl w:ilvl="2" w:tplc="04090005" w:tentative="1">
+      <w:start w:val="1"/>
+      <w:numFmt w:val="bullet"/>
+      <w:lvlText w:val=""/>
+      <w:lvlJc w:val="left"/>
+      <w:pPr>
+        <w:ind w:left="2160" w:hanging="360"/>
+      </w:pPr>
+      <w:rPr>
+        <w:rFonts w:ascii="Wingdings" w:hAnsi="Wingdings" w:hint="default"/>
+      </w:rPr>
+    </w:lvl>
+    <w:lvl w:ilvl="3" w:tplc="04090001" w:tentative="1">
+      <w:start w:val="1"/>
+      <w:numFmt w:val="bullet"/>
+      <w:lvlText w:val=""/>
+      <w:lvlJc w:val="left"/>
+      <w:pPr>
+        <w:ind w:left="2880" w:hanging="360"/>
+      </w:pPr>
+      <w:rPr>
+        <w:rFonts w:ascii="Symbol" w:hAnsi="Symbol" w:hint="default"/>
+      </w:rPr>
+    </w:lvl>
+    <w:lvl w:ilvl="4" w:tplc="04090003" w:tentative="1">
+      <w:start w:val="1"/>
+      <w:numFmt w:val="bullet"/>
+      <w:lvlText w:val="o"/>
+      <w:lvlJc w:val="left"/>
+      <w:pPr>
+        <w:ind w:left="3600" w:hanging="360"/>
+      </w:pPr>
+      <w:rPr>
+        <w:rFonts w:ascii="Courier New" w:hAnsi="Courier New" w:cs="Courier New" w:hint="default"/>
+      </w:rPr>
+    </w:lvl>
+    <w:lvl w:ilvl="5" w:tplc="04090005" w:tentative="1">
+      <w:start w:val="1"/>
+      <w:numFmt w:val="bullet"/>
+      <w:lvlText w:val=""/>
+      <w:lvlJc w:val="left"/>
+      <w:pPr>
+        <w:ind w:left="4320" w:hanging="360"/>
+      </w:pPr>
+      <w:rPr>
+        <w:rFonts w:ascii="Wingdings" w:hAnsi="Wingdings" w:hint="default"/>
+      </w:rPr>
+    </w:lvl>
+    <w:lvl w:ilvl="6" w:tplc="04090001" w:tentative="1">
+      <w:start w:val="1"/>
+      <w:numFmt w:val="bullet"/>
+      <w:lvlText w:val=""/>
+      <w:lvlJc w:val="left"/>
+      <w:pPr>
+        <w:ind w:left="5040" w:hanging="360"/>
+      </w:pPr>
+      <w:rPr>
+        <w:rFonts w:ascii="Symbol" w:hAnsi="Symbol" w:hint="default"/>
+      </w:rPr>
+    </w:lvl>
+    <w:lvl w:ilvl="7" w:tplc="04090003" w:tentative="1">
+      <w:start w:val="1"/>
+      <w:numFmt w:val="bullet"/>
+      <w:lvlText w:val="o"/>
+      <w:lvlJc w:val="left"/>
+      <w:pPr>
+        <w:ind w:left="5760" w:hanging="360"/>
+      </w:pPr>
+      <w:rPr>
+        <w:rFonts w:ascii="Courier New" w:hAnsi="Courier New" w:cs="Courier New" w:hint="default"/>
+      </w:rPr>
+    </w:lvl>
+    <w:lvl w:ilvl="8" w:tplc="04090005" w:tentative="1">
+      <w:start w:val="1"/>
+      <w:numFmt w:val="bullet"/>
+      <w:lvlText w:val=""/>
+      <w:lvlJc w:val="left"/>
+      <w:pPr>
+        <w:ind w:left="6480" w:hanging="360"/>
+      </w:pPr>
+      <w:rPr>
+        <w:rFonts w:ascii="Wingdings" w:hAnsi="Wingdings" w:hint="default"/>
+      </w:rPr>
+    </w:lvl>
+  </w:abstractNum>
+  <w:abstractNum w:abstractNumId="9" w15:restartNumberingAfterBreak="0">
     <w:nsid w:val="2413161D"/>
     <w:multiLevelType w:val="hybridMultilevel"/>
     <w:tmpl w:val="1B12F0F8"/>
@@ -5662,7 +7999,7 @@
       </w:rPr>
     </w:lvl>
   </w:abstractNum>
-  <w:abstractNum w:abstractNumId="7" w15:restartNumberingAfterBreak="0">
+  <w:abstractNum w:abstractNumId="10" w15:restartNumberingAfterBreak="0">
     <w:nsid w:val="2A1405C7"/>
     <w:multiLevelType w:val="hybridMultilevel"/>
     <w:tmpl w:val="9CEA69E8"/>
@@ -5775,7 +8112,7 @@
       </w:rPr>
     </w:lvl>
   </w:abstractNum>
-  <w:abstractNum w:abstractNumId="8" w15:restartNumberingAfterBreak="0">
+  <w:abstractNum w:abstractNumId="11" w15:restartNumberingAfterBreak="0">
     <w:nsid w:val="30416F5C"/>
     <w:multiLevelType w:val="hybridMultilevel"/>
     <w:tmpl w:val="D4DC90D0"/>
@@ -5861,7 +8198,7 @@
       </w:pPr>
     </w:lvl>
   </w:abstractNum>
-  <w:abstractNum w:abstractNumId="9" w15:restartNumberingAfterBreak="0">
+  <w:abstractNum w:abstractNumId="12" w15:restartNumberingAfterBreak="0">
     <w:nsid w:val="328134F9"/>
     <w:multiLevelType w:val="hybridMultilevel"/>
     <w:tmpl w:val="AD4CAC18"/>
@@ -5950,7 +8287,7 @@
       </w:pPr>
     </w:lvl>
   </w:abstractNum>
-  <w:abstractNum w:abstractNumId="10" w15:restartNumberingAfterBreak="0">
+  <w:abstractNum w:abstractNumId="13" w15:restartNumberingAfterBreak="0">
     <w:nsid w:val="35B81D7C"/>
     <w:multiLevelType w:val="hybridMultilevel"/>
     <w:tmpl w:val="CA1665B4"/>
@@ -6063,7 +8400,7 @@
       </w:rPr>
     </w:lvl>
   </w:abstractNum>
-  <w:abstractNum w:abstractNumId="11" w15:restartNumberingAfterBreak="0">
+  <w:abstractNum w:abstractNumId="14" w15:restartNumberingAfterBreak="0">
     <w:nsid w:val="37630FA9"/>
     <w:multiLevelType w:val="hybridMultilevel"/>
     <w:tmpl w:val="068A2FAC"/>
@@ -6176,7 +8513,7 @@
       </w:rPr>
     </w:lvl>
   </w:abstractNum>
-  <w:abstractNum w:abstractNumId="12" w15:restartNumberingAfterBreak="0">
+  <w:abstractNum w:abstractNumId="15" w15:restartNumberingAfterBreak="0">
     <w:nsid w:val="387F1241"/>
     <w:multiLevelType w:val="hybridMultilevel"/>
     <w:tmpl w:val="FB8A9AB4"/>
@@ -6289,7 +8626,120 @@
       </w:rPr>
     </w:lvl>
   </w:abstractNum>
-  <w:abstractNum w:abstractNumId="13" w15:restartNumberingAfterBreak="0">
+  <w:abstractNum w:abstractNumId="16" w15:restartNumberingAfterBreak="0">
+    <w:nsid w:val="3B810042"/>
+    <w:multiLevelType w:val="hybridMultilevel"/>
+    <w:tmpl w:val="126C109A"/>
+    <w:lvl w:ilvl="0" w:tplc="04090001">
+      <w:start w:val="1"/>
+      <w:numFmt w:val="bullet"/>
+      <w:lvlText w:val=""/>
+      <w:lvlJc w:val="left"/>
+      <w:pPr>
+        <w:ind w:left="720" w:hanging="360"/>
+      </w:pPr>
+      <w:rPr>
+        <w:rFonts w:ascii="Symbol" w:hAnsi="Symbol" w:hint="default"/>
+      </w:rPr>
+    </w:lvl>
+    <w:lvl w:ilvl="1" w:tplc="04090003" w:tentative="1">
+      <w:start w:val="1"/>
+      <w:numFmt w:val="bullet"/>
+      <w:lvlText w:val="o"/>
+      <w:lvlJc w:val="left"/>
+      <w:pPr>
+        <w:ind w:left="1440" w:hanging="360"/>
+      </w:pPr>
+      <w:rPr>
+        <w:rFonts w:ascii="Courier New" w:hAnsi="Courier New" w:cs="Courier New" w:hint="default"/>
+      </w:rPr>
+    </w:lvl>
+    <w:lvl w:ilvl="2" w:tplc="04090005" w:tentative="1">
+      <w:start w:val="1"/>
+      <w:numFmt w:val="bullet"/>
+      <w:lvlText w:val=""/>
+      <w:lvlJc w:val="left"/>
+      <w:pPr>
+        <w:ind w:left="2160" w:hanging="360"/>
+      </w:pPr>
+      <w:rPr>
+        <w:rFonts w:ascii="Wingdings" w:hAnsi="Wingdings" w:hint="default"/>
+      </w:rPr>
+    </w:lvl>
+    <w:lvl w:ilvl="3" w:tplc="04090001" w:tentative="1">
+      <w:start w:val="1"/>
+      <w:numFmt w:val="bullet"/>
+      <w:lvlText w:val=""/>
+      <w:lvlJc w:val="left"/>
+      <w:pPr>
+        <w:ind w:left="2880" w:hanging="360"/>
+      </w:pPr>
+      <w:rPr>
+        <w:rFonts w:ascii="Symbol" w:hAnsi="Symbol" w:hint="default"/>
+      </w:rPr>
+    </w:lvl>
+    <w:lvl w:ilvl="4" w:tplc="04090003" w:tentative="1">
+      <w:start w:val="1"/>
+      <w:numFmt w:val="bullet"/>
+      <w:lvlText w:val="o"/>
+      <w:lvlJc w:val="left"/>
+      <w:pPr>
+        <w:ind w:left="3600" w:hanging="360"/>
+      </w:pPr>
+      <w:rPr>
+        <w:rFonts w:ascii="Courier New" w:hAnsi="Courier New" w:cs="Courier New" w:hint="default"/>
+      </w:rPr>
+    </w:lvl>
+    <w:lvl w:ilvl="5" w:tplc="04090005" w:tentative="1">
+      <w:start w:val="1"/>
+      <w:numFmt w:val="bullet"/>
+      <w:lvlText w:val=""/>
+      <w:lvlJc w:val="left"/>
+      <w:pPr>
+        <w:ind w:left="4320" w:hanging="360"/>
+      </w:pPr>
+      <w:rPr>
+        <w:rFonts w:ascii="Wingdings" w:hAnsi="Wingdings" w:hint="default"/>
+      </w:rPr>
+    </w:lvl>
+    <w:lvl w:ilvl="6" w:tplc="04090001" w:tentative="1">
+      <w:start w:val="1"/>
+      <w:numFmt w:val="bullet"/>
+      <w:lvlText w:val=""/>
+      <w:lvlJc w:val="left"/>
+      <w:pPr>
+        <w:ind w:left="5040" w:hanging="360"/>
+      </w:pPr>
+      <w:rPr>
+        <w:rFonts w:ascii="Symbol" w:hAnsi="Symbol" w:hint="default"/>
+      </w:rPr>
+    </w:lvl>
+    <w:lvl w:ilvl="7" w:tplc="04090003" w:tentative="1">
+      <w:start w:val="1"/>
+      <w:numFmt w:val="bullet"/>
+      <w:lvlText w:val="o"/>
+      <w:lvlJc w:val="left"/>
+      <w:pPr>
+        <w:ind w:left="5760" w:hanging="360"/>
+      </w:pPr>
+      <w:rPr>
+        <w:rFonts w:ascii="Courier New" w:hAnsi="Courier New" w:cs="Courier New" w:hint="default"/>
+      </w:rPr>
+    </w:lvl>
+    <w:lvl w:ilvl="8" w:tplc="04090005" w:tentative="1">
+      <w:start w:val="1"/>
+      <w:numFmt w:val="bullet"/>
+      <w:lvlText w:val=""/>
+      <w:lvlJc w:val="left"/>
+      <w:pPr>
+        <w:ind w:left="6480" w:hanging="360"/>
+      </w:pPr>
+      <w:rPr>
+        <w:rFonts w:ascii="Wingdings" w:hAnsi="Wingdings" w:hint="default"/>
+      </w:rPr>
+    </w:lvl>
+  </w:abstractNum>
+  <w:abstractNum w:abstractNumId="17" w15:restartNumberingAfterBreak="0">
     <w:nsid w:val="3C071CAC"/>
     <w:multiLevelType w:val="hybridMultilevel"/>
     <w:tmpl w:val="49C809B4"/>
@@ -6402,7 +8852,120 @@
       </w:rPr>
     </w:lvl>
   </w:abstractNum>
-  <w:abstractNum w:abstractNumId="14" w15:restartNumberingAfterBreak="0">
+  <w:abstractNum w:abstractNumId="18" w15:restartNumberingAfterBreak="0">
+    <w:nsid w:val="3D593BB9"/>
+    <w:multiLevelType w:val="hybridMultilevel"/>
+    <w:tmpl w:val="D0189F12"/>
+    <w:lvl w:ilvl="0" w:tplc="04090001">
+      <w:start w:val="1"/>
+      <w:numFmt w:val="bullet"/>
+      <w:lvlText w:val=""/>
+      <w:lvlJc w:val="left"/>
+      <w:pPr>
+        <w:ind w:left="720" w:hanging="360"/>
+      </w:pPr>
+      <w:rPr>
+        <w:rFonts w:ascii="Symbol" w:hAnsi="Symbol" w:hint="default"/>
+      </w:rPr>
+    </w:lvl>
+    <w:lvl w:ilvl="1" w:tplc="04090003" w:tentative="1">
+      <w:start w:val="1"/>
+      <w:numFmt w:val="bullet"/>
+      <w:lvlText w:val="o"/>
+      <w:lvlJc w:val="left"/>
+      <w:pPr>
+        <w:ind w:left="1440" w:hanging="360"/>
+      </w:pPr>
+      <w:rPr>
+        <w:rFonts w:ascii="Courier New" w:hAnsi="Courier New" w:cs="Courier New" w:hint="default"/>
+      </w:rPr>
+    </w:lvl>
+    <w:lvl w:ilvl="2" w:tplc="04090005" w:tentative="1">
+      <w:start w:val="1"/>
+      <w:numFmt w:val="bullet"/>
+      <w:lvlText w:val=""/>
+      <w:lvlJc w:val="left"/>
+      <w:pPr>
+        <w:ind w:left="2160" w:hanging="360"/>
+      </w:pPr>
+      <w:rPr>
+        <w:rFonts w:ascii="Wingdings" w:hAnsi="Wingdings" w:hint="default"/>
+      </w:rPr>
+    </w:lvl>
+    <w:lvl w:ilvl="3" w:tplc="04090001" w:tentative="1">
+      <w:start w:val="1"/>
+      <w:numFmt w:val="bullet"/>
+      <w:lvlText w:val=""/>
+      <w:lvlJc w:val="left"/>
+      <w:pPr>
+        <w:ind w:left="2880" w:hanging="360"/>
+      </w:pPr>
+      <w:rPr>
+        <w:rFonts w:ascii="Symbol" w:hAnsi="Symbol" w:hint="default"/>
+      </w:rPr>
+    </w:lvl>
+    <w:lvl w:ilvl="4" w:tplc="04090003" w:tentative="1">
+      <w:start w:val="1"/>
+      <w:numFmt w:val="bullet"/>
+      <w:lvlText w:val="o"/>
+      <w:lvlJc w:val="left"/>
+      <w:pPr>
+        <w:ind w:left="3600" w:hanging="360"/>
+      </w:pPr>
+      <w:rPr>
+        <w:rFonts w:ascii="Courier New" w:hAnsi="Courier New" w:cs="Courier New" w:hint="default"/>
+      </w:rPr>
+    </w:lvl>
+    <w:lvl w:ilvl="5" w:tplc="04090005" w:tentative="1">
+      <w:start w:val="1"/>
+      <w:numFmt w:val="bullet"/>
+      <w:lvlText w:val=""/>
+      <w:lvlJc w:val="left"/>
+      <w:pPr>
+        <w:ind w:left="4320" w:hanging="360"/>
+      </w:pPr>
+      <w:rPr>
+        <w:rFonts w:ascii="Wingdings" w:hAnsi="Wingdings" w:hint="default"/>
+      </w:rPr>
+    </w:lvl>
+    <w:lvl w:ilvl="6" w:tplc="04090001" w:tentative="1">
+      <w:start w:val="1"/>
+      <w:numFmt w:val="bullet"/>
+      <w:lvlText w:val=""/>
+      <w:lvlJc w:val="left"/>
+      <w:pPr>
+        <w:ind w:left="5040" w:hanging="360"/>
+      </w:pPr>
+      <w:rPr>
+        <w:rFonts w:ascii="Symbol" w:hAnsi="Symbol" w:hint="default"/>
+      </w:rPr>
+    </w:lvl>
+    <w:lvl w:ilvl="7" w:tplc="04090003" w:tentative="1">
+      <w:start w:val="1"/>
+      <w:numFmt w:val="bullet"/>
+      <w:lvlText w:val="o"/>
+      <w:lvlJc w:val="left"/>
+      <w:pPr>
+        <w:ind w:left="5760" w:hanging="360"/>
+      </w:pPr>
+      <w:rPr>
+        <w:rFonts w:ascii="Courier New" w:hAnsi="Courier New" w:cs="Courier New" w:hint="default"/>
+      </w:rPr>
+    </w:lvl>
+    <w:lvl w:ilvl="8" w:tplc="04090005" w:tentative="1">
+      <w:start w:val="1"/>
+      <w:numFmt w:val="bullet"/>
+      <w:lvlText w:val=""/>
+      <w:lvlJc w:val="left"/>
+      <w:pPr>
+        <w:ind w:left="6480" w:hanging="360"/>
+      </w:pPr>
+      <w:rPr>
+        <w:rFonts w:ascii="Wingdings" w:hAnsi="Wingdings" w:hint="default"/>
+      </w:rPr>
+    </w:lvl>
+  </w:abstractNum>
+  <w:abstractNum w:abstractNumId="19" w15:restartNumberingAfterBreak="0">
     <w:nsid w:val="3EBF5BC1"/>
     <w:multiLevelType w:val="multilevel"/>
     <w:tmpl w:val="0409001D"/>
@@ -6501,7 +9064,7 @@
       </w:pPr>
     </w:lvl>
   </w:abstractNum>
-  <w:abstractNum w:abstractNumId="15" w15:restartNumberingAfterBreak="0">
+  <w:abstractNum w:abstractNumId="20" w15:restartNumberingAfterBreak="0">
     <w:nsid w:val="3EDF2C1B"/>
     <w:multiLevelType w:val="hybridMultilevel"/>
     <w:tmpl w:val="861EB56E"/>
@@ -6614,7 +9177,7 @@
       </w:rPr>
     </w:lvl>
   </w:abstractNum>
-  <w:abstractNum w:abstractNumId="16" w15:restartNumberingAfterBreak="0">
+  <w:abstractNum w:abstractNumId="21" w15:restartNumberingAfterBreak="0">
     <w:nsid w:val="46D402D3"/>
     <w:multiLevelType w:val="hybridMultilevel"/>
     <w:tmpl w:val="3356D8E0"/>
@@ -6727,7 +9290,120 @@
       </w:rPr>
     </w:lvl>
   </w:abstractNum>
-  <w:abstractNum w:abstractNumId="17" w15:restartNumberingAfterBreak="0">
+  <w:abstractNum w:abstractNumId="22" w15:restartNumberingAfterBreak="0">
+    <w:nsid w:val="47717393"/>
+    <w:multiLevelType w:val="hybridMultilevel"/>
+    <w:tmpl w:val="2F52BCA8"/>
+    <w:lvl w:ilvl="0" w:tplc="04090001">
+      <w:start w:val="1"/>
+      <w:numFmt w:val="bullet"/>
+      <w:lvlText w:val=""/>
+      <w:lvlJc w:val="left"/>
+      <w:pPr>
+        <w:ind w:left="720" w:hanging="360"/>
+      </w:pPr>
+      <w:rPr>
+        <w:rFonts w:ascii="Symbol" w:hAnsi="Symbol" w:hint="default"/>
+      </w:rPr>
+    </w:lvl>
+    <w:lvl w:ilvl="1" w:tplc="04090003" w:tentative="1">
+      <w:start w:val="1"/>
+      <w:numFmt w:val="bullet"/>
+      <w:lvlText w:val="o"/>
+      <w:lvlJc w:val="left"/>
+      <w:pPr>
+        <w:ind w:left="1440" w:hanging="360"/>
+      </w:pPr>
+      <w:rPr>
+        <w:rFonts w:ascii="Courier New" w:hAnsi="Courier New" w:cs="Courier New" w:hint="default"/>
+      </w:rPr>
+    </w:lvl>
+    <w:lvl w:ilvl="2" w:tplc="04090005" w:tentative="1">
+      <w:start w:val="1"/>
+      <w:numFmt w:val="bullet"/>
+      <w:lvlText w:val=""/>
+      <w:lvlJc w:val="left"/>
+      <w:pPr>
+        <w:ind w:left="2160" w:hanging="360"/>
+      </w:pPr>
+      <w:rPr>
+        <w:rFonts w:ascii="Wingdings" w:hAnsi="Wingdings" w:hint="default"/>
+      </w:rPr>
+    </w:lvl>
+    <w:lvl w:ilvl="3" w:tplc="04090001" w:tentative="1">
+      <w:start w:val="1"/>
+      <w:numFmt w:val="bullet"/>
+      <w:lvlText w:val=""/>
+      <w:lvlJc w:val="left"/>
+      <w:pPr>
+        <w:ind w:left="2880" w:hanging="360"/>
+      </w:pPr>
+      <w:rPr>
+        <w:rFonts w:ascii="Symbol" w:hAnsi="Symbol" w:hint="default"/>
+      </w:rPr>
+    </w:lvl>
+    <w:lvl w:ilvl="4" w:tplc="04090003" w:tentative="1">
+      <w:start w:val="1"/>
+      <w:numFmt w:val="bullet"/>
+      <w:lvlText w:val="o"/>
+      <w:lvlJc w:val="left"/>
+      <w:pPr>
+        <w:ind w:left="3600" w:hanging="360"/>
+      </w:pPr>
+      <w:rPr>
+        <w:rFonts w:ascii="Courier New" w:hAnsi="Courier New" w:cs="Courier New" w:hint="default"/>
+      </w:rPr>
+    </w:lvl>
+    <w:lvl w:ilvl="5" w:tplc="04090005" w:tentative="1">
+      <w:start w:val="1"/>
+      <w:numFmt w:val="bullet"/>
+      <w:lvlText w:val=""/>
+      <w:lvlJc w:val="left"/>
+      <w:pPr>
+        <w:ind w:left="4320" w:hanging="360"/>
+      </w:pPr>
+      <w:rPr>
+        <w:rFonts w:ascii="Wingdings" w:hAnsi="Wingdings" w:hint="default"/>
+      </w:rPr>
+    </w:lvl>
+    <w:lvl w:ilvl="6" w:tplc="04090001" w:tentative="1">
+      <w:start w:val="1"/>
+      <w:numFmt w:val="bullet"/>
+      <w:lvlText w:val=""/>
+      <w:lvlJc w:val="left"/>
+      <w:pPr>
+        <w:ind w:left="5040" w:hanging="360"/>
+      </w:pPr>
+      <w:rPr>
+        <w:rFonts w:ascii="Symbol" w:hAnsi="Symbol" w:hint="default"/>
+      </w:rPr>
+    </w:lvl>
+    <w:lvl w:ilvl="7" w:tplc="04090003" w:tentative="1">
+      <w:start w:val="1"/>
+      <w:numFmt w:val="bullet"/>
+      <w:lvlText w:val="o"/>
+      <w:lvlJc w:val="left"/>
+      <w:pPr>
+        <w:ind w:left="5760" w:hanging="360"/>
+      </w:pPr>
+      <w:rPr>
+        <w:rFonts w:ascii="Courier New" w:hAnsi="Courier New" w:cs="Courier New" w:hint="default"/>
+      </w:rPr>
+    </w:lvl>
+    <w:lvl w:ilvl="8" w:tplc="04090005" w:tentative="1">
+      <w:start w:val="1"/>
+      <w:numFmt w:val="bullet"/>
+      <w:lvlText w:val=""/>
+      <w:lvlJc w:val="left"/>
+      <w:pPr>
+        <w:ind w:left="6480" w:hanging="360"/>
+      </w:pPr>
+      <w:rPr>
+        <w:rFonts w:ascii="Wingdings" w:hAnsi="Wingdings" w:hint="default"/>
+      </w:rPr>
+    </w:lvl>
+  </w:abstractNum>
+  <w:abstractNum w:abstractNumId="23" w15:restartNumberingAfterBreak="0">
     <w:nsid w:val="49410521"/>
     <w:multiLevelType w:val="hybridMultilevel"/>
     <w:tmpl w:val="C290C99A"/>
@@ -6840,7 +9516,7 @@
       </w:rPr>
     </w:lvl>
   </w:abstractNum>
-  <w:abstractNum w:abstractNumId="18" w15:restartNumberingAfterBreak="0">
+  <w:abstractNum w:abstractNumId="24" w15:restartNumberingAfterBreak="0">
     <w:nsid w:val="49575DA8"/>
     <w:multiLevelType w:val="hybridMultilevel"/>
     <w:tmpl w:val="975049D6"/>
@@ -6953,7 +9629,7 @@
       </w:rPr>
     </w:lvl>
   </w:abstractNum>
-  <w:abstractNum w:abstractNumId="19" w15:restartNumberingAfterBreak="0">
+  <w:abstractNum w:abstractNumId="25" w15:restartNumberingAfterBreak="0">
     <w:nsid w:val="4DE1050E"/>
     <w:multiLevelType w:val="hybridMultilevel"/>
     <w:tmpl w:val="1242AB20"/>
@@ -7066,7 +9742,7 @@
       </w:rPr>
     </w:lvl>
   </w:abstractNum>
-  <w:abstractNum w:abstractNumId="20" w15:restartNumberingAfterBreak="0">
+  <w:abstractNum w:abstractNumId="26" w15:restartNumberingAfterBreak="0">
     <w:nsid w:val="51976525"/>
     <w:multiLevelType w:val="hybridMultilevel"/>
     <w:tmpl w:val="A2566540"/>
@@ -7155,7 +9831,7 @@
       </w:pPr>
     </w:lvl>
   </w:abstractNum>
-  <w:abstractNum w:abstractNumId="21" w15:restartNumberingAfterBreak="0">
+  <w:abstractNum w:abstractNumId="27" w15:restartNumberingAfterBreak="0">
     <w:nsid w:val="53147FEF"/>
     <w:multiLevelType w:val="hybridMultilevel"/>
     <w:tmpl w:val="71DEDF40"/>
@@ -7268,7 +9944,120 @@
       </w:rPr>
     </w:lvl>
   </w:abstractNum>
-  <w:abstractNum w:abstractNumId="22" w15:restartNumberingAfterBreak="0">
+  <w:abstractNum w:abstractNumId="28" w15:restartNumberingAfterBreak="0">
+    <w:nsid w:val="531A4C7E"/>
+    <w:multiLevelType w:val="hybridMultilevel"/>
+    <w:tmpl w:val="95D6CF0E"/>
+    <w:lvl w:ilvl="0" w:tplc="04090001">
+      <w:start w:val="1"/>
+      <w:numFmt w:val="bullet"/>
+      <w:lvlText w:val=""/>
+      <w:lvlJc w:val="left"/>
+      <w:pPr>
+        <w:ind w:left="720" w:hanging="360"/>
+      </w:pPr>
+      <w:rPr>
+        <w:rFonts w:ascii="Symbol" w:hAnsi="Symbol" w:hint="default"/>
+      </w:rPr>
+    </w:lvl>
+    <w:lvl w:ilvl="1" w:tplc="04090003" w:tentative="1">
+      <w:start w:val="1"/>
+      <w:numFmt w:val="bullet"/>
+      <w:lvlText w:val="o"/>
+      <w:lvlJc w:val="left"/>
+      <w:pPr>
+        <w:ind w:left="1440" w:hanging="360"/>
+      </w:pPr>
+      <w:rPr>
+        <w:rFonts w:ascii="Courier New" w:hAnsi="Courier New" w:cs="Courier New" w:hint="default"/>
+      </w:rPr>
+    </w:lvl>
+    <w:lvl w:ilvl="2" w:tplc="04090005" w:tentative="1">
+      <w:start w:val="1"/>
+      <w:numFmt w:val="bullet"/>
+      <w:lvlText w:val=""/>
+      <w:lvlJc w:val="left"/>
+      <w:pPr>
+        <w:ind w:left="2160" w:hanging="360"/>
+      </w:pPr>
+      <w:rPr>
+        <w:rFonts w:ascii="Wingdings" w:hAnsi="Wingdings" w:hint="default"/>
+      </w:rPr>
+    </w:lvl>
+    <w:lvl w:ilvl="3" w:tplc="04090001" w:tentative="1">
+      <w:start w:val="1"/>
+      <w:numFmt w:val="bullet"/>
+      <w:lvlText w:val=""/>
+      <w:lvlJc w:val="left"/>
+      <w:pPr>
+        <w:ind w:left="2880" w:hanging="360"/>
+      </w:pPr>
+      <w:rPr>
+        <w:rFonts w:ascii="Symbol" w:hAnsi="Symbol" w:hint="default"/>
+      </w:rPr>
+    </w:lvl>
+    <w:lvl w:ilvl="4" w:tplc="04090003" w:tentative="1">
+      <w:start w:val="1"/>
+      <w:numFmt w:val="bullet"/>
+      <w:lvlText w:val="o"/>
+      <w:lvlJc w:val="left"/>
+      <w:pPr>
+        <w:ind w:left="3600" w:hanging="360"/>
+      </w:pPr>
+      <w:rPr>
+        <w:rFonts w:ascii="Courier New" w:hAnsi="Courier New" w:cs="Courier New" w:hint="default"/>
+      </w:rPr>
+    </w:lvl>
+    <w:lvl w:ilvl="5" w:tplc="04090005" w:tentative="1">
+      <w:start w:val="1"/>
+      <w:numFmt w:val="bullet"/>
+      <w:lvlText w:val=""/>
+      <w:lvlJc w:val="left"/>
+      <w:pPr>
+        <w:ind w:left="4320" w:hanging="360"/>
+      </w:pPr>
+      <w:rPr>
+        <w:rFonts w:ascii="Wingdings" w:hAnsi="Wingdings" w:hint="default"/>
+      </w:rPr>
+    </w:lvl>
+    <w:lvl w:ilvl="6" w:tplc="04090001" w:tentative="1">
+      <w:start w:val="1"/>
+      <w:numFmt w:val="bullet"/>
+      <w:lvlText w:val=""/>
+      <w:lvlJc w:val="left"/>
+      <w:pPr>
+        <w:ind w:left="5040" w:hanging="360"/>
+      </w:pPr>
+      <w:rPr>
+        <w:rFonts w:ascii="Symbol" w:hAnsi="Symbol" w:hint="default"/>
+      </w:rPr>
+    </w:lvl>
+    <w:lvl w:ilvl="7" w:tplc="04090003" w:tentative="1">
+      <w:start w:val="1"/>
+      <w:numFmt w:val="bullet"/>
+      <w:lvlText w:val="o"/>
+      <w:lvlJc w:val="left"/>
+      <w:pPr>
+        <w:ind w:left="5760" w:hanging="360"/>
+      </w:pPr>
+      <w:rPr>
+        <w:rFonts w:ascii="Courier New" w:hAnsi="Courier New" w:cs="Courier New" w:hint="default"/>
+      </w:rPr>
+    </w:lvl>
+    <w:lvl w:ilvl="8" w:tplc="04090005" w:tentative="1">
+      <w:start w:val="1"/>
+      <w:numFmt w:val="bullet"/>
+      <w:lvlText w:val=""/>
+      <w:lvlJc w:val="left"/>
+      <w:pPr>
+        <w:ind w:left="6480" w:hanging="360"/>
+      </w:pPr>
+      <w:rPr>
+        <w:rFonts w:ascii="Wingdings" w:hAnsi="Wingdings" w:hint="default"/>
+      </w:rPr>
+    </w:lvl>
+  </w:abstractNum>
+  <w:abstractNum w:abstractNumId="29" w15:restartNumberingAfterBreak="0">
     <w:nsid w:val="56D20EC5"/>
     <w:multiLevelType w:val="hybridMultilevel"/>
     <w:tmpl w:val="7DD02004"/>
@@ -7381,7 +10170,120 @@
       </w:rPr>
     </w:lvl>
   </w:abstractNum>
-  <w:abstractNum w:abstractNumId="23" w15:restartNumberingAfterBreak="0">
+  <w:abstractNum w:abstractNumId="30" w15:restartNumberingAfterBreak="0">
+    <w:nsid w:val="5CCB3360"/>
+    <w:multiLevelType w:val="hybridMultilevel"/>
+    <w:tmpl w:val="73863E5C"/>
+    <w:lvl w:ilvl="0" w:tplc="04090001">
+      <w:start w:val="1"/>
+      <w:numFmt w:val="bullet"/>
+      <w:lvlText w:val=""/>
+      <w:lvlJc w:val="left"/>
+      <w:pPr>
+        <w:ind w:left="720" w:hanging="360"/>
+      </w:pPr>
+      <w:rPr>
+        <w:rFonts w:ascii="Symbol" w:hAnsi="Symbol" w:hint="default"/>
+      </w:rPr>
+    </w:lvl>
+    <w:lvl w:ilvl="1" w:tplc="04090003" w:tentative="1">
+      <w:start w:val="1"/>
+      <w:numFmt w:val="bullet"/>
+      <w:lvlText w:val="o"/>
+      <w:lvlJc w:val="left"/>
+      <w:pPr>
+        <w:ind w:left="1440" w:hanging="360"/>
+      </w:pPr>
+      <w:rPr>
+        <w:rFonts w:ascii="Courier New" w:hAnsi="Courier New" w:cs="Courier New" w:hint="default"/>
+      </w:rPr>
+    </w:lvl>
+    <w:lvl w:ilvl="2" w:tplc="04090005" w:tentative="1">
+      <w:start w:val="1"/>
+      <w:numFmt w:val="bullet"/>
+      <w:lvlText w:val=""/>
+      <w:lvlJc w:val="left"/>
+      <w:pPr>
+        <w:ind w:left="2160" w:hanging="360"/>
+      </w:pPr>
+      <w:rPr>
+        <w:rFonts w:ascii="Wingdings" w:hAnsi="Wingdings" w:hint="default"/>
+      </w:rPr>
+    </w:lvl>
+    <w:lvl w:ilvl="3" w:tplc="04090001" w:tentative="1">
+      <w:start w:val="1"/>
+      <w:numFmt w:val="bullet"/>
+      <w:lvlText w:val=""/>
+      <w:lvlJc w:val="left"/>
+      <w:pPr>
+        <w:ind w:left="2880" w:hanging="360"/>
+      </w:pPr>
+      <w:rPr>
+        <w:rFonts w:ascii="Symbol" w:hAnsi="Symbol" w:hint="default"/>
+      </w:rPr>
+    </w:lvl>
+    <w:lvl w:ilvl="4" w:tplc="04090003" w:tentative="1">
+      <w:start w:val="1"/>
+      <w:numFmt w:val="bullet"/>
+      <w:lvlText w:val="o"/>
+      <w:lvlJc w:val="left"/>
+      <w:pPr>
+        <w:ind w:left="3600" w:hanging="360"/>
+      </w:pPr>
+      <w:rPr>
+        <w:rFonts w:ascii="Courier New" w:hAnsi="Courier New" w:cs="Courier New" w:hint="default"/>
+      </w:rPr>
+    </w:lvl>
+    <w:lvl w:ilvl="5" w:tplc="04090005" w:tentative="1">
+      <w:start w:val="1"/>
+      <w:numFmt w:val="bullet"/>
+      <w:lvlText w:val=""/>
+      <w:lvlJc w:val="left"/>
+      <w:pPr>
+        <w:ind w:left="4320" w:hanging="360"/>
+      </w:pPr>
+      <w:rPr>
+        <w:rFonts w:ascii="Wingdings" w:hAnsi="Wingdings" w:hint="default"/>
+      </w:rPr>
+    </w:lvl>
+    <w:lvl w:ilvl="6" w:tplc="04090001" w:tentative="1">
+      <w:start w:val="1"/>
+      <w:numFmt w:val="bullet"/>
+      <w:lvlText w:val=""/>
+      <w:lvlJc w:val="left"/>
+      <w:pPr>
+        <w:ind w:left="5040" w:hanging="360"/>
+      </w:pPr>
+      <w:rPr>
+        <w:rFonts w:ascii="Symbol" w:hAnsi="Symbol" w:hint="default"/>
+      </w:rPr>
+    </w:lvl>
+    <w:lvl w:ilvl="7" w:tplc="04090003" w:tentative="1">
+      <w:start w:val="1"/>
+      <w:numFmt w:val="bullet"/>
+      <w:lvlText w:val="o"/>
+      <w:lvlJc w:val="left"/>
+      <w:pPr>
+        <w:ind w:left="5760" w:hanging="360"/>
+      </w:pPr>
+      <w:rPr>
+        <w:rFonts w:ascii="Courier New" w:hAnsi="Courier New" w:cs="Courier New" w:hint="default"/>
+      </w:rPr>
+    </w:lvl>
+    <w:lvl w:ilvl="8" w:tplc="04090005" w:tentative="1">
+      <w:start w:val="1"/>
+      <w:numFmt w:val="bullet"/>
+      <w:lvlText w:val=""/>
+      <w:lvlJc w:val="left"/>
+      <w:pPr>
+        <w:ind w:left="6480" w:hanging="360"/>
+      </w:pPr>
+      <w:rPr>
+        <w:rFonts w:ascii="Wingdings" w:hAnsi="Wingdings" w:hint="default"/>
+      </w:rPr>
+    </w:lvl>
+  </w:abstractNum>
+  <w:abstractNum w:abstractNumId="31" w15:restartNumberingAfterBreak="0">
     <w:nsid w:val="5CD63C1D"/>
     <w:multiLevelType w:val="hybridMultilevel"/>
     <w:tmpl w:val="C668F812"/>
@@ -7494,7 +10396,7 @@
       </w:rPr>
     </w:lvl>
   </w:abstractNum>
-  <w:abstractNum w:abstractNumId="24" w15:restartNumberingAfterBreak="0">
+  <w:abstractNum w:abstractNumId="32" w15:restartNumberingAfterBreak="0">
     <w:nsid w:val="6560649E"/>
     <w:multiLevelType w:val="hybridMultilevel"/>
     <w:tmpl w:val="E9DAFF54"/>
@@ -7583,7 +10485,7 @@
       </w:pPr>
     </w:lvl>
   </w:abstractNum>
-  <w:abstractNum w:abstractNumId="25" w15:restartNumberingAfterBreak="0">
+  <w:abstractNum w:abstractNumId="33" w15:restartNumberingAfterBreak="0">
     <w:nsid w:val="66BD2AA6"/>
     <w:multiLevelType w:val="hybridMultilevel"/>
     <w:tmpl w:val="A1027802"/>
@@ -7696,7 +10598,7 @@
       </w:rPr>
     </w:lvl>
   </w:abstractNum>
-  <w:abstractNum w:abstractNumId="26" w15:restartNumberingAfterBreak="0">
+  <w:abstractNum w:abstractNumId="34" w15:restartNumberingAfterBreak="0">
     <w:nsid w:val="6EC82CC3"/>
     <w:multiLevelType w:val="hybridMultilevel"/>
     <w:tmpl w:val="EB1E7A86"/>
@@ -7809,7 +10711,7 @@
       </w:rPr>
     </w:lvl>
   </w:abstractNum>
-  <w:abstractNum w:abstractNumId="27" w15:restartNumberingAfterBreak="0">
+  <w:abstractNum w:abstractNumId="35" w15:restartNumberingAfterBreak="0">
     <w:nsid w:val="6F90381A"/>
     <w:multiLevelType w:val="hybridMultilevel"/>
     <w:tmpl w:val="093201D0"/>
@@ -7922,7 +10824,7 @@
       </w:rPr>
     </w:lvl>
   </w:abstractNum>
-  <w:abstractNum w:abstractNumId="28" w15:restartNumberingAfterBreak="0">
+  <w:abstractNum w:abstractNumId="36" w15:restartNumberingAfterBreak="0">
     <w:nsid w:val="70AF360C"/>
     <w:multiLevelType w:val="hybridMultilevel"/>
     <w:tmpl w:val="2116C9B8"/>
@@ -8011,7 +10913,7 @@
       </w:pPr>
     </w:lvl>
   </w:abstractNum>
-  <w:abstractNum w:abstractNumId="29" w15:restartNumberingAfterBreak="0">
+  <w:abstractNum w:abstractNumId="37" w15:restartNumberingAfterBreak="0">
     <w:nsid w:val="7A3D40A7"/>
     <w:multiLevelType w:val="hybridMultilevel"/>
     <w:tmpl w:val="243C6294"/>
@@ -8124,7 +11026,7 @@
       </w:rPr>
     </w:lvl>
   </w:abstractNum>
-  <w:abstractNum w:abstractNumId="30" w15:restartNumberingAfterBreak="0">
+  <w:abstractNum w:abstractNumId="38" w15:restartNumberingAfterBreak="0">
     <w:nsid w:val="7BF70E47"/>
     <w:multiLevelType w:val="hybridMultilevel"/>
     <w:tmpl w:val="C4C443B0"/>
@@ -8237,98 +11139,238 @@
       </w:rPr>
     </w:lvl>
   </w:abstractNum>
+  <w:abstractNum w:abstractNumId="39" w15:restartNumberingAfterBreak="0">
+    <w:nsid w:val="7C115C90"/>
+    <w:multiLevelType w:val="hybridMultilevel"/>
+    <w:tmpl w:val="991EB6BA"/>
+    <w:lvl w:ilvl="0" w:tplc="04090001">
+      <w:start w:val="1"/>
+      <w:numFmt w:val="bullet"/>
+      <w:lvlText w:val=""/>
+      <w:lvlJc w:val="left"/>
+      <w:pPr>
+        <w:ind w:left="720" w:hanging="360"/>
+      </w:pPr>
+      <w:rPr>
+        <w:rFonts w:ascii="Symbol" w:hAnsi="Symbol" w:hint="default"/>
+      </w:rPr>
+    </w:lvl>
+    <w:lvl w:ilvl="1" w:tplc="04090003" w:tentative="1">
+      <w:start w:val="1"/>
+      <w:numFmt w:val="bullet"/>
+      <w:lvlText w:val="o"/>
+      <w:lvlJc w:val="left"/>
+      <w:pPr>
+        <w:ind w:left="1440" w:hanging="360"/>
+      </w:pPr>
+      <w:rPr>
+        <w:rFonts w:ascii="Courier New" w:hAnsi="Courier New" w:cs="Courier New" w:hint="default"/>
+      </w:rPr>
+    </w:lvl>
+    <w:lvl w:ilvl="2" w:tplc="04090005" w:tentative="1">
+      <w:start w:val="1"/>
+      <w:numFmt w:val="bullet"/>
+      <w:lvlText w:val=""/>
+      <w:lvlJc w:val="left"/>
+      <w:pPr>
+        <w:ind w:left="2160" w:hanging="360"/>
+      </w:pPr>
+      <w:rPr>
+        <w:rFonts w:ascii="Wingdings" w:hAnsi="Wingdings" w:hint="default"/>
+      </w:rPr>
+    </w:lvl>
+    <w:lvl w:ilvl="3" w:tplc="04090001" w:tentative="1">
+      <w:start w:val="1"/>
+      <w:numFmt w:val="bullet"/>
+      <w:lvlText w:val=""/>
+      <w:lvlJc w:val="left"/>
+      <w:pPr>
+        <w:ind w:left="2880" w:hanging="360"/>
+      </w:pPr>
+      <w:rPr>
+        <w:rFonts w:ascii="Symbol" w:hAnsi="Symbol" w:hint="default"/>
+      </w:rPr>
+    </w:lvl>
+    <w:lvl w:ilvl="4" w:tplc="04090003" w:tentative="1">
+      <w:start w:val="1"/>
+      <w:numFmt w:val="bullet"/>
+      <w:lvlText w:val="o"/>
+      <w:lvlJc w:val="left"/>
+      <w:pPr>
+        <w:ind w:left="3600" w:hanging="360"/>
+      </w:pPr>
+      <w:rPr>
+        <w:rFonts w:ascii="Courier New" w:hAnsi="Courier New" w:cs="Courier New" w:hint="default"/>
+      </w:rPr>
+    </w:lvl>
+    <w:lvl w:ilvl="5" w:tplc="04090005" w:tentative="1">
+      <w:start w:val="1"/>
+      <w:numFmt w:val="bullet"/>
+      <w:lvlText w:val=""/>
+      <w:lvlJc w:val="left"/>
+      <w:pPr>
+        <w:ind w:left="4320" w:hanging="360"/>
+      </w:pPr>
+      <w:rPr>
+        <w:rFonts w:ascii="Wingdings" w:hAnsi="Wingdings" w:hint="default"/>
+      </w:rPr>
+    </w:lvl>
+    <w:lvl w:ilvl="6" w:tplc="04090001" w:tentative="1">
+      <w:start w:val="1"/>
+      <w:numFmt w:val="bullet"/>
+      <w:lvlText w:val=""/>
+      <w:lvlJc w:val="left"/>
+      <w:pPr>
+        <w:ind w:left="5040" w:hanging="360"/>
+      </w:pPr>
+      <w:rPr>
+        <w:rFonts w:ascii="Symbol" w:hAnsi="Symbol" w:hint="default"/>
+      </w:rPr>
+    </w:lvl>
+    <w:lvl w:ilvl="7" w:tplc="04090003" w:tentative="1">
+      <w:start w:val="1"/>
+      <w:numFmt w:val="bullet"/>
+      <w:lvlText w:val="o"/>
+      <w:lvlJc w:val="left"/>
+      <w:pPr>
+        <w:ind w:left="5760" w:hanging="360"/>
+      </w:pPr>
+      <w:rPr>
+        <w:rFonts w:ascii="Courier New" w:hAnsi="Courier New" w:cs="Courier New" w:hint="default"/>
+      </w:rPr>
+    </w:lvl>
+    <w:lvl w:ilvl="8" w:tplc="04090005" w:tentative="1">
+      <w:start w:val="1"/>
+      <w:numFmt w:val="bullet"/>
+      <w:lvlText w:val=""/>
+      <w:lvlJc w:val="left"/>
+      <w:pPr>
+        <w:ind w:left="6480" w:hanging="360"/>
+      </w:pPr>
+      <w:rPr>
+        <w:rFonts w:ascii="Wingdings" w:hAnsi="Wingdings" w:hint="default"/>
+      </w:rPr>
+    </w:lvl>
+  </w:abstractNum>
   <w:num w:numId="1">
+    <w:abstractNumId w:val="19"/>
+  </w:num>
+  <w:num w:numId="2">
+    <w:abstractNumId w:val="12"/>
+  </w:num>
+  <w:num w:numId="3">
+    <w:abstractNumId w:val="11"/>
+  </w:num>
+  <w:num w:numId="4">
+    <w:abstractNumId w:val="36"/>
+  </w:num>
+  <w:num w:numId="5">
+    <w:abstractNumId w:val="2"/>
+  </w:num>
+  <w:num w:numId="6">
+    <w:abstractNumId w:val="32"/>
+  </w:num>
+  <w:num w:numId="7">
+    <w:abstractNumId w:val="26"/>
+  </w:num>
+  <w:num w:numId="8">
+    <w:abstractNumId w:val="25"/>
+  </w:num>
+  <w:num w:numId="9">
     <w:abstractNumId w:val="14"/>
   </w:num>
-  <w:num w:numId="2">
+  <w:num w:numId="10">
+    <w:abstractNumId w:val="6"/>
+  </w:num>
+  <w:num w:numId="11">
+    <w:abstractNumId w:val="37"/>
+  </w:num>
+  <w:num w:numId="12">
+    <w:abstractNumId w:val="34"/>
+  </w:num>
+  <w:num w:numId="13">
+    <w:abstractNumId w:val="38"/>
+  </w:num>
+  <w:num w:numId="14">
+    <w:abstractNumId w:val="15"/>
+  </w:num>
+  <w:num w:numId="15">
+    <w:abstractNumId w:val="1"/>
+  </w:num>
+  <w:num w:numId="16">
+    <w:abstractNumId w:val="33"/>
+  </w:num>
+  <w:num w:numId="17">
+    <w:abstractNumId w:val="21"/>
+  </w:num>
+  <w:num w:numId="18">
+    <w:abstractNumId w:val="4"/>
+  </w:num>
+  <w:num w:numId="19">
+    <w:abstractNumId w:val="7"/>
+  </w:num>
+  <w:num w:numId="20">
+    <w:abstractNumId w:val="29"/>
+  </w:num>
+  <w:num w:numId="21">
+    <w:abstractNumId w:val="17"/>
+  </w:num>
+  <w:num w:numId="22">
+    <w:abstractNumId w:val="31"/>
+  </w:num>
+  <w:num w:numId="23">
+    <w:abstractNumId w:val="13"/>
+  </w:num>
+  <w:num w:numId="24">
+    <w:abstractNumId w:val="23"/>
+  </w:num>
+  <w:num w:numId="25">
+    <w:abstractNumId w:val="3"/>
+  </w:num>
+  <w:num w:numId="26">
+    <w:abstractNumId w:val="35"/>
+  </w:num>
+  <w:num w:numId="27">
     <w:abstractNumId w:val="9"/>
   </w:num>
-  <w:num w:numId="3">
+  <w:num w:numId="28">
+    <w:abstractNumId w:val="24"/>
+  </w:num>
+  <w:num w:numId="29">
+    <w:abstractNumId w:val="10"/>
+  </w:num>
+  <w:num w:numId="30">
+    <w:abstractNumId w:val="27"/>
+  </w:num>
+  <w:num w:numId="31">
+    <w:abstractNumId w:val="20"/>
+  </w:num>
+  <w:num w:numId="32">
+    <w:abstractNumId w:val="28"/>
+  </w:num>
+  <w:num w:numId="33">
+    <w:abstractNumId w:val="22"/>
+  </w:num>
+  <w:num w:numId="34">
+    <w:abstractNumId w:val="0"/>
+  </w:num>
+  <w:num w:numId="35">
+    <w:abstractNumId w:val="16"/>
+  </w:num>
+  <w:num w:numId="36">
+    <w:abstractNumId w:val="18"/>
+  </w:num>
+  <w:num w:numId="37">
+    <w:abstractNumId w:val="5"/>
+  </w:num>
+  <w:num w:numId="38">
     <w:abstractNumId w:val="8"/>
   </w:num>
-  <w:num w:numId="4">
-    <w:abstractNumId w:val="28"/>
+  <w:num w:numId="39">
+    <w:abstractNumId w:val="39"/>
   </w:num>
-  <w:num w:numId="5">
-    <w:abstractNumId w:val="1"/>
-  </w:num>
-  <w:num w:numId="6">
-    <w:abstractNumId w:val="24"/>
-  </w:num>
-  <w:num w:numId="7">
-    <w:abstractNumId w:val="20"/>
-  </w:num>
-  <w:num w:numId="8">
-    <w:abstractNumId w:val="19"/>
-  </w:num>
-  <w:num w:numId="9">
-    <w:abstractNumId w:val="11"/>
-  </w:num>
-  <w:num w:numId="10">
-    <w:abstractNumId w:val="4"/>
-  </w:num>
-  <w:num w:numId="11">
-    <w:abstractNumId w:val="29"/>
-  </w:num>
-  <w:num w:numId="12">
-    <w:abstractNumId w:val="26"/>
-  </w:num>
-  <w:num w:numId="13">
+  <w:num w:numId="40">
     <w:abstractNumId w:val="30"/>
-  </w:num>
-  <w:num w:numId="14">
-    <w:abstractNumId w:val="12"/>
-  </w:num>
-  <w:num w:numId="15">
-    <w:abstractNumId w:val="0"/>
-  </w:num>
-  <w:num w:numId="16">
-    <w:abstractNumId w:val="25"/>
-  </w:num>
-  <w:num w:numId="17">
-    <w:abstractNumId w:val="16"/>
-  </w:num>
-  <w:num w:numId="18">
-    <w:abstractNumId w:val="3"/>
-  </w:num>
-  <w:num w:numId="19">
-    <w:abstractNumId w:val="5"/>
-  </w:num>
-  <w:num w:numId="20">
-    <w:abstractNumId w:val="22"/>
-  </w:num>
-  <w:num w:numId="21">
-    <w:abstractNumId w:val="13"/>
-  </w:num>
-  <w:num w:numId="22">
-    <w:abstractNumId w:val="23"/>
-  </w:num>
-  <w:num w:numId="23">
-    <w:abstractNumId w:val="10"/>
-  </w:num>
-  <w:num w:numId="24">
-    <w:abstractNumId w:val="17"/>
-  </w:num>
-  <w:num w:numId="25">
-    <w:abstractNumId w:val="2"/>
-  </w:num>
-  <w:num w:numId="26">
-    <w:abstractNumId w:val="27"/>
-  </w:num>
-  <w:num w:numId="27">
-    <w:abstractNumId w:val="6"/>
-  </w:num>
-  <w:num w:numId="28">
-    <w:abstractNumId w:val="18"/>
-  </w:num>
-  <w:num w:numId="29">
-    <w:abstractNumId w:val="7"/>
-  </w:num>
-  <w:num w:numId="30">
-    <w:abstractNumId w:val="21"/>
-  </w:num>
-  <w:num w:numId="31">
-    <w:abstractNumId w:val="15"/>
   </w:num>
 </w:numbering>
 </file>

</xml_diff>

<commit_message>
REFACTOR AND ASSOCIATE EACH FUNCTION TO A BUTTON NOW. SETTING POINT IN WHICH A RESTORE MAY BE NECCESSARY.
</commit_message>
<xml_diff>
--- a/IncentMe Web Logic Design Notes.docx
+++ b/IncentMe Web Logic Design Notes.docx
@@ -4205,14 +4205,7 @@
           <w:sz w:val="24"/>
           <w:szCs w:val="24"/>
         </w:rPr>
-        <w:t xml:space="preserve"> </w:t>
-      </w:r>
-      <w:r>
-        <w:rPr>
-          <w:sz w:val="24"/>
-          <w:szCs w:val="24"/>
-        </w:rPr>
-        <w:t>Returns each level of the object as an indexed array.</w:t>
+        <w:t xml:space="preserve"> Returns each level of the object as an indexed array.</w:t>
       </w:r>
     </w:p>
     <w:p>
@@ -4381,14 +4374,7 @@
           <w:sz w:val="24"/>
           <w:szCs w:val="24"/>
         </w:rPr>
-        <w:t xml:space="preserve">. </w:t>
-      </w:r>
-      <w:r>
-        <w:rPr>
-          <w:sz w:val="24"/>
-          <w:szCs w:val="24"/>
-        </w:rPr>
-        <w:t>Returns each level of the object as an indexed array.</w:t>
+        <w:t>. Returns each level of the object as an indexed array.</w:t>
       </w:r>
     </w:p>
     <w:p>
@@ -4521,14 +4507,7 @@
           <w:sz w:val="24"/>
           <w:szCs w:val="24"/>
         </w:rPr>
-        <w:t xml:space="preserve">. </w:t>
-      </w:r>
-      <w:r>
-        <w:rPr>
-          <w:sz w:val="24"/>
-          <w:szCs w:val="24"/>
-        </w:rPr>
-        <w:t>Returns each level of the object as an indexed array.</w:t>
+        <w:t>. Returns each level of the object as an indexed array.</w:t>
       </w:r>
     </w:p>
     <w:p>
@@ -6236,14 +6215,7 @@
           <w:sz w:val="24"/>
           <w:szCs w:val="24"/>
         </w:rPr>
-        <w:t xml:space="preserve">. </w:t>
-      </w:r>
-      <w:r>
-        <w:rPr>
-          <w:sz w:val="24"/>
-          <w:szCs w:val="24"/>
-        </w:rPr>
-        <w:t xml:space="preserve">The values returned are indicative of the level (i.e. </w:t>
+        <w:t xml:space="preserve">. The values returned are indicative of the level (i.e. </w:t>
       </w:r>
       <w:proofErr w:type="spellStart"/>
       <w:proofErr w:type="gramStart"/>
@@ -6587,18 +6559,1455 @@
     </w:p>
     <w:p>
       <w:pPr>
-        <w:spacing w:after="0"/>
-        <w:rPr>
-          <w:sz w:val="24"/>
-          <w:szCs w:val="24"/>
-        </w:rPr>
-      </w:pPr>
-      <w:r>
-        <w:rPr>
-          <w:sz w:val="24"/>
-          <w:szCs w:val="24"/>
-        </w:rPr>
-        <w:t xml:space="preserve">ID-31: </w:t>
+        <w:tabs>
+          <w:tab w:val="left" w:pos="1120"/>
+        </w:tabs>
+        <w:spacing w:after="0"/>
+        <w:rPr>
+          <w:sz w:val="24"/>
+          <w:szCs w:val="24"/>
+        </w:rPr>
+      </w:pPr>
+      <w:r>
+        <w:rPr>
+          <w:sz w:val="24"/>
+          <w:szCs w:val="24"/>
+        </w:rPr>
+        <w:t>ID-31:</w:t>
+      </w:r>
+      <w:r>
+        <w:rPr>
+          <w:sz w:val="24"/>
+          <w:szCs w:val="24"/>
+        </w:rPr>
+        <w:t xml:space="preserve"> </w:t>
+      </w:r>
+      <w:proofErr w:type="spellStart"/>
+      <w:r>
+        <w:rPr>
+          <w:sz w:val="24"/>
+          <w:szCs w:val="24"/>
+        </w:rPr>
+        <w:t>objectForAdPointAddition</w:t>
+      </w:r>
+      <w:proofErr w:type="spellEnd"/>
+      <w:r>
+        <w:rPr>
+          <w:sz w:val="24"/>
+          <w:szCs w:val="24"/>
+        </w:rPr>
+        <w:t xml:space="preserve"> –</w:t>
+      </w:r>
+      <w:r>
+        <w:rPr>
+          <w:sz w:val="24"/>
+          <w:szCs w:val="24"/>
+        </w:rPr>
+        <w:tab/>
+      </w:r>
+    </w:p>
+    <w:p>
+      <w:pPr>
+        <w:pStyle w:val="ListParagraph"/>
+        <w:numPr>
+          <w:ilvl w:val="0"/>
+          <w:numId w:val="41"/>
+        </w:numPr>
+        <w:spacing w:after="0"/>
+        <w:rPr>
+          <w:sz w:val="24"/>
+          <w:szCs w:val="24"/>
+        </w:rPr>
+      </w:pPr>
+      <w:r>
+        <w:rPr>
+          <w:sz w:val="24"/>
+          <w:szCs w:val="24"/>
+        </w:rPr>
+        <w:t>Object</w:t>
+      </w:r>
+      <w:r>
+        <w:rPr>
+          <w:sz w:val="24"/>
+          <w:szCs w:val="24"/>
+        </w:rPr>
+        <w:t>:</w:t>
+      </w:r>
+      <w:r>
+        <w:rPr>
+          <w:sz w:val="24"/>
+          <w:szCs w:val="24"/>
+        </w:rPr>
+        <w:t xml:space="preserve"> contains the configuration settings for Rank </w:t>
+      </w:r>
+      <w:proofErr w:type="spellStart"/>
+      <w:r>
+        <w:rPr>
+          <w:sz w:val="24"/>
+          <w:szCs w:val="24"/>
+        </w:rPr>
+        <w:t>ADD-On</w:t>
+      </w:r>
+      <w:proofErr w:type="spellEnd"/>
+      <w:r>
+        <w:rPr>
+          <w:sz w:val="24"/>
+          <w:szCs w:val="24"/>
+        </w:rPr>
+        <w:t xml:space="preserve"> Points. Used by function ID-32 and its internal methods/functions.</w:t>
+      </w:r>
+    </w:p>
+    <w:p>
+      <w:pPr>
+        <w:pStyle w:val="ListParagraph"/>
+        <w:numPr>
+          <w:ilvl w:val="0"/>
+          <w:numId w:val="41"/>
+        </w:numPr>
+        <w:spacing w:after="0"/>
+        <w:rPr>
+          <w:sz w:val="24"/>
+          <w:szCs w:val="24"/>
+        </w:rPr>
+      </w:pPr>
+      <w:r>
+        <w:rPr>
+          <w:sz w:val="24"/>
+          <w:szCs w:val="24"/>
+        </w:rPr>
+        <w:t xml:space="preserve">Relies on </w:t>
+      </w:r>
+      <w:r>
+        <w:rPr>
+          <w:sz w:val="24"/>
+          <w:szCs w:val="24"/>
+        </w:rPr>
+        <w:t xml:space="preserve">values </w:t>
+      </w:r>
+      <w:r>
+        <w:rPr>
+          <w:sz w:val="24"/>
+          <w:szCs w:val="24"/>
+        </w:rPr>
+        <w:t xml:space="preserve">set </w:t>
+      </w:r>
+      <w:r>
+        <w:rPr>
+          <w:sz w:val="24"/>
+          <w:szCs w:val="24"/>
+        </w:rPr>
+        <w:t>within</w:t>
+      </w:r>
+      <w:r>
+        <w:rPr>
+          <w:sz w:val="24"/>
+          <w:szCs w:val="24"/>
+        </w:rPr>
+        <w:t xml:space="preserve"> ID-3</w:t>
+      </w:r>
+    </w:p>
+    <w:p>
+      <w:pPr>
+        <w:pStyle w:val="ListParagraph"/>
+        <w:numPr>
+          <w:ilvl w:val="0"/>
+          <w:numId w:val="41"/>
+        </w:numPr>
+        <w:spacing w:after="0"/>
+        <w:rPr>
+          <w:sz w:val="24"/>
+          <w:szCs w:val="24"/>
+        </w:rPr>
+      </w:pPr>
+      <w:r>
+        <w:rPr>
+          <w:sz w:val="24"/>
+          <w:szCs w:val="24"/>
+        </w:rPr>
+        <w:t>Relies on values settings from ID-0 &amp; ID-00</w:t>
+      </w:r>
+    </w:p>
+    <w:p>
+      <w:pPr>
+        <w:pStyle w:val="ListParagraph"/>
+        <w:numPr>
+          <w:ilvl w:val="0"/>
+          <w:numId w:val="41"/>
+        </w:numPr>
+        <w:spacing w:after="0"/>
+        <w:rPr>
+          <w:sz w:val="24"/>
+          <w:szCs w:val="24"/>
+        </w:rPr>
+      </w:pPr>
+      <w:r>
+        <w:rPr>
+          <w:sz w:val="24"/>
+          <w:szCs w:val="24"/>
+        </w:rPr>
+        <w:t>(working) – requires review for improvements as Rank Levels are added.</w:t>
+      </w:r>
+    </w:p>
+    <w:p>
+      <w:pPr>
+        <w:pStyle w:val="ListParagraph"/>
+        <w:numPr>
+          <w:ilvl w:val="0"/>
+          <w:numId w:val="41"/>
+        </w:numPr>
+        <w:spacing w:after="0"/>
+        <w:rPr>
+          <w:sz w:val="24"/>
+          <w:szCs w:val="24"/>
+        </w:rPr>
+      </w:pPr>
+      <w:r>
+        <w:rPr>
+          <w:b/>
+          <w:i/>
+          <w:color w:val="00B050"/>
+          <w:sz w:val="24"/>
+          <w:szCs w:val="24"/>
+        </w:rPr>
+        <w:t>!important &gt;&gt;</w:t>
+      </w:r>
+      <w:r>
+        <w:rPr>
+          <w:color w:val="00B050"/>
+          <w:sz w:val="24"/>
+          <w:szCs w:val="24"/>
+        </w:rPr>
+        <w:t xml:space="preserve"> </w:t>
+      </w:r>
+      <w:r>
+        <w:rPr>
+          <w:sz w:val="24"/>
+          <w:szCs w:val="24"/>
+        </w:rPr>
+        <w:t>Review configuration values &gt;&gt; possibly increase }</w:t>
+      </w:r>
+    </w:p>
+    <w:p>
+      <w:pPr>
+        <w:pStyle w:val="ListParagraph"/>
+        <w:numPr>
+          <w:ilvl w:val="0"/>
+          <w:numId w:val="41"/>
+        </w:numPr>
+        <w:spacing w:after="0"/>
+        <w:rPr>
+          <w:sz w:val="24"/>
+          <w:szCs w:val="24"/>
+        </w:rPr>
+      </w:pPr>
+      <w:r>
+        <w:rPr>
+          <w:sz w:val="24"/>
+          <w:szCs w:val="24"/>
+        </w:rPr>
+        <w:t>Advertiser</w:t>
+      </w:r>
+    </w:p>
+    <w:p>
+      <w:pPr>
+        <w:pStyle w:val="ListParagraph"/>
+        <w:numPr>
+          <w:ilvl w:val="0"/>
+          <w:numId w:val="41"/>
+        </w:numPr>
+        <w:spacing w:after="0"/>
+        <w:rPr>
+          <w:sz w:val="24"/>
+          <w:szCs w:val="24"/>
+        </w:rPr>
+      </w:pPr>
+      <w:r>
+        <w:rPr>
+          <w:sz w:val="24"/>
+          <w:szCs w:val="24"/>
+        </w:rPr>
+        <w:t>Ad-algorithm, Rank-algorithm</w:t>
+      </w:r>
+    </w:p>
+    <w:p>
+      <w:pPr>
+        <w:spacing w:after="0"/>
+        <w:rPr>
+          <w:sz w:val="24"/>
+          <w:szCs w:val="24"/>
+        </w:rPr>
+      </w:pPr>
+    </w:p>
+    <w:p>
+      <w:pPr>
+        <w:spacing w:after="0"/>
+        <w:rPr>
+          <w:sz w:val="24"/>
+          <w:szCs w:val="24"/>
+        </w:rPr>
+      </w:pPr>
+      <w:r>
+        <w:rPr>
+          <w:sz w:val="24"/>
+          <w:szCs w:val="24"/>
+        </w:rPr>
+        <w:t xml:space="preserve">ID-32: </w:t>
+      </w:r>
+      <w:proofErr w:type="spellStart"/>
+      <w:r>
+        <w:rPr>
+          <w:sz w:val="24"/>
+          <w:szCs w:val="24"/>
+        </w:rPr>
+        <w:t>getAdPointAdditionValues</w:t>
+      </w:r>
+      <w:proofErr w:type="spellEnd"/>
+      <w:r>
+        <w:rPr>
+          <w:sz w:val="24"/>
+          <w:szCs w:val="24"/>
+        </w:rPr>
+        <w:t xml:space="preserve"> – </w:t>
+      </w:r>
+    </w:p>
+    <w:p>
+      <w:pPr>
+        <w:pStyle w:val="ListParagraph"/>
+        <w:numPr>
+          <w:ilvl w:val="0"/>
+          <w:numId w:val="42"/>
+        </w:numPr>
+        <w:spacing w:after="0"/>
+        <w:rPr>
+          <w:sz w:val="24"/>
+          <w:szCs w:val="24"/>
+        </w:rPr>
+      </w:pPr>
+      <w:r>
+        <w:rPr>
+          <w:sz w:val="24"/>
+          <w:szCs w:val="24"/>
+        </w:rPr>
+        <w:t>Function: Compile add-on point values/table for the identified rank level. Adds the value to base discount convert rate specific to the individual advertiser/store.</w:t>
+      </w:r>
+    </w:p>
+    <w:p>
+      <w:pPr>
+        <w:pStyle w:val="ListParagraph"/>
+        <w:numPr>
+          <w:ilvl w:val="0"/>
+          <w:numId w:val="42"/>
+        </w:numPr>
+        <w:spacing w:after="0"/>
+        <w:rPr>
+          <w:sz w:val="24"/>
+          <w:szCs w:val="24"/>
+        </w:rPr>
+      </w:pPr>
+      <w:r>
+        <w:rPr>
+          <w:sz w:val="24"/>
+          <w:szCs w:val="24"/>
+        </w:rPr>
+        <w:t xml:space="preserve">(working) – </w:t>
+      </w:r>
+    </w:p>
+    <w:p>
+      <w:pPr>
+        <w:spacing w:after="0"/>
+        <w:rPr>
+          <w:sz w:val="24"/>
+          <w:szCs w:val="24"/>
+        </w:rPr>
+      </w:pPr>
+    </w:p>
+    <w:p>
+      <w:pPr>
+        <w:spacing w:after="0"/>
+        <w:rPr>
+          <w:sz w:val="24"/>
+          <w:szCs w:val="24"/>
+        </w:rPr>
+      </w:pPr>
+      <w:r>
+        <w:rPr>
+          <w:sz w:val="24"/>
+          <w:szCs w:val="24"/>
+        </w:rPr>
+        <w:t xml:space="preserve">ID-33: </w:t>
+      </w:r>
+      <w:r>
+        <w:rPr>
+          <w:sz w:val="24"/>
+          <w:szCs w:val="24"/>
+        </w:rPr>
+        <w:t>compileY1Top</w:t>
+      </w:r>
+      <w:r>
+        <w:rPr>
+          <w:sz w:val="24"/>
+          <w:szCs w:val="24"/>
+        </w:rPr>
+        <w:t xml:space="preserve"> – </w:t>
+      </w:r>
+    </w:p>
+    <w:p>
+      <w:pPr>
+        <w:pStyle w:val="ListParagraph"/>
+        <w:numPr>
+          <w:ilvl w:val="0"/>
+          <w:numId w:val="43"/>
+        </w:numPr>
+        <w:spacing w:after="0"/>
+        <w:rPr>
+          <w:sz w:val="24"/>
+          <w:szCs w:val="24"/>
+        </w:rPr>
+      </w:pPr>
+      <w:r>
+        <w:rPr>
+          <w:sz w:val="24"/>
+          <w:szCs w:val="24"/>
+        </w:rPr>
+        <w:t>Function: Generates and compiles the top divider portion of Y-Axis values.</w:t>
+      </w:r>
+    </w:p>
+    <w:p>
+      <w:pPr>
+        <w:pStyle w:val="ListParagraph"/>
+        <w:numPr>
+          <w:ilvl w:val="0"/>
+          <w:numId w:val="43"/>
+        </w:numPr>
+        <w:spacing w:after="0"/>
+        <w:rPr>
+          <w:sz w:val="24"/>
+          <w:szCs w:val="24"/>
+        </w:rPr>
+      </w:pPr>
+      <w:r>
+        <w:rPr>
+          <w:sz w:val="24"/>
+          <w:szCs w:val="24"/>
+        </w:rPr>
+        <w:t>Relies on Object ID-31 configuration values</w:t>
+      </w:r>
+    </w:p>
+    <w:p>
+      <w:pPr>
+        <w:pStyle w:val="ListParagraph"/>
+        <w:numPr>
+          <w:ilvl w:val="0"/>
+          <w:numId w:val="43"/>
+        </w:numPr>
+        <w:spacing w:after="0"/>
+        <w:rPr>
+          <w:sz w:val="24"/>
+          <w:szCs w:val="24"/>
+        </w:rPr>
+      </w:pPr>
+      <w:r>
+        <w:rPr>
+          <w:sz w:val="24"/>
+          <w:szCs w:val="24"/>
+        </w:rPr>
+        <w:t>Method of function ID-32</w:t>
+      </w:r>
+    </w:p>
+    <w:p>
+      <w:pPr>
+        <w:spacing w:after="0"/>
+        <w:rPr>
+          <w:sz w:val="24"/>
+          <w:szCs w:val="24"/>
+        </w:rPr>
+      </w:pPr>
+    </w:p>
+    <w:p>
+      <w:pPr>
+        <w:spacing w:after="0"/>
+        <w:rPr>
+          <w:sz w:val="24"/>
+          <w:szCs w:val="24"/>
+        </w:rPr>
+      </w:pPr>
+      <w:r>
+        <w:rPr>
+          <w:sz w:val="24"/>
+          <w:szCs w:val="24"/>
+        </w:rPr>
+        <w:t xml:space="preserve">ID-34: </w:t>
+      </w:r>
+      <w:r>
+        <w:rPr>
+          <w:sz w:val="24"/>
+          <w:szCs w:val="24"/>
+        </w:rPr>
+        <w:t>compileY1Bottom</w:t>
+      </w:r>
+      <w:r>
+        <w:rPr>
+          <w:sz w:val="24"/>
+          <w:szCs w:val="24"/>
+        </w:rPr>
+        <w:t xml:space="preserve"> – </w:t>
+      </w:r>
+    </w:p>
+    <w:p>
+      <w:pPr>
+        <w:pStyle w:val="ListParagraph"/>
+        <w:numPr>
+          <w:ilvl w:val="0"/>
+          <w:numId w:val="44"/>
+        </w:numPr>
+        <w:spacing w:after="0"/>
+        <w:rPr>
+          <w:sz w:val="24"/>
+          <w:szCs w:val="24"/>
+        </w:rPr>
+      </w:pPr>
+      <w:r>
+        <w:rPr>
+          <w:sz w:val="24"/>
+          <w:szCs w:val="24"/>
+        </w:rPr>
+        <w:t>Function: Generates and compiles the bottom divider portion of X-Axis values</w:t>
+      </w:r>
+    </w:p>
+    <w:p>
+      <w:pPr>
+        <w:pStyle w:val="ListParagraph"/>
+        <w:numPr>
+          <w:ilvl w:val="0"/>
+          <w:numId w:val="44"/>
+        </w:numPr>
+        <w:spacing w:after="0"/>
+        <w:rPr>
+          <w:sz w:val="24"/>
+          <w:szCs w:val="24"/>
+        </w:rPr>
+      </w:pPr>
+      <w:r>
+        <w:rPr>
+          <w:sz w:val="24"/>
+          <w:szCs w:val="24"/>
+        </w:rPr>
+        <w:t>Relies on Object ID-31 configuration values</w:t>
+      </w:r>
+    </w:p>
+    <w:p>
+      <w:pPr>
+        <w:pStyle w:val="ListParagraph"/>
+        <w:numPr>
+          <w:ilvl w:val="0"/>
+          <w:numId w:val="44"/>
+        </w:numPr>
+        <w:spacing w:after="0"/>
+        <w:rPr>
+          <w:sz w:val="24"/>
+          <w:szCs w:val="24"/>
+        </w:rPr>
+      </w:pPr>
+      <w:r>
+        <w:rPr>
+          <w:sz w:val="24"/>
+          <w:szCs w:val="24"/>
+        </w:rPr>
+        <w:t>Method of function ID-32</w:t>
+      </w:r>
+    </w:p>
+    <w:p>
+      <w:pPr>
+        <w:spacing w:after="0"/>
+        <w:rPr>
+          <w:sz w:val="24"/>
+          <w:szCs w:val="24"/>
+        </w:rPr>
+      </w:pPr>
+    </w:p>
+    <w:p>
+      <w:pPr>
+        <w:spacing w:after="0"/>
+        <w:rPr>
+          <w:sz w:val="24"/>
+          <w:szCs w:val="24"/>
+        </w:rPr>
+      </w:pPr>
+      <w:r>
+        <w:rPr>
+          <w:sz w:val="24"/>
+          <w:szCs w:val="24"/>
+        </w:rPr>
+        <w:t xml:space="preserve">ID-35: </w:t>
+      </w:r>
+      <w:proofErr w:type="spellStart"/>
+      <w:r>
+        <w:rPr>
+          <w:sz w:val="24"/>
+          <w:szCs w:val="24"/>
+        </w:rPr>
+        <w:t>compileYTopLeftAddOnTable</w:t>
+      </w:r>
+      <w:proofErr w:type="spellEnd"/>
+      <w:r>
+        <w:rPr>
+          <w:sz w:val="24"/>
+          <w:szCs w:val="24"/>
+        </w:rPr>
+        <w:t xml:space="preserve"> </w:t>
+      </w:r>
+      <w:r>
+        <w:rPr>
+          <w:sz w:val="24"/>
+          <w:szCs w:val="24"/>
+        </w:rPr>
+        <w:t>–</w:t>
+      </w:r>
+      <w:r>
+        <w:rPr>
+          <w:sz w:val="24"/>
+          <w:szCs w:val="24"/>
+        </w:rPr>
+        <w:t xml:space="preserve"> </w:t>
+      </w:r>
+    </w:p>
+    <w:p>
+      <w:pPr>
+        <w:pStyle w:val="ListParagraph"/>
+        <w:numPr>
+          <w:ilvl w:val="0"/>
+          <w:numId w:val="45"/>
+        </w:numPr>
+        <w:spacing w:after="0"/>
+        <w:rPr>
+          <w:sz w:val="24"/>
+          <w:szCs w:val="24"/>
+        </w:rPr>
+      </w:pPr>
+      <w:r>
+        <w:rPr>
+          <w:sz w:val="24"/>
+          <w:szCs w:val="24"/>
+        </w:rPr>
+        <w:lastRenderedPageBreak/>
+        <w:t xml:space="preserve">Function: Calculates and compiles the </w:t>
+      </w:r>
+      <w:proofErr w:type="spellStart"/>
+      <w:r>
+        <w:rPr>
+          <w:sz w:val="24"/>
+          <w:szCs w:val="24"/>
+        </w:rPr>
+        <w:t>xy</w:t>
+      </w:r>
+      <w:proofErr w:type="spellEnd"/>
+      <w:r>
+        <w:rPr>
+          <w:sz w:val="24"/>
+          <w:szCs w:val="24"/>
+        </w:rPr>
+        <w:t xml:space="preserve"> top-left </w:t>
+      </w:r>
+      <w:r>
+        <w:rPr>
+          <w:sz w:val="24"/>
+          <w:szCs w:val="24"/>
+        </w:rPr>
+        <w:t>segment</w:t>
+      </w:r>
+      <w:r>
+        <w:rPr>
+          <w:sz w:val="24"/>
+          <w:szCs w:val="24"/>
+        </w:rPr>
+        <w:t xml:space="preserve"> of the add-on </w:t>
+      </w:r>
+      <w:r>
+        <w:rPr>
+          <w:sz w:val="24"/>
+          <w:szCs w:val="24"/>
+        </w:rPr>
+        <w:t xml:space="preserve">point table. </w:t>
+      </w:r>
+      <w:r>
+        <w:rPr>
+          <w:sz w:val="24"/>
+          <w:szCs w:val="24"/>
+        </w:rPr>
+        <w:t>The resulting array values is later reversed.</w:t>
+      </w:r>
+    </w:p>
+    <w:p>
+      <w:pPr>
+        <w:pStyle w:val="ListParagraph"/>
+        <w:numPr>
+          <w:ilvl w:val="0"/>
+          <w:numId w:val="45"/>
+        </w:numPr>
+        <w:spacing w:after="0"/>
+        <w:rPr>
+          <w:sz w:val="24"/>
+          <w:szCs w:val="24"/>
+        </w:rPr>
+      </w:pPr>
+      <w:r>
+        <w:rPr>
+          <w:sz w:val="24"/>
+          <w:szCs w:val="24"/>
+        </w:rPr>
+        <w:t>Relies on Object ID-31 configuration values</w:t>
+      </w:r>
+    </w:p>
+    <w:p>
+      <w:pPr>
+        <w:pStyle w:val="ListParagraph"/>
+        <w:numPr>
+          <w:ilvl w:val="0"/>
+          <w:numId w:val="45"/>
+        </w:numPr>
+        <w:spacing w:after="0"/>
+        <w:rPr>
+          <w:sz w:val="24"/>
+          <w:szCs w:val="24"/>
+        </w:rPr>
+      </w:pPr>
+      <w:r>
+        <w:rPr>
+          <w:sz w:val="24"/>
+          <w:szCs w:val="24"/>
+        </w:rPr>
+        <w:t>Method of function ID-32</w:t>
+      </w:r>
+    </w:p>
+    <w:p>
+      <w:pPr>
+        <w:pStyle w:val="ListParagraph"/>
+        <w:numPr>
+          <w:ilvl w:val="0"/>
+          <w:numId w:val="45"/>
+        </w:numPr>
+        <w:spacing w:after="0"/>
+        <w:rPr>
+          <w:sz w:val="24"/>
+          <w:szCs w:val="24"/>
+        </w:rPr>
+      </w:pPr>
+      <w:r>
+        <w:rPr>
+          <w:sz w:val="24"/>
+          <w:szCs w:val="24"/>
+        </w:rPr>
+        <w:t xml:space="preserve">(working) – </w:t>
+      </w:r>
+      <w:r>
+        <w:rPr>
+          <w:sz w:val="24"/>
+          <w:szCs w:val="24"/>
+        </w:rPr>
+        <w:t>improve logic | move into its own function</w:t>
+      </w:r>
+    </w:p>
+    <w:p>
+      <w:pPr>
+        <w:pStyle w:val="ListParagraph"/>
+        <w:numPr>
+          <w:ilvl w:val="0"/>
+          <w:numId w:val="45"/>
+        </w:numPr>
+        <w:spacing w:after="0"/>
+        <w:rPr>
+          <w:sz w:val="24"/>
+          <w:szCs w:val="24"/>
+        </w:rPr>
+      </w:pPr>
+      <w:r>
+        <w:rPr>
+          <w:sz w:val="24"/>
+          <w:szCs w:val="24"/>
+        </w:rPr>
+        <w:t>Advertiser</w:t>
+      </w:r>
+    </w:p>
+    <w:p>
+      <w:pPr>
+        <w:pStyle w:val="ListParagraph"/>
+        <w:numPr>
+          <w:ilvl w:val="0"/>
+          <w:numId w:val="45"/>
+        </w:numPr>
+        <w:spacing w:after="0"/>
+        <w:rPr>
+          <w:sz w:val="24"/>
+          <w:szCs w:val="24"/>
+        </w:rPr>
+      </w:pPr>
+      <w:r>
+        <w:rPr>
+          <w:sz w:val="24"/>
+          <w:szCs w:val="24"/>
+        </w:rPr>
+        <w:t>Ad-algorithm, Rank-algorithm</w:t>
+      </w:r>
+    </w:p>
+    <w:p>
+      <w:pPr>
+        <w:spacing w:after="0"/>
+        <w:rPr>
+          <w:sz w:val="24"/>
+          <w:szCs w:val="24"/>
+        </w:rPr>
+      </w:pPr>
+    </w:p>
+    <w:p>
+      <w:pPr>
+        <w:spacing w:after="0"/>
+        <w:rPr>
+          <w:sz w:val="24"/>
+          <w:szCs w:val="24"/>
+        </w:rPr>
+      </w:pPr>
+      <w:r>
+        <w:rPr>
+          <w:sz w:val="24"/>
+          <w:szCs w:val="24"/>
+        </w:rPr>
+        <w:t xml:space="preserve">ID-36: </w:t>
+      </w:r>
+      <w:proofErr w:type="spellStart"/>
+      <w:r>
+        <w:rPr>
+          <w:sz w:val="24"/>
+          <w:szCs w:val="24"/>
+        </w:rPr>
+        <w:t>compileYTopRightAddOnTable</w:t>
+      </w:r>
+      <w:proofErr w:type="spellEnd"/>
+      <w:r>
+        <w:rPr>
+          <w:sz w:val="24"/>
+          <w:szCs w:val="24"/>
+        </w:rPr>
+        <w:t xml:space="preserve"> </w:t>
+      </w:r>
+      <w:r>
+        <w:rPr>
+          <w:sz w:val="24"/>
+          <w:szCs w:val="24"/>
+        </w:rPr>
+        <w:t xml:space="preserve">– </w:t>
+      </w:r>
+    </w:p>
+    <w:p>
+      <w:pPr>
+        <w:pStyle w:val="ListParagraph"/>
+        <w:numPr>
+          <w:ilvl w:val="0"/>
+          <w:numId w:val="45"/>
+        </w:numPr>
+        <w:spacing w:after="0"/>
+        <w:rPr>
+          <w:sz w:val="24"/>
+          <w:szCs w:val="24"/>
+        </w:rPr>
+      </w:pPr>
+      <w:r>
+        <w:rPr>
+          <w:sz w:val="24"/>
+          <w:szCs w:val="24"/>
+        </w:rPr>
+        <w:t>Function: Calcula</w:t>
+      </w:r>
+      <w:r>
+        <w:rPr>
+          <w:sz w:val="24"/>
+          <w:szCs w:val="24"/>
+        </w:rPr>
+        <w:t xml:space="preserve">tes and compiles the </w:t>
+      </w:r>
+      <w:proofErr w:type="spellStart"/>
+      <w:r>
+        <w:rPr>
+          <w:sz w:val="24"/>
+          <w:szCs w:val="24"/>
+        </w:rPr>
+        <w:t>xy</w:t>
+      </w:r>
+      <w:proofErr w:type="spellEnd"/>
+      <w:r>
+        <w:rPr>
+          <w:sz w:val="24"/>
+          <w:szCs w:val="24"/>
+        </w:rPr>
+        <w:t xml:space="preserve"> top-right</w:t>
+      </w:r>
+      <w:r>
+        <w:rPr>
+          <w:sz w:val="24"/>
+          <w:szCs w:val="24"/>
+        </w:rPr>
+        <w:t xml:space="preserve"> </w:t>
+      </w:r>
+      <w:r>
+        <w:rPr>
+          <w:sz w:val="24"/>
+          <w:szCs w:val="24"/>
+        </w:rPr>
+        <w:t>segment</w:t>
+      </w:r>
+      <w:r>
+        <w:rPr>
+          <w:sz w:val="24"/>
+          <w:szCs w:val="24"/>
+        </w:rPr>
+        <w:t xml:space="preserve"> of the add-on point table. </w:t>
+      </w:r>
+      <w:r>
+        <w:rPr>
+          <w:sz w:val="24"/>
+          <w:szCs w:val="24"/>
+        </w:rPr>
+        <w:t>The resulting array values is</w:t>
+      </w:r>
+      <w:r>
+        <w:rPr>
+          <w:sz w:val="24"/>
+          <w:szCs w:val="24"/>
+        </w:rPr>
+        <w:t xml:space="preserve"> later reversed.</w:t>
+      </w:r>
+    </w:p>
+    <w:p>
+      <w:pPr>
+        <w:pStyle w:val="ListParagraph"/>
+        <w:numPr>
+          <w:ilvl w:val="0"/>
+          <w:numId w:val="45"/>
+        </w:numPr>
+        <w:spacing w:after="0"/>
+        <w:rPr>
+          <w:sz w:val="24"/>
+          <w:szCs w:val="24"/>
+        </w:rPr>
+      </w:pPr>
+      <w:r>
+        <w:rPr>
+          <w:sz w:val="24"/>
+          <w:szCs w:val="24"/>
+        </w:rPr>
+        <w:t>Relies on Object ID-31 configuration values</w:t>
+      </w:r>
+    </w:p>
+    <w:p>
+      <w:pPr>
+        <w:pStyle w:val="ListParagraph"/>
+        <w:numPr>
+          <w:ilvl w:val="0"/>
+          <w:numId w:val="45"/>
+        </w:numPr>
+        <w:spacing w:after="0"/>
+        <w:rPr>
+          <w:sz w:val="24"/>
+          <w:szCs w:val="24"/>
+        </w:rPr>
+      </w:pPr>
+      <w:r>
+        <w:rPr>
+          <w:sz w:val="24"/>
+          <w:szCs w:val="24"/>
+        </w:rPr>
+        <w:t>Method of function ID-32</w:t>
+      </w:r>
+    </w:p>
+    <w:p>
+      <w:pPr>
+        <w:pStyle w:val="ListParagraph"/>
+        <w:numPr>
+          <w:ilvl w:val="0"/>
+          <w:numId w:val="45"/>
+        </w:numPr>
+        <w:spacing w:after="0"/>
+        <w:rPr>
+          <w:sz w:val="24"/>
+          <w:szCs w:val="24"/>
+        </w:rPr>
+      </w:pPr>
+      <w:r>
+        <w:rPr>
+          <w:sz w:val="24"/>
+          <w:szCs w:val="24"/>
+        </w:rPr>
+        <w:t>(working) – improve logic | move into its own function</w:t>
+      </w:r>
+    </w:p>
+    <w:p>
+      <w:pPr>
+        <w:pStyle w:val="ListParagraph"/>
+        <w:numPr>
+          <w:ilvl w:val="0"/>
+          <w:numId w:val="45"/>
+        </w:numPr>
+        <w:spacing w:after="0"/>
+        <w:rPr>
+          <w:sz w:val="24"/>
+          <w:szCs w:val="24"/>
+        </w:rPr>
+      </w:pPr>
+      <w:r>
+        <w:rPr>
+          <w:sz w:val="24"/>
+          <w:szCs w:val="24"/>
+        </w:rPr>
+        <w:t>Advertiser</w:t>
+      </w:r>
+    </w:p>
+    <w:p>
+      <w:pPr>
+        <w:pStyle w:val="ListParagraph"/>
+        <w:numPr>
+          <w:ilvl w:val="0"/>
+          <w:numId w:val="45"/>
+        </w:numPr>
+        <w:spacing w:after="0"/>
+        <w:rPr>
+          <w:sz w:val="24"/>
+          <w:szCs w:val="24"/>
+        </w:rPr>
+      </w:pPr>
+      <w:r>
+        <w:rPr>
+          <w:sz w:val="24"/>
+          <w:szCs w:val="24"/>
+        </w:rPr>
+        <w:t>Ad-algorithm, Rank-algorithm</w:t>
+      </w:r>
+    </w:p>
+    <w:p>
+      <w:pPr>
+        <w:spacing w:after="0"/>
+        <w:rPr>
+          <w:sz w:val="24"/>
+          <w:szCs w:val="24"/>
+        </w:rPr>
+      </w:pPr>
+    </w:p>
+    <w:p>
+      <w:pPr>
+        <w:spacing w:after="0"/>
+        <w:rPr>
+          <w:sz w:val="24"/>
+          <w:szCs w:val="24"/>
+        </w:rPr>
+      </w:pPr>
+      <w:r>
+        <w:rPr>
+          <w:sz w:val="24"/>
+          <w:szCs w:val="24"/>
+        </w:rPr>
+        <w:t xml:space="preserve">ID-37: </w:t>
+      </w:r>
+      <w:proofErr w:type="spellStart"/>
+      <w:r>
+        <w:rPr>
+          <w:sz w:val="24"/>
+          <w:szCs w:val="24"/>
+        </w:rPr>
+        <w:t>compileYBottomLeftAddOnTable</w:t>
+      </w:r>
+      <w:proofErr w:type="spellEnd"/>
+      <w:r>
+        <w:rPr>
+          <w:sz w:val="24"/>
+          <w:szCs w:val="24"/>
+        </w:rPr>
+        <w:t xml:space="preserve"> – </w:t>
+      </w:r>
+    </w:p>
+    <w:p>
+      <w:pPr>
+        <w:pStyle w:val="ListParagraph"/>
+        <w:numPr>
+          <w:ilvl w:val="0"/>
+          <w:numId w:val="47"/>
+        </w:numPr>
+        <w:spacing w:after="0"/>
+        <w:rPr>
+          <w:sz w:val="24"/>
+          <w:szCs w:val="24"/>
+        </w:rPr>
+      </w:pPr>
+      <w:r>
+        <w:rPr>
+          <w:sz w:val="24"/>
+          <w:szCs w:val="24"/>
+        </w:rPr>
+        <w:t xml:space="preserve">Function: Calculates and compiles the </w:t>
+      </w:r>
+      <w:proofErr w:type="spellStart"/>
+      <w:r>
+        <w:rPr>
+          <w:sz w:val="24"/>
+          <w:szCs w:val="24"/>
+        </w:rPr>
+        <w:t>xy</w:t>
+      </w:r>
+      <w:proofErr w:type="spellEnd"/>
+      <w:r>
+        <w:rPr>
+          <w:sz w:val="24"/>
+          <w:szCs w:val="24"/>
+        </w:rPr>
+        <w:t xml:space="preserve"> </w:t>
+      </w:r>
+      <w:r>
+        <w:rPr>
+          <w:sz w:val="24"/>
+          <w:szCs w:val="24"/>
+        </w:rPr>
+        <w:t>bottom-left</w:t>
+      </w:r>
+      <w:r>
+        <w:rPr>
+          <w:sz w:val="24"/>
+          <w:szCs w:val="24"/>
+        </w:rPr>
+        <w:t xml:space="preserve"> segment of the add-on point table. The </w:t>
+      </w:r>
+      <w:r>
+        <w:rPr>
+          <w:sz w:val="24"/>
+          <w:szCs w:val="24"/>
+        </w:rPr>
+        <w:t xml:space="preserve">resulting </w:t>
+      </w:r>
+      <w:r>
+        <w:rPr>
+          <w:sz w:val="24"/>
+          <w:szCs w:val="24"/>
+        </w:rPr>
+        <w:t xml:space="preserve">array values </w:t>
+      </w:r>
+      <w:r>
+        <w:rPr>
+          <w:sz w:val="24"/>
+          <w:szCs w:val="24"/>
+        </w:rPr>
+        <w:t>is</w:t>
+      </w:r>
+      <w:r>
+        <w:rPr>
+          <w:sz w:val="24"/>
+          <w:szCs w:val="24"/>
+        </w:rPr>
+        <w:t xml:space="preserve"> later reversed.</w:t>
+      </w:r>
+    </w:p>
+    <w:p>
+      <w:pPr>
+        <w:pStyle w:val="ListParagraph"/>
+        <w:numPr>
+          <w:ilvl w:val="0"/>
+          <w:numId w:val="47"/>
+        </w:numPr>
+        <w:spacing w:after="0"/>
+        <w:rPr>
+          <w:sz w:val="24"/>
+          <w:szCs w:val="24"/>
+        </w:rPr>
+      </w:pPr>
+      <w:r>
+        <w:rPr>
+          <w:sz w:val="24"/>
+          <w:szCs w:val="24"/>
+        </w:rPr>
+        <w:t>Relies on Object ID-31 configuration values</w:t>
+      </w:r>
+    </w:p>
+    <w:p>
+      <w:pPr>
+        <w:pStyle w:val="ListParagraph"/>
+        <w:numPr>
+          <w:ilvl w:val="0"/>
+          <w:numId w:val="47"/>
+        </w:numPr>
+        <w:spacing w:after="0"/>
+        <w:rPr>
+          <w:sz w:val="24"/>
+          <w:szCs w:val="24"/>
+        </w:rPr>
+      </w:pPr>
+      <w:r>
+        <w:rPr>
+          <w:sz w:val="24"/>
+          <w:szCs w:val="24"/>
+        </w:rPr>
+        <w:t>Method of function ID-32</w:t>
+      </w:r>
+    </w:p>
+    <w:p>
+      <w:pPr>
+        <w:pStyle w:val="ListParagraph"/>
+        <w:numPr>
+          <w:ilvl w:val="0"/>
+          <w:numId w:val="47"/>
+        </w:numPr>
+        <w:spacing w:after="0"/>
+        <w:rPr>
+          <w:sz w:val="24"/>
+          <w:szCs w:val="24"/>
+        </w:rPr>
+      </w:pPr>
+      <w:r>
+        <w:rPr>
+          <w:sz w:val="24"/>
+          <w:szCs w:val="24"/>
+        </w:rPr>
+        <w:t>(working) – improve logic | move into its own function</w:t>
+      </w:r>
+    </w:p>
+    <w:p>
+      <w:pPr>
+        <w:pStyle w:val="ListParagraph"/>
+        <w:numPr>
+          <w:ilvl w:val="0"/>
+          <w:numId w:val="47"/>
+        </w:numPr>
+        <w:spacing w:after="0"/>
+        <w:rPr>
+          <w:sz w:val="24"/>
+          <w:szCs w:val="24"/>
+        </w:rPr>
+      </w:pPr>
+      <w:r>
+        <w:rPr>
+          <w:sz w:val="24"/>
+          <w:szCs w:val="24"/>
+        </w:rPr>
+        <w:t>Advertiser</w:t>
+      </w:r>
+    </w:p>
+    <w:p>
+      <w:pPr>
+        <w:pStyle w:val="ListParagraph"/>
+        <w:numPr>
+          <w:ilvl w:val="0"/>
+          <w:numId w:val="47"/>
+        </w:numPr>
+        <w:spacing w:after="0"/>
+        <w:rPr>
+          <w:sz w:val="24"/>
+          <w:szCs w:val="24"/>
+        </w:rPr>
+      </w:pPr>
+      <w:r>
+        <w:rPr>
+          <w:sz w:val="24"/>
+          <w:szCs w:val="24"/>
+        </w:rPr>
+        <w:t>Ad-algorithm, Rank-algorithm</w:t>
+      </w:r>
+    </w:p>
+    <w:p>
+      <w:pPr>
+        <w:spacing w:after="0"/>
+        <w:rPr>
+          <w:sz w:val="24"/>
+          <w:szCs w:val="24"/>
+        </w:rPr>
+      </w:pPr>
+    </w:p>
+    <w:p>
+      <w:pPr>
+        <w:spacing w:after="0"/>
+        <w:rPr>
+          <w:sz w:val="24"/>
+          <w:szCs w:val="24"/>
+        </w:rPr>
+      </w:pPr>
+      <w:r>
+        <w:rPr>
+          <w:sz w:val="24"/>
+          <w:szCs w:val="24"/>
+        </w:rPr>
+        <w:t xml:space="preserve">ID-38: </w:t>
+      </w:r>
+      <w:proofErr w:type="spellStart"/>
+      <w:r>
+        <w:rPr>
+          <w:sz w:val="24"/>
+          <w:szCs w:val="24"/>
+        </w:rPr>
+        <w:t>compileYBottomRightAddOnTable</w:t>
+      </w:r>
+      <w:proofErr w:type="spellEnd"/>
+      <w:r>
+        <w:rPr>
+          <w:sz w:val="24"/>
+          <w:szCs w:val="24"/>
+        </w:rPr>
+        <w:t xml:space="preserve"> –</w:t>
+      </w:r>
+    </w:p>
+    <w:p>
+      <w:pPr>
+        <w:pStyle w:val="ListParagraph"/>
+        <w:numPr>
+          <w:ilvl w:val="0"/>
+          <w:numId w:val="48"/>
+        </w:numPr>
+        <w:spacing w:after="0"/>
+        <w:rPr>
+          <w:sz w:val="24"/>
+          <w:szCs w:val="24"/>
+        </w:rPr>
+      </w:pPr>
+      <w:r>
+        <w:rPr>
+          <w:sz w:val="24"/>
+          <w:szCs w:val="24"/>
+        </w:rPr>
+        <w:t xml:space="preserve">Function: Calculates and compiles the </w:t>
+      </w:r>
+      <w:proofErr w:type="spellStart"/>
+      <w:r>
+        <w:rPr>
+          <w:sz w:val="24"/>
+          <w:szCs w:val="24"/>
+        </w:rPr>
+        <w:t>xy</w:t>
+      </w:r>
+      <w:proofErr w:type="spellEnd"/>
+      <w:r>
+        <w:rPr>
+          <w:sz w:val="24"/>
+          <w:szCs w:val="24"/>
+        </w:rPr>
+        <w:t xml:space="preserve"> </w:t>
+      </w:r>
+      <w:r>
+        <w:rPr>
+          <w:sz w:val="24"/>
+          <w:szCs w:val="24"/>
+        </w:rPr>
+        <w:t>bottom-right</w:t>
+      </w:r>
+      <w:r>
+        <w:rPr>
+          <w:sz w:val="24"/>
+          <w:szCs w:val="24"/>
+        </w:rPr>
+        <w:t xml:space="preserve"> segment of the add-on point table. The resulting array values is </w:t>
+      </w:r>
+      <w:r>
+        <w:rPr>
+          <w:sz w:val="24"/>
+          <w:szCs w:val="24"/>
+        </w:rPr>
+        <w:t>NOT reversed</w:t>
+      </w:r>
+    </w:p>
+    <w:p>
+      <w:pPr>
+        <w:pStyle w:val="ListParagraph"/>
+        <w:numPr>
+          <w:ilvl w:val="0"/>
+          <w:numId w:val="48"/>
+        </w:numPr>
+        <w:spacing w:after="0"/>
+        <w:rPr>
+          <w:sz w:val="24"/>
+          <w:szCs w:val="24"/>
+        </w:rPr>
+      </w:pPr>
+      <w:r>
+        <w:rPr>
+          <w:sz w:val="24"/>
+          <w:szCs w:val="24"/>
+        </w:rPr>
+        <w:t>Relies on Object ID-31 configuration values</w:t>
+      </w:r>
+    </w:p>
+    <w:p>
+      <w:pPr>
+        <w:pStyle w:val="ListParagraph"/>
+        <w:numPr>
+          <w:ilvl w:val="0"/>
+          <w:numId w:val="48"/>
+        </w:numPr>
+        <w:spacing w:after="0"/>
+        <w:rPr>
+          <w:sz w:val="24"/>
+          <w:szCs w:val="24"/>
+        </w:rPr>
+      </w:pPr>
+      <w:r>
+        <w:rPr>
+          <w:sz w:val="24"/>
+          <w:szCs w:val="24"/>
+        </w:rPr>
+        <w:t>Method of function ID-32</w:t>
+      </w:r>
+    </w:p>
+    <w:p>
+      <w:pPr>
+        <w:pStyle w:val="ListParagraph"/>
+        <w:numPr>
+          <w:ilvl w:val="0"/>
+          <w:numId w:val="48"/>
+        </w:numPr>
+        <w:spacing w:after="0"/>
+        <w:rPr>
+          <w:sz w:val="24"/>
+          <w:szCs w:val="24"/>
+        </w:rPr>
+      </w:pPr>
+      <w:r>
+        <w:rPr>
+          <w:sz w:val="24"/>
+          <w:szCs w:val="24"/>
+        </w:rPr>
+        <w:t>(working) – improve logic | move into its own function</w:t>
+      </w:r>
+    </w:p>
+    <w:p>
+      <w:pPr>
+        <w:pStyle w:val="ListParagraph"/>
+        <w:numPr>
+          <w:ilvl w:val="0"/>
+          <w:numId w:val="48"/>
+        </w:numPr>
+        <w:spacing w:after="0"/>
+        <w:rPr>
+          <w:sz w:val="24"/>
+          <w:szCs w:val="24"/>
+        </w:rPr>
+      </w:pPr>
+      <w:r>
+        <w:rPr>
+          <w:sz w:val="24"/>
+          <w:szCs w:val="24"/>
+        </w:rPr>
+        <w:t>Advertiser</w:t>
+      </w:r>
+    </w:p>
+    <w:p>
+      <w:pPr>
+        <w:pStyle w:val="ListParagraph"/>
+        <w:numPr>
+          <w:ilvl w:val="0"/>
+          <w:numId w:val="48"/>
+        </w:numPr>
+        <w:spacing w:after="0"/>
+        <w:rPr>
+          <w:sz w:val="24"/>
+          <w:szCs w:val="24"/>
+        </w:rPr>
+      </w:pPr>
+      <w:r>
+        <w:rPr>
+          <w:sz w:val="24"/>
+          <w:szCs w:val="24"/>
+        </w:rPr>
+        <w:t>Ad-algorithm, Rank-algorithm</w:t>
       </w:r>
       <w:bookmarkStart w:id="0" w:name="_GoBack"/>
       <w:bookmarkEnd w:id="0"/>
@@ -6620,6 +8029,31 @@
           <w:szCs w:val="24"/>
         </w:rPr>
       </w:pPr>
+      <w:r>
+        <w:rPr>
+          <w:sz w:val="24"/>
+          <w:szCs w:val="24"/>
+        </w:rPr>
+        <w:t xml:space="preserve">ID-39: </w:t>
+      </w:r>
+    </w:p>
+    <w:p>
+      <w:pPr>
+        <w:spacing w:after="0"/>
+        <w:rPr>
+          <w:sz w:val="24"/>
+          <w:szCs w:val="24"/>
+        </w:rPr>
+      </w:pPr>
+    </w:p>
+    <w:p>
+      <w:pPr>
+        <w:spacing w:after="0"/>
+        <w:rPr>
+          <w:sz w:val="24"/>
+          <w:szCs w:val="24"/>
+        </w:rPr>
+      </w:pPr>
     </w:p>
     <w:p>
       <w:pPr>
@@ -6691,6 +8125,7 @@
           <w:sz w:val="24"/>
           <w:szCs w:val="24"/>
         </w:rPr>
+        <w:lastRenderedPageBreak/>
         <w:t>function purpose</w:t>
       </w:r>
     </w:p>
@@ -7007,6 +8442,119 @@
     </w:lvl>
   </w:abstractNum>
   <w:abstractNum w:abstractNumId="1" w15:restartNumberingAfterBreak="0">
+    <w:nsid w:val="047C37CB"/>
+    <w:multiLevelType w:val="hybridMultilevel"/>
+    <w:tmpl w:val="7136C84E"/>
+    <w:lvl w:ilvl="0" w:tplc="04090001">
+      <w:start w:val="1"/>
+      <w:numFmt w:val="bullet"/>
+      <w:lvlText w:val=""/>
+      <w:lvlJc w:val="left"/>
+      <w:pPr>
+        <w:ind w:left="720" w:hanging="360"/>
+      </w:pPr>
+      <w:rPr>
+        <w:rFonts w:ascii="Symbol" w:hAnsi="Symbol" w:hint="default"/>
+      </w:rPr>
+    </w:lvl>
+    <w:lvl w:ilvl="1" w:tplc="04090003" w:tentative="1">
+      <w:start w:val="1"/>
+      <w:numFmt w:val="bullet"/>
+      <w:lvlText w:val="o"/>
+      <w:lvlJc w:val="left"/>
+      <w:pPr>
+        <w:ind w:left="1440" w:hanging="360"/>
+      </w:pPr>
+      <w:rPr>
+        <w:rFonts w:ascii="Courier New" w:hAnsi="Courier New" w:cs="Courier New" w:hint="default"/>
+      </w:rPr>
+    </w:lvl>
+    <w:lvl w:ilvl="2" w:tplc="04090005" w:tentative="1">
+      <w:start w:val="1"/>
+      <w:numFmt w:val="bullet"/>
+      <w:lvlText w:val=""/>
+      <w:lvlJc w:val="left"/>
+      <w:pPr>
+        <w:ind w:left="2160" w:hanging="360"/>
+      </w:pPr>
+      <w:rPr>
+        <w:rFonts w:ascii="Wingdings" w:hAnsi="Wingdings" w:hint="default"/>
+      </w:rPr>
+    </w:lvl>
+    <w:lvl w:ilvl="3" w:tplc="04090001" w:tentative="1">
+      <w:start w:val="1"/>
+      <w:numFmt w:val="bullet"/>
+      <w:lvlText w:val=""/>
+      <w:lvlJc w:val="left"/>
+      <w:pPr>
+        <w:ind w:left="2880" w:hanging="360"/>
+      </w:pPr>
+      <w:rPr>
+        <w:rFonts w:ascii="Symbol" w:hAnsi="Symbol" w:hint="default"/>
+      </w:rPr>
+    </w:lvl>
+    <w:lvl w:ilvl="4" w:tplc="04090003" w:tentative="1">
+      <w:start w:val="1"/>
+      <w:numFmt w:val="bullet"/>
+      <w:lvlText w:val="o"/>
+      <w:lvlJc w:val="left"/>
+      <w:pPr>
+        <w:ind w:left="3600" w:hanging="360"/>
+      </w:pPr>
+      <w:rPr>
+        <w:rFonts w:ascii="Courier New" w:hAnsi="Courier New" w:cs="Courier New" w:hint="default"/>
+      </w:rPr>
+    </w:lvl>
+    <w:lvl w:ilvl="5" w:tplc="04090005" w:tentative="1">
+      <w:start w:val="1"/>
+      <w:numFmt w:val="bullet"/>
+      <w:lvlText w:val=""/>
+      <w:lvlJc w:val="left"/>
+      <w:pPr>
+        <w:ind w:left="4320" w:hanging="360"/>
+      </w:pPr>
+      <w:rPr>
+        <w:rFonts w:ascii="Wingdings" w:hAnsi="Wingdings" w:hint="default"/>
+      </w:rPr>
+    </w:lvl>
+    <w:lvl w:ilvl="6" w:tplc="04090001" w:tentative="1">
+      <w:start w:val="1"/>
+      <w:numFmt w:val="bullet"/>
+      <w:lvlText w:val=""/>
+      <w:lvlJc w:val="left"/>
+      <w:pPr>
+        <w:ind w:left="5040" w:hanging="360"/>
+      </w:pPr>
+      <w:rPr>
+        <w:rFonts w:ascii="Symbol" w:hAnsi="Symbol" w:hint="default"/>
+      </w:rPr>
+    </w:lvl>
+    <w:lvl w:ilvl="7" w:tplc="04090003" w:tentative="1">
+      <w:start w:val="1"/>
+      <w:numFmt w:val="bullet"/>
+      <w:lvlText w:val="o"/>
+      <w:lvlJc w:val="left"/>
+      <w:pPr>
+        <w:ind w:left="5760" w:hanging="360"/>
+      </w:pPr>
+      <w:rPr>
+        <w:rFonts w:ascii="Courier New" w:hAnsi="Courier New" w:cs="Courier New" w:hint="default"/>
+      </w:rPr>
+    </w:lvl>
+    <w:lvl w:ilvl="8" w:tplc="04090005" w:tentative="1">
+      <w:start w:val="1"/>
+      <w:numFmt w:val="bullet"/>
+      <w:lvlText w:val=""/>
+      <w:lvlJc w:val="left"/>
+      <w:pPr>
+        <w:ind w:left="6480" w:hanging="360"/>
+      </w:pPr>
+      <w:rPr>
+        <w:rFonts w:ascii="Wingdings" w:hAnsi="Wingdings" w:hint="default"/>
+      </w:rPr>
+    </w:lvl>
+  </w:abstractNum>
+  <w:abstractNum w:abstractNumId="2" w15:restartNumberingAfterBreak="0">
     <w:nsid w:val="04B53A84"/>
     <w:multiLevelType w:val="hybridMultilevel"/>
     <w:tmpl w:val="499EB948"/>
@@ -7119,7 +8667,7 @@
       </w:rPr>
     </w:lvl>
   </w:abstractNum>
-  <w:abstractNum w:abstractNumId="2" w15:restartNumberingAfterBreak="0">
+  <w:abstractNum w:abstractNumId="3" w15:restartNumberingAfterBreak="0">
     <w:nsid w:val="09B04C72"/>
     <w:multiLevelType w:val="hybridMultilevel"/>
     <w:tmpl w:val="C6FEABC0"/>
@@ -7208,7 +8756,120 @@
       </w:pPr>
     </w:lvl>
   </w:abstractNum>
-  <w:abstractNum w:abstractNumId="3" w15:restartNumberingAfterBreak="0">
+  <w:abstractNum w:abstractNumId="4" w15:restartNumberingAfterBreak="0">
+    <w:nsid w:val="127E23CF"/>
+    <w:multiLevelType w:val="hybridMultilevel"/>
+    <w:tmpl w:val="0EBA4D44"/>
+    <w:lvl w:ilvl="0" w:tplc="04090001">
+      <w:start w:val="1"/>
+      <w:numFmt w:val="bullet"/>
+      <w:lvlText w:val=""/>
+      <w:lvlJc w:val="left"/>
+      <w:pPr>
+        <w:ind w:left="720" w:hanging="360"/>
+      </w:pPr>
+      <w:rPr>
+        <w:rFonts w:ascii="Symbol" w:hAnsi="Symbol" w:hint="default"/>
+      </w:rPr>
+    </w:lvl>
+    <w:lvl w:ilvl="1" w:tplc="04090003" w:tentative="1">
+      <w:start w:val="1"/>
+      <w:numFmt w:val="bullet"/>
+      <w:lvlText w:val="o"/>
+      <w:lvlJc w:val="left"/>
+      <w:pPr>
+        <w:ind w:left="1440" w:hanging="360"/>
+      </w:pPr>
+      <w:rPr>
+        <w:rFonts w:ascii="Courier New" w:hAnsi="Courier New" w:cs="Courier New" w:hint="default"/>
+      </w:rPr>
+    </w:lvl>
+    <w:lvl w:ilvl="2" w:tplc="04090005" w:tentative="1">
+      <w:start w:val="1"/>
+      <w:numFmt w:val="bullet"/>
+      <w:lvlText w:val=""/>
+      <w:lvlJc w:val="left"/>
+      <w:pPr>
+        <w:ind w:left="2160" w:hanging="360"/>
+      </w:pPr>
+      <w:rPr>
+        <w:rFonts w:ascii="Wingdings" w:hAnsi="Wingdings" w:hint="default"/>
+      </w:rPr>
+    </w:lvl>
+    <w:lvl w:ilvl="3" w:tplc="04090001" w:tentative="1">
+      <w:start w:val="1"/>
+      <w:numFmt w:val="bullet"/>
+      <w:lvlText w:val=""/>
+      <w:lvlJc w:val="left"/>
+      <w:pPr>
+        <w:ind w:left="2880" w:hanging="360"/>
+      </w:pPr>
+      <w:rPr>
+        <w:rFonts w:ascii="Symbol" w:hAnsi="Symbol" w:hint="default"/>
+      </w:rPr>
+    </w:lvl>
+    <w:lvl w:ilvl="4" w:tplc="04090003" w:tentative="1">
+      <w:start w:val="1"/>
+      <w:numFmt w:val="bullet"/>
+      <w:lvlText w:val="o"/>
+      <w:lvlJc w:val="left"/>
+      <w:pPr>
+        <w:ind w:left="3600" w:hanging="360"/>
+      </w:pPr>
+      <w:rPr>
+        <w:rFonts w:ascii="Courier New" w:hAnsi="Courier New" w:cs="Courier New" w:hint="default"/>
+      </w:rPr>
+    </w:lvl>
+    <w:lvl w:ilvl="5" w:tplc="04090005" w:tentative="1">
+      <w:start w:val="1"/>
+      <w:numFmt w:val="bullet"/>
+      <w:lvlText w:val=""/>
+      <w:lvlJc w:val="left"/>
+      <w:pPr>
+        <w:ind w:left="4320" w:hanging="360"/>
+      </w:pPr>
+      <w:rPr>
+        <w:rFonts w:ascii="Wingdings" w:hAnsi="Wingdings" w:hint="default"/>
+      </w:rPr>
+    </w:lvl>
+    <w:lvl w:ilvl="6" w:tplc="04090001" w:tentative="1">
+      <w:start w:val="1"/>
+      <w:numFmt w:val="bullet"/>
+      <w:lvlText w:val=""/>
+      <w:lvlJc w:val="left"/>
+      <w:pPr>
+        <w:ind w:left="5040" w:hanging="360"/>
+      </w:pPr>
+      <w:rPr>
+        <w:rFonts w:ascii="Symbol" w:hAnsi="Symbol" w:hint="default"/>
+      </w:rPr>
+    </w:lvl>
+    <w:lvl w:ilvl="7" w:tplc="04090003" w:tentative="1">
+      <w:start w:val="1"/>
+      <w:numFmt w:val="bullet"/>
+      <w:lvlText w:val="o"/>
+      <w:lvlJc w:val="left"/>
+      <w:pPr>
+        <w:ind w:left="5760" w:hanging="360"/>
+      </w:pPr>
+      <w:rPr>
+        <w:rFonts w:ascii="Courier New" w:hAnsi="Courier New" w:cs="Courier New" w:hint="default"/>
+      </w:rPr>
+    </w:lvl>
+    <w:lvl w:ilvl="8" w:tplc="04090005" w:tentative="1">
+      <w:start w:val="1"/>
+      <w:numFmt w:val="bullet"/>
+      <w:lvlText w:val=""/>
+      <w:lvlJc w:val="left"/>
+      <w:pPr>
+        <w:ind w:left="6480" w:hanging="360"/>
+      </w:pPr>
+      <w:rPr>
+        <w:rFonts w:ascii="Wingdings" w:hAnsi="Wingdings" w:hint="default"/>
+      </w:rPr>
+    </w:lvl>
+  </w:abstractNum>
+  <w:abstractNum w:abstractNumId="5" w15:restartNumberingAfterBreak="0">
     <w:nsid w:val="16AB4842"/>
     <w:multiLevelType w:val="hybridMultilevel"/>
     <w:tmpl w:val="93AA76FA"/>
@@ -7321,7 +8982,7 @@
       </w:rPr>
     </w:lvl>
   </w:abstractNum>
-  <w:abstractNum w:abstractNumId="4" w15:restartNumberingAfterBreak="0">
+  <w:abstractNum w:abstractNumId="6" w15:restartNumberingAfterBreak="0">
     <w:nsid w:val="17A70D73"/>
     <w:multiLevelType w:val="hybridMultilevel"/>
     <w:tmpl w:val="3D08D634"/>
@@ -7434,7 +9095,7 @@
       </w:rPr>
     </w:lvl>
   </w:abstractNum>
-  <w:abstractNum w:abstractNumId="5" w15:restartNumberingAfterBreak="0">
+  <w:abstractNum w:abstractNumId="7" w15:restartNumberingAfterBreak="0">
     <w:nsid w:val="18F77D52"/>
     <w:multiLevelType w:val="hybridMultilevel"/>
     <w:tmpl w:val="E79CF3B0"/>
@@ -7547,7 +9208,7 @@
       </w:rPr>
     </w:lvl>
   </w:abstractNum>
-  <w:abstractNum w:abstractNumId="6" w15:restartNumberingAfterBreak="0">
+  <w:abstractNum w:abstractNumId="8" w15:restartNumberingAfterBreak="0">
     <w:nsid w:val="1993423C"/>
     <w:multiLevelType w:val="hybridMultilevel"/>
     <w:tmpl w:val="631477EC"/>
@@ -7660,7 +9321,7 @@
       </w:rPr>
     </w:lvl>
   </w:abstractNum>
-  <w:abstractNum w:abstractNumId="7" w15:restartNumberingAfterBreak="0">
+  <w:abstractNum w:abstractNumId="9" w15:restartNumberingAfterBreak="0">
     <w:nsid w:val="1B0A7F17"/>
     <w:multiLevelType w:val="hybridMultilevel"/>
     <w:tmpl w:val="DA3E29AC"/>
@@ -7773,7 +9434,120 @@
       </w:rPr>
     </w:lvl>
   </w:abstractNum>
-  <w:abstractNum w:abstractNumId="8" w15:restartNumberingAfterBreak="0">
+  <w:abstractNum w:abstractNumId="10" w15:restartNumberingAfterBreak="0">
+    <w:nsid w:val="1D5B7318"/>
+    <w:multiLevelType w:val="hybridMultilevel"/>
+    <w:tmpl w:val="7EAC018C"/>
+    <w:lvl w:ilvl="0" w:tplc="04090001">
+      <w:start w:val="1"/>
+      <w:numFmt w:val="bullet"/>
+      <w:lvlText w:val=""/>
+      <w:lvlJc w:val="left"/>
+      <w:pPr>
+        <w:ind w:left="720" w:hanging="360"/>
+      </w:pPr>
+      <w:rPr>
+        <w:rFonts w:ascii="Symbol" w:hAnsi="Symbol" w:hint="default"/>
+      </w:rPr>
+    </w:lvl>
+    <w:lvl w:ilvl="1" w:tplc="04090003" w:tentative="1">
+      <w:start w:val="1"/>
+      <w:numFmt w:val="bullet"/>
+      <w:lvlText w:val="o"/>
+      <w:lvlJc w:val="left"/>
+      <w:pPr>
+        <w:ind w:left="1440" w:hanging="360"/>
+      </w:pPr>
+      <w:rPr>
+        <w:rFonts w:ascii="Courier New" w:hAnsi="Courier New" w:cs="Courier New" w:hint="default"/>
+      </w:rPr>
+    </w:lvl>
+    <w:lvl w:ilvl="2" w:tplc="04090005" w:tentative="1">
+      <w:start w:val="1"/>
+      <w:numFmt w:val="bullet"/>
+      <w:lvlText w:val=""/>
+      <w:lvlJc w:val="left"/>
+      <w:pPr>
+        <w:ind w:left="2160" w:hanging="360"/>
+      </w:pPr>
+      <w:rPr>
+        <w:rFonts w:ascii="Wingdings" w:hAnsi="Wingdings" w:hint="default"/>
+      </w:rPr>
+    </w:lvl>
+    <w:lvl w:ilvl="3" w:tplc="04090001" w:tentative="1">
+      <w:start w:val="1"/>
+      <w:numFmt w:val="bullet"/>
+      <w:lvlText w:val=""/>
+      <w:lvlJc w:val="left"/>
+      <w:pPr>
+        <w:ind w:left="2880" w:hanging="360"/>
+      </w:pPr>
+      <w:rPr>
+        <w:rFonts w:ascii="Symbol" w:hAnsi="Symbol" w:hint="default"/>
+      </w:rPr>
+    </w:lvl>
+    <w:lvl w:ilvl="4" w:tplc="04090003" w:tentative="1">
+      <w:start w:val="1"/>
+      <w:numFmt w:val="bullet"/>
+      <w:lvlText w:val="o"/>
+      <w:lvlJc w:val="left"/>
+      <w:pPr>
+        <w:ind w:left="3600" w:hanging="360"/>
+      </w:pPr>
+      <w:rPr>
+        <w:rFonts w:ascii="Courier New" w:hAnsi="Courier New" w:cs="Courier New" w:hint="default"/>
+      </w:rPr>
+    </w:lvl>
+    <w:lvl w:ilvl="5" w:tplc="04090005" w:tentative="1">
+      <w:start w:val="1"/>
+      <w:numFmt w:val="bullet"/>
+      <w:lvlText w:val=""/>
+      <w:lvlJc w:val="left"/>
+      <w:pPr>
+        <w:ind w:left="4320" w:hanging="360"/>
+      </w:pPr>
+      <w:rPr>
+        <w:rFonts w:ascii="Wingdings" w:hAnsi="Wingdings" w:hint="default"/>
+      </w:rPr>
+    </w:lvl>
+    <w:lvl w:ilvl="6" w:tplc="04090001" w:tentative="1">
+      <w:start w:val="1"/>
+      <w:numFmt w:val="bullet"/>
+      <w:lvlText w:val=""/>
+      <w:lvlJc w:val="left"/>
+      <w:pPr>
+        <w:ind w:left="5040" w:hanging="360"/>
+      </w:pPr>
+      <w:rPr>
+        <w:rFonts w:ascii="Symbol" w:hAnsi="Symbol" w:hint="default"/>
+      </w:rPr>
+    </w:lvl>
+    <w:lvl w:ilvl="7" w:tplc="04090003" w:tentative="1">
+      <w:start w:val="1"/>
+      <w:numFmt w:val="bullet"/>
+      <w:lvlText w:val="o"/>
+      <w:lvlJc w:val="left"/>
+      <w:pPr>
+        <w:ind w:left="5760" w:hanging="360"/>
+      </w:pPr>
+      <w:rPr>
+        <w:rFonts w:ascii="Courier New" w:hAnsi="Courier New" w:cs="Courier New" w:hint="default"/>
+      </w:rPr>
+    </w:lvl>
+    <w:lvl w:ilvl="8" w:tplc="04090005" w:tentative="1">
+      <w:start w:val="1"/>
+      <w:numFmt w:val="bullet"/>
+      <w:lvlText w:val=""/>
+      <w:lvlJc w:val="left"/>
+      <w:pPr>
+        <w:ind w:left="6480" w:hanging="360"/>
+      </w:pPr>
+      <w:rPr>
+        <w:rFonts w:ascii="Wingdings" w:hAnsi="Wingdings" w:hint="default"/>
+      </w:rPr>
+    </w:lvl>
+  </w:abstractNum>
+  <w:abstractNum w:abstractNumId="11" w15:restartNumberingAfterBreak="0">
     <w:nsid w:val="1FA23D03"/>
     <w:multiLevelType w:val="hybridMultilevel"/>
     <w:tmpl w:val="C6D0C9B0"/>
@@ -7886,7 +9660,7 @@
       </w:rPr>
     </w:lvl>
   </w:abstractNum>
-  <w:abstractNum w:abstractNumId="9" w15:restartNumberingAfterBreak="0">
+  <w:abstractNum w:abstractNumId="12" w15:restartNumberingAfterBreak="0">
     <w:nsid w:val="2413161D"/>
     <w:multiLevelType w:val="hybridMultilevel"/>
     <w:tmpl w:val="1B12F0F8"/>
@@ -7999,7 +9773,120 @@
       </w:rPr>
     </w:lvl>
   </w:abstractNum>
-  <w:abstractNum w:abstractNumId="10" w15:restartNumberingAfterBreak="0">
+  <w:abstractNum w:abstractNumId="13" w15:restartNumberingAfterBreak="0">
+    <w:nsid w:val="29915C16"/>
+    <w:multiLevelType w:val="hybridMultilevel"/>
+    <w:tmpl w:val="E7F06580"/>
+    <w:lvl w:ilvl="0" w:tplc="04090001">
+      <w:start w:val="1"/>
+      <w:numFmt w:val="bullet"/>
+      <w:lvlText w:val=""/>
+      <w:lvlJc w:val="left"/>
+      <w:pPr>
+        <w:ind w:left="720" w:hanging="360"/>
+      </w:pPr>
+      <w:rPr>
+        <w:rFonts w:ascii="Symbol" w:hAnsi="Symbol" w:hint="default"/>
+      </w:rPr>
+    </w:lvl>
+    <w:lvl w:ilvl="1" w:tplc="04090003" w:tentative="1">
+      <w:start w:val="1"/>
+      <w:numFmt w:val="bullet"/>
+      <w:lvlText w:val="o"/>
+      <w:lvlJc w:val="left"/>
+      <w:pPr>
+        <w:ind w:left="1440" w:hanging="360"/>
+      </w:pPr>
+      <w:rPr>
+        <w:rFonts w:ascii="Courier New" w:hAnsi="Courier New" w:cs="Courier New" w:hint="default"/>
+      </w:rPr>
+    </w:lvl>
+    <w:lvl w:ilvl="2" w:tplc="04090005" w:tentative="1">
+      <w:start w:val="1"/>
+      <w:numFmt w:val="bullet"/>
+      <w:lvlText w:val=""/>
+      <w:lvlJc w:val="left"/>
+      <w:pPr>
+        <w:ind w:left="2160" w:hanging="360"/>
+      </w:pPr>
+      <w:rPr>
+        <w:rFonts w:ascii="Wingdings" w:hAnsi="Wingdings" w:hint="default"/>
+      </w:rPr>
+    </w:lvl>
+    <w:lvl w:ilvl="3" w:tplc="04090001" w:tentative="1">
+      <w:start w:val="1"/>
+      <w:numFmt w:val="bullet"/>
+      <w:lvlText w:val=""/>
+      <w:lvlJc w:val="left"/>
+      <w:pPr>
+        <w:ind w:left="2880" w:hanging="360"/>
+      </w:pPr>
+      <w:rPr>
+        <w:rFonts w:ascii="Symbol" w:hAnsi="Symbol" w:hint="default"/>
+      </w:rPr>
+    </w:lvl>
+    <w:lvl w:ilvl="4" w:tplc="04090003" w:tentative="1">
+      <w:start w:val="1"/>
+      <w:numFmt w:val="bullet"/>
+      <w:lvlText w:val="o"/>
+      <w:lvlJc w:val="left"/>
+      <w:pPr>
+        <w:ind w:left="3600" w:hanging="360"/>
+      </w:pPr>
+      <w:rPr>
+        <w:rFonts w:ascii="Courier New" w:hAnsi="Courier New" w:cs="Courier New" w:hint="default"/>
+      </w:rPr>
+    </w:lvl>
+    <w:lvl w:ilvl="5" w:tplc="04090005" w:tentative="1">
+      <w:start w:val="1"/>
+      <w:numFmt w:val="bullet"/>
+      <w:lvlText w:val=""/>
+      <w:lvlJc w:val="left"/>
+      <w:pPr>
+        <w:ind w:left="4320" w:hanging="360"/>
+      </w:pPr>
+      <w:rPr>
+        <w:rFonts w:ascii="Wingdings" w:hAnsi="Wingdings" w:hint="default"/>
+      </w:rPr>
+    </w:lvl>
+    <w:lvl w:ilvl="6" w:tplc="04090001" w:tentative="1">
+      <w:start w:val="1"/>
+      <w:numFmt w:val="bullet"/>
+      <w:lvlText w:val=""/>
+      <w:lvlJc w:val="left"/>
+      <w:pPr>
+        <w:ind w:left="5040" w:hanging="360"/>
+      </w:pPr>
+      <w:rPr>
+        <w:rFonts w:ascii="Symbol" w:hAnsi="Symbol" w:hint="default"/>
+      </w:rPr>
+    </w:lvl>
+    <w:lvl w:ilvl="7" w:tplc="04090003" w:tentative="1">
+      <w:start w:val="1"/>
+      <w:numFmt w:val="bullet"/>
+      <w:lvlText w:val="o"/>
+      <w:lvlJc w:val="left"/>
+      <w:pPr>
+        <w:ind w:left="5760" w:hanging="360"/>
+      </w:pPr>
+      <w:rPr>
+        <w:rFonts w:ascii="Courier New" w:hAnsi="Courier New" w:cs="Courier New" w:hint="default"/>
+      </w:rPr>
+    </w:lvl>
+    <w:lvl w:ilvl="8" w:tplc="04090005" w:tentative="1">
+      <w:start w:val="1"/>
+      <w:numFmt w:val="bullet"/>
+      <w:lvlText w:val=""/>
+      <w:lvlJc w:val="left"/>
+      <w:pPr>
+        <w:ind w:left="6480" w:hanging="360"/>
+      </w:pPr>
+      <w:rPr>
+        <w:rFonts w:ascii="Wingdings" w:hAnsi="Wingdings" w:hint="default"/>
+      </w:rPr>
+    </w:lvl>
+  </w:abstractNum>
+  <w:abstractNum w:abstractNumId="14" w15:restartNumberingAfterBreak="0">
     <w:nsid w:val="2A1405C7"/>
     <w:multiLevelType w:val="hybridMultilevel"/>
     <w:tmpl w:val="9CEA69E8"/>
@@ -8112,7 +9999,120 @@
       </w:rPr>
     </w:lvl>
   </w:abstractNum>
-  <w:abstractNum w:abstractNumId="11" w15:restartNumberingAfterBreak="0">
+  <w:abstractNum w:abstractNumId="15" w15:restartNumberingAfterBreak="0">
+    <w:nsid w:val="2FA04450"/>
+    <w:multiLevelType w:val="hybridMultilevel"/>
+    <w:tmpl w:val="F7BC7CE8"/>
+    <w:lvl w:ilvl="0" w:tplc="04090001">
+      <w:start w:val="1"/>
+      <w:numFmt w:val="bullet"/>
+      <w:lvlText w:val=""/>
+      <w:lvlJc w:val="left"/>
+      <w:pPr>
+        <w:ind w:left="720" w:hanging="360"/>
+      </w:pPr>
+      <w:rPr>
+        <w:rFonts w:ascii="Symbol" w:hAnsi="Symbol" w:hint="default"/>
+      </w:rPr>
+    </w:lvl>
+    <w:lvl w:ilvl="1" w:tplc="04090003" w:tentative="1">
+      <w:start w:val="1"/>
+      <w:numFmt w:val="bullet"/>
+      <w:lvlText w:val="o"/>
+      <w:lvlJc w:val="left"/>
+      <w:pPr>
+        <w:ind w:left="1440" w:hanging="360"/>
+      </w:pPr>
+      <w:rPr>
+        <w:rFonts w:ascii="Courier New" w:hAnsi="Courier New" w:cs="Courier New" w:hint="default"/>
+      </w:rPr>
+    </w:lvl>
+    <w:lvl w:ilvl="2" w:tplc="04090005" w:tentative="1">
+      <w:start w:val="1"/>
+      <w:numFmt w:val="bullet"/>
+      <w:lvlText w:val=""/>
+      <w:lvlJc w:val="left"/>
+      <w:pPr>
+        <w:ind w:left="2160" w:hanging="360"/>
+      </w:pPr>
+      <w:rPr>
+        <w:rFonts w:ascii="Wingdings" w:hAnsi="Wingdings" w:hint="default"/>
+      </w:rPr>
+    </w:lvl>
+    <w:lvl w:ilvl="3" w:tplc="04090001" w:tentative="1">
+      <w:start w:val="1"/>
+      <w:numFmt w:val="bullet"/>
+      <w:lvlText w:val=""/>
+      <w:lvlJc w:val="left"/>
+      <w:pPr>
+        <w:ind w:left="2880" w:hanging="360"/>
+      </w:pPr>
+      <w:rPr>
+        <w:rFonts w:ascii="Symbol" w:hAnsi="Symbol" w:hint="default"/>
+      </w:rPr>
+    </w:lvl>
+    <w:lvl w:ilvl="4" w:tplc="04090003" w:tentative="1">
+      <w:start w:val="1"/>
+      <w:numFmt w:val="bullet"/>
+      <w:lvlText w:val="o"/>
+      <w:lvlJc w:val="left"/>
+      <w:pPr>
+        <w:ind w:left="3600" w:hanging="360"/>
+      </w:pPr>
+      <w:rPr>
+        <w:rFonts w:ascii="Courier New" w:hAnsi="Courier New" w:cs="Courier New" w:hint="default"/>
+      </w:rPr>
+    </w:lvl>
+    <w:lvl w:ilvl="5" w:tplc="04090005" w:tentative="1">
+      <w:start w:val="1"/>
+      <w:numFmt w:val="bullet"/>
+      <w:lvlText w:val=""/>
+      <w:lvlJc w:val="left"/>
+      <w:pPr>
+        <w:ind w:left="4320" w:hanging="360"/>
+      </w:pPr>
+      <w:rPr>
+        <w:rFonts w:ascii="Wingdings" w:hAnsi="Wingdings" w:hint="default"/>
+      </w:rPr>
+    </w:lvl>
+    <w:lvl w:ilvl="6" w:tplc="04090001" w:tentative="1">
+      <w:start w:val="1"/>
+      <w:numFmt w:val="bullet"/>
+      <w:lvlText w:val=""/>
+      <w:lvlJc w:val="left"/>
+      <w:pPr>
+        <w:ind w:left="5040" w:hanging="360"/>
+      </w:pPr>
+      <w:rPr>
+        <w:rFonts w:ascii="Symbol" w:hAnsi="Symbol" w:hint="default"/>
+      </w:rPr>
+    </w:lvl>
+    <w:lvl w:ilvl="7" w:tplc="04090003" w:tentative="1">
+      <w:start w:val="1"/>
+      <w:numFmt w:val="bullet"/>
+      <w:lvlText w:val="o"/>
+      <w:lvlJc w:val="left"/>
+      <w:pPr>
+        <w:ind w:left="5760" w:hanging="360"/>
+      </w:pPr>
+      <w:rPr>
+        <w:rFonts w:ascii="Courier New" w:hAnsi="Courier New" w:cs="Courier New" w:hint="default"/>
+      </w:rPr>
+    </w:lvl>
+    <w:lvl w:ilvl="8" w:tplc="04090005" w:tentative="1">
+      <w:start w:val="1"/>
+      <w:numFmt w:val="bullet"/>
+      <w:lvlText w:val=""/>
+      <w:lvlJc w:val="left"/>
+      <w:pPr>
+        <w:ind w:left="6480" w:hanging="360"/>
+      </w:pPr>
+      <w:rPr>
+        <w:rFonts w:ascii="Wingdings" w:hAnsi="Wingdings" w:hint="default"/>
+      </w:rPr>
+    </w:lvl>
+  </w:abstractNum>
+  <w:abstractNum w:abstractNumId="16" w15:restartNumberingAfterBreak="0">
     <w:nsid w:val="30416F5C"/>
     <w:multiLevelType w:val="hybridMultilevel"/>
     <w:tmpl w:val="D4DC90D0"/>
@@ -8198,7 +10198,7 @@
       </w:pPr>
     </w:lvl>
   </w:abstractNum>
-  <w:abstractNum w:abstractNumId="12" w15:restartNumberingAfterBreak="0">
+  <w:abstractNum w:abstractNumId="17" w15:restartNumberingAfterBreak="0">
     <w:nsid w:val="328134F9"/>
     <w:multiLevelType w:val="hybridMultilevel"/>
     <w:tmpl w:val="AD4CAC18"/>
@@ -8287,7 +10287,7 @@
       </w:pPr>
     </w:lvl>
   </w:abstractNum>
-  <w:abstractNum w:abstractNumId="13" w15:restartNumberingAfterBreak="0">
+  <w:abstractNum w:abstractNumId="18" w15:restartNumberingAfterBreak="0">
     <w:nsid w:val="35B81D7C"/>
     <w:multiLevelType w:val="hybridMultilevel"/>
     <w:tmpl w:val="CA1665B4"/>
@@ -8400,7 +10400,7 @@
       </w:rPr>
     </w:lvl>
   </w:abstractNum>
-  <w:abstractNum w:abstractNumId="14" w15:restartNumberingAfterBreak="0">
+  <w:abstractNum w:abstractNumId="19" w15:restartNumberingAfterBreak="0">
     <w:nsid w:val="37630FA9"/>
     <w:multiLevelType w:val="hybridMultilevel"/>
     <w:tmpl w:val="068A2FAC"/>
@@ -8513,7 +10513,7 @@
       </w:rPr>
     </w:lvl>
   </w:abstractNum>
-  <w:abstractNum w:abstractNumId="15" w15:restartNumberingAfterBreak="0">
+  <w:abstractNum w:abstractNumId="20" w15:restartNumberingAfterBreak="0">
     <w:nsid w:val="387F1241"/>
     <w:multiLevelType w:val="hybridMultilevel"/>
     <w:tmpl w:val="FB8A9AB4"/>
@@ -8626,7 +10626,7 @@
       </w:rPr>
     </w:lvl>
   </w:abstractNum>
-  <w:abstractNum w:abstractNumId="16" w15:restartNumberingAfterBreak="0">
+  <w:abstractNum w:abstractNumId="21" w15:restartNumberingAfterBreak="0">
     <w:nsid w:val="3B810042"/>
     <w:multiLevelType w:val="hybridMultilevel"/>
     <w:tmpl w:val="126C109A"/>
@@ -8739,7 +10739,7 @@
       </w:rPr>
     </w:lvl>
   </w:abstractNum>
-  <w:abstractNum w:abstractNumId="17" w15:restartNumberingAfterBreak="0">
+  <w:abstractNum w:abstractNumId="22" w15:restartNumberingAfterBreak="0">
     <w:nsid w:val="3C071CAC"/>
     <w:multiLevelType w:val="hybridMultilevel"/>
     <w:tmpl w:val="49C809B4"/>
@@ -8852,7 +10852,7 @@
       </w:rPr>
     </w:lvl>
   </w:abstractNum>
-  <w:abstractNum w:abstractNumId="18" w15:restartNumberingAfterBreak="0">
+  <w:abstractNum w:abstractNumId="23" w15:restartNumberingAfterBreak="0">
     <w:nsid w:val="3D593BB9"/>
     <w:multiLevelType w:val="hybridMultilevel"/>
     <w:tmpl w:val="D0189F12"/>
@@ -8965,7 +10965,7 @@
       </w:rPr>
     </w:lvl>
   </w:abstractNum>
-  <w:abstractNum w:abstractNumId="19" w15:restartNumberingAfterBreak="0">
+  <w:abstractNum w:abstractNumId="24" w15:restartNumberingAfterBreak="0">
     <w:nsid w:val="3EBF5BC1"/>
     <w:multiLevelType w:val="multilevel"/>
     <w:tmpl w:val="0409001D"/>
@@ -9064,7 +11064,7 @@
       </w:pPr>
     </w:lvl>
   </w:abstractNum>
-  <w:abstractNum w:abstractNumId="20" w15:restartNumberingAfterBreak="0">
+  <w:abstractNum w:abstractNumId="25" w15:restartNumberingAfterBreak="0">
     <w:nsid w:val="3EDF2C1B"/>
     <w:multiLevelType w:val="hybridMultilevel"/>
     <w:tmpl w:val="861EB56E"/>
@@ -9177,7 +11177,7 @@
       </w:rPr>
     </w:lvl>
   </w:abstractNum>
-  <w:abstractNum w:abstractNumId="21" w15:restartNumberingAfterBreak="0">
+  <w:abstractNum w:abstractNumId="26" w15:restartNumberingAfterBreak="0">
     <w:nsid w:val="46D402D3"/>
     <w:multiLevelType w:val="hybridMultilevel"/>
     <w:tmpl w:val="3356D8E0"/>
@@ -9290,7 +11290,7 @@
       </w:rPr>
     </w:lvl>
   </w:abstractNum>
-  <w:abstractNum w:abstractNumId="22" w15:restartNumberingAfterBreak="0">
+  <w:abstractNum w:abstractNumId="27" w15:restartNumberingAfterBreak="0">
     <w:nsid w:val="47717393"/>
     <w:multiLevelType w:val="hybridMultilevel"/>
     <w:tmpl w:val="2F52BCA8"/>
@@ -9403,7 +11403,7 @@
       </w:rPr>
     </w:lvl>
   </w:abstractNum>
-  <w:abstractNum w:abstractNumId="23" w15:restartNumberingAfterBreak="0">
+  <w:abstractNum w:abstractNumId="28" w15:restartNumberingAfterBreak="0">
     <w:nsid w:val="49410521"/>
     <w:multiLevelType w:val="hybridMultilevel"/>
     <w:tmpl w:val="C290C99A"/>
@@ -9516,7 +11516,7 @@
       </w:rPr>
     </w:lvl>
   </w:abstractNum>
-  <w:abstractNum w:abstractNumId="24" w15:restartNumberingAfterBreak="0">
+  <w:abstractNum w:abstractNumId="29" w15:restartNumberingAfterBreak="0">
     <w:nsid w:val="49575DA8"/>
     <w:multiLevelType w:val="hybridMultilevel"/>
     <w:tmpl w:val="975049D6"/>
@@ -9629,7 +11629,7 @@
       </w:rPr>
     </w:lvl>
   </w:abstractNum>
-  <w:abstractNum w:abstractNumId="25" w15:restartNumberingAfterBreak="0">
+  <w:abstractNum w:abstractNumId="30" w15:restartNumberingAfterBreak="0">
     <w:nsid w:val="4DE1050E"/>
     <w:multiLevelType w:val="hybridMultilevel"/>
     <w:tmpl w:val="1242AB20"/>
@@ -9742,7 +11742,7 @@
       </w:rPr>
     </w:lvl>
   </w:abstractNum>
-  <w:abstractNum w:abstractNumId="26" w15:restartNumberingAfterBreak="0">
+  <w:abstractNum w:abstractNumId="31" w15:restartNumberingAfterBreak="0">
     <w:nsid w:val="51976525"/>
     <w:multiLevelType w:val="hybridMultilevel"/>
     <w:tmpl w:val="A2566540"/>
@@ -9831,7 +11831,120 @@
       </w:pPr>
     </w:lvl>
   </w:abstractNum>
-  <w:abstractNum w:abstractNumId="27" w15:restartNumberingAfterBreak="0">
+  <w:abstractNum w:abstractNumId="32" w15:restartNumberingAfterBreak="0">
+    <w:nsid w:val="51B0160E"/>
+    <w:multiLevelType w:val="hybridMultilevel"/>
+    <w:tmpl w:val="771AA54A"/>
+    <w:lvl w:ilvl="0" w:tplc="04090001">
+      <w:start w:val="1"/>
+      <w:numFmt w:val="bullet"/>
+      <w:lvlText w:val=""/>
+      <w:lvlJc w:val="left"/>
+      <w:pPr>
+        <w:ind w:left="720" w:hanging="360"/>
+      </w:pPr>
+      <w:rPr>
+        <w:rFonts w:ascii="Symbol" w:hAnsi="Symbol" w:hint="default"/>
+      </w:rPr>
+    </w:lvl>
+    <w:lvl w:ilvl="1" w:tplc="04090003" w:tentative="1">
+      <w:start w:val="1"/>
+      <w:numFmt w:val="bullet"/>
+      <w:lvlText w:val="o"/>
+      <w:lvlJc w:val="left"/>
+      <w:pPr>
+        <w:ind w:left="1440" w:hanging="360"/>
+      </w:pPr>
+      <w:rPr>
+        <w:rFonts w:ascii="Courier New" w:hAnsi="Courier New" w:cs="Courier New" w:hint="default"/>
+      </w:rPr>
+    </w:lvl>
+    <w:lvl w:ilvl="2" w:tplc="04090005" w:tentative="1">
+      <w:start w:val="1"/>
+      <w:numFmt w:val="bullet"/>
+      <w:lvlText w:val=""/>
+      <w:lvlJc w:val="left"/>
+      <w:pPr>
+        <w:ind w:left="2160" w:hanging="360"/>
+      </w:pPr>
+      <w:rPr>
+        <w:rFonts w:ascii="Wingdings" w:hAnsi="Wingdings" w:hint="default"/>
+      </w:rPr>
+    </w:lvl>
+    <w:lvl w:ilvl="3" w:tplc="04090001" w:tentative="1">
+      <w:start w:val="1"/>
+      <w:numFmt w:val="bullet"/>
+      <w:lvlText w:val=""/>
+      <w:lvlJc w:val="left"/>
+      <w:pPr>
+        <w:ind w:left="2880" w:hanging="360"/>
+      </w:pPr>
+      <w:rPr>
+        <w:rFonts w:ascii="Symbol" w:hAnsi="Symbol" w:hint="default"/>
+      </w:rPr>
+    </w:lvl>
+    <w:lvl w:ilvl="4" w:tplc="04090003" w:tentative="1">
+      <w:start w:val="1"/>
+      <w:numFmt w:val="bullet"/>
+      <w:lvlText w:val="o"/>
+      <w:lvlJc w:val="left"/>
+      <w:pPr>
+        <w:ind w:left="3600" w:hanging="360"/>
+      </w:pPr>
+      <w:rPr>
+        <w:rFonts w:ascii="Courier New" w:hAnsi="Courier New" w:cs="Courier New" w:hint="default"/>
+      </w:rPr>
+    </w:lvl>
+    <w:lvl w:ilvl="5" w:tplc="04090005" w:tentative="1">
+      <w:start w:val="1"/>
+      <w:numFmt w:val="bullet"/>
+      <w:lvlText w:val=""/>
+      <w:lvlJc w:val="left"/>
+      <w:pPr>
+        <w:ind w:left="4320" w:hanging="360"/>
+      </w:pPr>
+      <w:rPr>
+        <w:rFonts w:ascii="Wingdings" w:hAnsi="Wingdings" w:hint="default"/>
+      </w:rPr>
+    </w:lvl>
+    <w:lvl w:ilvl="6" w:tplc="04090001" w:tentative="1">
+      <w:start w:val="1"/>
+      <w:numFmt w:val="bullet"/>
+      <w:lvlText w:val=""/>
+      <w:lvlJc w:val="left"/>
+      <w:pPr>
+        <w:ind w:left="5040" w:hanging="360"/>
+      </w:pPr>
+      <w:rPr>
+        <w:rFonts w:ascii="Symbol" w:hAnsi="Symbol" w:hint="default"/>
+      </w:rPr>
+    </w:lvl>
+    <w:lvl w:ilvl="7" w:tplc="04090003" w:tentative="1">
+      <w:start w:val="1"/>
+      <w:numFmt w:val="bullet"/>
+      <w:lvlText w:val="o"/>
+      <w:lvlJc w:val="left"/>
+      <w:pPr>
+        <w:ind w:left="5760" w:hanging="360"/>
+      </w:pPr>
+      <w:rPr>
+        <w:rFonts w:ascii="Courier New" w:hAnsi="Courier New" w:cs="Courier New" w:hint="default"/>
+      </w:rPr>
+    </w:lvl>
+    <w:lvl w:ilvl="8" w:tplc="04090005" w:tentative="1">
+      <w:start w:val="1"/>
+      <w:numFmt w:val="bullet"/>
+      <w:lvlText w:val=""/>
+      <w:lvlJc w:val="left"/>
+      <w:pPr>
+        <w:ind w:left="6480" w:hanging="360"/>
+      </w:pPr>
+      <w:rPr>
+        <w:rFonts w:ascii="Wingdings" w:hAnsi="Wingdings" w:hint="default"/>
+      </w:rPr>
+    </w:lvl>
+  </w:abstractNum>
+  <w:abstractNum w:abstractNumId="33" w15:restartNumberingAfterBreak="0">
     <w:nsid w:val="53147FEF"/>
     <w:multiLevelType w:val="hybridMultilevel"/>
     <w:tmpl w:val="71DEDF40"/>
@@ -9944,7 +12057,7 @@
       </w:rPr>
     </w:lvl>
   </w:abstractNum>
-  <w:abstractNum w:abstractNumId="28" w15:restartNumberingAfterBreak="0">
+  <w:abstractNum w:abstractNumId="34" w15:restartNumberingAfterBreak="0">
     <w:nsid w:val="531A4C7E"/>
     <w:multiLevelType w:val="hybridMultilevel"/>
     <w:tmpl w:val="95D6CF0E"/>
@@ -10057,7 +12170,7 @@
       </w:rPr>
     </w:lvl>
   </w:abstractNum>
-  <w:abstractNum w:abstractNumId="29" w15:restartNumberingAfterBreak="0">
+  <w:abstractNum w:abstractNumId="35" w15:restartNumberingAfterBreak="0">
     <w:nsid w:val="56D20EC5"/>
     <w:multiLevelType w:val="hybridMultilevel"/>
     <w:tmpl w:val="7DD02004"/>
@@ -10170,7 +12283,120 @@
       </w:rPr>
     </w:lvl>
   </w:abstractNum>
-  <w:abstractNum w:abstractNumId="30" w15:restartNumberingAfterBreak="0">
+  <w:abstractNum w:abstractNumId="36" w15:restartNumberingAfterBreak="0">
+    <w:nsid w:val="5ADA1D56"/>
+    <w:multiLevelType w:val="hybridMultilevel"/>
+    <w:tmpl w:val="4E0EC0C4"/>
+    <w:lvl w:ilvl="0" w:tplc="04090001">
+      <w:start w:val="1"/>
+      <w:numFmt w:val="bullet"/>
+      <w:lvlText w:val=""/>
+      <w:lvlJc w:val="left"/>
+      <w:pPr>
+        <w:ind w:left="720" w:hanging="360"/>
+      </w:pPr>
+      <w:rPr>
+        <w:rFonts w:ascii="Symbol" w:hAnsi="Symbol" w:hint="default"/>
+      </w:rPr>
+    </w:lvl>
+    <w:lvl w:ilvl="1" w:tplc="04090003" w:tentative="1">
+      <w:start w:val="1"/>
+      <w:numFmt w:val="bullet"/>
+      <w:lvlText w:val="o"/>
+      <w:lvlJc w:val="left"/>
+      <w:pPr>
+        <w:ind w:left="1440" w:hanging="360"/>
+      </w:pPr>
+      <w:rPr>
+        <w:rFonts w:ascii="Courier New" w:hAnsi="Courier New" w:cs="Courier New" w:hint="default"/>
+      </w:rPr>
+    </w:lvl>
+    <w:lvl w:ilvl="2" w:tplc="04090005" w:tentative="1">
+      <w:start w:val="1"/>
+      <w:numFmt w:val="bullet"/>
+      <w:lvlText w:val=""/>
+      <w:lvlJc w:val="left"/>
+      <w:pPr>
+        <w:ind w:left="2160" w:hanging="360"/>
+      </w:pPr>
+      <w:rPr>
+        <w:rFonts w:ascii="Wingdings" w:hAnsi="Wingdings" w:hint="default"/>
+      </w:rPr>
+    </w:lvl>
+    <w:lvl w:ilvl="3" w:tplc="04090001" w:tentative="1">
+      <w:start w:val="1"/>
+      <w:numFmt w:val="bullet"/>
+      <w:lvlText w:val=""/>
+      <w:lvlJc w:val="left"/>
+      <w:pPr>
+        <w:ind w:left="2880" w:hanging="360"/>
+      </w:pPr>
+      <w:rPr>
+        <w:rFonts w:ascii="Symbol" w:hAnsi="Symbol" w:hint="default"/>
+      </w:rPr>
+    </w:lvl>
+    <w:lvl w:ilvl="4" w:tplc="04090003" w:tentative="1">
+      <w:start w:val="1"/>
+      <w:numFmt w:val="bullet"/>
+      <w:lvlText w:val="o"/>
+      <w:lvlJc w:val="left"/>
+      <w:pPr>
+        <w:ind w:left="3600" w:hanging="360"/>
+      </w:pPr>
+      <w:rPr>
+        <w:rFonts w:ascii="Courier New" w:hAnsi="Courier New" w:cs="Courier New" w:hint="default"/>
+      </w:rPr>
+    </w:lvl>
+    <w:lvl w:ilvl="5" w:tplc="04090005" w:tentative="1">
+      <w:start w:val="1"/>
+      <w:numFmt w:val="bullet"/>
+      <w:lvlText w:val=""/>
+      <w:lvlJc w:val="left"/>
+      <w:pPr>
+        <w:ind w:left="4320" w:hanging="360"/>
+      </w:pPr>
+      <w:rPr>
+        <w:rFonts w:ascii="Wingdings" w:hAnsi="Wingdings" w:hint="default"/>
+      </w:rPr>
+    </w:lvl>
+    <w:lvl w:ilvl="6" w:tplc="04090001" w:tentative="1">
+      <w:start w:val="1"/>
+      <w:numFmt w:val="bullet"/>
+      <w:lvlText w:val=""/>
+      <w:lvlJc w:val="left"/>
+      <w:pPr>
+        <w:ind w:left="5040" w:hanging="360"/>
+      </w:pPr>
+      <w:rPr>
+        <w:rFonts w:ascii="Symbol" w:hAnsi="Symbol" w:hint="default"/>
+      </w:rPr>
+    </w:lvl>
+    <w:lvl w:ilvl="7" w:tplc="04090003" w:tentative="1">
+      <w:start w:val="1"/>
+      <w:numFmt w:val="bullet"/>
+      <w:lvlText w:val="o"/>
+      <w:lvlJc w:val="left"/>
+      <w:pPr>
+        <w:ind w:left="5760" w:hanging="360"/>
+      </w:pPr>
+      <w:rPr>
+        <w:rFonts w:ascii="Courier New" w:hAnsi="Courier New" w:cs="Courier New" w:hint="default"/>
+      </w:rPr>
+    </w:lvl>
+    <w:lvl w:ilvl="8" w:tplc="04090005" w:tentative="1">
+      <w:start w:val="1"/>
+      <w:numFmt w:val="bullet"/>
+      <w:lvlText w:val=""/>
+      <w:lvlJc w:val="left"/>
+      <w:pPr>
+        <w:ind w:left="6480" w:hanging="360"/>
+      </w:pPr>
+      <w:rPr>
+        <w:rFonts w:ascii="Wingdings" w:hAnsi="Wingdings" w:hint="default"/>
+      </w:rPr>
+    </w:lvl>
+  </w:abstractNum>
+  <w:abstractNum w:abstractNumId="37" w15:restartNumberingAfterBreak="0">
     <w:nsid w:val="5CCB3360"/>
     <w:multiLevelType w:val="hybridMultilevel"/>
     <w:tmpl w:val="73863E5C"/>
@@ -10283,7 +12509,7 @@
       </w:rPr>
     </w:lvl>
   </w:abstractNum>
-  <w:abstractNum w:abstractNumId="31" w15:restartNumberingAfterBreak="0">
+  <w:abstractNum w:abstractNumId="38" w15:restartNumberingAfterBreak="0">
     <w:nsid w:val="5CD63C1D"/>
     <w:multiLevelType w:val="hybridMultilevel"/>
     <w:tmpl w:val="C668F812"/>
@@ -10396,7 +12622,7 @@
       </w:rPr>
     </w:lvl>
   </w:abstractNum>
-  <w:abstractNum w:abstractNumId="32" w15:restartNumberingAfterBreak="0">
+  <w:abstractNum w:abstractNumId="39" w15:restartNumberingAfterBreak="0">
     <w:nsid w:val="6560649E"/>
     <w:multiLevelType w:val="hybridMultilevel"/>
     <w:tmpl w:val="E9DAFF54"/>
@@ -10485,7 +12711,120 @@
       </w:pPr>
     </w:lvl>
   </w:abstractNum>
-  <w:abstractNum w:abstractNumId="33" w15:restartNumberingAfterBreak="0">
+  <w:abstractNum w:abstractNumId="40" w15:restartNumberingAfterBreak="0">
+    <w:nsid w:val="6619271E"/>
+    <w:multiLevelType w:val="hybridMultilevel"/>
+    <w:tmpl w:val="DC9C038E"/>
+    <w:lvl w:ilvl="0" w:tplc="04090001">
+      <w:start w:val="1"/>
+      <w:numFmt w:val="bullet"/>
+      <w:lvlText w:val=""/>
+      <w:lvlJc w:val="left"/>
+      <w:pPr>
+        <w:ind w:left="787" w:hanging="360"/>
+      </w:pPr>
+      <w:rPr>
+        <w:rFonts w:ascii="Symbol" w:hAnsi="Symbol" w:hint="default"/>
+      </w:rPr>
+    </w:lvl>
+    <w:lvl w:ilvl="1" w:tplc="04090003" w:tentative="1">
+      <w:start w:val="1"/>
+      <w:numFmt w:val="bullet"/>
+      <w:lvlText w:val="o"/>
+      <w:lvlJc w:val="left"/>
+      <w:pPr>
+        <w:ind w:left="1507" w:hanging="360"/>
+      </w:pPr>
+      <w:rPr>
+        <w:rFonts w:ascii="Courier New" w:hAnsi="Courier New" w:cs="Courier New" w:hint="default"/>
+      </w:rPr>
+    </w:lvl>
+    <w:lvl w:ilvl="2" w:tplc="04090005" w:tentative="1">
+      <w:start w:val="1"/>
+      <w:numFmt w:val="bullet"/>
+      <w:lvlText w:val=""/>
+      <w:lvlJc w:val="left"/>
+      <w:pPr>
+        <w:ind w:left="2227" w:hanging="360"/>
+      </w:pPr>
+      <w:rPr>
+        <w:rFonts w:ascii="Wingdings" w:hAnsi="Wingdings" w:hint="default"/>
+      </w:rPr>
+    </w:lvl>
+    <w:lvl w:ilvl="3" w:tplc="04090001" w:tentative="1">
+      <w:start w:val="1"/>
+      <w:numFmt w:val="bullet"/>
+      <w:lvlText w:val=""/>
+      <w:lvlJc w:val="left"/>
+      <w:pPr>
+        <w:ind w:left="2947" w:hanging="360"/>
+      </w:pPr>
+      <w:rPr>
+        <w:rFonts w:ascii="Symbol" w:hAnsi="Symbol" w:hint="default"/>
+      </w:rPr>
+    </w:lvl>
+    <w:lvl w:ilvl="4" w:tplc="04090003" w:tentative="1">
+      <w:start w:val="1"/>
+      <w:numFmt w:val="bullet"/>
+      <w:lvlText w:val="o"/>
+      <w:lvlJc w:val="left"/>
+      <w:pPr>
+        <w:ind w:left="3667" w:hanging="360"/>
+      </w:pPr>
+      <w:rPr>
+        <w:rFonts w:ascii="Courier New" w:hAnsi="Courier New" w:cs="Courier New" w:hint="default"/>
+      </w:rPr>
+    </w:lvl>
+    <w:lvl w:ilvl="5" w:tplc="04090005" w:tentative="1">
+      <w:start w:val="1"/>
+      <w:numFmt w:val="bullet"/>
+      <w:lvlText w:val=""/>
+      <w:lvlJc w:val="left"/>
+      <w:pPr>
+        <w:ind w:left="4387" w:hanging="360"/>
+      </w:pPr>
+      <w:rPr>
+        <w:rFonts w:ascii="Wingdings" w:hAnsi="Wingdings" w:hint="default"/>
+      </w:rPr>
+    </w:lvl>
+    <w:lvl w:ilvl="6" w:tplc="04090001" w:tentative="1">
+      <w:start w:val="1"/>
+      <w:numFmt w:val="bullet"/>
+      <w:lvlText w:val=""/>
+      <w:lvlJc w:val="left"/>
+      <w:pPr>
+        <w:ind w:left="5107" w:hanging="360"/>
+      </w:pPr>
+      <w:rPr>
+        <w:rFonts w:ascii="Symbol" w:hAnsi="Symbol" w:hint="default"/>
+      </w:rPr>
+    </w:lvl>
+    <w:lvl w:ilvl="7" w:tplc="04090003" w:tentative="1">
+      <w:start w:val="1"/>
+      <w:numFmt w:val="bullet"/>
+      <w:lvlText w:val="o"/>
+      <w:lvlJc w:val="left"/>
+      <w:pPr>
+        <w:ind w:left="5827" w:hanging="360"/>
+      </w:pPr>
+      <w:rPr>
+        <w:rFonts w:ascii="Courier New" w:hAnsi="Courier New" w:cs="Courier New" w:hint="default"/>
+      </w:rPr>
+    </w:lvl>
+    <w:lvl w:ilvl="8" w:tplc="04090005" w:tentative="1">
+      <w:start w:val="1"/>
+      <w:numFmt w:val="bullet"/>
+      <w:lvlText w:val=""/>
+      <w:lvlJc w:val="left"/>
+      <w:pPr>
+        <w:ind w:left="6547" w:hanging="360"/>
+      </w:pPr>
+      <w:rPr>
+        <w:rFonts w:ascii="Wingdings" w:hAnsi="Wingdings" w:hint="default"/>
+      </w:rPr>
+    </w:lvl>
+  </w:abstractNum>
+  <w:abstractNum w:abstractNumId="41" w15:restartNumberingAfterBreak="0">
     <w:nsid w:val="66BD2AA6"/>
     <w:multiLevelType w:val="hybridMultilevel"/>
     <w:tmpl w:val="A1027802"/>
@@ -10598,7 +12937,7 @@
       </w:rPr>
     </w:lvl>
   </w:abstractNum>
-  <w:abstractNum w:abstractNumId="34" w15:restartNumberingAfterBreak="0">
+  <w:abstractNum w:abstractNumId="42" w15:restartNumberingAfterBreak="0">
     <w:nsid w:val="6EC82CC3"/>
     <w:multiLevelType w:val="hybridMultilevel"/>
     <w:tmpl w:val="EB1E7A86"/>
@@ -10711,7 +13050,7 @@
       </w:rPr>
     </w:lvl>
   </w:abstractNum>
-  <w:abstractNum w:abstractNumId="35" w15:restartNumberingAfterBreak="0">
+  <w:abstractNum w:abstractNumId="43" w15:restartNumberingAfterBreak="0">
     <w:nsid w:val="6F90381A"/>
     <w:multiLevelType w:val="hybridMultilevel"/>
     <w:tmpl w:val="093201D0"/>
@@ -10824,7 +13163,7 @@
       </w:rPr>
     </w:lvl>
   </w:abstractNum>
-  <w:abstractNum w:abstractNumId="36" w15:restartNumberingAfterBreak="0">
+  <w:abstractNum w:abstractNumId="44" w15:restartNumberingAfterBreak="0">
     <w:nsid w:val="70AF360C"/>
     <w:multiLevelType w:val="hybridMultilevel"/>
     <w:tmpl w:val="2116C9B8"/>
@@ -10913,7 +13252,7 @@
       </w:pPr>
     </w:lvl>
   </w:abstractNum>
-  <w:abstractNum w:abstractNumId="37" w15:restartNumberingAfterBreak="0">
+  <w:abstractNum w:abstractNumId="45" w15:restartNumberingAfterBreak="0">
     <w:nsid w:val="7A3D40A7"/>
     <w:multiLevelType w:val="hybridMultilevel"/>
     <w:tmpl w:val="243C6294"/>
@@ -11026,7 +13365,7 @@
       </w:rPr>
     </w:lvl>
   </w:abstractNum>
-  <w:abstractNum w:abstractNumId="38" w15:restartNumberingAfterBreak="0">
+  <w:abstractNum w:abstractNumId="46" w15:restartNumberingAfterBreak="0">
     <w:nsid w:val="7BF70E47"/>
     <w:multiLevelType w:val="hybridMultilevel"/>
     <w:tmpl w:val="C4C443B0"/>
@@ -11139,7 +13478,7 @@
       </w:rPr>
     </w:lvl>
   </w:abstractNum>
-  <w:abstractNum w:abstractNumId="39" w15:restartNumberingAfterBreak="0">
+  <w:abstractNum w:abstractNumId="47" w15:restartNumberingAfterBreak="0">
     <w:nsid w:val="7C115C90"/>
     <w:multiLevelType w:val="hybridMultilevel"/>
     <w:tmpl w:val="991EB6BA"/>
@@ -11253,124 +13592,148 @@
     </w:lvl>
   </w:abstractNum>
   <w:num w:numId="1">
+    <w:abstractNumId w:val="24"/>
+  </w:num>
+  <w:num w:numId="2">
+    <w:abstractNumId w:val="17"/>
+  </w:num>
+  <w:num w:numId="3">
+    <w:abstractNumId w:val="16"/>
+  </w:num>
+  <w:num w:numId="4">
+    <w:abstractNumId w:val="44"/>
+  </w:num>
+  <w:num w:numId="5">
+    <w:abstractNumId w:val="3"/>
+  </w:num>
+  <w:num w:numId="6">
+    <w:abstractNumId w:val="39"/>
+  </w:num>
+  <w:num w:numId="7">
+    <w:abstractNumId w:val="31"/>
+  </w:num>
+  <w:num w:numId="8">
+    <w:abstractNumId w:val="30"/>
+  </w:num>
+  <w:num w:numId="9">
     <w:abstractNumId w:val="19"/>
   </w:num>
-  <w:num w:numId="2">
+  <w:num w:numId="10">
+    <w:abstractNumId w:val="8"/>
+  </w:num>
+  <w:num w:numId="11">
+    <w:abstractNumId w:val="45"/>
+  </w:num>
+  <w:num w:numId="12">
+    <w:abstractNumId w:val="42"/>
+  </w:num>
+  <w:num w:numId="13">
+    <w:abstractNumId w:val="46"/>
+  </w:num>
+  <w:num w:numId="14">
+    <w:abstractNumId w:val="20"/>
+  </w:num>
+  <w:num w:numId="15">
+    <w:abstractNumId w:val="2"/>
+  </w:num>
+  <w:num w:numId="16">
+    <w:abstractNumId w:val="41"/>
+  </w:num>
+  <w:num w:numId="17">
+    <w:abstractNumId w:val="26"/>
+  </w:num>
+  <w:num w:numId="18">
+    <w:abstractNumId w:val="6"/>
+  </w:num>
+  <w:num w:numId="19">
+    <w:abstractNumId w:val="9"/>
+  </w:num>
+  <w:num w:numId="20">
+    <w:abstractNumId w:val="35"/>
+  </w:num>
+  <w:num w:numId="21">
+    <w:abstractNumId w:val="22"/>
+  </w:num>
+  <w:num w:numId="22">
+    <w:abstractNumId w:val="38"/>
+  </w:num>
+  <w:num w:numId="23">
+    <w:abstractNumId w:val="18"/>
+  </w:num>
+  <w:num w:numId="24">
+    <w:abstractNumId w:val="28"/>
+  </w:num>
+  <w:num w:numId="25">
+    <w:abstractNumId w:val="5"/>
+  </w:num>
+  <w:num w:numId="26">
+    <w:abstractNumId w:val="43"/>
+  </w:num>
+  <w:num w:numId="27">
     <w:abstractNumId w:val="12"/>
   </w:num>
-  <w:num w:numId="3">
-    <w:abstractNumId w:val="11"/>
+  <w:num w:numId="28">
+    <w:abstractNumId w:val="29"/>
   </w:num>
-  <w:num w:numId="4">
-    <w:abstractNumId w:val="36"/>
+  <w:num w:numId="29">
+    <w:abstractNumId w:val="14"/>
   </w:num>
-  <w:num w:numId="5">
-    <w:abstractNumId w:val="2"/>
+  <w:num w:numId="30">
+    <w:abstractNumId w:val="33"/>
   </w:num>
-  <w:num w:numId="6">
-    <w:abstractNumId w:val="32"/>
-  </w:num>
-  <w:num w:numId="7">
-    <w:abstractNumId w:val="26"/>
-  </w:num>
-  <w:num w:numId="8">
+  <w:num w:numId="31">
     <w:abstractNumId w:val="25"/>
   </w:num>
-  <w:num w:numId="9">
-    <w:abstractNumId w:val="14"/>
-  </w:num>
-  <w:num w:numId="10">
-    <w:abstractNumId w:val="6"/>
-  </w:num>
-  <w:num w:numId="11">
-    <w:abstractNumId w:val="37"/>
-  </w:num>
-  <w:num w:numId="12">
+  <w:num w:numId="32">
     <w:abstractNumId w:val="34"/>
   </w:num>
-  <w:num w:numId="13">
-    <w:abstractNumId w:val="38"/>
-  </w:num>
-  <w:num w:numId="14">
-    <w:abstractNumId w:val="15"/>
-  </w:num>
-  <w:num w:numId="15">
-    <w:abstractNumId w:val="1"/>
-  </w:num>
-  <w:num w:numId="16">
-    <w:abstractNumId w:val="33"/>
-  </w:num>
-  <w:num w:numId="17">
-    <w:abstractNumId w:val="21"/>
-  </w:num>
-  <w:num w:numId="18">
-    <w:abstractNumId w:val="4"/>
-  </w:num>
-  <w:num w:numId="19">
-    <w:abstractNumId w:val="7"/>
-  </w:num>
-  <w:num w:numId="20">
-    <w:abstractNumId w:val="29"/>
-  </w:num>
-  <w:num w:numId="21">
-    <w:abstractNumId w:val="17"/>
-  </w:num>
-  <w:num w:numId="22">
-    <w:abstractNumId w:val="31"/>
-  </w:num>
-  <w:num w:numId="23">
-    <w:abstractNumId w:val="13"/>
-  </w:num>
-  <w:num w:numId="24">
-    <w:abstractNumId w:val="23"/>
-  </w:num>
-  <w:num w:numId="25">
-    <w:abstractNumId w:val="3"/>
-  </w:num>
-  <w:num w:numId="26">
-    <w:abstractNumId w:val="35"/>
-  </w:num>
-  <w:num w:numId="27">
-    <w:abstractNumId w:val="9"/>
-  </w:num>
-  <w:num w:numId="28">
-    <w:abstractNumId w:val="24"/>
-  </w:num>
-  <w:num w:numId="29">
-    <w:abstractNumId w:val="10"/>
-  </w:num>
-  <w:num w:numId="30">
+  <w:num w:numId="33">
     <w:abstractNumId w:val="27"/>
-  </w:num>
-  <w:num w:numId="31">
-    <w:abstractNumId w:val="20"/>
-  </w:num>
-  <w:num w:numId="32">
-    <w:abstractNumId w:val="28"/>
-  </w:num>
-  <w:num w:numId="33">
-    <w:abstractNumId w:val="22"/>
   </w:num>
   <w:num w:numId="34">
     <w:abstractNumId w:val="0"/>
   </w:num>
   <w:num w:numId="35">
-    <w:abstractNumId w:val="16"/>
+    <w:abstractNumId w:val="21"/>
   </w:num>
   <w:num w:numId="36">
-    <w:abstractNumId w:val="18"/>
+    <w:abstractNumId w:val="23"/>
   </w:num>
   <w:num w:numId="37">
-    <w:abstractNumId w:val="5"/>
+    <w:abstractNumId w:val="7"/>
   </w:num>
   <w:num w:numId="38">
-    <w:abstractNumId w:val="8"/>
+    <w:abstractNumId w:val="11"/>
   </w:num>
   <w:num w:numId="39">
-    <w:abstractNumId w:val="39"/>
+    <w:abstractNumId w:val="47"/>
   </w:num>
   <w:num w:numId="40">
-    <w:abstractNumId w:val="30"/>
+    <w:abstractNumId w:val="37"/>
+  </w:num>
+  <w:num w:numId="41">
+    <w:abstractNumId w:val="40"/>
+  </w:num>
+  <w:num w:numId="42">
+    <w:abstractNumId w:val="36"/>
+  </w:num>
+  <w:num w:numId="43">
+    <w:abstractNumId w:val="10"/>
+  </w:num>
+  <w:num w:numId="44">
+    <w:abstractNumId w:val="32"/>
+  </w:num>
+  <w:num w:numId="45">
+    <w:abstractNumId w:val="1"/>
+  </w:num>
+  <w:num w:numId="46">
+    <w:abstractNumId w:val="4"/>
+  </w:num>
+  <w:num w:numId="47">
+    <w:abstractNumId w:val="13"/>
+  </w:num>
+  <w:num w:numId="48">
+    <w:abstractNumId w:val="15"/>
   </w:num>
 </w:numbering>
 </file>

</xml_diff>